<commit_message>
fix ccs as in proceedings
</commit_message>
<xml_diff>
--- a/cv/chaoyi-lu-cv-en.docx
+++ b/cv/chaoyi-lu-cv-en.docx
@@ -845,8 +845,6 @@
               </w:rPr>
               <w:t xml:space="preserve">Baojun Liu, </w:t>
             </w:r>
-            <w:bookmarkStart w:id="0" w:name="_GoBack"/>
-            <w:bookmarkEnd w:id="0"/>
             <w:r>
               <w:rPr>
                 <w:rFonts w:ascii="Avenir Roman" w:hAnsi="Avenir Roman"/>
@@ -1254,7 +1252,25 @@
                 <w:sz w:val="20"/>
                 <w:szCs w:val="20"/>
               </w:rPr>
-              <w:t xml:space="preserve"> To appear in the 27th ACM Conference on Computer and Communications Security, </w:t>
+              <w:t xml:space="preserve"> </w:t>
+            </w:r>
+            <w:r>
+              <w:rPr>
+                <w:rFonts w:ascii="Avenir Roman" w:hAnsi="Avenir Roman"/>
+                <w:color w:val="404040" w:themeColor="text1" w:themeTint="BF"/>
+                <w:sz w:val="20"/>
+                <w:szCs w:val="20"/>
+              </w:rPr>
+              <w:t xml:space="preserve">In Proceedings of </w:t>
+            </w:r>
+            <w:r>
+              <w:rPr>
+                <w:rFonts w:ascii="Avenir Roman" w:hAnsi="Avenir Roman"/>
+                <w:color w:val="404040" w:themeColor="text1" w:themeTint="BF"/>
+                <w:sz w:val="20"/>
+                <w:szCs w:val="20"/>
+              </w:rPr>
+              <w:t xml:space="preserve">the 27th ACM Conference on Computer and Communications Security, </w:t>
             </w:r>
             <w:r>
               <w:rPr>
@@ -1412,7 +1428,18 @@
                 <w:sz w:val="20"/>
                 <w:szCs w:val="20"/>
               </w:rPr>
-              <w:t xml:space="preserve">To appear in the 27th ACM Conference on Computer and Communications Security, </w:t>
+              <w:t xml:space="preserve">In Proceedings of </w:t>
+            </w:r>
+            <w:bookmarkStart w:id="0" w:name="_GoBack"/>
+            <w:bookmarkEnd w:id="0"/>
+            <w:r>
+              <w:rPr>
+                <w:rFonts w:ascii="Avenir Roman" w:hAnsi="Avenir Roman"/>
+                <w:color w:val="404040" w:themeColor="text1" w:themeTint="BF"/>
+                <w:sz w:val="20"/>
+                <w:szCs w:val="20"/>
+              </w:rPr>
+              <w:t xml:space="preserve">the 27th ACM Conference on Computer and Communications Security, </w:t>
             </w:r>
             <w:r>
               <w:rPr>
@@ -1690,7 +1717,18 @@
                 <w:sz w:val="20"/>
                 <w:szCs w:val="20"/>
               </w:rPr>
-              <w:t>An End-to-End, Large-Scale Measurement of DNS-over-Encryption: How Far Have We Come?</w:t>
+              <w:t xml:space="preserve">An End-to-End, Large-Scale Measurement of DNS-over-Encryption: How Far Have We </w:t>
+            </w:r>
+            <w:proofErr w:type="gramStart"/>
+            <w:r>
+              <w:rPr>
+                <w:rFonts w:ascii="Avenir Roman" w:hAnsi="Avenir Roman"/>
+                <w:b/>
+                <w:color w:val="404040" w:themeColor="text1" w:themeTint="BF"/>
+                <w:sz w:val="20"/>
+                <w:szCs w:val="20"/>
+              </w:rPr>
+              <w:t>Come?</w:t>
             </w:r>
             <w:r>
               <w:rPr>
@@ -1701,6 +1739,7 @@
               </w:rPr>
               <w:t>.</w:t>
             </w:r>
+            <w:proofErr w:type="gramEnd"/>
             <w:r>
               <w:rPr>
                 <w:rFonts w:ascii="Avenir Roman" w:hAnsi="Avenir Roman"/>
@@ -2347,7 +2386,29 @@
                 <w:sz w:val="20"/>
                 <w:szCs w:val="20"/>
               </w:rPr>
-              <w:t>A Reexamination of Internationalized Domain Names: the Good, the Bad and the Ugly</w:t>
+              <w:t xml:space="preserve">A Reexamination of Internationalized Domain Names: </w:t>
+            </w:r>
+            <w:proofErr w:type="gramStart"/>
+            <w:r>
+              <w:rPr>
+                <w:rFonts w:ascii="Avenir Roman" w:hAnsi="Avenir Roman"/>
+                <w:b/>
+                <w:color w:val="404040" w:themeColor="text1" w:themeTint="BF"/>
+                <w:sz w:val="20"/>
+                <w:szCs w:val="20"/>
+              </w:rPr>
+              <w:t>the</w:t>
+            </w:r>
+            <w:proofErr w:type="gramEnd"/>
+            <w:r>
+              <w:rPr>
+                <w:rFonts w:ascii="Avenir Roman" w:hAnsi="Avenir Roman"/>
+                <w:b/>
+                <w:color w:val="404040" w:themeColor="text1" w:themeTint="BF"/>
+                <w:sz w:val="20"/>
+                <w:szCs w:val="20"/>
+              </w:rPr>
+              <w:t xml:space="preserve"> Good, the Bad and the Ugly</w:t>
             </w:r>
             <w:r>
               <w:rPr>

</xml_diff>

<commit_message>
replace google api jquery css
</commit_message>
<xml_diff>
--- a/cv/chaoyi-lu-cv-en.docx
+++ b/cv/chaoyi-lu-cv-en.docx
@@ -130,19 +130,11 @@
       </w:pPr>
       <w:r>
         <w:rPr>
-          <w:rFonts w:ascii="Avenir Roman" w:hAnsi="Avenir Roman" w:hint="eastAsia"/>
+          <w:rFonts w:ascii="Avenir Roman" w:hAnsi="Avenir Roman"/>
           <w:color w:val="404040" w:themeColor="text1" w:themeTint="BF"/>
           <w:sz w:val="22"/>
         </w:rPr>
-        <w:t>FIT</w:t>
-      </w:r>
-      <w:r>
-        <w:rPr>
-          <w:rFonts w:ascii="Avenir Roman" w:hAnsi="Avenir Roman"/>
-          <w:color w:val="404040" w:themeColor="text1" w:themeTint="BF"/>
-          <w:sz w:val="22"/>
-        </w:rPr>
-        <w:t xml:space="preserve"> 4-204, Tsinghua University, Beijing 100084, China</w:t>
+        <w:t>FIT 4-204, Tsinghua University, Beijing 100084, China</w:t>
       </w:r>
     </w:p>
     <w:p>
@@ -156,19 +148,11 @@
       </w:pPr>
       <w:r>
         <w:rPr>
-          <w:rFonts w:ascii="Avenir Roman" w:hAnsi="Avenir Roman" w:hint="eastAsia"/>
+          <w:rFonts w:ascii="Avenir Roman" w:hAnsi="Avenir Roman"/>
           <w:color w:val="404040" w:themeColor="text1" w:themeTint="BF"/>
           <w:sz w:val="22"/>
         </w:rPr>
-        <w:t>l</w:t>
-      </w:r>
-      <w:r>
-        <w:rPr>
-          <w:rFonts w:ascii="Avenir Roman" w:hAnsi="Avenir Roman"/>
-          <w:color w:val="404040" w:themeColor="text1" w:themeTint="BF"/>
-          <w:sz w:val="22"/>
-        </w:rPr>
-        <w:t>cy17@mails.tsinghua.edu.cn</w:t>
+        <w:t>lcy17@mails.tsinghua.edu.cn</w:t>
       </w:r>
       <w:r>
         <w:rPr>
@@ -323,16 +307,7 @@
           <w:color w:val="404040" w:themeColor="text1" w:themeTint="BF"/>
           <w:sz w:val="22"/>
         </w:rPr>
-        <w:t>2017 – Present</w:t>
-      </w:r>
-      <w:r>
-        <w:rPr>
-          <w:rFonts w:ascii="Avenir Roman" w:hAnsi="Avenir Roman"/>
-          <w:b/>
-          <w:color w:val="404040" w:themeColor="text1" w:themeTint="BF"/>
-          <w:sz w:val="22"/>
-        </w:rPr>
-        <w:t>: Tsinghua University</w:t>
+        <w:t>2017 – Present: Tsinghua University</w:t>
       </w:r>
     </w:p>
     <w:p>
@@ -346,19 +321,11 @@
       </w:pPr>
       <w:r>
         <w:rPr>
-          <w:rFonts w:ascii="Avenir Roman" w:hAnsi="Avenir Roman" w:hint="eastAsia"/>
+          <w:rFonts w:ascii="Avenir Roman" w:hAnsi="Avenir Roman"/>
           <w:color w:val="404040" w:themeColor="text1" w:themeTint="BF"/>
           <w:sz w:val="22"/>
         </w:rPr>
-        <w:t>PhD</w:t>
-      </w:r>
-      <w:r>
-        <w:rPr>
-          <w:rFonts w:ascii="Avenir Roman" w:hAnsi="Avenir Roman"/>
-          <w:color w:val="404040" w:themeColor="text1" w:themeTint="BF"/>
-          <w:sz w:val="22"/>
-        </w:rPr>
-        <w:t xml:space="preserve"> </w:t>
+        <w:t xml:space="preserve">PhD </w:t>
       </w:r>
       <w:r>
         <w:rPr>
@@ -424,15 +391,61 @@
           <w:color w:val="404040" w:themeColor="text1" w:themeTint="BF"/>
           <w:sz w:val="22"/>
         </w:rPr>
-        <w:t xml:space="preserve"> Haixin Duan</w:t>
-      </w:r>
+        <w:t xml:space="preserve"> </w:t>
+      </w:r>
+      <w:proofErr w:type="spellStart"/>
       <w:r>
         <w:rPr>
           <w:rFonts w:ascii="Avenir Roman" w:hAnsi="Avenir Roman"/>
           <w:color w:val="404040" w:themeColor="text1" w:themeTint="BF"/>
           <w:sz w:val="22"/>
         </w:rPr>
-        <w:t xml:space="preserve"> and Prof. Jianping Wu</w:t>
+        <w:t>Haixin</w:t>
+      </w:r>
+      <w:proofErr w:type="spellEnd"/>
+      <w:r>
+        <w:rPr>
+          <w:rFonts w:ascii="Avenir Roman" w:hAnsi="Avenir Roman"/>
+          <w:color w:val="404040" w:themeColor="text1" w:themeTint="BF"/>
+          <w:sz w:val="22"/>
+        </w:rPr>
+        <w:t xml:space="preserve"> </w:t>
+      </w:r>
+      <w:proofErr w:type="spellStart"/>
+      <w:r>
+        <w:rPr>
+          <w:rFonts w:ascii="Avenir Roman" w:hAnsi="Avenir Roman"/>
+          <w:color w:val="404040" w:themeColor="text1" w:themeTint="BF"/>
+          <w:sz w:val="22"/>
+        </w:rPr>
+        <w:t>Duan</w:t>
+      </w:r>
+      <w:proofErr w:type="spellEnd"/>
+      <w:r>
+        <w:rPr>
+          <w:rFonts w:ascii="Avenir Roman" w:hAnsi="Avenir Roman"/>
+          <w:color w:val="404040" w:themeColor="text1" w:themeTint="BF"/>
+          <w:sz w:val="22"/>
+        </w:rPr>
+        <w:t xml:space="preserve"> and Prof. </w:t>
+      </w:r>
+      <w:proofErr w:type="spellStart"/>
+      <w:r>
+        <w:rPr>
+          <w:rFonts w:ascii="Avenir Roman" w:hAnsi="Avenir Roman"/>
+          <w:color w:val="404040" w:themeColor="text1" w:themeTint="BF"/>
+          <w:sz w:val="22"/>
+        </w:rPr>
+        <w:t>Jianping</w:t>
+      </w:r>
+      <w:proofErr w:type="spellEnd"/>
+      <w:r>
+        <w:rPr>
+          <w:rFonts w:ascii="Avenir Roman" w:hAnsi="Avenir Roman"/>
+          <w:color w:val="404040" w:themeColor="text1" w:themeTint="BF"/>
+          <w:sz w:val="22"/>
+        </w:rPr>
+        <w:t xml:space="preserve"> Wu</w:t>
       </w:r>
     </w:p>
     <w:p>
@@ -561,11 +574,11 @@
       </w:pPr>
       <w:r>
         <w:rPr>
-          <w:rFonts w:ascii="Avenir Roman" w:hAnsi="Avenir Roman" w:hint="eastAsia"/>
+          <w:rFonts w:ascii="Avenir Roman" w:hAnsi="Avenir Roman"/>
           <w:color w:val="404040" w:themeColor="text1" w:themeTint="BF"/>
           <w:sz w:val="22"/>
         </w:rPr>
-        <w:t>Excellent</w:t>
+        <w:t xml:space="preserve">Excellent </w:t>
       </w:r>
       <w:r>
         <w:rPr>
@@ -573,15 +586,15 @@
           <w:color w:val="404040" w:themeColor="text1" w:themeTint="BF"/>
           <w:sz w:val="22"/>
         </w:rPr>
-        <w:t xml:space="preserve"> </w:t>
-      </w:r>
-      <w:r>
-        <w:rPr>
-          <w:rFonts w:ascii="Avenir Roman" w:hAnsi="Avenir Roman" w:hint="eastAsia"/>
+        <w:t>U</w:t>
+      </w:r>
+      <w:r>
+        <w:rPr>
+          <w:rFonts w:ascii="Avenir Roman" w:hAnsi="Avenir Roman"/>
           <w:color w:val="404040" w:themeColor="text1" w:themeTint="BF"/>
           <w:sz w:val="22"/>
         </w:rPr>
-        <w:t>U</w:t>
+        <w:t xml:space="preserve">ndergraduate </w:t>
       </w:r>
       <w:r>
         <w:rPr>
@@ -589,15 +602,15 @@
           <w:color w:val="404040" w:themeColor="text1" w:themeTint="BF"/>
           <w:sz w:val="22"/>
         </w:rPr>
-        <w:t xml:space="preserve">ndergraduate </w:t>
-      </w:r>
-      <w:r>
-        <w:rPr>
-          <w:rFonts w:ascii="Avenir Roman" w:hAnsi="Avenir Roman" w:hint="eastAsia"/>
+        <w:t>A</w:t>
+      </w:r>
+      <w:r>
+        <w:rPr>
+          <w:rFonts w:ascii="Avenir Roman" w:hAnsi="Avenir Roman"/>
           <w:color w:val="404040" w:themeColor="text1" w:themeTint="BF"/>
           <w:sz w:val="22"/>
         </w:rPr>
-        <w:t>A</w:t>
+        <w:t xml:space="preserve">ward, </w:t>
       </w:r>
       <w:r>
         <w:rPr>
@@ -605,23 +618,7 @@
           <w:color w:val="404040" w:themeColor="text1" w:themeTint="BF"/>
           <w:sz w:val="22"/>
         </w:rPr>
-        <w:t xml:space="preserve">ward, </w:t>
-      </w:r>
-      <w:r>
-        <w:rPr>
-          <w:rFonts w:ascii="Avenir Roman" w:hAnsi="Avenir Roman" w:hint="eastAsia"/>
-          <w:color w:val="404040" w:themeColor="text1" w:themeTint="BF"/>
-          <w:sz w:val="22"/>
-        </w:rPr>
-        <w:t>Beijing</w:t>
-      </w:r>
-      <w:r>
-        <w:rPr>
-          <w:rFonts w:ascii="Avenir Roman" w:hAnsi="Avenir Roman"/>
-          <w:color w:val="404040" w:themeColor="text1" w:themeTint="BF"/>
-          <w:sz w:val="22"/>
-        </w:rPr>
-        <w:t xml:space="preserve"> Municipal Commission of Education</w:t>
+        <w:t>Beijing Municipal Commission of Education</w:t>
       </w:r>
     </w:p>
     <w:p>
@@ -814,7 +811,27 @@
                 <w:sz w:val="20"/>
                 <w:szCs w:val="20"/>
               </w:rPr>
-              <w:t xml:space="preserve">[NDSS ‘21] </w:t>
+              <w:t xml:space="preserve">[NDSS </w:t>
+            </w:r>
+            <w:r>
+              <w:rPr>
+                <w:rFonts w:ascii="Avenir Roman" w:hAnsi="Avenir Roman"/>
+                <w:b/>
+                <w:color w:val="4472C4" w:themeColor="accent5"/>
+                <w:sz w:val="20"/>
+                <w:szCs w:val="20"/>
+              </w:rPr>
+              <w:t>’</w:t>
+            </w:r>
+            <w:r>
+              <w:rPr>
+                <w:rFonts w:ascii="Avenir Roman" w:hAnsi="Avenir Roman"/>
+                <w:b/>
+                <w:color w:val="4472C4" w:themeColor="accent5"/>
+                <w:sz w:val="20"/>
+                <w:szCs w:val="20"/>
+              </w:rPr>
+              <w:t xml:space="preserve">21] </w:t>
             </w:r>
             <w:r>
               <w:rPr>
@@ -836,23 +853,165 @@
               </w:rPr>
               <w:t xml:space="preserve">, </w:t>
             </w:r>
-            <w:r>
-              <w:rPr>
-                <w:rFonts w:ascii="Avenir Roman" w:hAnsi="Avenir Roman"/>
-                <w:color w:val="404040" w:themeColor="text1" w:themeTint="BF"/>
-                <w:sz w:val="20"/>
-                <w:szCs w:val="20"/>
-              </w:rPr>
-              <w:t xml:space="preserve">Baojun Liu, </w:t>
-            </w:r>
-            <w:r>
-              <w:rPr>
-                <w:rFonts w:ascii="Avenir Roman" w:hAnsi="Avenir Roman"/>
-                <w:color w:val="404040" w:themeColor="text1" w:themeTint="BF"/>
-                <w:sz w:val="20"/>
-                <w:szCs w:val="20"/>
-              </w:rPr>
-              <w:t>Yiming Zhang, Zhou Li, Fenglu Zhang, Haixin Duan, Ying Liu, Joann Chen, Jinjin Liang, Zaifeng Zhang, Shuang Hao and Min Yang</w:t>
+            <w:proofErr w:type="spellStart"/>
+            <w:r>
+              <w:rPr>
+                <w:rFonts w:ascii="Avenir Roman" w:hAnsi="Avenir Roman"/>
+                <w:color w:val="404040" w:themeColor="text1" w:themeTint="BF"/>
+                <w:sz w:val="20"/>
+                <w:szCs w:val="20"/>
+              </w:rPr>
+              <w:t>Baojun</w:t>
+            </w:r>
+            <w:proofErr w:type="spellEnd"/>
+            <w:r>
+              <w:rPr>
+                <w:rFonts w:ascii="Avenir Roman" w:hAnsi="Avenir Roman"/>
+                <w:color w:val="404040" w:themeColor="text1" w:themeTint="BF"/>
+                <w:sz w:val="20"/>
+                <w:szCs w:val="20"/>
+              </w:rPr>
+              <w:t xml:space="preserve"> Liu, </w:t>
+            </w:r>
+            <w:proofErr w:type="spellStart"/>
+            <w:r>
+              <w:rPr>
+                <w:rFonts w:ascii="Avenir Roman" w:hAnsi="Avenir Roman"/>
+                <w:color w:val="404040" w:themeColor="text1" w:themeTint="BF"/>
+                <w:sz w:val="20"/>
+                <w:szCs w:val="20"/>
+              </w:rPr>
+              <w:t>Yiming</w:t>
+            </w:r>
+            <w:proofErr w:type="spellEnd"/>
+            <w:r>
+              <w:rPr>
+                <w:rFonts w:ascii="Avenir Roman" w:hAnsi="Avenir Roman"/>
+                <w:color w:val="404040" w:themeColor="text1" w:themeTint="BF"/>
+                <w:sz w:val="20"/>
+                <w:szCs w:val="20"/>
+              </w:rPr>
+              <w:t xml:space="preserve"> Zhang, Zhou Li, </w:t>
+            </w:r>
+            <w:proofErr w:type="spellStart"/>
+            <w:r>
+              <w:rPr>
+                <w:rFonts w:ascii="Avenir Roman" w:hAnsi="Avenir Roman"/>
+                <w:color w:val="404040" w:themeColor="text1" w:themeTint="BF"/>
+                <w:sz w:val="20"/>
+                <w:szCs w:val="20"/>
+              </w:rPr>
+              <w:t>Fenglu</w:t>
+            </w:r>
+            <w:proofErr w:type="spellEnd"/>
+            <w:r>
+              <w:rPr>
+                <w:rFonts w:ascii="Avenir Roman" w:hAnsi="Avenir Roman"/>
+                <w:color w:val="404040" w:themeColor="text1" w:themeTint="BF"/>
+                <w:sz w:val="20"/>
+                <w:szCs w:val="20"/>
+              </w:rPr>
+              <w:t xml:space="preserve"> Zhang, </w:t>
+            </w:r>
+            <w:proofErr w:type="spellStart"/>
+            <w:r>
+              <w:rPr>
+                <w:rFonts w:ascii="Avenir Roman" w:hAnsi="Avenir Roman"/>
+                <w:color w:val="404040" w:themeColor="text1" w:themeTint="BF"/>
+                <w:sz w:val="20"/>
+                <w:szCs w:val="20"/>
+              </w:rPr>
+              <w:t>Haixin</w:t>
+            </w:r>
+            <w:proofErr w:type="spellEnd"/>
+            <w:r>
+              <w:rPr>
+                <w:rFonts w:ascii="Avenir Roman" w:hAnsi="Avenir Roman"/>
+                <w:color w:val="404040" w:themeColor="text1" w:themeTint="BF"/>
+                <w:sz w:val="20"/>
+                <w:szCs w:val="20"/>
+              </w:rPr>
+              <w:t xml:space="preserve"> </w:t>
+            </w:r>
+            <w:proofErr w:type="spellStart"/>
+            <w:r>
+              <w:rPr>
+                <w:rFonts w:ascii="Avenir Roman" w:hAnsi="Avenir Roman"/>
+                <w:color w:val="404040" w:themeColor="text1" w:themeTint="BF"/>
+                <w:sz w:val="20"/>
+                <w:szCs w:val="20"/>
+              </w:rPr>
+              <w:t>Duan</w:t>
+            </w:r>
+            <w:proofErr w:type="spellEnd"/>
+            <w:r>
+              <w:rPr>
+                <w:rFonts w:ascii="Avenir Roman" w:hAnsi="Avenir Roman"/>
+                <w:color w:val="404040" w:themeColor="text1" w:themeTint="BF"/>
+                <w:sz w:val="20"/>
+                <w:szCs w:val="20"/>
+              </w:rPr>
+              <w:t xml:space="preserve">, Ying Liu, Joann Chen, </w:t>
+            </w:r>
+            <w:proofErr w:type="spellStart"/>
+            <w:r>
+              <w:rPr>
+                <w:rFonts w:ascii="Avenir Roman" w:hAnsi="Avenir Roman"/>
+                <w:color w:val="404040" w:themeColor="text1" w:themeTint="BF"/>
+                <w:sz w:val="20"/>
+                <w:szCs w:val="20"/>
+              </w:rPr>
+              <w:t>Jinjin</w:t>
+            </w:r>
+            <w:proofErr w:type="spellEnd"/>
+            <w:r>
+              <w:rPr>
+                <w:rFonts w:ascii="Avenir Roman" w:hAnsi="Avenir Roman"/>
+                <w:color w:val="404040" w:themeColor="text1" w:themeTint="BF"/>
+                <w:sz w:val="20"/>
+                <w:szCs w:val="20"/>
+              </w:rPr>
+              <w:t xml:space="preserve"> Liang, </w:t>
+            </w:r>
+            <w:proofErr w:type="spellStart"/>
+            <w:r>
+              <w:rPr>
+                <w:rFonts w:ascii="Avenir Roman" w:hAnsi="Avenir Roman"/>
+                <w:color w:val="404040" w:themeColor="text1" w:themeTint="BF"/>
+                <w:sz w:val="20"/>
+                <w:szCs w:val="20"/>
+              </w:rPr>
+              <w:t>Zaifeng</w:t>
+            </w:r>
+            <w:proofErr w:type="spellEnd"/>
+            <w:r>
+              <w:rPr>
+                <w:rFonts w:ascii="Avenir Roman" w:hAnsi="Avenir Roman"/>
+                <w:color w:val="404040" w:themeColor="text1" w:themeTint="BF"/>
+                <w:sz w:val="20"/>
+                <w:szCs w:val="20"/>
+              </w:rPr>
+              <w:t xml:space="preserve"> Zhang, </w:t>
+            </w:r>
+            <w:proofErr w:type="spellStart"/>
+            <w:r>
+              <w:rPr>
+                <w:rFonts w:ascii="Avenir Roman" w:hAnsi="Avenir Roman"/>
+                <w:color w:val="404040" w:themeColor="text1" w:themeTint="BF"/>
+                <w:sz w:val="20"/>
+                <w:szCs w:val="20"/>
+              </w:rPr>
+              <w:t>Shuang</w:t>
+            </w:r>
+            <w:proofErr w:type="spellEnd"/>
+            <w:r>
+              <w:rPr>
+                <w:rFonts w:ascii="Avenir Roman" w:hAnsi="Avenir Roman"/>
+                <w:color w:val="404040" w:themeColor="text1" w:themeTint="BF"/>
+                <w:sz w:val="20"/>
+                <w:szCs w:val="20"/>
+              </w:rPr>
+              <w:t xml:space="preserve"> Hao and Min Yang</w:t>
             </w:r>
             <w:r>
               <w:rPr>
@@ -871,16 +1030,7 @@
                 <w:sz w:val="20"/>
                 <w:szCs w:val="20"/>
               </w:rPr>
-              <w:t xml:space="preserve"> To appear </w:t>
-            </w:r>
-            <w:r>
-              <w:rPr>
-                <w:rFonts w:ascii="Avenir Roman" w:hAnsi="Avenir Roman"/>
-                <w:color w:val="404040" w:themeColor="text1" w:themeTint="BF"/>
-                <w:sz w:val="20"/>
-                <w:szCs w:val="20"/>
-              </w:rPr>
-              <w:t>in the Network and Distributed System Security Symposium 2021, Virtual event, February 2021.</w:t>
+              <w:t xml:space="preserve"> To appear in the Network and Distributed System Security Symposium 2021, Virtual event, February 2021.</w:t>
             </w:r>
           </w:p>
         </w:tc>
@@ -935,7 +1085,7 @@
                 <w:sz w:val="20"/>
                 <w:szCs w:val="20"/>
               </w:rPr>
-              <w:t>[Usenix Security ’2</w:t>
+              <w:t>[U</w:t>
             </w:r>
             <w:r>
               <w:rPr>
@@ -945,7 +1095,7 @@
                 <w:sz w:val="20"/>
                 <w:szCs w:val="20"/>
               </w:rPr>
-              <w:t>1</w:t>
+              <w:t>SENIX</w:t>
             </w:r>
             <w:r>
               <w:rPr>
@@ -955,34 +1105,87 @@
                 <w:sz w:val="20"/>
                 <w:szCs w:val="20"/>
               </w:rPr>
-              <w:t xml:space="preserve">] </w:t>
-            </w:r>
-            <w:r>
-              <w:rPr>
-                <w:rFonts w:ascii="Avenir Roman" w:hAnsi="Avenir Roman"/>
-                <w:color w:val="404040" w:themeColor="text1" w:themeTint="BF"/>
-                <w:sz w:val="20"/>
-                <w:szCs w:val="20"/>
-              </w:rPr>
-              <w:t>Kaiwen Shen</w:t>
-            </w:r>
-            <w:r>
-              <w:rPr>
-                <w:rFonts w:ascii="Avenir Roman" w:hAnsi="Avenir Roman"/>
-                <w:color w:val="404040" w:themeColor="text1" w:themeTint="BF"/>
-                <w:sz w:val="20"/>
-                <w:szCs w:val="20"/>
-              </w:rPr>
-              <w:t>,</w:t>
-            </w:r>
-            <w:r>
-              <w:rPr>
-                <w:rFonts w:ascii="Avenir Roman" w:hAnsi="Avenir Roman"/>
-                <w:color w:val="404040" w:themeColor="text1" w:themeTint="BF"/>
-                <w:sz w:val="20"/>
-                <w:szCs w:val="20"/>
-              </w:rPr>
-              <w:t xml:space="preserve"> Chuhan Wang, Xiaofeng Zheng, Minglei Guo, </w:t>
+              <w:t xml:space="preserve"> Security ’21] </w:t>
+            </w:r>
+            <w:proofErr w:type="spellStart"/>
+            <w:r>
+              <w:rPr>
+                <w:rFonts w:ascii="Avenir Roman" w:hAnsi="Avenir Roman"/>
+                <w:color w:val="404040" w:themeColor="text1" w:themeTint="BF"/>
+                <w:sz w:val="20"/>
+                <w:szCs w:val="20"/>
+              </w:rPr>
+              <w:t>Kaiwen</w:t>
+            </w:r>
+            <w:proofErr w:type="spellEnd"/>
+            <w:r>
+              <w:rPr>
+                <w:rFonts w:ascii="Avenir Roman" w:hAnsi="Avenir Roman"/>
+                <w:color w:val="404040" w:themeColor="text1" w:themeTint="BF"/>
+                <w:sz w:val="20"/>
+                <w:szCs w:val="20"/>
+              </w:rPr>
+              <w:t xml:space="preserve"> Shen, </w:t>
+            </w:r>
+            <w:proofErr w:type="spellStart"/>
+            <w:r>
+              <w:rPr>
+                <w:rFonts w:ascii="Avenir Roman" w:hAnsi="Avenir Roman"/>
+                <w:color w:val="404040" w:themeColor="text1" w:themeTint="BF"/>
+                <w:sz w:val="20"/>
+                <w:szCs w:val="20"/>
+              </w:rPr>
+              <w:t>Chuhan</w:t>
+            </w:r>
+            <w:proofErr w:type="spellEnd"/>
+            <w:r>
+              <w:rPr>
+                <w:rFonts w:ascii="Avenir Roman" w:hAnsi="Avenir Roman"/>
+                <w:color w:val="404040" w:themeColor="text1" w:themeTint="BF"/>
+                <w:sz w:val="20"/>
+                <w:szCs w:val="20"/>
+              </w:rPr>
+              <w:t xml:space="preserve"> Wang, </w:t>
+            </w:r>
+            <w:proofErr w:type="spellStart"/>
+            <w:r>
+              <w:rPr>
+                <w:rFonts w:ascii="Avenir Roman" w:hAnsi="Avenir Roman"/>
+                <w:color w:val="404040" w:themeColor="text1" w:themeTint="BF"/>
+                <w:sz w:val="20"/>
+                <w:szCs w:val="20"/>
+              </w:rPr>
+              <w:t>Xiaofeng</w:t>
+            </w:r>
+            <w:proofErr w:type="spellEnd"/>
+            <w:r>
+              <w:rPr>
+                <w:rFonts w:ascii="Avenir Roman" w:hAnsi="Avenir Roman"/>
+                <w:color w:val="404040" w:themeColor="text1" w:themeTint="BF"/>
+                <w:sz w:val="20"/>
+                <w:szCs w:val="20"/>
+              </w:rPr>
+              <w:t xml:space="preserve"> Zheng, </w:t>
+            </w:r>
+            <w:proofErr w:type="spellStart"/>
+            <w:r>
+              <w:rPr>
+                <w:rFonts w:ascii="Avenir Roman" w:hAnsi="Avenir Roman"/>
+                <w:color w:val="404040" w:themeColor="text1" w:themeTint="BF"/>
+                <w:sz w:val="20"/>
+                <w:szCs w:val="20"/>
+              </w:rPr>
+              <w:t>Minglei</w:t>
+            </w:r>
+            <w:proofErr w:type="spellEnd"/>
+            <w:r>
+              <w:rPr>
+                <w:rFonts w:ascii="Avenir Roman" w:hAnsi="Avenir Roman"/>
+                <w:color w:val="404040" w:themeColor="text1" w:themeTint="BF"/>
+                <w:sz w:val="20"/>
+                <w:szCs w:val="20"/>
+              </w:rPr>
+              <w:t xml:space="preserve"> Guo, </w:t>
             </w:r>
             <w:r>
               <w:rPr>
@@ -1002,25 +1205,138 @@
                 <w:sz w:val="20"/>
                 <w:szCs w:val="20"/>
               </w:rPr>
-              <w:t xml:space="preserve">, Baojun Liu, Yuxuan Zhao, </w:t>
-            </w:r>
-            <w:r>
-              <w:rPr>
-                <w:rFonts w:ascii="Avenir Roman" w:hAnsi="Avenir Roman"/>
-                <w:color w:val="404040" w:themeColor="text1" w:themeTint="BF"/>
-                <w:sz w:val="20"/>
-                <w:szCs w:val="20"/>
-              </w:rPr>
-              <w:t>Shuang Hao, Haixin Duan</w:t>
-            </w:r>
-            <w:r>
-              <w:rPr>
-                <w:rFonts w:ascii="Avenir Roman" w:hAnsi="Avenir Roman"/>
-                <w:color w:val="404040" w:themeColor="text1" w:themeTint="BF"/>
-                <w:sz w:val="20"/>
-                <w:szCs w:val="20"/>
-              </w:rPr>
-              <w:t xml:space="preserve">, Qingfeng Pan and Min Yang. </w:t>
+              <w:t xml:space="preserve">, </w:t>
+            </w:r>
+            <w:proofErr w:type="spellStart"/>
+            <w:r>
+              <w:rPr>
+                <w:rFonts w:ascii="Avenir Roman" w:hAnsi="Avenir Roman"/>
+                <w:color w:val="404040" w:themeColor="text1" w:themeTint="BF"/>
+                <w:sz w:val="20"/>
+                <w:szCs w:val="20"/>
+              </w:rPr>
+              <w:t>Baojun</w:t>
+            </w:r>
+            <w:proofErr w:type="spellEnd"/>
+            <w:r>
+              <w:rPr>
+                <w:rFonts w:ascii="Avenir Roman" w:hAnsi="Avenir Roman"/>
+                <w:color w:val="404040" w:themeColor="text1" w:themeTint="BF"/>
+                <w:sz w:val="20"/>
+                <w:szCs w:val="20"/>
+              </w:rPr>
+              <w:t xml:space="preserve"> Liu, </w:t>
+            </w:r>
+            <w:proofErr w:type="spellStart"/>
+            <w:r>
+              <w:rPr>
+                <w:rFonts w:ascii="Avenir Roman" w:hAnsi="Avenir Roman"/>
+                <w:color w:val="404040" w:themeColor="text1" w:themeTint="BF"/>
+                <w:sz w:val="20"/>
+                <w:szCs w:val="20"/>
+              </w:rPr>
+              <w:t>Yu</w:t>
+            </w:r>
+            <w:bookmarkStart w:id="0" w:name="_GoBack"/>
+            <w:bookmarkEnd w:id="0"/>
+            <w:r>
+              <w:rPr>
+                <w:rFonts w:ascii="Avenir Roman" w:hAnsi="Avenir Roman"/>
+                <w:color w:val="404040" w:themeColor="text1" w:themeTint="BF"/>
+                <w:sz w:val="20"/>
+                <w:szCs w:val="20"/>
+              </w:rPr>
+              <w:t>xuan</w:t>
+            </w:r>
+            <w:proofErr w:type="spellEnd"/>
+            <w:r>
+              <w:rPr>
+                <w:rFonts w:ascii="Avenir Roman" w:hAnsi="Avenir Roman"/>
+                <w:color w:val="404040" w:themeColor="text1" w:themeTint="BF"/>
+                <w:sz w:val="20"/>
+                <w:szCs w:val="20"/>
+              </w:rPr>
+              <w:t xml:space="preserve"> Zhao, </w:t>
+            </w:r>
+            <w:proofErr w:type="spellStart"/>
+            <w:r>
+              <w:rPr>
+                <w:rFonts w:ascii="Avenir Roman" w:hAnsi="Avenir Roman"/>
+                <w:color w:val="404040" w:themeColor="text1" w:themeTint="BF"/>
+                <w:sz w:val="20"/>
+                <w:szCs w:val="20"/>
+              </w:rPr>
+              <w:t>Shuang</w:t>
+            </w:r>
+            <w:proofErr w:type="spellEnd"/>
+            <w:r>
+              <w:rPr>
+                <w:rFonts w:ascii="Avenir Roman" w:hAnsi="Avenir Roman"/>
+                <w:color w:val="404040" w:themeColor="text1" w:themeTint="BF"/>
+                <w:sz w:val="20"/>
+                <w:szCs w:val="20"/>
+              </w:rPr>
+              <w:t xml:space="preserve"> Hao, </w:t>
+            </w:r>
+            <w:proofErr w:type="spellStart"/>
+            <w:r>
+              <w:rPr>
+                <w:rFonts w:ascii="Avenir Roman" w:hAnsi="Avenir Roman"/>
+                <w:color w:val="404040" w:themeColor="text1" w:themeTint="BF"/>
+                <w:sz w:val="20"/>
+                <w:szCs w:val="20"/>
+              </w:rPr>
+              <w:t>Haixin</w:t>
+            </w:r>
+            <w:proofErr w:type="spellEnd"/>
+            <w:r>
+              <w:rPr>
+                <w:rFonts w:ascii="Avenir Roman" w:hAnsi="Avenir Roman"/>
+                <w:color w:val="404040" w:themeColor="text1" w:themeTint="BF"/>
+                <w:sz w:val="20"/>
+                <w:szCs w:val="20"/>
+              </w:rPr>
+              <w:t xml:space="preserve"> </w:t>
+            </w:r>
+            <w:proofErr w:type="spellStart"/>
+            <w:r>
+              <w:rPr>
+                <w:rFonts w:ascii="Avenir Roman" w:hAnsi="Avenir Roman"/>
+                <w:color w:val="404040" w:themeColor="text1" w:themeTint="BF"/>
+                <w:sz w:val="20"/>
+                <w:szCs w:val="20"/>
+              </w:rPr>
+              <w:t>Duan</w:t>
+            </w:r>
+            <w:proofErr w:type="spellEnd"/>
+            <w:r>
+              <w:rPr>
+                <w:rFonts w:ascii="Avenir Roman" w:hAnsi="Avenir Roman"/>
+                <w:color w:val="404040" w:themeColor="text1" w:themeTint="BF"/>
+                <w:sz w:val="20"/>
+                <w:szCs w:val="20"/>
+              </w:rPr>
+              <w:t xml:space="preserve">, </w:t>
+            </w:r>
+            <w:proofErr w:type="spellStart"/>
+            <w:r>
+              <w:rPr>
+                <w:rFonts w:ascii="Avenir Roman" w:hAnsi="Avenir Roman"/>
+                <w:color w:val="404040" w:themeColor="text1" w:themeTint="BF"/>
+                <w:sz w:val="20"/>
+                <w:szCs w:val="20"/>
+              </w:rPr>
+              <w:t>Qingfeng</w:t>
+            </w:r>
+            <w:proofErr w:type="spellEnd"/>
+            <w:r>
+              <w:rPr>
+                <w:rFonts w:ascii="Avenir Roman" w:hAnsi="Avenir Roman"/>
+                <w:color w:val="404040" w:themeColor="text1" w:themeTint="BF"/>
+                <w:sz w:val="20"/>
+                <w:szCs w:val="20"/>
+              </w:rPr>
+              <w:t xml:space="preserve"> Pan and Min Yang. </w:t>
             </w:r>
             <w:r>
               <w:rPr>
@@ -1039,61 +1355,16 @@
                 <w:sz w:val="20"/>
                 <w:szCs w:val="20"/>
               </w:rPr>
-              <w:t xml:space="preserve"> To appear in the </w:t>
-            </w:r>
-            <w:r>
-              <w:rPr>
-                <w:rFonts w:ascii="Avenir Roman" w:hAnsi="Avenir Roman"/>
-                <w:color w:val="404040" w:themeColor="text1" w:themeTint="BF"/>
-                <w:sz w:val="20"/>
-                <w:szCs w:val="20"/>
-              </w:rPr>
-              <w:t>30th USENIX Security Symposium</w:t>
-            </w:r>
-            <w:r>
-              <w:rPr>
-                <w:rFonts w:ascii="Avenir Roman" w:hAnsi="Avenir Roman"/>
-                <w:color w:val="404040" w:themeColor="text1" w:themeTint="BF"/>
-                <w:sz w:val="20"/>
-                <w:szCs w:val="20"/>
-              </w:rPr>
-              <w:t xml:space="preserve">, </w:t>
-            </w:r>
-            <w:r>
-              <w:rPr>
-                <w:rFonts w:ascii="Avenir Roman" w:hAnsi="Avenir Roman"/>
-                <w:color w:val="404040" w:themeColor="text1" w:themeTint="BF"/>
-                <w:sz w:val="20"/>
-                <w:szCs w:val="20"/>
-              </w:rPr>
-              <w:t>V</w:t>
-            </w:r>
-            <w:r>
-              <w:rPr>
-                <w:rFonts w:ascii="Avenir Roman" w:hAnsi="Avenir Roman"/>
-                <w:color w:val="404040" w:themeColor="text1" w:themeTint="BF"/>
-                <w:sz w:val="20"/>
-                <w:szCs w:val="20"/>
-              </w:rPr>
-              <w:t>ancouver</w:t>
-            </w:r>
-            <w:r>
-              <w:rPr>
-                <w:rFonts w:ascii="Avenir Roman" w:hAnsi="Avenir Roman"/>
-                <w:color w:val="404040" w:themeColor="text1" w:themeTint="BF"/>
-                <w:sz w:val="20"/>
-                <w:szCs w:val="20"/>
-              </w:rPr>
-              <w:t>, BC, C</w:t>
-            </w:r>
-            <w:r>
-              <w:rPr>
-                <w:rFonts w:ascii="Avenir Roman" w:hAnsi="Avenir Roman"/>
-                <w:color w:val="404040" w:themeColor="text1" w:themeTint="BF"/>
-                <w:sz w:val="20"/>
-                <w:szCs w:val="20"/>
-              </w:rPr>
-              <w:t>anada</w:t>
+              <w:t xml:space="preserve"> To appear in the 30th USENIX Security Symposium</w:t>
+            </w:r>
+            <w:r>
+              <w:rPr>
+                <w:rFonts w:ascii="Avenir Roman" w:hAnsi="Avenir Roman"/>
+                <w:color w:val="404040" w:themeColor="text1" w:themeTint="BF"/>
+                <w:sz w:val="20"/>
+                <w:szCs w:val="20"/>
+              </w:rPr>
+              <w:t>, Vancouver, BC, Canada</w:t>
             </w:r>
             <w:r>
               <w:rPr>
@@ -1206,14 +1477,85 @@
               </w:rPr>
               <w:t xml:space="preserve"> </w:t>
             </w:r>
-            <w:r>
-              <w:rPr>
-                <w:rFonts w:ascii="Avenir Roman" w:hAnsi="Avenir Roman"/>
-                <w:color w:val="404040" w:themeColor="text1" w:themeTint="BF"/>
-                <w:sz w:val="20"/>
-                <w:szCs w:val="20"/>
-              </w:rPr>
-              <w:t xml:space="preserve">Mingming Zhang, Xiaofeng Zheng, Kaiwen Shen, Ziqiao Kong, </w:t>
+            <w:proofErr w:type="spellStart"/>
+            <w:r>
+              <w:rPr>
+                <w:rFonts w:ascii="Avenir Roman" w:hAnsi="Avenir Roman"/>
+                <w:color w:val="404040" w:themeColor="text1" w:themeTint="BF"/>
+                <w:sz w:val="20"/>
+                <w:szCs w:val="20"/>
+              </w:rPr>
+              <w:t>Mingming</w:t>
+            </w:r>
+            <w:proofErr w:type="spellEnd"/>
+            <w:r>
+              <w:rPr>
+                <w:rFonts w:ascii="Avenir Roman" w:hAnsi="Avenir Roman"/>
+                <w:color w:val="404040" w:themeColor="text1" w:themeTint="BF"/>
+                <w:sz w:val="20"/>
+                <w:szCs w:val="20"/>
+              </w:rPr>
+              <w:t xml:space="preserve"> Zhang, </w:t>
+            </w:r>
+            <w:proofErr w:type="spellStart"/>
+            <w:r>
+              <w:rPr>
+                <w:rFonts w:ascii="Avenir Roman" w:hAnsi="Avenir Roman"/>
+                <w:color w:val="404040" w:themeColor="text1" w:themeTint="BF"/>
+                <w:sz w:val="20"/>
+                <w:szCs w:val="20"/>
+              </w:rPr>
+              <w:t>Xiaofeng</w:t>
+            </w:r>
+            <w:proofErr w:type="spellEnd"/>
+            <w:r>
+              <w:rPr>
+                <w:rFonts w:ascii="Avenir Roman" w:hAnsi="Avenir Roman"/>
+                <w:color w:val="404040" w:themeColor="text1" w:themeTint="BF"/>
+                <w:sz w:val="20"/>
+                <w:szCs w:val="20"/>
+              </w:rPr>
+              <w:t xml:space="preserve"> Zheng, </w:t>
+            </w:r>
+            <w:proofErr w:type="spellStart"/>
+            <w:r>
+              <w:rPr>
+                <w:rFonts w:ascii="Avenir Roman" w:hAnsi="Avenir Roman"/>
+                <w:color w:val="404040" w:themeColor="text1" w:themeTint="BF"/>
+                <w:sz w:val="20"/>
+                <w:szCs w:val="20"/>
+              </w:rPr>
+              <w:t>Kaiwen</w:t>
+            </w:r>
+            <w:proofErr w:type="spellEnd"/>
+            <w:r>
+              <w:rPr>
+                <w:rFonts w:ascii="Avenir Roman" w:hAnsi="Avenir Roman"/>
+                <w:color w:val="404040" w:themeColor="text1" w:themeTint="BF"/>
+                <w:sz w:val="20"/>
+                <w:szCs w:val="20"/>
+              </w:rPr>
+              <w:t xml:space="preserve"> Shen, </w:t>
+            </w:r>
+            <w:proofErr w:type="spellStart"/>
+            <w:r>
+              <w:rPr>
+                <w:rFonts w:ascii="Avenir Roman" w:hAnsi="Avenir Roman"/>
+                <w:color w:val="404040" w:themeColor="text1" w:themeTint="BF"/>
+                <w:sz w:val="20"/>
+                <w:szCs w:val="20"/>
+              </w:rPr>
+              <w:t>Ziqiao</w:t>
+            </w:r>
+            <w:proofErr w:type="spellEnd"/>
+            <w:r>
+              <w:rPr>
+                <w:rFonts w:ascii="Avenir Roman" w:hAnsi="Avenir Roman"/>
+                <w:color w:val="404040" w:themeColor="text1" w:themeTint="BF"/>
+                <w:sz w:val="20"/>
+                <w:szCs w:val="20"/>
+              </w:rPr>
+              <w:t xml:space="preserve"> Kong, </w:t>
             </w:r>
             <w:r>
               <w:rPr>
@@ -1233,7 +1575,87 @@
                 <w:sz w:val="20"/>
                 <w:szCs w:val="20"/>
               </w:rPr>
-              <w:t xml:space="preserve">, Yu Wang, Haixin Duan, Shuang Hao, Baojun Liu and Min Yang. </w:t>
+              <w:t xml:space="preserve">, Yu Wang, </w:t>
+            </w:r>
+            <w:proofErr w:type="spellStart"/>
+            <w:r>
+              <w:rPr>
+                <w:rFonts w:ascii="Avenir Roman" w:hAnsi="Avenir Roman"/>
+                <w:color w:val="404040" w:themeColor="text1" w:themeTint="BF"/>
+                <w:sz w:val="20"/>
+                <w:szCs w:val="20"/>
+              </w:rPr>
+              <w:t>Haixin</w:t>
+            </w:r>
+            <w:proofErr w:type="spellEnd"/>
+            <w:r>
+              <w:rPr>
+                <w:rFonts w:ascii="Avenir Roman" w:hAnsi="Avenir Roman"/>
+                <w:color w:val="404040" w:themeColor="text1" w:themeTint="BF"/>
+                <w:sz w:val="20"/>
+                <w:szCs w:val="20"/>
+              </w:rPr>
+              <w:t xml:space="preserve"> </w:t>
+            </w:r>
+            <w:proofErr w:type="spellStart"/>
+            <w:r>
+              <w:rPr>
+                <w:rFonts w:ascii="Avenir Roman" w:hAnsi="Avenir Roman"/>
+                <w:color w:val="404040" w:themeColor="text1" w:themeTint="BF"/>
+                <w:sz w:val="20"/>
+                <w:szCs w:val="20"/>
+              </w:rPr>
+              <w:t>Duan</w:t>
+            </w:r>
+            <w:proofErr w:type="spellEnd"/>
+            <w:r>
+              <w:rPr>
+                <w:rFonts w:ascii="Avenir Roman" w:hAnsi="Avenir Roman"/>
+                <w:color w:val="404040" w:themeColor="text1" w:themeTint="BF"/>
+                <w:sz w:val="20"/>
+                <w:szCs w:val="20"/>
+              </w:rPr>
+              <w:t xml:space="preserve">, </w:t>
+            </w:r>
+            <w:proofErr w:type="spellStart"/>
+            <w:r>
+              <w:rPr>
+                <w:rFonts w:ascii="Avenir Roman" w:hAnsi="Avenir Roman"/>
+                <w:color w:val="404040" w:themeColor="text1" w:themeTint="BF"/>
+                <w:sz w:val="20"/>
+                <w:szCs w:val="20"/>
+              </w:rPr>
+              <w:t>Shuang</w:t>
+            </w:r>
+            <w:proofErr w:type="spellEnd"/>
+            <w:r>
+              <w:rPr>
+                <w:rFonts w:ascii="Avenir Roman" w:hAnsi="Avenir Roman"/>
+                <w:color w:val="404040" w:themeColor="text1" w:themeTint="BF"/>
+                <w:sz w:val="20"/>
+                <w:szCs w:val="20"/>
+              </w:rPr>
+              <w:t xml:space="preserve"> Hao, </w:t>
+            </w:r>
+            <w:proofErr w:type="spellStart"/>
+            <w:r>
+              <w:rPr>
+                <w:rFonts w:ascii="Avenir Roman" w:hAnsi="Avenir Roman"/>
+                <w:color w:val="404040" w:themeColor="text1" w:themeTint="BF"/>
+                <w:sz w:val="20"/>
+                <w:szCs w:val="20"/>
+              </w:rPr>
+              <w:t>Baojun</w:t>
+            </w:r>
+            <w:proofErr w:type="spellEnd"/>
+            <w:r>
+              <w:rPr>
+                <w:rFonts w:ascii="Avenir Roman" w:hAnsi="Avenir Roman"/>
+                <w:color w:val="404040" w:themeColor="text1" w:themeTint="BF"/>
+                <w:sz w:val="20"/>
+                <w:szCs w:val="20"/>
+              </w:rPr>
+              <w:t xml:space="preserve"> Liu and Min Yang. </w:t>
             </w:r>
             <w:r>
               <w:rPr>
@@ -1373,14 +1795,45 @@
               </w:rPr>
               <w:t xml:space="preserve"> </w:t>
             </w:r>
-            <w:r>
-              <w:rPr>
-                <w:rFonts w:ascii="Avenir Roman" w:hAnsi="Avenir Roman"/>
-                <w:color w:val="404040" w:themeColor="text1" w:themeTint="BF"/>
-                <w:sz w:val="20"/>
-                <w:szCs w:val="20"/>
-              </w:rPr>
-              <w:t xml:space="preserve">Yiming Zhang, Baojun Liu, </w:t>
+            <w:proofErr w:type="spellStart"/>
+            <w:r>
+              <w:rPr>
+                <w:rFonts w:ascii="Avenir Roman" w:hAnsi="Avenir Roman"/>
+                <w:color w:val="404040" w:themeColor="text1" w:themeTint="BF"/>
+                <w:sz w:val="20"/>
+                <w:szCs w:val="20"/>
+              </w:rPr>
+              <w:t>Yiming</w:t>
+            </w:r>
+            <w:proofErr w:type="spellEnd"/>
+            <w:r>
+              <w:rPr>
+                <w:rFonts w:ascii="Avenir Roman" w:hAnsi="Avenir Roman"/>
+                <w:color w:val="404040" w:themeColor="text1" w:themeTint="BF"/>
+                <w:sz w:val="20"/>
+                <w:szCs w:val="20"/>
+              </w:rPr>
+              <w:t xml:space="preserve"> Zhang, </w:t>
+            </w:r>
+            <w:proofErr w:type="spellStart"/>
+            <w:r>
+              <w:rPr>
+                <w:rFonts w:ascii="Avenir Roman" w:hAnsi="Avenir Roman"/>
+                <w:color w:val="404040" w:themeColor="text1" w:themeTint="BF"/>
+                <w:sz w:val="20"/>
+                <w:szCs w:val="20"/>
+              </w:rPr>
+              <w:t>Baojun</w:t>
+            </w:r>
+            <w:proofErr w:type="spellEnd"/>
+            <w:r>
+              <w:rPr>
+                <w:rFonts w:ascii="Avenir Roman" w:hAnsi="Avenir Roman"/>
+                <w:color w:val="404040" w:themeColor="text1" w:themeTint="BF"/>
+                <w:sz w:val="20"/>
+                <w:szCs w:val="20"/>
+              </w:rPr>
+              <w:t xml:space="preserve"> Liu, </w:t>
             </w:r>
             <w:r>
               <w:rPr>
@@ -1400,7 +1853,107 @@
                 <w:sz w:val="20"/>
                 <w:szCs w:val="20"/>
               </w:rPr>
-              <w:t xml:space="preserve">, Zhou Li, Haixin Duan, Shuang Hao, Mingxuan Liu, Ying Liu, Dong Wang and Qiang Li. </w:t>
+              <w:t xml:space="preserve">, Zhou Li, </w:t>
+            </w:r>
+            <w:proofErr w:type="spellStart"/>
+            <w:r>
+              <w:rPr>
+                <w:rFonts w:ascii="Avenir Roman" w:hAnsi="Avenir Roman"/>
+                <w:color w:val="404040" w:themeColor="text1" w:themeTint="BF"/>
+                <w:sz w:val="20"/>
+                <w:szCs w:val="20"/>
+              </w:rPr>
+              <w:t>Haixin</w:t>
+            </w:r>
+            <w:proofErr w:type="spellEnd"/>
+            <w:r>
+              <w:rPr>
+                <w:rFonts w:ascii="Avenir Roman" w:hAnsi="Avenir Roman"/>
+                <w:color w:val="404040" w:themeColor="text1" w:themeTint="BF"/>
+                <w:sz w:val="20"/>
+                <w:szCs w:val="20"/>
+              </w:rPr>
+              <w:t xml:space="preserve"> </w:t>
+            </w:r>
+            <w:proofErr w:type="spellStart"/>
+            <w:r>
+              <w:rPr>
+                <w:rFonts w:ascii="Avenir Roman" w:hAnsi="Avenir Roman"/>
+                <w:color w:val="404040" w:themeColor="text1" w:themeTint="BF"/>
+                <w:sz w:val="20"/>
+                <w:szCs w:val="20"/>
+              </w:rPr>
+              <w:t>Duan</w:t>
+            </w:r>
+            <w:proofErr w:type="spellEnd"/>
+            <w:r>
+              <w:rPr>
+                <w:rFonts w:ascii="Avenir Roman" w:hAnsi="Avenir Roman"/>
+                <w:color w:val="404040" w:themeColor="text1" w:themeTint="BF"/>
+                <w:sz w:val="20"/>
+                <w:szCs w:val="20"/>
+              </w:rPr>
+              <w:t xml:space="preserve">, </w:t>
+            </w:r>
+            <w:proofErr w:type="spellStart"/>
+            <w:r>
+              <w:rPr>
+                <w:rFonts w:ascii="Avenir Roman" w:hAnsi="Avenir Roman"/>
+                <w:color w:val="404040" w:themeColor="text1" w:themeTint="BF"/>
+                <w:sz w:val="20"/>
+                <w:szCs w:val="20"/>
+              </w:rPr>
+              <w:t>Shuang</w:t>
+            </w:r>
+            <w:proofErr w:type="spellEnd"/>
+            <w:r>
+              <w:rPr>
+                <w:rFonts w:ascii="Avenir Roman" w:hAnsi="Avenir Roman"/>
+                <w:color w:val="404040" w:themeColor="text1" w:themeTint="BF"/>
+                <w:sz w:val="20"/>
+                <w:szCs w:val="20"/>
+              </w:rPr>
+              <w:t xml:space="preserve"> Hao, </w:t>
+            </w:r>
+            <w:proofErr w:type="spellStart"/>
+            <w:r>
+              <w:rPr>
+                <w:rFonts w:ascii="Avenir Roman" w:hAnsi="Avenir Roman"/>
+                <w:color w:val="404040" w:themeColor="text1" w:themeTint="BF"/>
+                <w:sz w:val="20"/>
+                <w:szCs w:val="20"/>
+              </w:rPr>
+              <w:t>Mingxuan</w:t>
+            </w:r>
+            <w:proofErr w:type="spellEnd"/>
+            <w:r>
+              <w:rPr>
+                <w:rFonts w:ascii="Avenir Roman" w:hAnsi="Avenir Roman"/>
+                <w:color w:val="404040" w:themeColor="text1" w:themeTint="BF"/>
+                <w:sz w:val="20"/>
+                <w:szCs w:val="20"/>
+              </w:rPr>
+              <w:t xml:space="preserve"> Liu, Ying Liu, Dong Wang and </w:t>
+            </w:r>
+            <w:proofErr w:type="spellStart"/>
+            <w:r>
+              <w:rPr>
+                <w:rFonts w:ascii="Avenir Roman" w:hAnsi="Avenir Roman"/>
+                <w:color w:val="404040" w:themeColor="text1" w:themeTint="BF"/>
+                <w:sz w:val="20"/>
+                <w:szCs w:val="20"/>
+              </w:rPr>
+              <w:t>Qiang</w:t>
+            </w:r>
+            <w:proofErr w:type="spellEnd"/>
+            <w:r>
+              <w:rPr>
+                <w:rFonts w:ascii="Avenir Roman" w:hAnsi="Avenir Roman"/>
+                <w:color w:val="404040" w:themeColor="text1" w:themeTint="BF"/>
+                <w:sz w:val="20"/>
+                <w:szCs w:val="20"/>
+              </w:rPr>
+              <w:t xml:space="preserve"> Li. </w:t>
             </w:r>
             <w:r>
               <w:rPr>
@@ -1430,8 +1983,6 @@
               </w:rPr>
               <w:t xml:space="preserve">In Proceedings of </w:t>
             </w:r>
-            <w:bookmarkStart w:id="0" w:name="_GoBack"/>
-            <w:bookmarkEnd w:id="0"/>
             <w:r>
               <w:rPr>
                 <w:rFonts w:ascii="Avenir Roman" w:hAnsi="Avenir Roman"/>
@@ -1530,7 +2081,7 @@
                 <w:sz w:val="20"/>
                 <w:szCs w:val="20"/>
               </w:rPr>
-              <w:t>[Usenix Security ’20]</w:t>
+              <w:t>[U</w:t>
             </w:r>
             <w:r>
               <w:rPr>
@@ -1540,16 +2091,47 @@
                 <w:sz w:val="20"/>
                 <w:szCs w:val="20"/>
               </w:rPr>
+              <w:t>SENIX</w:t>
+            </w:r>
+            <w:r>
+              <w:rPr>
+                <w:rFonts w:ascii="Avenir Roman" w:hAnsi="Avenir Roman"/>
+                <w:b/>
+                <w:color w:val="4472C4" w:themeColor="accent5"/>
+                <w:sz w:val="20"/>
+                <w:szCs w:val="20"/>
+              </w:rPr>
+              <w:t xml:space="preserve"> Security ’20]</w:t>
+            </w:r>
+            <w:r>
+              <w:rPr>
+                <w:rFonts w:ascii="Avenir Roman" w:hAnsi="Avenir Roman"/>
+                <w:b/>
+                <w:color w:val="4472C4" w:themeColor="accent5"/>
+                <w:sz w:val="20"/>
+                <w:szCs w:val="20"/>
+              </w:rPr>
               <w:t xml:space="preserve"> </w:t>
             </w:r>
-            <w:r>
-              <w:rPr>
-                <w:rFonts w:ascii="Avenir Roman" w:hAnsi="Avenir Roman"/>
-                <w:color w:val="404040" w:themeColor="text1" w:themeTint="BF"/>
-                <w:sz w:val="20"/>
-                <w:szCs w:val="20"/>
-              </w:rPr>
-              <w:t xml:space="preserve">Xiaofeng Zheng, </w:t>
+            <w:proofErr w:type="spellStart"/>
+            <w:r>
+              <w:rPr>
+                <w:rFonts w:ascii="Avenir Roman" w:hAnsi="Avenir Roman"/>
+                <w:color w:val="404040" w:themeColor="text1" w:themeTint="BF"/>
+                <w:sz w:val="20"/>
+                <w:szCs w:val="20"/>
+              </w:rPr>
+              <w:t>Xiaofeng</w:t>
+            </w:r>
+            <w:proofErr w:type="spellEnd"/>
+            <w:r>
+              <w:rPr>
+                <w:rFonts w:ascii="Avenir Roman" w:hAnsi="Avenir Roman"/>
+                <w:color w:val="404040" w:themeColor="text1" w:themeTint="BF"/>
+                <w:sz w:val="20"/>
+                <w:szCs w:val="20"/>
+              </w:rPr>
+              <w:t xml:space="preserve"> Zheng, </w:t>
             </w:r>
             <w:r>
               <w:rPr>
@@ -1569,7 +2151,167 @@
                 <w:sz w:val="20"/>
                 <w:szCs w:val="20"/>
               </w:rPr>
-              <w:t xml:space="preserve">, Jian Peng, Qiushi Yang, Dongjie Zhou, Baojun Liu, Keyu Man, Shuang Hao, Haixin Duan and Zhiyun Qian. </w:t>
+              <w:t xml:space="preserve">, Jian Peng, </w:t>
+            </w:r>
+            <w:proofErr w:type="spellStart"/>
+            <w:r>
+              <w:rPr>
+                <w:rFonts w:ascii="Avenir Roman" w:hAnsi="Avenir Roman"/>
+                <w:color w:val="404040" w:themeColor="text1" w:themeTint="BF"/>
+                <w:sz w:val="20"/>
+                <w:szCs w:val="20"/>
+              </w:rPr>
+              <w:t>Qiushi</w:t>
+            </w:r>
+            <w:proofErr w:type="spellEnd"/>
+            <w:r>
+              <w:rPr>
+                <w:rFonts w:ascii="Avenir Roman" w:hAnsi="Avenir Roman"/>
+                <w:color w:val="404040" w:themeColor="text1" w:themeTint="BF"/>
+                <w:sz w:val="20"/>
+                <w:szCs w:val="20"/>
+              </w:rPr>
+              <w:t xml:space="preserve"> Yang, </w:t>
+            </w:r>
+            <w:proofErr w:type="spellStart"/>
+            <w:r>
+              <w:rPr>
+                <w:rFonts w:ascii="Avenir Roman" w:hAnsi="Avenir Roman"/>
+                <w:color w:val="404040" w:themeColor="text1" w:themeTint="BF"/>
+                <w:sz w:val="20"/>
+                <w:szCs w:val="20"/>
+              </w:rPr>
+              <w:t>Dongjie</w:t>
+            </w:r>
+            <w:proofErr w:type="spellEnd"/>
+            <w:r>
+              <w:rPr>
+                <w:rFonts w:ascii="Avenir Roman" w:hAnsi="Avenir Roman"/>
+                <w:color w:val="404040" w:themeColor="text1" w:themeTint="BF"/>
+                <w:sz w:val="20"/>
+                <w:szCs w:val="20"/>
+              </w:rPr>
+              <w:t xml:space="preserve"> Zhou, </w:t>
+            </w:r>
+            <w:proofErr w:type="spellStart"/>
+            <w:r>
+              <w:rPr>
+                <w:rFonts w:ascii="Avenir Roman" w:hAnsi="Avenir Roman"/>
+                <w:color w:val="404040" w:themeColor="text1" w:themeTint="BF"/>
+                <w:sz w:val="20"/>
+                <w:szCs w:val="20"/>
+              </w:rPr>
+              <w:t>Baojun</w:t>
+            </w:r>
+            <w:proofErr w:type="spellEnd"/>
+            <w:r>
+              <w:rPr>
+                <w:rFonts w:ascii="Avenir Roman" w:hAnsi="Avenir Roman"/>
+                <w:color w:val="404040" w:themeColor="text1" w:themeTint="BF"/>
+                <w:sz w:val="20"/>
+                <w:szCs w:val="20"/>
+              </w:rPr>
+              <w:t xml:space="preserve"> Liu, </w:t>
+            </w:r>
+            <w:proofErr w:type="spellStart"/>
+            <w:r>
+              <w:rPr>
+                <w:rFonts w:ascii="Avenir Roman" w:hAnsi="Avenir Roman"/>
+                <w:color w:val="404040" w:themeColor="text1" w:themeTint="BF"/>
+                <w:sz w:val="20"/>
+                <w:szCs w:val="20"/>
+              </w:rPr>
+              <w:t>Keyu</w:t>
+            </w:r>
+            <w:proofErr w:type="spellEnd"/>
+            <w:r>
+              <w:rPr>
+                <w:rFonts w:ascii="Avenir Roman" w:hAnsi="Avenir Roman"/>
+                <w:color w:val="404040" w:themeColor="text1" w:themeTint="BF"/>
+                <w:sz w:val="20"/>
+                <w:szCs w:val="20"/>
+              </w:rPr>
+              <w:t xml:space="preserve"> Man, </w:t>
+            </w:r>
+            <w:proofErr w:type="spellStart"/>
+            <w:r>
+              <w:rPr>
+                <w:rFonts w:ascii="Avenir Roman" w:hAnsi="Avenir Roman"/>
+                <w:color w:val="404040" w:themeColor="text1" w:themeTint="BF"/>
+                <w:sz w:val="20"/>
+                <w:szCs w:val="20"/>
+              </w:rPr>
+              <w:t>Shuang</w:t>
+            </w:r>
+            <w:proofErr w:type="spellEnd"/>
+            <w:r>
+              <w:rPr>
+                <w:rFonts w:ascii="Avenir Roman" w:hAnsi="Avenir Roman"/>
+                <w:color w:val="404040" w:themeColor="text1" w:themeTint="BF"/>
+                <w:sz w:val="20"/>
+                <w:szCs w:val="20"/>
+              </w:rPr>
+              <w:t xml:space="preserve"> Hao, </w:t>
+            </w:r>
+            <w:proofErr w:type="spellStart"/>
+            <w:r>
+              <w:rPr>
+                <w:rFonts w:ascii="Avenir Roman" w:hAnsi="Avenir Roman"/>
+                <w:color w:val="404040" w:themeColor="text1" w:themeTint="BF"/>
+                <w:sz w:val="20"/>
+                <w:szCs w:val="20"/>
+              </w:rPr>
+              <w:t>Haixin</w:t>
+            </w:r>
+            <w:proofErr w:type="spellEnd"/>
+            <w:r>
+              <w:rPr>
+                <w:rFonts w:ascii="Avenir Roman" w:hAnsi="Avenir Roman"/>
+                <w:color w:val="404040" w:themeColor="text1" w:themeTint="BF"/>
+                <w:sz w:val="20"/>
+                <w:szCs w:val="20"/>
+              </w:rPr>
+              <w:t xml:space="preserve"> </w:t>
+            </w:r>
+            <w:proofErr w:type="spellStart"/>
+            <w:r>
+              <w:rPr>
+                <w:rFonts w:ascii="Avenir Roman" w:hAnsi="Avenir Roman"/>
+                <w:color w:val="404040" w:themeColor="text1" w:themeTint="BF"/>
+                <w:sz w:val="20"/>
+                <w:szCs w:val="20"/>
+              </w:rPr>
+              <w:t>Duan</w:t>
+            </w:r>
+            <w:proofErr w:type="spellEnd"/>
+            <w:r>
+              <w:rPr>
+                <w:rFonts w:ascii="Avenir Roman" w:hAnsi="Avenir Roman"/>
+                <w:color w:val="404040" w:themeColor="text1" w:themeTint="BF"/>
+                <w:sz w:val="20"/>
+                <w:szCs w:val="20"/>
+              </w:rPr>
+              <w:t xml:space="preserve"> and </w:t>
+            </w:r>
+            <w:proofErr w:type="spellStart"/>
+            <w:r>
+              <w:rPr>
+                <w:rFonts w:ascii="Avenir Roman" w:hAnsi="Avenir Roman"/>
+                <w:color w:val="404040" w:themeColor="text1" w:themeTint="BF"/>
+                <w:sz w:val="20"/>
+                <w:szCs w:val="20"/>
+              </w:rPr>
+              <w:t>Zhiyun</w:t>
+            </w:r>
+            <w:proofErr w:type="spellEnd"/>
+            <w:r>
+              <w:rPr>
+                <w:rFonts w:ascii="Avenir Roman" w:hAnsi="Avenir Roman"/>
+                <w:color w:val="404040" w:themeColor="text1" w:themeTint="BF"/>
+                <w:sz w:val="20"/>
+                <w:szCs w:val="20"/>
+              </w:rPr>
+              <w:t xml:space="preserve"> Qian. </w:t>
             </w:r>
             <w:r>
               <w:rPr>
@@ -1707,7 +2449,187 @@
                 <w:sz w:val="20"/>
                 <w:szCs w:val="20"/>
               </w:rPr>
-              <w:t xml:space="preserve">, Baojun Liu, Zhou Li, Shuang Hao, Haixin Duan, Mingming Zhang, Chunying Leng, Ying Liu, Zaifeng Zhang and Jianping Wu. </w:t>
+              <w:t xml:space="preserve">, </w:t>
+            </w:r>
+            <w:proofErr w:type="spellStart"/>
+            <w:r>
+              <w:rPr>
+                <w:rFonts w:ascii="Avenir Roman" w:hAnsi="Avenir Roman"/>
+                <w:color w:val="404040" w:themeColor="text1" w:themeTint="BF"/>
+                <w:sz w:val="20"/>
+                <w:szCs w:val="20"/>
+              </w:rPr>
+              <w:t>Baojun</w:t>
+            </w:r>
+            <w:proofErr w:type="spellEnd"/>
+            <w:r>
+              <w:rPr>
+                <w:rFonts w:ascii="Avenir Roman" w:hAnsi="Avenir Roman"/>
+                <w:color w:val="404040" w:themeColor="text1" w:themeTint="BF"/>
+                <w:sz w:val="20"/>
+                <w:szCs w:val="20"/>
+              </w:rPr>
+              <w:t xml:space="preserve"> Liu, Zhou Li, </w:t>
+            </w:r>
+            <w:proofErr w:type="spellStart"/>
+            <w:r>
+              <w:rPr>
+                <w:rFonts w:ascii="Avenir Roman" w:hAnsi="Avenir Roman"/>
+                <w:color w:val="404040" w:themeColor="text1" w:themeTint="BF"/>
+                <w:sz w:val="20"/>
+                <w:szCs w:val="20"/>
+              </w:rPr>
+              <w:t>Shuang</w:t>
+            </w:r>
+            <w:proofErr w:type="spellEnd"/>
+            <w:r>
+              <w:rPr>
+                <w:rFonts w:ascii="Avenir Roman" w:hAnsi="Avenir Roman"/>
+                <w:color w:val="404040" w:themeColor="text1" w:themeTint="BF"/>
+                <w:sz w:val="20"/>
+                <w:szCs w:val="20"/>
+              </w:rPr>
+              <w:t xml:space="preserve"> Hao, </w:t>
+            </w:r>
+            <w:proofErr w:type="spellStart"/>
+            <w:r>
+              <w:rPr>
+                <w:rFonts w:ascii="Avenir Roman" w:hAnsi="Avenir Roman"/>
+                <w:color w:val="404040" w:themeColor="text1" w:themeTint="BF"/>
+                <w:sz w:val="20"/>
+                <w:szCs w:val="20"/>
+              </w:rPr>
+              <w:t>Haixin</w:t>
+            </w:r>
+            <w:proofErr w:type="spellEnd"/>
+            <w:r>
+              <w:rPr>
+                <w:rFonts w:ascii="Avenir Roman" w:hAnsi="Avenir Roman"/>
+                <w:color w:val="404040" w:themeColor="text1" w:themeTint="BF"/>
+                <w:sz w:val="20"/>
+                <w:szCs w:val="20"/>
+              </w:rPr>
+              <w:t xml:space="preserve"> </w:t>
+            </w:r>
+            <w:proofErr w:type="spellStart"/>
+            <w:r>
+              <w:rPr>
+                <w:rFonts w:ascii="Avenir Roman" w:hAnsi="Avenir Roman"/>
+                <w:color w:val="404040" w:themeColor="text1" w:themeTint="BF"/>
+                <w:sz w:val="20"/>
+                <w:szCs w:val="20"/>
+              </w:rPr>
+              <w:t>Duan</w:t>
+            </w:r>
+            <w:proofErr w:type="spellEnd"/>
+            <w:r>
+              <w:rPr>
+                <w:rFonts w:ascii="Avenir Roman" w:hAnsi="Avenir Roman"/>
+                <w:color w:val="404040" w:themeColor="text1" w:themeTint="BF"/>
+                <w:sz w:val="20"/>
+                <w:szCs w:val="20"/>
+              </w:rPr>
+              <w:t xml:space="preserve">, </w:t>
+            </w:r>
+            <w:proofErr w:type="spellStart"/>
+            <w:r>
+              <w:rPr>
+                <w:rFonts w:ascii="Avenir Roman" w:hAnsi="Avenir Roman"/>
+                <w:color w:val="404040" w:themeColor="text1" w:themeTint="BF"/>
+                <w:sz w:val="20"/>
+                <w:szCs w:val="20"/>
+              </w:rPr>
+              <w:t>Mingming</w:t>
+            </w:r>
+            <w:proofErr w:type="spellEnd"/>
+            <w:r>
+              <w:rPr>
+                <w:rFonts w:ascii="Avenir Roman" w:hAnsi="Avenir Roman"/>
+                <w:color w:val="404040" w:themeColor="text1" w:themeTint="BF"/>
+                <w:sz w:val="20"/>
+                <w:szCs w:val="20"/>
+              </w:rPr>
+              <w:t xml:space="preserve"> Zhang, </w:t>
+            </w:r>
+            <w:proofErr w:type="spellStart"/>
+            <w:r>
+              <w:rPr>
+                <w:rFonts w:ascii="Avenir Roman" w:hAnsi="Avenir Roman"/>
+                <w:color w:val="404040" w:themeColor="text1" w:themeTint="BF"/>
+                <w:sz w:val="20"/>
+                <w:szCs w:val="20"/>
+              </w:rPr>
+              <w:t>Chunying</w:t>
+            </w:r>
+            <w:proofErr w:type="spellEnd"/>
+            <w:r>
+              <w:rPr>
+                <w:rFonts w:ascii="Avenir Roman" w:hAnsi="Avenir Roman"/>
+                <w:color w:val="404040" w:themeColor="text1" w:themeTint="BF"/>
+                <w:sz w:val="20"/>
+                <w:szCs w:val="20"/>
+              </w:rPr>
+              <w:t xml:space="preserve"> </w:t>
+            </w:r>
+            <w:proofErr w:type="spellStart"/>
+            <w:r>
+              <w:rPr>
+                <w:rFonts w:ascii="Avenir Roman" w:hAnsi="Avenir Roman"/>
+                <w:color w:val="404040" w:themeColor="text1" w:themeTint="BF"/>
+                <w:sz w:val="20"/>
+                <w:szCs w:val="20"/>
+              </w:rPr>
+              <w:t>Leng</w:t>
+            </w:r>
+            <w:proofErr w:type="spellEnd"/>
+            <w:r>
+              <w:rPr>
+                <w:rFonts w:ascii="Avenir Roman" w:hAnsi="Avenir Roman"/>
+                <w:color w:val="404040" w:themeColor="text1" w:themeTint="BF"/>
+                <w:sz w:val="20"/>
+                <w:szCs w:val="20"/>
+              </w:rPr>
+              <w:t xml:space="preserve">, Ying Liu, </w:t>
+            </w:r>
+            <w:proofErr w:type="spellStart"/>
+            <w:r>
+              <w:rPr>
+                <w:rFonts w:ascii="Avenir Roman" w:hAnsi="Avenir Roman"/>
+                <w:color w:val="404040" w:themeColor="text1" w:themeTint="BF"/>
+                <w:sz w:val="20"/>
+                <w:szCs w:val="20"/>
+              </w:rPr>
+              <w:t>Zaifeng</w:t>
+            </w:r>
+            <w:proofErr w:type="spellEnd"/>
+            <w:r>
+              <w:rPr>
+                <w:rFonts w:ascii="Avenir Roman" w:hAnsi="Avenir Roman"/>
+                <w:color w:val="404040" w:themeColor="text1" w:themeTint="BF"/>
+                <w:sz w:val="20"/>
+                <w:szCs w:val="20"/>
+              </w:rPr>
+              <w:t xml:space="preserve"> Zhang and </w:t>
+            </w:r>
+            <w:proofErr w:type="spellStart"/>
+            <w:r>
+              <w:rPr>
+                <w:rFonts w:ascii="Avenir Roman" w:hAnsi="Avenir Roman"/>
+                <w:color w:val="404040" w:themeColor="text1" w:themeTint="BF"/>
+                <w:sz w:val="20"/>
+                <w:szCs w:val="20"/>
+              </w:rPr>
+              <w:t>Jianping</w:t>
+            </w:r>
+            <w:proofErr w:type="spellEnd"/>
+            <w:r>
+              <w:rPr>
+                <w:rFonts w:ascii="Avenir Roman" w:hAnsi="Avenir Roman"/>
+                <w:color w:val="404040" w:themeColor="text1" w:themeTint="BF"/>
+                <w:sz w:val="20"/>
+                <w:szCs w:val="20"/>
+              </w:rPr>
+              <w:t xml:space="preserve"> Wu. </w:t>
             </w:r>
             <w:r>
               <w:rPr>
@@ -1752,21 +2674,12 @@
             </w:r>
             <w:r>
               <w:rPr>
-                <w:rFonts w:ascii="Avenir Roman" w:hAnsi="Avenir Roman" w:hint="eastAsia"/>
-                <w:color w:val="404040" w:themeColor="text1" w:themeTint="BF"/>
-                <w:sz w:val="20"/>
-                <w:szCs w:val="20"/>
-              </w:rPr>
-              <w:t>In</w:t>
-            </w:r>
-            <w:r>
-              <w:rPr>
-                <w:rFonts w:ascii="Avenir Roman" w:hAnsi="Avenir Roman"/>
-                <w:color w:val="404040" w:themeColor="text1" w:themeTint="BF"/>
-                <w:sz w:val="20"/>
-                <w:szCs w:val="20"/>
-              </w:rPr>
-              <w:t xml:space="preserve"> Proceedings of the Internet Measurement Conference, Amsterdam, Netherlands, October 2019.</w:t>
+                <w:rFonts w:ascii="Avenir Roman" w:hAnsi="Avenir Roman"/>
+                <w:color w:val="404040" w:themeColor="text1" w:themeTint="BF"/>
+                <w:sz w:val="20"/>
+                <w:szCs w:val="20"/>
+              </w:rPr>
+              <w:t>In Proceedings of the Internet Measurement Conference, Amsterdam, Netherlands, October 2019.</w:t>
             </w:r>
           </w:p>
           <w:p>
@@ -2091,25 +3004,98 @@
                 <w:sz w:val="20"/>
                 <w:szCs w:val="20"/>
               </w:rPr>
-              <w:t>[EuroS&amp;P ’19]</w:t>
-            </w:r>
-            <w:r>
-              <w:rPr>
-                <w:rFonts w:ascii="Avenir Roman" w:hAnsi="Avenir Roman"/>
+              <w:t>[</w:t>
+            </w:r>
+            <w:proofErr w:type="spellStart"/>
+            <w:r>
+              <w:rPr>
+                <w:rFonts w:ascii="Avenir Roman" w:hAnsi="Avenir Roman"/>
+                <w:b/>
                 <w:color w:val="4472C4" w:themeColor="accent5"/>
                 <w:sz w:val="20"/>
                 <w:szCs w:val="20"/>
               </w:rPr>
+              <w:t>EuroS&amp;P</w:t>
+            </w:r>
+            <w:proofErr w:type="spellEnd"/>
+            <w:r>
+              <w:rPr>
+                <w:rFonts w:ascii="Avenir Roman" w:hAnsi="Avenir Roman"/>
+                <w:b/>
+                <w:color w:val="4472C4" w:themeColor="accent5"/>
+                <w:sz w:val="20"/>
+                <w:szCs w:val="20"/>
+              </w:rPr>
+              <w:t xml:space="preserve"> ’19]</w:t>
+            </w:r>
+            <w:r>
+              <w:rPr>
+                <w:rFonts w:ascii="Avenir Roman" w:hAnsi="Avenir Roman"/>
+                <w:color w:val="4472C4" w:themeColor="accent5"/>
+                <w:sz w:val="20"/>
+                <w:szCs w:val="20"/>
+              </w:rPr>
               <w:t xml:space="preserve"> </w:t>
             </w:r>
-            <w:r>
-              <w:rPr>
-                <w:rFonts w:ascii="Avenir Roman" w:hAnsi="Avenir Roman"/>
-                <w:color w:val="404040" w:themeColor="text1" w:themeTint="BF"/>
-                <w:sz w:val="20"/>
-                <w:szCs w:val="20"/>
-              </w:rPr>
-              <w:t xml:space="preserve">Baojun Liu, Zhou Li, Peiyuan Zong, </w:t>
+            <w:proofErr w:type="spellStart"/>
+            <w:r>
+              <w:rPr>
+                <w:rFonts w:ascii="Avenir Roman" w:hAnsi="Avenir Roman"/>
+                <w:color w:val="404040" w:themeColor="text1" w:themeTint="BF"/>
+                <w:sz w:val="20"/>
+                <w:szCs w:val="20"/>
+              </w:rPr>
+              <w:t>Baojun</w:t>
+            </w:r>
+            <w:proofErr w:type="spellEnd"/>
+            <w:r>
+              <w:rPr>
+                <w:rFonts w:ascii="Avenir Roman" w:hAnsi="Avenir Roman"/>
+                <w:color w:val="404040" w:themeColor="text1" w:themeTint="BF"/>
+                <w:sz w:val="20"/>
+                <w:szCs w:val="20"/>
+              </w:rPr>
+              <w:t xml:space="preserve"> Liu, Zhou Li, </w:t>
+            </w:r>
+            <w:proofErr w:type="spellStart"/>
+            <w:r>
+              <w:rPr>
+                <w:rFonts w:ascii="Avenir Roman" w:hAnsi="Avenir Roman"/>
+                <w:color w:val="404040" w:themeColor="text1" w:themeTint="BF"/>
+                <w:sz w:val="20"/>
+                <w:szCs w:val="20"/>
+              </w:rPr>
+              <w:t>Peiyuan</w:t>
+            </w:r>
+            <w:proofErr w:type="spellEnd"/>
+            <w:r>
+              <w:rPr>
+                <w:rFonts w:ascii="Avenir Roman" w:hAnsi="Avenir Roman"/>
+                <w:color w:val="404040" w:themeColor="text1" w:themeTint="BF"/>
+                <w:sz w:val="20"/>
+                <w:szCs w:val="20"/>
+              </w:rPr>
+              <w:t xml:space="preserve"> </w:t>
+            </w:r>
+            <w:proofErr w:type="spellStart"/>
+            <w:r>
+              <w:rPr>
+                <w:rFonts w:ascii="Avenir Roman" w:hAnsi="Avenir Roman"/>
+                <w:color w:val="404040" w:themeColor="text1" w:themeTint="BF"/>
+                <w:sz w:val="20"/>
+                <w:szCs w:val="20"/>
+              </w:rPr>
+              <w:t>Zong</w:t>
+            </w:r>
+            <w:proofErr w:type="spellEnd"/>
+            <w:r>
+              <w:rPr>
+                <w:rFonts w:ascii="Avenir Roman" w:hAnsi="Avenir Roman"/>
+                <w:color w:val="404040" w:themeColor="text1" w:themeTint="BF"/>
+                <w:sz w:val="20"/>
+                <w:szCs w:val="20"/>
+              </w:rPr>
+              <w:t xml:space="preserve">, </w:t>
             </w:r>
             <w:r>
               <w:rPr>
@@ -2129,17 +3115,209 @@
                 <w:sz w:val="20"/>
                 <w:szCs w:val="20"/>
               </w:rPr>
-              <w:t xml:space="preserve">, Haixin Duan, Ying Liu, Sumayah Alrwais, XiaoFeng Wang, Shuang Hao, Yaoqi Jia, Yiming Zhang, Kai Chen and Zaifeng Zhang. </w:t>
-            </w:r>
-            <w:r>
-              <w:rPr>
-                <w:rFonts w:ascii="Avenir Roman" w:hAnsi="Avenir Roman"/>
-                <w:b/>
-                <w:color w:val="404040" w:themeColor="text1" w:themeTint="BF"/>
-                <w:sz w:val="20"/>
-                <w:szCs w:val="20"/>
-              </w:rPr>
-              <w:t>TraffickStop: Detecting and Measuring Illicit Traffic Monetization Through Large-scale DNS Analysis</w:t>
+              <w:t xml:space="preserve">, </w:t>
+            </w:r>
+            <w:proofErr w:type="spellStart"/>
+            <w:r>
+              <w:rPr>
+                <w:rFonts w:ascii="Avenir Roman" w:hAnsi="Avenir Roman"/>
+                <w:color w:val="404040" w:themeColor="text1" w:themeTint="BF"/>
+                <w:sz w:val="20"/>
+                <w:szCs w:val="20"/>
+              </w:rPr>
+              <w:t>Haixin</w:t>
+            </w:r>
+            <w:proofErr w:type="spellEnd"/>
+            <w:r>
+              <w:rPr>
+                <w:rFonts w:ascii="Avenir Roman" w:hAnsi="Avenir Roman"/>
+                <w:color w:val="404040" w:themeColor="text1" w:themeTint="BF"/>
+                <w:sz w:val="20"/>
+                <w:szCs w:val="20"/>
+              </w:rPr>
+              <w:t xml:space="preserve"> </w:t>
+            </w:r>
+            <w:proofErr w:type="spellStart"/>
+            <w:r>
+              <w:rPr>
+                <w:rFonts w:ascii="Avenir Roman" w:hAnsi="Avenir Roman"/>
+                <w:color w:val="404040" w:themeColor="text1" w:themeTint="BF"/>
+                <w:sz w:val="20"/>
+                <w:szCs w:val="20"/>
+              </w:rPr>
+              <w:t>Duan</w:t>
+            </w:r>
+            <w:proofErr w:type="spellEnd"/>
+            <w:r>
+              <w:rPr>
+                <w:rFonts w:ascii="Avenir Roman" w:hAnsi="Avenir Roman"/>
+                <w:color w:val="404040" w:themeColor="text1" w:themeTint="BF"/>
+                <w:sz w:val="20"/>
+                <w:szCs w:val="20"/>
+              </w:rPr>
+              <w:t xml:space="preserve">, Ying Liu, </w:t>
+            </w:r>
+            <w:proofErr w:type="spellStart"/>
+            <w:r>
+              <w:rPr>
+                <w:rFonts w:ascii="Avenir Roman" w:hAnsi="Avenir Roman"/>
+                <w:color w:val="404040" w:themeColor="text1" w:themeTint="BF"/>
+                <w:sz w:val="20"/>
+                <w:szCs w:val="20"/>
+              </w:rPr>
+              <w:t>Sumayah</w:t>
+            </w:r>
+            <w:proofErr w:type="spellEnd"/>
+            <w:r>
+              <w:rPr>
+                <w:rFonts w:ascii="Avenir Roman" w:hAnsi="Avenir Roman"/>
+                <w:color w:val="404040" w:themeColor="text1" w:themeTint="BF"/>
+                <w:sz w:val="20"/>
+                <w:szCs w:val="20"/>
+              </w:rPr>
+              <w:t xml:space="preserve"> </w:t>
+            </w:r>
+            <w:proofErr w:type="spellStart"/>
+            <w:r>
+              <w:rPr>
+                <w:rFonts w:ascii="Avenir Roman" w:hAnsi="Avenir Roman"/>
+                <w:color w:val="404040" w:themeColor="text1" w:themeTint="BF"/>
+                <w:sz w:val="20"/>
+                <w:szCs w:val="20"/>
+              </w:rPr>
+              <w:t>Alrwais</w:t>
+            </w:r>
+            <w:proofErr w:type="spellEnd"/>
+            <w:r>
+              <w:rPr>
+                <w:rFonts w:ascii="Avenir Roman" w:hAnsi="Avenir Roman"/>
+                <w:color w:val="404040" w:themeColor="text1" w:themeTint="BF"/>
+                <w:sz w:val="20"/>
+                <w:szCs w:val="20"/>
+              </w:rPr>
+              <w:t xml:space="preserve">, </w:t>
+            </w:r>
+            <w:proofErr w:type="spellStart"/>
+            <w:r>
+              <w:rPr>
+                <w:rFonts w:ascii="Avenir Roman" w:hAnsi="Avenir Roman"/>
+                <w:color w:val="404040" w:themeColor="text1" w:themeTint="BF"/>
+                <w:sz w:val="20"/>
+                <w:szCs w:val="20"/>
+              </w:rPr>
+              <w:t>XiaoFeng</w:t>
+            </w:r>
+            <w:proofErr w:type="spellEnd"/>
+            <w:r>
+              <w:rPr>
+                <w:rFonts w:ascii="Avenir Roman" w:hAnsi="Avenir Roman"/>
+                <w:color w:val="404040" w:themeColor="text1" w:themeTint="BF"/>
+                <w:sz w:val="20"/>
+                <w:szCs w:val="20"/>
+              </w:rPr>
+              <w:t xml:space="preserve"> Wang, </w:t>
+            </w:r>
+            <w:proofErr w:type="spellStart"/>
+            <w:r>
+              <w:rPr>
+                <w:rFonts w:ascii="Avenir Roman" w:hAnsi="Avenir Roman"/>
+                <w:color w:val="404040" w:themeColor="text1" w:themeTint="BF"/>
+                <w:sz w:val="20"/>
+                <w:szCs w:val="20"/>
+              </w:rPr>
+              <w:t>Shuang</w:t>
+            </w:r>
+            <w:proofErr w:type="spellEnd"/>
+            <w:r>
+              <w:rPr>
+                <w:rFonts w:ascii="Avenir Roman" w:hAnsi="Avenir Roman"/>
+                <w:color w:val="404040" w:themeColor="text1" w:themeTint="BF"/>
+                <w:sz w:val="20"/>
+                <w:szCs w:val="20"/>
+              </w:rPr>
+              <w:t xml:space="preserve"> Hao, </w:t>
+            </w:r>
+            <w:proofErr w:type="spellStart"/>
+            <w:r>
+              <w:rPr>
+                <w:rFonts w:ascii="Avenir Roman" w:hAnsi="Avenir Roman"/>
+                <w:color w:val="404040" w:themeColor="text1" w:themeTint="BF"/>
+                <w:sz w:val="20"/>
+                <w:szCs w:val="20"/>
+              </w:rPr>
+              <w:t>Yaoqi</w:t>
+            </w:r>
+            <w:proofErr w:type="spellEnd"/>
+            <w:r>
+              <w:rPr>
+                <w:rFonts w:ascii="Avenir Roman" w:hAnsi="Avenir Roman"/>
+                <w:color w:val="404040" w:themeColor="text1" w:themeTint="BF"/>
+                <w:sz w:val="20"/>
+                <w:szCs w:val="20"/>
+              </w:rPr>
+              <w:t xml:space="preserve"> Jia, </w:t>
+            </w:r>
+            <w:proofErr w:type="spellStart"/>
+            <w:r>
+              <w:rPr>
+                <w:rFonts w:ascii="Avenir Roman" w:hAnsi="Avenir Roman"/>
+                <w:color w:val="404040" w:themeColor="text1" w:themeTint="BF"/>
+                <w:sz w:val="20"/>
+                <w:szCs w:val="20"/>
+              </w:rPr>
+              <w:t>Yiming</w:t>
+            </w:r>
+            <w:proofErr w:type="spellEnd"/>
+            <w:r>
+              <w:rPr>
+                <w:rFonts w:ascii="Avenir Roman" w:hAnsi="Avenir Roman"/>
+                <w:color w:val="404040" w:themeColor="text1" w:themeTint="BF"/>
+                <w:sz w:val="20"/>
+                <w:szCs w:val="20"/>
+              </w:rPr>
+              <w:t xml:space="preserve"> Zhang, Kai Chen and </w:t>
+            </w:r>
+            <w:proofErr w:type="spellStart"/>
+            <w:r>
+              <w:rPr>
+                <w:rFonts w:ascii="Avenir Roman" w:hAnsi="Avenir Roman"/>
+                <w:color w:val="404040" w:themeColor="text1" w:themeTint="BF"/>
+                <w:sz w:val="20"/>
+                <w:szCs w:val="20"/>
+              </w:rPr>
+              <w:t>Zaifeng</w:t>
+            </w:r>
+            <w:proofErr w:type="spellEnd"/>
+            <w:r>
+              <w:rPr>
+                <w:rFonts w:ascii="Avenir Roman" w:hAnsi="Avenir Roman"/>
+                <w:color w:val="404040" w:themeColor="text1" w:themeTint="BF"/>
+                <w:sz w:val="20"/>
+                <w:szCs w:val="20"/>
+              </w:rPr>
+              <w:t xml:space="preserve"> Zhang. </w:t>
+            </w:r>
+            <w:proofErr w:type="spellStart"/>
+            <w:r>
+              <w:rPr>
+                <w:rFonts w:ascii="Avenir Roman" w:hAnsi="Avenir Roman"/>
+                <w:b/>
+                <w:color w:val="404040" w:themeColor="text1" w:themeTint="BF"/>
+                <w:sz w:val="20"/>
+                <w:szCs w:val="20"/>
+              </w:rPr>
+              <w:t>TraffickStop</w:t>
+            </w:r>
+            <w:proofErr w:type="spellEnd"/>
+            <w:r>
+              <w:rPr>
+                <w:rFonts w:ascii="Avenir Roman" w:hAnsi="Avenir Roman"/>
+                <w:b/>
+                <w:color w:val="404040" w:themeColor="text1" w:themeTint="BF"/>
+                <w:sz w:val="20"/>
+                <w:szCs w:val="20"/>
+              </w:rPr>
+              <w:t>: Detecting and Measuring Illicit Traffic Monetization Through Large-scale DNS Analysis</w:t>
             </w:r>
             <w:r>
               <w:rPr>
@@ -2230,14 +3408,25 @@
               </w:rPr>
               <w:t xml:space="preserve"> </w:t>
             </w:r>
-            <w:r>
-              <w:rPr>
-                <w:rFonts w:ascii="Avenir Roman" w:hAnsi="Avenir Roman"/>
-                <w:color w:val="404040" w:themeColor="text1" w:themeTint="BF"/>
-                <w:sz w:val="20"/>
-                <w:szCs w:val="20"/>
-              </w:rPr>
-              <w:t xml:space="preserve">Baojun Liu, </w:t>
+            <w:proofErr w:type="spellStart"/>
+            <w:r>
+              <w:rPr>
+                <w:rFonts w:ascii="Avenir Roman" w:hAnsi="Avenir Roman"/>
+                <w:color w:val="404040" w:themeColor="text1" w:themeTint="BF"/>
+                <w:sz w:val="20"/>
+                <w:szCs w:val="20"/>
+              </w:rPr>
+              <w:t>Baojun</w:t>
+            </w:r>
+            <w:proofErr w:type="spellEnd"/>
+            <w:r>
+              <w:rPr>
+                <w:rFonts w:ascii="Avenir Roman" w:hAnsi="Avenir Roman"/>
+                <w:color w:val="404040" w:themeColor="text1" w:themeTint="BF"/>
+                <w:sz w:val="20"/>
+                <w:szCs w:val="20"/>
+              </w:rPr>
+              <w:t xml:space="preserve"> Liu, </w:t>
             </w:r>
             <w:r>
               <w:rPr>
@@ -2257,7 +3446,67 @@
                 <w:sz w:val="20"/>
                 <w:szCs w:val="20"/>
               </w:rPr>
-              <w:t xml:space="preserve">, Haixin Duan, Ying Liu, Zhou Li, Shuang Hao and Min Yang. </w:t>
+              <w:t xml:space="preserve">, </w:t>
+            </w:r>
+            <w:proofErr w:type="spellStart"/>
+            <w:r>
+              <w:rPr>
+                <w:rFonts w:ascii="Avenir Roman" w:hAnsi="Avenir Roman"/>
+                <w:color w:val="404040" w:themeColor="text1" w:themeTint="BF"/>
+                <w:sz w:val="20"/>
+                <w:szCs w:val="20"/>
+              </w:rPr>
+              <w:t>Haixin</w:t>
+            </w:r>
+            <w:proofErr w:type="spellEnd"/>
+            <w:r>
+              <w:rPr>
+                <w:rFonts w:ascii="Avenir Roman" w:hAnsi="Avenir Roman"/>
+                <w:color w:val="404040" w:themeColor="text1" w:themeTint="BF"/>
+                <w:sz w:val="20"/>
+                <w:szCs w:val="20"/>
+              </w:rPr>
+              <w:t xml:space="preserve"> </w:t>
+            </w:r>
+            <w:proofErr w:type="spellStart"/>
+            <w:r>
+              <w:rPr>
+                <w:rFonts w:ascii="Avenir Roman" w:hAnsi="Avenir Roman"/>
+                <w:color w:val="404040" w:themeColor="text1" w:themeTint="BF"/>
+                <w:sz w:val="20"/>
+                <w:szCs w:val="20"/>
+              </w:rPr>
+              <w:t>Duan</w:t>
+            </w:r>
+            <w:proofErr w:type="spellEnd"/>
+            <w:r>
+              <w:rPr>
+                <w:rFonts w:ascii="Avenir Roman" w:hAnsi="Avenir Roman"/>
+                <w:color w:val="404040" w:themeColor="text1" w:themeTint="BF"/>
+                <w:sz w:val="20"/>
+                <w:szCs w:val="20"/>
+              </w:rPr>
+              <w:t xml:space="preserve">, Ying Liu, Zhou Li, </w:t>
+            </w:r>
+            <w:proofErr w:type="spellStart"/>
+            <w:r>
+              <w:rPr>
+                <w:rFonts w:ascii="Avenir Roman" w:hAnsi="Avenir Roman"/>
+                <w:color w:val="404040" w:themeColor="text1" w:themeTint="BF"/>
+                <w:sz w:val="20"/>
+                <w:szCs w:val="20"/>
+              </w:rPr>
+              <w:t>Shuang</w:t>
+            </w:r>
+            <w:proofErr w:type="spellEnd"/>
+            <w:r>
+              <w:rPr>
+                <w:rFonts w:ascii="Avenir Roman" w:hAnsi="Avenir Roman"/>
+                <w:color w:val="404040" w:themeColor="text1" w:themeTint="BF"/>
+                <w:sz w:val="20"/>
+                <w:szCs w:val="20"/>
+              </w:rPr>
+              <w:t xml:space="preserve"> Hao and Min Yang. </w:t>
             </w:r>
             <w:r>
               <w:rPr>
@@ -2356,7 +3605,27 @@
                 <w:sz w:val="20"/>
                 <w:szCs w:val="20"/>
               </w:rPr>
-              <w:t xml:space="preserve"> Baojun Liu, </w:t>
+              <w:t xml:space="preserve"> </w:t>
+            </w:r>
+            <w:proofErr w:type="spellStart"/>
+            <w:r>
+              <w:rPr>
+                <w:rFonts w:ascii="Avenir Roman" w:hAnsi="Avenir Roman"/>
+                <w:color w:val="404040" w:themeColor="text1" w:themeTint="BF"/>
+                <w:sz w:val="20"/>
+                <w:szCs w:val="20"/>
+              </w:rPr>
+              <w:t>Baojun</w:t>
+            </w:r>
+            <w:proofErr w:type="spellEnd"/>
+            <w:r>
+              <w:rPr>
+                <w:rFonts w:ascii="Avenir Roman" w:hAnsi="Avenir Roman"/>
+                <w:color w:val="404040" w:themeColor="text1" w:themeTint="BF"/>
+                <w:sz w:val="20"/>
+                <w:szCs w:val="20"/>
+              </w:rPr>
+              <w:t xml:space="preserve"> Liu, </w:t>
             </w:r>
             <w:r>
               <w:rPr>
@@ -2376,7 +3645,87 @@
                 <w:sz w:val="20"/>
                 <w:szCs w:val="20"/>
               </w:rPr>
-              <w:t xml:space="preserve">, Zhou Li, Ying Liu, Haixin Duan, Shuang Hao and Zaifeng Zhang. </w:t>
+              <w:t xml:space="preserve">, Zhou Li, Ying Liu, </w:t>
+            </w:r>
+            <w:proofErr w:type="spellStart"/>
+            <w:r>
+              <w:rPr>
+                <w:rFonts w:ascii="Avenir Roman" w:hAnsi="Avenir Roman"/>
+                <w:color w:val="404040" w:themeColor="text1" w:themeTint="BF"/>
+                <w:sz w:val="20"/>
+                <w:szCs w:val="20"/>
+              </w:rPr>
+              <w:t>Haixin</w:t>
+            </w:r>
+            <w:proofErr w:type="spellEnd"/>
+            <w:r>
+              <w:rPr>
+                <w:rFonts w:ascii="Avenir Roman" w:hAnsi="Avenir Roman"/>
+                <w:color w:val="404040" w:themeColor="text1" w:themeTint="BF"/>
+                <w:sz w:val="20"/>
+                <w:szCs w:val="20"/>
+              </w:rPr>
+              <w:t xml:space="preserve"> </w:t>
+            </w:r>
+            <w:proofErr w:type="spellStart"/>
+            <w:r>
+              <w:rPr>
+                <w:rFonts w:ascii="Avenir Roman" w:hAnsi="Avenir Roman"/>
+                <w:color w:val="404040" w:themeColor="text1" w:themeTint="BF"/>
+                <w:sz w:val="20"/>
+                <w:szCs w:val="20"/>
+              </w:rPr>
+              <w:t>Duan</w:t>
+            </w:r>
+            <w:proofErr w:type="spellEnd"/>
+            <w:r>
+              <w:rPr>
+                <w:rFonts w:ascii="Avenir Roman" w:hAnsi="Avenir Roman"/>
+                <w:color w:val="404040" w:themeColor="text1" w:themeTint="BF"/>
+                <w:sz w:val="20"/>
+                <w:szCs w:val="20"/>
+              </w:rPr>
+              <w:t xml:space="preserve">, </w:t>
+            </w:r>
+            <w:proofErr w:type="spellStart"/>
+            <w:r>
+              <w:rPr>
+                <w:rFonts w:ascii="Avenir Roman" w:hAnsi="Avenir Roman"/>
+                <w:color w:val="404040" w:themeColor="text1" w:themeTint="BF"/>
+                <w:sz w:val="20"/>
+                <w:szCs w:val="20"/>
+              </w:rPr>
+              <w:t>Shuang</w:t>
+            </w:r>
+            <w:proofErr w:type="spellEnd"/>
+            <w:r>
+              <w:rPr>
+                <w:rFonts w:ascii="Avenir Roman" w:hAnsi="Avenir Roman"/>
+                <w:color w:val="404040" w:themeColor="text1" w:themeTint="BF"/>
+                <w:sz w:val="20"/>
+                <w:szCs w:val="20"/>
+              </w:rPr>
+              <w:t xml:space="preserve"> Hao and </w:t>
+            </w:r>
+            <w:proofErr w:type="spellStart"/>
+            <w:r>
+              <w:rPr>
+                <w:rFonts w:ascii="Avenir Roman" w:hAnsi="Avenir Roman"/>
+                <w:color w:val="404040" w:themeColor="text1" w:themeTint="BF"/>
+                <w:sz w:val="20"/>
+                <w:szCs w:val="20"/>
+              </w:rPr>
+              <w:t>Zaifeng</w:t>
+            </w:r>
+            <w:proofErr w:type="spellEnd"/>
+            <w:r>
+              <w:rPr>
+                <w:rFonts w:ascii="Avenir Roman" w:hAnsi="Avenir Roman"/>
+                <w:color w:val="404040" w:themeColor="text1" w:themeTint="BF"/>
+                <w:sz w:val="20"/>
+                <w:szCs w:val="20"/>
+              </w:rPr>
+              <w:t xml:space="preserve"> Zhang. </w:t>
             </w:r>
             <w:r>
               <w:rPr>
@@ -2522,7 +3871,47 @@
                 <w:sz w:val="20"/>
                 <w:szCs w:val="20"/>
               </w:rPr>
-              <w:t xml:space="preserve"> Mingming Zhang, Baojun Liu, </w:t>
+              <w:t xml:space="preserve"> </w:t>
+            </w:r>
+            <w:proofErr w:type="spellStart"/>
+            <w:r>
+              <w:rPr>
+                <w:rFonts w:ascii="Avenir Roman" w:hAnsi="Avenir Roman"/>
+                <w:color w:val="404040" w:themeColor="text1" w:themeTint="BF"/>
+                <w:sz w:val="20"/>
+                <w:szCs w:val="20"/>
+              </w:rPr>
+              <w:t>Mingming</w:t>
+            </w:r>
+            <w:proofErr w:type="spellEnd"/>
+            <w:r>
+              <w:rPr>
+                <w:rFonts w:ascii="Avenir Roman" w:hAnsi="Avenir Roman"/>
+                <w:color w:val="404040" w:themeColor="text1" w:themeTint="BF"/>
+                <w:sz w:val="20"/>
+                <w:szCs w:val="20"/>
+              </w:rPr>
+              <w:t xml:space="preserve"> Zhang, </w:t>
+            </w:r>
+            <w:proofErr w:type="spellStart"/>
+            <w:r>
+              <w:rPr>
+                <w:rFonts w:ascii="Avenir Roman" w:hAnsi="Avenir Roman"/>
+                <w:color w:val="404040" w:themeColor="text1" w:themeTint="BF"/>
+                <w:sz w:val="20"/>
+                <w:szCs w:val="20"/>
+              </w:rPr>
+              <w:t>Baojun</w:t>
+            </w:r>
+            <w:proofErr w:type="spellEnd"/>
+            <w:r>
+              <w:rPr>
+                <w:rFonts w:ascii="Avenir Roman" w:hAnsi="Avenir Roman"/>
+                <w:color w:val="404040" w:themeColor="text1" w:themeTint="BF"/>
+                <w:sz w:val="20"/>
+                <w:szCs w:val="20"/>
+              </w:rPr>
+              <w:t xml:space="preserve"> Liu, </w:t>
             </w:r>
             <w:r>
               <w:rPr>
@@ -2542,7 +3931,67 @@
                 <w:sz w:val="20"/>
                 <w:szCs w:val="20"/>
               </w:rPr>
-              <w:t xml:space="preserve">, Jia Zhang, Shuang Hao and Haixin Duan. </w:t>
+              <w:t xml:space="preserve">, Jia Zhang, </w:t>
+            </w:r>
+            <w:proofErr w:type="spellStart"/>
+            <w:r>
+              <w:rPr>
+                <w:rFonts w:ascii="Avenir Roman" w:hAnsi="Avenir Roman"/>
+                <w:color w:val="404040" w:themeColor="text1" w:themeTint="BF"/>
+                <w:sz w:val="20"/>
+                <w:szCs w:val="20"/>
+              </w:rPr>
+              <w:t>Shuang</w:t>
+            </w:r>
+            <w:proofErr w:type="spellEnd"/>
+            <w:r>
+              <w:rPr>
+                <w:rFonts w:ascii="Avenir Roman" w:hAnsi="Avenir Roman"/>
+                <w:color w:val="404040" w:themeColor="text1" w:themeTint="BF"/>
+                <w:sz w:val="20"/>
+                <w:szCs w:val="20"/>
+              </w:rPr>
+              <w:t xml:space="preserve"> Hao and </w:t>
+            </w:r>
+            <w:proofErr w:type="spellStart"/>
+            <w:r>
+              <w:rPr>
+                <w:rFonts w:ascii="Avenir Roman" w:hAnsi="Avenir Roman"/>
+                <w:color w:val="404040" w:themeColor="text1" w:themeTint="BF"/>
+                <w:sz w:val="20"/>
+                <w:szCs w:val="20"/>
+              </w:rPr>
+              <w:t>Haixin</w:t>
+            </w:r>
+            <w:proofErr w:type="spellEnd"/>
+            <w:r>
+              <w:rPr>
+                <w:rFonts w:ascii="Avenir Roman" w:hAnsi="Avenir Roman"/>
+                <w:color w:val="404040" w:themeColor="text1" w:themeTint="BF"/>
+                <w:sz w:val="20"/>
+                <w:szCs w:val="20"/>
+              </w:rPr>
+              <w:t xml:space="preserve"> </w:t>
+            </w:r>
+            <w:proofErr w:type="spellStart"/>
+            <w:r>
+              <w:rPr>
+                <w:rFonts w:ascii="Avenir Roman" w:hAnsi="Avenir Roman"/>
+                <w:color w:val="404040" w:themeColor="text1" w:themeTint="BF"/>
+                <w:sz w:val="20"/>
+                <w:szCs w:val="20"/>
+              </w:rPr>
+              <w:t>Duan</w:t>
+            </w:r>
+            <w:proofErr w:type="spellEnd"/>
+            <w:r>
+              <w:rPr>
+                <w:rFonts w:ascii="Avenir Roman" w:hAnsi="Avenir Roman"/>
+                <w:color w:val="404040" w:themeColor="text1" w:themeTint="BF"/>
+                <w:sz w:val="20"/>
+                <w:szCs w:val="20"/>
+              </w:rPr>
+              <w:t xml:space="preserve">. </w:t>
             </w:r>
             <w:r>
               <w:rPr>
@@ -2706,17 +4155,7 @@
                 <w:sz w:val="20"/>
                 <w:szCs w:val="20"/>
               </w:rPr>
-              <w:t>[IETF 108]</w:t>
-            </w:r>
-            <w:r>
-              <w:rPr>
-                <w:rFonts w:ascii="Avenir Roman" w:hAnsi="Avenir Roman"/>
-                <w:b/>
-                <w:color w:val="4472C4" w:themeColor="accent5"/>
-                <w:sz w:val="20"/>
-                <w:szCs w:val="20"/>
-              </w:rPr>
-              <w:t xml:space="preserve"> </w:t>
+              <w:t xml:space="preserve">[IETF 108] </w:t>
             </w:r>
             <w:r>
               <w:rPr>
@@ -2773,41 +4212,11 @@
                 <w:sz w:val="20"/>
                 <w:szCs w:val="20"/>
               </w:rPr>
-              <w:t>[</w:t>
-            </w:r>
-            <w:r>
-              <w:rPr>
-                <w:rFonts w:ascii="Avenir Roman" w:hAnsi="Avenir Roman" w:hint="eastAsia"/>
-                <w:b/>
-                <w:color w:val="4472C4" w:themeColor="accent5"/>
-                <w:sz w:val="20"/>
-                <w:szCs w:val="20"/>
-              </w:rPr>
-              <w:t>OARC</w:t>
-            </w:r>
-            <w:r>
-              <w:rPr>
-                <w:rFonts w:ascii="Avenir Roman" w:hAnsi="Avenir Roman"/>
-                <w:b/>
-                <w:color w:val="4472C4" w:themeColor="accent5"/>
-                <w:sz w:val="20"/>
-                <w:szCs w:val="20"/>
-              </w:rPr>
-              <w:t xml:space="preserve"> 31</w:t>
-            </w:r>
-            <w:r>
-              <w:rPr>
-                <w:rFonts w:ascii="Avenir Roman" w:hAnsi="Avenir Roman" w:hint="eastAsia"/>
-                <w:b/>
-                <w:color w:val="4472C4" w:themeColor="accent5"/>
-                <w:sz w:val="20"/>
-                <w:szCs w:val="20"/>
-              </w:rPr>
-              <w:t>]</w:t>
-            </w:r>
-            <w:r>
-              <w:rPr>
-                <w:rFonts w:ascii="Avenir Roman" w:hAnsi="Avenir Roman" w:hint="eastAsia"/>
+              <w:t>[OARC 31]</w:t>
+            </w:r>
+            <w:r>
+              <w:rPr>
+                <w:rFonts w:ascii="Avenir Roman" w:hAnsi="Avenir Roman"/>
                 <w:color w:val="404040" w:themeColor="text1" w:themeTint="BF"/>
                 <w:sz w:val="20"/>
                 <w:szCs w:val="20"/>
@@ -3475,7 +4884,27 @@
           <w:sz w:val="24"/>
           <w:szCs w:val="24"/>
         </w:rPr>
-        <w:t xml:space="preserve"> &amp; Contests</w:t>
+        <w:t xml:space="preserve">, </w:t>
+      </w:r>
+      <w:r>
+        <w:rPr>
+          <w:rFonts w:ascii="Avenir Roman" w:hAnsi="Avenir Roman"/>
+          <w:b/>
+          <w:color w:val="4472C4" w:themeColor="accent5"/>
+          <w:sz w:val="24"/>
+          <w:szCs w:val="24"/>
+        </w:rPr>
+        <w:t>Contests</w:t>
+      </w:r>
+      <w:r>
+        <w:rPr>
+          <w:rFonts w:ascii="Avenir Roman" w:hAnsi="Avenir Roman"/>
+          <w:b/>
+          <w:color w:val="4472C4" w:themeColor="accent5"/>
+          <w:sz w:val="24"/>
+          <w:szCs w:val="24"/>
+        </w:rPr>
+        <w:t xml:space="preserve"> &amp; Others</w:t>
       </w:r>
     </w:p>
     <w:p>
@@ -3495,16 +4924,7 @@
           <w:sz w:val="20"/>
           <w:szCs w:val="20"/>
         </w:rPr>
-        <w:t>1</w:t>
-      </w:r>
-      <w:r>
-        <w:rPr>
-          <w:rFonts w:ascii="Avenir Roman" w:hAnsi="Avenir Roman"/>
-          <w:color w:val="404040" w:themeColor="text1" w:themeTint="BF"/>
-          <w:sz w:val="20"/>
-          <w:szCs w:val="20"/>
-        </w:rPr>
-        <w:t>st</w:t>
+        <w:t>1st</w:t>
       </w:r>
       <w:r>
         <w:rPr>
@@ -3584,12 +5004,12 @@
       </w:pPr>
       <w:r>
         <w:rPr>
-          <w:rFonts w:ascii="Avenir Roman" w:hAnsi="Avenir Roman" w:hint="eastAsia"/>
+          <w:rFonts w:ascii="Avenir Roman" w:hAnsi="Avenir Roman"/>
           <w:color w:val="404040" w:themeColor="text1" w:themeTint="BF"/>
           <w:sz w:val="20"/>
           <w:szCs w:val="20"/>
         </w:rPr>
-        <w:t>Scholarship</w:t>
+        <w:t xml:space="preserve">Scholarship of </w:t>
       </w:r>
       <w:r>
         <w:rPr>
@@ -3598,16 +5018,16 @@
           <w:sz w:val="20"/>
           <w:szCs w:val="20"/>
         </w:rPr>
-        <w:t xml:space="preserve"> </w:t>
-      </w:r>
-      <w:r>
-        <w:rPr>
-          <w:rFonts w:ascii="Avenir Roman" w:hAnsi="Avenir Roman" w:hint="eastAsia"/>
+        <w:t>Beijing University of Posts and Telecommunications (</w:t>
+      </w:r>
+      <w:r>
+        <w:rPr>
+          <w:rFonts w:ascii="Avenir Roman" w:hAnsi="Avenir Roman"/>
           <w:color w:val="404040" w:themeColor="text1" w:themeTint="BF"/>
           <w:sz w:val="20"/>
           <w:szCs w:val="20"/>
         </w:rPr>
-        <w:t>of</w:t>
+        <w:t>201</w:t>
       </w:r>
       <w:r>
         <w:rPr>
@@ -3616,7 +5036,7 @@
           <w:sz w:val="20"/>
           <w:szCs w:val="20"/>
         </w:rPr>
-        <w:t xml:space="preserve"> </w:t>
+        <w:t>4</w:t>
       </w:r>
       <w:r>
         <w:rPr>
@@ -3625,7 +5045,7 @@
           <w:sz w:val="20"/>
           <w:szCs w:val="20"/>
         </w:rPr>
-        <w:t>Beijing University of Posts and Telecommunications (</w:t>
+        <w:t xml:space="preserve">, </w:t>
       </w:r>
       <w:r>
         <w:rPr>
@@ -3634,7 +5054,7 @@
           <w:sz w:val="20"/>
           <w:szCs w:val="20"/>
         </w:rPr>
-        <w:t>201</w:t>
+        <w:t>2015</w:t>
       </w:r>
       <w:r>
         <w:rPr>
@@ -3643,7 +5063,7 @@
           <w:sz w:val="20"/>
           <w:szCs w:val="20"/>
         </w:rPr>
-        <w:t>4</w:t>
+        <w:t>, 2016</w:t>
       </w:r>
       <w:r>
         <w:rPr>
@@ -3652,17 +5072,20 @@
           <w:sz w:val="20"/>
           <w:szCs w:val="20"/>
         </w:rPr>
-        <w:t xml:space="preserve">, </w:t>
-      </w:r>
-      <w:r>
+        <w:t>)</w:t>
+      </w:r>
+    </w:p>
+    <w:p>
+      <w:pPr>
+        <w:spacing w:before="120"/>
+        <w:ind w:left="369"/>
         <w:rPr>
           <w:rFonts w:ascii="Avenir Roman" w:hAnsi="Avenir Roman"/>
           <w:color w:val="404040" w:themeColor="text1" w:themeTint="BF"/>
           <w:sz w:val="20"/>
           <w:szCs w:val="20"/>
         </w:rPr>
-        <w:t>2015</w:t>
-      </w:r>
+      </w:pPr>
       <w:r>
         <w:rPr>
           <w:rFonts w:ascii="Avenir Roman" w:hAnsi="Avenir Roman"/>
@@ -3670,7 +5093,7 @@
           <w:sz w:val="20"/>
           <w:szCs w:val="20"/>
         </w:rPr>
-        <w:t>, 2016</w:t>
+        <w:t>1st Prize, The 5</w:t>
       </w:r>
       <w:r>
         <w:rPr>
@@ -3678,8 +5101,18 @@
           <w:color w:val="404040" w:themeColor="text1" w:themeTint="BF"/>
           <w:sz w:val="20"/>
           <w:szCs w:val="20"/>
-        </w:rPr>
-        <w:t>)</w:t>
+          <w:vertAlign w:val="superscript"/>
+        </w:rPr>
+        <w:t>th</w:t>
+      </w:r>
+      <w:r>
+        <w:rPr>
+          <w:rFonts w:ascii="Avenir Roman" w:hAnsi="Avenir Roman"/>
+          <w:color w:val="404040" w:themeColor="text1" w:themeTint="BF"/>
+          <w:sz w:val="20"/>
+          <w:szCs w:val="20"/>
+        </w:rPr>
+        <w:t xml:space="preserve"> Competition of Next Generation Internet Technology Innovation (2019)</w:t>
       </w:r>
     </w:p>
     <w:p>
@@ -3699,44 +5132,7 @@
           <w:sz w:val="20"/>
           <w:szCs w:val="20"/>
         </w:rPr>
-        <w:t>1</w:t>
-      </w:r>
-      <w:r>
-        <w:rPr>
-          <w:rFonts w:ascii="Avenir Roman" w:hAnsi="Avenir Roman"/>
-          <w:color w:val="404040" w:themeColor="text1" w:themeTint="BF"/>
-          <w:sz w:val="20"/>
-          <w:szCs w:val="20"/>
-        </w:rPr>
-        <w:t>st</w:t>
-      </w:r>
-      <w:r>
-        <w:rPr>
-          <w:rFonts w:ascii="Avenir Roman" w:hAnsi="Avenir Roman"/>
-          <w:color w:val="404040" w:themeColor="text1" w:themeTint="BF"/>
-          <w:sz w:val="20"/>
-          <w:szCs w:val="20"/>
-        </w:rPr>
-        <w:t xml:space="preserve"> Prize, The 5</w:t>
-      </w:r>
-      <w:r>
-        <w:rPr>
-          <w:rFonts w:ascii="Avenir Roman" w:hAnsi="Avenir Roman"/>
-          <w:color w:val="404040" w:themeColor="text1" w:themeTint="BF"/>
-          <w:sz w:val="20"/>
-          <w:szCs w:val="20"/>
-          <w:vertAlign w:val="superscript"/>
-        </w:rPr>
-        <w:t>th</w:t>
-      </w:r>
-      <w:r>
-        <w:rPr>
-          <w:rFonts w:ascii="Avenir Roman" w:hAnsi="Avenir Roman"/>
-          <w:color w:val="404040" w:themeColor="text1" w:themeTint="BF"/>
-          <w:sz w:val="20"/>
-          <w:szCs w:val="20"/>
-        </w:rPr>
-        <w:t xml:space="preserve"> Competition of Next Generation Internet Technology Innovation (2019)</w:t>
+        <w:t>Bronze, CCF Collegiate Computer Systems &amp; Programming Contest (2016)</w:t>
       </w:r>
     </w:p>
     <w:p>
@@ -3756,7 +5152,16 @@
           <w:sz w:val="20"/>
           <w:szCs w:val="20"/>
         </w:rPr>
-        <w:t>Bronze, CCF Collegiate Computer Systems &amp; Programming Contest (2016)</w:t>
+        <w:t>2nd Prize</w:t>
+      </w:r>
+      <w:r>
+        <w:rPr>
+          <w:rFonts w:ascii="Avenir Roman" w:hAnsi="Avenir Roman"/>
+          <w:color w:val="404040" w:themeColor="text1" w:themeTint="BF"/>
+          <w:sz w:val="20"/>
+          <w:szCs w:val="20"/>
+        </w:rPr>
+        <w:t>, National College Student Information Security Contest (2016)</w:t>
       </w:r>
     </w:p>
     <w:p>
@@ -3776,81 +5181,12 @@
           <w:sz w:val="20"/>
           <w:szCs w:val="20"/>
         </w:rPr>
-        <w:t>2</w:t>
-      </w:r>
-      <w:r>
-        <w:rPr>
-          <w:rFonts w:ascii="Avenir Roman" w:hAnsi="Avenir Roman"/>
-          <w:color w:val="404040" w:themeColor="text1" w:themeTint="BF"/>
-          <w:sz w:val="20"/>
-          <w:szCs w:val="20"/>
-        </w:rPr>
-        <w:t>nd</w:t>
-      </w:r>
-      <w:r>
-        <w:rPr>
-          <w:rFonts w:ascii="Avenir Roman" w:hAnsi="Avenir Roman"/>
-          <w:color w:val="404040" w:themeColor="text1" w:themeTint="BF"/>
-          <w:sz w:val="20"/>
-          <w:szCs w:val="20"/>
-        </w:rPr>
-        <w:t xml:space="preserve"> Prize</w:t>
-      </w:r>
-      <w:r>
-        <w:rPr>
-          <w:rFonts w:ascii="Avenir Roman" w:hAnsi="Avenir Roman"/>
-          <w:color w:val="404040" w:themeColor="text1" w:themeTint="BF"/>
-          <w:sz w:val="20"/>
-          <w:szCs w:val="20"/>
-        </w:rPr>
-        <w:t>, National College Student Information Security Contest (2016)</w:t>
-      </w:r>
-    </w:p>
-    <w:p>
-      <w:pPr>
-        <w:ind w:left="369"/>
-        <w:rPr>
-          <w:rFonts w:ascii="Avenir Roman" w:hAnsi="Avenir Roman"/>
-          <w:color w:val="404040" w:themeColor="text1" w:themeTint="BF"/>
-          <w:sz w:val="20"/>
-          <w:szCs w:val="20"/>
-        </w:rPr>
-      </w:pPr>
-      <w:r>
-        <w:rPr>
-          <w:rFonts w:ascii="Avenir Roman" w:hAnsi="Avenir Roman"/>
-          <w:color w:val="404040" w:themeColor="text1" w:themeTint="BF"/>
-          <w:sz w:val="20"/>
-          <w:szCs w:val="20"/>
-        </w:rPr>
         <w:t>Honorable Mention, The Mathematical Contest in Modeling (2016)</w:t>
       </w:r>
     </w:p>
     <w:p>
       <w:pPr>
         <w:spacing w:before="120"/>
-        <w:ind w:left="369" w:hanging="369"/>
-        <w:rPr>
-          <w:rFonts w:ascii="Avenir Roman" w:hAnsi="Avenir Roman"/>
-          <w:b/>
-          <w:color w:val="4472C4" w:themeColor="accent5"/>
-          <w:sz w:val="24"/>
-          <w:szCs w:val="24"/>
-        </w:rPr>
-      </w:pPr>
-      <w:r>
-        <w:rPr>
-          <w:rFonts w:ascii="Avenir Roman" w:hAnsi="Avenir Roman"/>
-          <w:b/>
-          <w:color w:val="4472C4" w:themeColor="accent5"/>
-          <w:sz w:val="24"/>
-          <w:szCs w:val="24"/>
-        </w:rPr>
-        <w:t>Others</w:t>
-      </w:r>
-    </w:p>
-    <w:p>
-      <w:pPr>
         <w:ind w:left="369"/>
         <w:rPr>
           <w:rFonts w:ascii="Avenir Roman" w:hAnsi="Avenir Roman"/>

</xml_diff>

<commit_message>
add tnsm to cv
</commit_message>
<xml_diff>
--- a/cv/chaoyi-lu-cv-en.docx
+++ b/cv/chaoyi-lu-cv-en.docx
@@ -391,61 +391,15 @@
           <w:color w:val="404040" w:themeColor="text1" w:themeTint="BF"/>
           <w:sz w:val="22"/>
         </w:rPr>
-        <w:t xml:space="preserve"> </w:t>
-      </w:r>
-      <w:proofErr w:type="spellStart"/>
-      <w:r>
-        <w:rPr>
-          <w:rFonts w:ascii="Avenir Roman" w:hAnsi="Avenir Roman"/>
-          <w:color w:val="404040" w:themeColor="text1" w:themeTint="BF"/>
-          <w:sz w:val="22"/>
-        </w:rPr>
-        <w:t>Haixin</w:t>
-      </w:r>
-      <w:proofErr w:type="spellEnd"/>
-      <w:r>
-        <w:rPr>
-          <w:rFonts w:ascii="Avenir Roman" w:hAnsi="Avenir Roman"/>
-          <w:color w:val="404040" w:themeColor="text1" w:themeTint="BF"/>
-          <w:sz w:val="22"/>
-        </w:rPr>
-        <w:t xml:space="preserve"> </w:t>
-      </w:r>
-      <w:proofErr w:type="spellStart"/>
-      <w:r>
-        <w:rPr>
-          <w:rFonts w:ascii="Avenir Roman" w:hAnsi="Avenir Roman"/>
-          <w:color w:val="404040" w:themeColor="text1" w:themeTint="BF"/>
-          <w:sz w:val="22"/>
-        </w:rPr>
-        <w:t>Duan</w:t>
-      </w:r>
-      <w:proofErr w:type="spellEnd"/>
-      <w:r>
-        <w:rPr>
-          <w:rFonts w:ascii="Avenir Roman" w:hAnsi="Avenir Roman"/>
-          <w:color w:val="404040" w:themeColor="text1" w:themeTint="BF"/>
-          <w:sz w:val="22"/>
-        </w:rPr>
-        <w:t xml:space="preserve"> and Prof. </w:t>
-      </w:r>
-      <w:proofErr w:type="spellStart"/>
-      <w:r>
-        <w:rPr>
-          <w:rFonts w:ascii="Avenir Roman" w:hAnsi="Avenir Roman"/>
-          <w:color w:val="404040" w:themeColor="text1" w:themeTint="BF"/>
-          <w:sz w:val="22"/>
-        </w:rPr>
-        <w:t>Jianping</w:t>
-      </w:r>
-      <w:proofErr w:type="spellEnd"/>
-      <w:r>
-        <w:rPr>
-          <w:rFonts w:ascii="Avenir Roman" w:hAnsi="Avenir Roman"/>
-          <w:color w:val="404040" w:themeColor="text1" w:themeTint="BF"/>
-          <w:sz w:val="22"/>
-        </w:rPr>
-        <w:t xml:space="preserve"> Wu</w:t>
+        <w:t xml:space="preserve"> Haixin Duan</w:t>
+      </w:r>
+      <w:r>
+        <w:rPr>
+          <w:rFonts w:ascii="Avenir Roman" w:hAnsi="Avenir Roman"/>
+          <w:color w:val="404040" w:themeColor="text1" w:themeTint="BF"/>
+          <w:sz w:val="22"/>
+        </w:rPr>
+        <w:t xml:space="preserve"> and Prof. Jianping Wu</w:t>
       </w:r>
     </w:p>
     <w:p>
@@ -853,165 +807,23 @@
               </w:rPr>
               <w:t xml:space="preserve">, </w:t>
             </w:r>
-            <w:proofErr w:type="spellStart"/>
-            <w:r>
-              <w:rPr>
-                <w:rFonts w:ascii="Avenir Roman" w:hAnsi="Avenir Roman"/>
-                <w:color w:val="404040" w:themeColor="text1" w:themeTint="BF"/>
-                <w:sz w:val="20"/>
-                <w:szCs w:val="20"/>
-              </w:rPr>
-              <w:t>Baojun</w:t>
-            </w:r>
-            <w:proofErr w:type="spellEnd"/>
-            <w:r>
-              <w:rPr>
-                <w:rFonts w:ascii="Avenir Roman" w:hAnsi="Avenir Roman"/>
-                <w:color w:val="404040" w:themeColor="text1" w:themeTint="BF"/>
-                <w:sz w:val="20"/>
-                <w:szCs w:val="20"/>
-              </w:rPr>
-              <w:t xml:space="preserve"> Liu, </w:t>
-            </w:r>
-            <w:proofErr w:type="spellStart"/>
-            <w:r>
-              <w:rPr>
-                <w:rFonts w:ascii="Avenir Roman" w:hAnsi="Avenir Roman"/>
-                <w:color w:val="404040" w:themeColor="text1" w:themeTint="BF"/>
-                <w:sz w:val="20"/>
-                <w:szCs w:val="20"/>
-              </w:rPr>
-              <w:t>Yiming</w:t>
-            </w:r>
-            <w:proofErr w:type="spellEnd"/>
-            <w:r>
-              <w:rPr>
-                <w:rFonts w:ascii="Avenir Roman" w:hAnsi="Avenir Roman"/>
-                <w:color w:val="404040" w:themeColor="text1" w:themeTint="BF"/>
-                <w:sz w:val="20"/>
-                <w:szCs w:val="20"/>
-              </w:rPr>
-              <w:t xml:space="preserve"> Zhang, Zhou Li, </w:t>
-            </w:r>
-            <w:proofErr w:type="spellStart"/>
-            <w:r>
-              <w:rPr>
-                <w:rFonts w:ascii="Avenir Roman" w:hAnsi="Avenir Roman"/>
-                <w:color w:val="404040" w:themeColor="text1" w:themeTint="BF"/>
-                <w:sz w:val="20"/>
-                <w:szCs w:val="20"/>
-              </w:rPr>
-              <w:t>Fenglu</w:t>
-            </w:r>
-            <w:proofErr w:type="spellEnd"/>
-            <w:r>
-              <w:rPr>
-                <w:rFonts w:ascii="Avenir Roman" w:hAnsi="Avenir Roman"/>
-                <w:color w:val="404040" w:themeColor="text1" w:themeTint="BF"/>
-                <w:sz w:val="20"/>
-                <w:szCs w:val="20"/>
-              </w:rPr>
-              <w:t xml:space="preserve"> Zhang, </w:t>
-            </w:r>
-            <w:proofErr w:type="spellStart"/>
-            <w:r>
-              <w:rPr>
-                <w:rFonts w:ascii="Avenir Roman" w:hAnsi="Avenir Roman"/>
-                <w:color w:val="404040" w:themeColor="text1" w:themeTint="BF"/>
-                <w:sz w:val="20"/>
-                <w:szCs w:val="20"/>
-              </w:rPr>
-              <w:t>Haixin</w:t>
-            </w:r>
-            <w:proofErr w:type="spellEnd"/>
-            <w:r>
-              <w:rPr>
-                <w:rFonts w:ascii="Avenir Roman" w:hAnsi="Avenir Roman"/>
-                <w:color w:val="404040" w:themeColor="text1" w:themeTint="BF"/>
-                <w:sz w:val="20"/>
-                <w:szCs w:val="20"/>
-              </w:rPr>
-              <w:t xml:space="preserve"> </w:t>
-            </w:r>
-            <w:proofErr w:type="spellStart"/>
-            <w:r>
-              <w:rPr>
-                <w:rFonts w:ascii="Avenir Roman" w:hAnsi="Avenir Roman"/>
-                <w:color w:val="404040" w:themeColor="text1" w:themeTint="BF"/>
-                <w:sz w:val="20"/>
-                <w:szCs w:val="20"/>
-              </w:rPr>
-              <w:t>Duan</w:t>
-            </w:r>
-            <w:proofErr w:type="spellEnd"/>
-            <w:r>
-              <w:rPr>
-                <w:rFonts w:ascii="Avenir Roman" w:hAnsi="Avenir Roman"/>
-                <w:color w:val="404040" w:themeColor="text1" w:themeTint="BF"/>
-                <w:sz w:val="20"/>
-                <w:szCs w:val="20"/>
-              </w:rPr>
-              <w:t xml:space="preserve">, Ying Liu, Joann Chen, </w:t>
-            </w:r>
-            <w:proofErr w:type="spellStart"/>
-            <w:r>
-              <w:rPr>
-                <w:rFonts w:ascii="Avenir Roman" w:hAnsi="Avenir Roman"/>
-                <w:color w:val="404040" w:themeColor="text1" w:themeTint="BF"/>
-                <w:sz w:val="20"/>
-                <w:szCs w:val="20"/>
-              </w:rPr>
-              <w:t>Jinjin</w:t>
-            </w:r>
-            <w:proofErr w:type="spellEnd"/>
-            <w:r>
-              <w:rPr>
-                <w:rFonts w:ascii="Avenir Roman" w:hAnsi="Avenir Roman"/>
-                <w:color w:val="404040" w:themeColor="text1" w:themeTint="BF"/>
-                <w:sz w:val="20"/>
-                <w:szCs w:val="20"/>
-              </w:rPr>
-              <w:t xml:space="preserve"> Liang, </w:t>
-            </w:r>
-            <w:proofErr w:type="spellStart"/>
-            <w:r>
-              <w:rPr>
-                <w:rFonts w:ascii="Avenir Roman" w:hAnsi="Avenir Roman"/>
-                <w:color w:val="404040" w:themeColor="text1" w:themeTint="BF"/>
-                <w:sz w:val="20"/>
-                <w:szCs w:val="20"/>
-              </w:rPr>
-              <w:t>Zaifeng</w:t>
-            </w:r>
-            <w:proofErr w:type="spellEnd"/>
-            <w:r>
-              <w:rPr>
-                <w:rFonts w:ascii="Avenir Roman" w:hAnsi="Avenir Roman"/>
-                <w:color w:val="404040" w:themeColor="text1" w:themeTint="BF"/>
-                <w:sz w:val="20"/>
-                <w:szCs w:val="20"/>
-              </w:rPr>
-              <w:t xml:space="preserve"> Zhang, </w:t>
-            </w:r>
-            <w:proofErr w:type="spellStart"/>
-            <w:r>
-              <w:rPr>
-                <w:rFonts w:ascii="Avenir Roman" w:hAnsi="Avenir Roman"/>
-                <w:color w:val="404040" w:themeColor="text1" w:themeTint="BF"/>
-                <w:sz w:val="20"/>
-                <w:szCs w:val="20"/>
-              </w:rPr>
-              <w:t>Shuang</w:t>
-            </w:r>
-            <w:proofErr w:type="spellEnd"/>
-            <w:r>
-              <w:rPr>
-                <w:rFonts w:ascii="Avenir Roman" w:hAnsi="Avenir Roman"/>
-                <w:color w:val="404040" w:themeColor="text1" w:themeTint="BF"/>
-                <w:sz w:val="20"/>
-                <w:szCs w:val="20"/>
-              </w:rPr>
-              <w:t xml:space="preserve"> Hao and Min Yang</w:t>
+            <w:r>
+              <w:rPr>
+                <w:rFonts w:ascii="Avenir Roman" w:hAnsi="Avenir Roman"/>
+                <w:color w:val="404040" w:themeColor="text1" w:themeTint="BF"/>
+                <w:sz w:val="20"/>
+                <w:szCs w:val="20"/>
+              </w:rPr>
+              <w:t xml:space="preserve">Baojun Liu, </w:t>
+            </w:r>
+            <w:r>
+              <w:rPr>
+                <w:rFonts w:ascii="Avenir Roman" w:hAnsi="Avenir Roman"/>
+                <w:color w:val="404040" w:themeColor="text1" w:themeTint="BF"/>
+                <w:sz w:val="20"/>
+                <w:szCs w:val="20"/>
+              </w:rPr>
+              <w:t>Yiming Zhang, Zhou Li, Fenglu Zhang, Haixin Duan, Ying Liu, Joann Chen, Jinjin Liang, Zaifeng Zhang, Shuang Hao and Min Yang</w:t>
             </w:r>
             <w:r>
               <w:rPr>
@@ -1107,85 +919,14 @@
               </w:rPr>
               <w:t xml:space="preserve"> Security ’21] </w:t>
             </w:r>
-            <w:proofErr w:type="spellStart"/>
-            <w:r>
-              <w:rPr>
-                <w:rFonts w:ascii="Avenir Roman" w:hAnsi="Avenir Roman"/>
-                <w:color w:val="404040" w:themeColor="text1" w:themeTint="BF"/>
-                <w:sz w:val="20"/>
-                <w:szCs w:val="20"/>
-              </w:rPr>
-              <w:t>Kaiwen</w:t>
-            </w:r>
-            <w:proofErr w:type="spellEnd"/>
-            <w:r>
-              <w:rPr>
-                <w:rFonts w:ascii="Avenir Roman" w:hAnsi="Avenir Roman"/>
-                <w:color w:val="404040" w:themeColor="text1" w:themeTint="BF"/>
-                <w:sz w:val="20"/>
-                <w:szCs w:val="20"/>
-              </w:rPr>
-              <w:t xml:space="preserve"> Shen, </w:t>
-            </w:r>
-            <w:proofErr w:type="spellStart"/>
-            <w:r>
-              <w:rPr>
-                <w:rFonts w:ascii="Avenir Roman" w:hAnsi="Avenir Roman"/>
-                <w:color w:val="404040" w:themeColor="text1" w:themeTint="BF"/>
-                <w:sz w:val="20"/>
-                <w:szCs w:val="20"/>
-              </w:rPr>
-              <w:t>Chuhan</w:t>
-            </w:r>
-            <w:proofErr w:type="spellEnd"/>
-            <w:r>
-              <w:rPr>
-                <w:rFonts w:ascii="Avenir Roman" w:hAnsi="Avenir Roman"/>
-                <w:color w:val="404040" w:themeColor="text1" w:themeTint="BF"/>
-                <w:sz w:val="20"/>
-                <w:szCs w:val="20"/>
-              </w:rPr>
-              <w:t xml:space="preserve"> Wang, </w:t>
-            </w:r>
-            <w:proofErr w:type="spellStart"/>
-            <w:r>
-              <w:rPr>
-                <w:rFonts w:ascii="Avenir Roman" w:hAnsi="Avenir Roman"/>
-                <w:color w:val="404040" w:themeColor="text1" w:themeTint="BF"/>
-                <w:sz w:val="20"/>
-                <w:szCs w:val="20"/>
-              </w:rPr>
-              <w:t>Xiaofeng</w:t>
-            </w:r>
-            <w:proofErr w:type="spellEnd"/>
-            <w:r>
-              <w:rPr>
-                <w:rFonts w:ascii="Avenir Roman" w:hAnsi="Avenir Roman"/>
-                <w:color w:val="404040" w:themeColor="text1" w:themeTint="BF"/>
-                <w:sz w:val="20"/>
-                <w:szCs w:val="20"/>
-              </w:rPr>
-              <w:t xml:space="preserve"> Zheng, </w:t>
-            </w:r>
-            <w:proofErr w:type="spellStart"/>
-            <w:r>
-              <w:rPr>
-                <w:rFonts w:ascii="Avenir Roman" w:hAnsi="Avenir Roman"/>
-                <w:color w:val="404040" w:themeColor="text1" w:themeTint="BF"/>
-                <w:sz w:val="20"/>
-                <w:szCs w:val="20"/>
-              </w:rPr>
-              <w:t>Minglei</w:t>
-            </w:r>
-            <w:proofErr w:type="spellEnd"/>
-            <w:r>
-              <w:rPr>
-                <w:rFonts w:ascii="Avenir Roman" w:hAnsi="Avenir Roman"/>
-                <w:color w:val="404040" w:themeColor="text1" w:themeTint="BF"/>
-                <w:sz w:val="20"/>
-                <w:szCs w:val="20"/>
-              </w:rPr>
-              <w:t xml:space="preserve"> Guo, </w:t>
+            <w:r>
+              <w:rPr>
+                <w:rFonts w:ascii="Avenir Roman" w:hAnsi="Avenir Roman"/>
+                <w:color w:val="404040" w:themeColor="text1" w:themeTint="BF"/>
+                <w:sz w:val="20"/>
+                <w:szCs w:val="20"/>
+              </w:rPr>
+              <w:t xml:space="preserve">Kaiwen Shen, Chuhan Wang, Xiaofeng Zheng, Minglei Guo, </w:t>
             </w:r>
             <w:r>
               <w:rPr>
@@ -1205,138 +946,25 @@
                 <w:sz w:val="20"/>
                 <w:szCs w:val="20"/>
               </w:rPr>
-              <w:t xml:space="preserve">, </w:t>
-            </w:r>
-            <w:proofErr w:type="spellStart"/>
-            <w:r>
-              <w:rPr>
-                <w:rFonts w:ascii="Avenir Roman" w:hAnsi="Avenir Roman"/>
-                <w:color w:val="404040" w:themeColor="text1" w:themeTint="BF"/>
-                <w:sz w:val="20"/>
-                <w:szCs w:val="20"/>
-              </w:rPr>
-              <w:t>Baojun</w:t>
-            </w:r>
-            <w:proofErr w:type="spellEnd"/>
-            <w:r>
-              <w:rPr>
-                <w:rFonts w:ascii="Avenir Roman" w:hAnsi="Avenir Roman"/>
-                <w:color w:val="404040" w:themeColor="text1" w:themeTint="BF"/>
-                <w:sz w:val="20"/>
-                <w:szCs w:val="20"/>
-              </w:rPr>
-              <w:t xml:space="preserve"> Liu, </w:t>
-            </w:r>
-            <w:proofErr w:type="spellStart"/>
-            <w:r>
-              <w:rPr>
-                <w:rFonts w:ascii="Avenir Roman" w:hAnsi="Avenir Roman"/>
-                <w:color w:val="404040" w:themeColor="text1" w:themeTint="BF"/>
-                <w:sz w:val="20"/>
-                <w:szCs w:val="20"/>
-              </w:rPr>
-              <w:t>Yu</w:t>
-            </w:r>
-            <w:bookmarkStart w:id="0" w:name="_GoBack"/>
-            <w:bookmarkEnd w:id="0"/>
-            <w:r>
-              <w:rPr>
-                <w:rFonts w:ascii="Avenir Roman" w:hAnsi="Avenir Roman"/>
-                <w:color w:val="404040" w:themeColor="text1" w:themeTint="BF"/>
-                <w:sz w:val="20"/>
-                <w:szCs w:val="20"/>
-              </w:rPr>
-              <w:t>xuan</w:t>
-            </w:r>
-            <w:proofErr w:type="spellEnd"/>
-            <w:r>
-              <w:rPr>
-                <w:rFonts w:ascii="Avenir Roman" w:hAnsi="Avenir Roman"/>
-                <w:color w:val="404040" w:themeColor="text1" w:themeTint="BF"/>
-                <w:sz w:val="20"/>
-                <w:szCs w:val="20"/>
-              </w:rPr>
-              <w:t xml:space="preserve"> Zhao, </w:t>
-            </w:r>
-            <w:proofErr w:type="spellStart"/>
-            <w:r>
-              <w:rPr>
-                <w:rFonts w:ascii="Avenir Roman" w:hAnsi="Avenir Roman"/>
-                <w:color w:val="404040" w:themeColor="text1" w:themeTint="BF"/>
-                <w:sz w:val="20"/>
-                <w:szCs w:val="20"/>
-              </w:rPr>
-              <w:t>Shuang</w:t>
-            </w:r>
-            <w:proofErr w:type="spellEnd"/>
-            <w:r>
-              <w:rPr>
-                <w:rFonts w:ascii="Avenir Roman" w:hAnsi="Avenir Roman"/>
-                <w:color w:val="404040" w:themeColor="text1" w:themeTint="BF"/>
-                <w:sz w:val="20"/>
-                <w:szCs w:val="20"/>
-              </w:rPr>
-              <w:t xml:space="preserve"> Hao, </w:t>
-            </w:r>
-            <w:proofErr w:type="spellStart"/>
-            <w:r>
-              <w:rPr>
-                <w:rFonts w:ascii="Avenir Roman" w:hAnsi="Avenir Roman"/>
-                <w:color w:val="404040" w:themeColor="text1" w:themeTint="BF"/>
-                <w:sz w:val="20"/>
-                <w:szCs w:val="20"/>
-              </w:rPr>
-              <w:t>Haixin</w:t>
-            </w:r>
-            <w:proofErr w:type="spellEnd"/>
-            <w:r>
-              <w:rPr>
-                <w:rFonts w:ascii="Avenir Roman" w:hAnsi="Avenir Roman"/>
-                <w:color w:val="404040" w:themeColor="text1" w:themeTint="BF"/>
-                <w:sz w:val="20"/>
-                <w:szCs w:val="20"/>
-              </w:rPr>
-              <w:t xml:space="preserve"> </w:t>
-            </w:r>
-            <w:proofErr w:type="spellStart"/>
-            <w:r>
-              <w:rPr>
-                <w:rFonts w:ascii="Avenir Roman" w:hAnsi="Avenir Roman"/>
-                <w:color w:val="404040" w:themeColor="text1" w:themeTint="BF"/>
-                <w:sz w:val="20"/>
-                <w:szCs w:val="20"/>
-              </w:rPr>
-              <w:t>Duan</w:t>
-            </w:r>
-            <w:proofErr w:type="spellEnd"/>
-            <w:r>
-              <w:rPr>
-                <w:rFonts w:ascii="Avenir Roman" w:hAnsi="Avenir Roman"/>
-                <w:color w:val="404040" w:themeColor="text1" w:themeTint="BF"/>
-                <w:sz w:val="20"/>
-                <w:szCs w:val="20"/>
-              </w:rPr>
-              <w:t xml:space="preserve">, </w:t>
-            </w:r>
-            <w:proofErr w:type="spellStart"/>
-            <w:r>
-              <w:rPr>
-                <w:rFonts w:ascii="Avenir Roman" w:hAnsi="Avenir Roman"/>
-                <w:color w:val="404040" w:themeColor="text1" w:themeTint="BF"/>
-                <w:sz w:val="20"/>
-                <w:szCs w:val="20"/>
-              </w:rPr>
-              <w:t>Qingfeng</w:t>
-            </w:r>
-            <w:proofErr w:type="spellEnd"/>
-            <w:r>
-              <w:rPr>
-                <w:rFonts w:ascii="Avenir Roman" w:hAnsi="Avenir Roman"/>
-                <w:color w:val="404040" w:themeColor="text1" w:themeTint="BF"/>
-                <w:sz w:val="20"/>
-                <w:szCs w:val="20"/>
-              </w:rPr>
-              <w:t xml:space="preserve"> Pan and Min Yang. </w:t>
+              <w:t xml:space="preserve">, Baojun Liu, Yuxuan Zhao, </w:t>
+            </w:r>
+            <w:r>
+              <w:rPr>
+                <w:rFonts w:ascii="Avenir Roman" w:hAnsi="Avenir Roman"/>
+                <w:color w:val="404040" w:themeColor="text1" w:themeTint="BF"/>
+                <w:sz w:val="20"/>
+                <w:szCs w:val="20"/>
+              </w:rPr>
+              <w:t>Shuang Hao, Haixin Duan</w:t>
+            </w:r>
+            <w:r>
+              <w:rPr>
+                <w:rFonts w:ascii="Avenir Roman" w:hAnsi="Avenir Roman"/>
+                <w:color w:val="404040" w:themeColor="text1" w:themeTint="BF"/>
+                <w:sz w:val="20"/>
+                <w:szCs w:val="20"/>
+              </w:rPr>
+              <w:t xml:space="preserve">, Qingfeng Pan and Min Yang. </w:t>
             </w:r>
             <w:r>
               <w:rPr>
@@ -1477,85 +1105,14 @@
               </w:rPr>
               <w:t xml:space="preserve"> </w:t>
             </w:r>
-            <w:proofErr w:type="spellStart"/>
-            <w:r>
-              <w:rPr>
-                <w:rFonts w:ascii="Avenir Roman" w:hAnsi="Avenir Roman"/>
-                <w:color w:val="404040" w:themeColor="text1" w:themeTint="BF"/>
-                <w:sz w:val="20"/>
-                <w:szCs w:val="20"/>
-              </w:rPr>
-              <w:t>Mingming</w:t>
-            </w:r>
-            <w:proofErr w:type="spellEnd"/>
-            <w:r>
-              <w:rPr>
-                <w:rFonts w:ascii="Avenir Roman" w:hAnsi="Avenir Roman"/>
-                <w:color w:val="404040" w:themeColor="text1" w:themeTint="BF"/>
-                <w:sz w:val="20"/>
-                <w:szCs w:val="20"/>
-              </w:rPr>
-              <w:t xml:space="preserve"> Zhang, </w:t>
-            </w:r>
-            <w:proofErr w:type="spellStart"/>
-            <w:r>
-              <w:rPr>
-                <w:rFonts w:ascii="Avenir Roman" w:hAnsi="Avenir Roman"/>
-                <w:color w:val="404040" w:themeColor="text1" w:themeTint="BF"/>
-                <w:sz w:val="20"/>
-                <w:szCs w:val="20"/>
-              </w:rPr>
-              <w:t>Xiaofeng</w:t>
-            </w:r>
-            <w:proofErr w:type="spellEnd"/>
-            <w:r>
-              <w:rPr>
-                <w:rFonts w:ascii="Avenir Roman" w:hAnsi="Avenir Roman"/>
-                <w:color w:val="404040" w:themeColor="text1" w:themeTint="BF"/>
-                <w:sz w:val="20"/>
-                <w:szCs w:val="20"/>
-              </w:rPr>
-              <w:t xml:space="preserve"> Zheng, </w:t>
-            </w:r>
-            <w:proofErr w:type="spellStart"/>
-            <w:r>
-              <w:rPr>
-                <w:rFonts w:ascii="Avenir Roman" w:hAnsi="Avenir Roman"/>
-                <w:color w:val="404040" w:themeColor="text1" w:themeTint="BF"/>
-                <w:sz w:val="20"/>
-                <w:szCs w:val="20"/>
-              </w:rPr>
-              <w:t>Kaiwen</w:t>
-            </w:r>
-            <w:proofErr w:type="spellEnd"/>
-            <w:r>
-              <w:rPr>
-                <w:rFonts w:ascii="Avenir Roman" w:hAnsi="Avenir Roman"/>
-                <w:color w:val="404040" w:themeColor="text1" w:themeTint="BF"/>
-                <w:sz w:val="20"/>
-                <w:szCs w:val="20"/>
-              </w:rPr>
-              <w:t xml:space="preserve"> Shen, </w:t>
-            </w:r>
-            <w:proofErr w:type="spellStart"/>
-            <w:r>
-              <w:rPr>
-                <w:rFonts w:ascii="Avenir Roman" w:hAnsi="Avenir Roman"/>
-                <w:color w:val="404040" w:themeColor="text1" w:themeTint="BF"/>
-                <w:sz w:val="20"/>
-                <w:szCs w:val="20"/>
-              </w:rPr>
-              <w:t>Ziqiao</w:t>
-            </w:r>
-            <w:proofErr w:type="spellEnd"/>
-            <w:r>
-              <w:rPr>
-                <w:rFonts w:ascii="Avenir Roman" w:hAnsi="Avenir Roman"/>
-                <w:color w:val="404040" w:themeColor="text1" w:themeTint="BF"/>
-                <w:sz w:val="20"/>
-                <w:szCs w:val="20"/>
-              </w:rPr>
-              <w:t xml:space="preserve"> Kong, </w:t>
+            <w:r>
+              <w:rPr>
+                <w:rFonts w:ascii="Avenir Roman" w:hAnsi="Avenir Roman"/>
+                <w:color w:val="404040" w:themeColor="text1" w:themeTint="BF"/>
+                <w:sz w:val="20"/>
+                <w:szCs w:val="20"/>
+              </w:rPr>
+              <w:t xml:space="preserve">Mingming Zhang, Xiaofeng Zheng, Kaiwen Shen, Ziqiao Kong, </w:t>
             </w:r>
             <w:r>
               <w:rPr>
@@ -1575,87 +1132,7 @@
                 <w:sz w:val="20"/>
                 <w:szCs w:val="20"/>
               </w:rPr>
-              <w:t xml:space="preserve">, Yu Wang, </w:t>
-            </w:r>
-            <w:proofErr w:type="spellStart"/>
-            <w:r>
-              <w:rPr>
-                <w:rFonts w:ascii="Avenir Roman" w:hAnsi="Avenir Roman"/>
-                <w:color w:val="404040" w:themeColor="text1" w:themeTint="BF"/>
-                <w:sz w:val="20"/>
-                <w:szCs w:val="20"/>
-              </w:rPr>
-              <w:t>Haixin</w:t>
-            </w:r>
-            <w:proofErr w:type="spellEnd"/>
-            <w:r>
-              <w:rPr>
-                <w:rFonts w:ascii="Avenir Roman" w:hAnsi="Avenir Roman"/>
-                <w:color w:val="404040" w:themeColor="text1" w:themeTint="BF"/>
-                <w:sz w:val="20"/>
-                <w:szCs w:val="20"/>
-              </w:rPr>
-              <w:t xml:space="preserve"> </w:t>
-            </w:r>
-            <w:proofErr w:type="spellStart"/>
-            <w:r>
-              <w:rPr>
-                <w:rFonts w:ascii="Avenir Roman" w:hAnsi="Avenir Roman"/>
-                <w:color w:val="404040" w:themeColor="text1" w:themeTint="BF"/>
-                <w:sz w:val="20"/>
-                <w:szCs w:val="20"/>
-              </w:rPr>
-              <w:t>Duan</w:t>
-            </w:r>
-            <w:proofErr w:type="spellEnd"/>
-            <w:r>
-              <w:rPr>
-                <w:rFonts w:ascii="Avenir Roman" w:hAnsi="Avenir Roman"/>
-                <w:color w:val="404040" w:themeColor="text1" w:themeTint="BF"/>
-                <w:sz w:val="20"/>
-                <w:szCs w:val="20"/>
-              </w:rPr>
-              <w:t xml:space="preserve">, </w:t>
-            </w:r>
-            <w:proofErr w:type="spellStart"/>
-            <w:r>
-              <w:rPr>
-                <w:rFonts w:ascii="Avenir Roman" w:hAnsi="Avenir Roman"/>
-                <w:color w:val="404040" w:themeColor="text1" w:themeTint="BF"/>
-                <w:sz w:val="20"/>
-                <w:szCs w:val="20"/>
-              </w:rPr>
-              <w:t>Shuang</w:t>
-            </w:r>
-            <w:proofErr w:type="spellEnd"/>
-            <w:r>
-              <w:rPr>
-                <w:rFonts w:ascii="Avenir Roman" w:hAnsi="Avenir Roman"/>
-                <w:color w:val="404040" w:themeColor="text1" w:themeTint="BF"/>
-                <w:sz w:val="20"/>
-                <w:szCs w:val="20"/>
-              </w:rPr>
-              <w:t xml:space="preserve"> Hao, </w:t>
-            </w:r>
-            <w:proofErr w:type="spellStart"/>
-            <w:r>
-              <w:rPr>
-                <w:rFonts w:ascii="Avenir Roman" w:hAnsi="Avenir Roman"/>
-                <w:color w:val="404040" w:themeColor="text1" w:themeTint="BF"/>
-                <w:sz w:val="20"/>
-                <w:szCs w:val="20"/>
-              </w:rPr>
-              <w:t>Baojun</w:t>
-            </w:r>
-            <w:proofErr w:type="spellEnd"/>
-            <w:r>
-              <w:rPr>
-                <w:rFonts w:ascii="Avenir Roman" w:hAnsi="Avenir Roman"/>
-                <w:color w:val="404040" w:themeColor="text1" w:themeTint="BF"/>
-                <w:sz w:val="20"/>
-                <w:szCs w:val="20"/>
-              </w:rPr>
-              <w:t xml:space="preserve"> Liu and Min Yang. </w:t>
+              <w:t xml:space="preserve">, Yu Wang, Haixin Duan, Shuang Hao, Baojun Liu and Min Yang. </w:t>
             </w:r>
             <w:r>
               <w:rPr>
@@ -1795,45 +1272,14 @@
               </w:rPr>
               <w:t xml:space="preserve"> </w:t>
             </w:r>
-            <w:proofErr w:type="spellStart"/>
-            <w:r>
-              <w:rPr>
-                <w:rFonts w:ascii="Avenir Roman" w:hAnsi="Avenir Roman"/>
-                <w:color w:val="404040" w:themeColor="text1" w:themeTint="BF"/>
-                <w:sz w:val="20"/>
-                <w:szCs w:val="20"/>
-              </w:rPr>
-              <w:t>Yiming</w:t>
-            </w:r>
-            <w:proofErr w:type="spellEnd"/>
-            <w:r>
-              <w:rPr>
-                <w:rFonts w:ascii="Avenir Roman" w:hAnsi="Avenir Roman"/>
-                <w:color w:val="404040" w:themeColor="text1" w:themeTint="BF"/>
-                <w:sz w:val="20"/>
-                <w:szCs w:val="20"/>
-              </w:rPr>
-              <w:t xml:space="preserve"> Zhang, </w:t>
-            </w:r>
-            <w:proofErr w:type="spellStart"/>
-            <w:r>
-              <w:rPr>
-                <w:rFonts w:ascii="Avenir Roman" w:hAnsi="Avenir Roman"/>
-                <w:color w:val="404040" w:themeColor="text1" w:themeTint="BF"/>
-                <w:sz w:val="20"/>
-                <w:szCs w:val="20"/>
-              </w:rPr>
-              <w:t>Baojun</w:t>
-            </w:r>
-            <w:proofErr w:type="spellEnd"/>
-            <w:r>
-              <w:rPr>
-                <w:rFonts w:ascii="Avenir Roman" w:hAnsi="Avenir Roman"/>
-                <w:color w:val="404040" w:themeColor="text1" w:themeTint="BF"/>
-                <w:sz w:val="20"/>
-                <w:szCs w:val="20"/>
-              </w:rPr>
-              <w:t xml:space="preserve"> Liu, </w:t>
+            <w:r>
+              <w:rPr>
+                <w:rFonts w:ascii="Avenir Roman" w:hAnsi="Avenir Roman"/>
+                <w:color w:val="404040" w:themeColor="text1" w:themeTint="BF"/>
+                <w:sz w:val="20"/>
+                <w:szCs w:val="20"/>
+              </w:rPr>
+              <w:t xml:space="preserve">Yiming Zhang, Baojun Liu, </w:t>
             </w:r>
             <w:r>
               <w:rPr>
@@ -1853,107 +1299,7 @@
                 <w:sz w:val="20"/>
                 <w:szCs w:val="20"/>
               </w:rPr>
-              <w:t xml:space="preserve">, Zhou Li, </w:t>
-            </w:r>
-            <w:proofErr w:type="spellStart"/>
-            <w:r>
-              <w:rPr>
-                <w:rFonts w:ascii="Avenir Roman" w:hAnsi="Avenir Roman"/>
-                <w:color w:val="404040" w:themeColor="text1" w:themeTint="BF"/>
-                <w:sz w:val="20"/>
-                <w:szCs w:val="20"/>
-              </w:rPr>
-              <w:t>Haixin</w:t>
-            </w:r>
-            <w:proofErr w:type="spellEnd"/>
-            <w:r>
-              <w:rPr>
-                <w:rFonts w:ascii="Avenir Roman" w:hAnsi="Avenir Roman"/>
-                <w:color w:val="404040" w:themeColor="text1" w:themeTint="BF"/>
-                <w:sz w:val="20"/>
-                <w:szCs w:val="20"/>
-              </w:rPr>
-              <w:t xml:space="preserve"> </w:t>
-            </w:r>
-            <w:proofErr w:type="spellStart"/>
-            <w:r>
-              <w:rPr>
-                <w:rFonts w:ascii="Avenir Roman" w:hAnsi="Avenir Roman"/>
-                <w:color w:val="404040" w:themeColor="text1" w:themeTint="BF"/>
-                <w:sz w:val="20"/>
-                <w:szCs w:val="20"/>
-              </w:rPr>
-              <w:t>Duan</w:t>
-            </w:r>
-            <w:proofErr w:type="spellEnd"/>
-            <w:r>
-              <w:rPr>
-                <w:rFonts w:ascii="Avenir Roman" w:hAnsi="Avenir Roman"/>
-                <w:color w:val="404040" w:themeColor="text1" w:themeTint="BF"/>
-                <w:sz w:val="20"/>
-                <w:szCs w:val="20"/>
-              </w:rPr>
-              <w:t xml:space="preserve">, </w:t>
-            </w:r>
-            <w:proofErr w:type="spellStart"/>
-            <w:r>
-              <w:rPr>
-                <w:rFonts w:ascii="Avenir Roman" w:hAnsi="Avenir Roman"/>
-                <w:color w:val="404040" w:themeColor="text1" w:themeTint="BF"/>
-                <w:sz w:val="20"/>
-                <w:szCs w:val="20"/>
-              </w:rPr>
-              <w:t>Shuang</w:t>
-            </w:r>
-            <w:proofErr w:type="spellEnd"/>
-            <w:r>
-              <w:rPr>
-                <w:rFonts w:ascii="Avenir Roman" w:hAnsi="Avenir Roman"/>
-                <w:color w:val="404040" w:themeColor="text1" w:themeTint="BF"/>
-                <w:sz w:val="20"/>
-                <w:szCs w:val="20"/>
-              </w:rPr>
-              <w:t xml:space="preserve"> Hao, </w:t>
-            </w:r>
-            <w:proofErr w:type="spellStart"/>
-            <w:r>
-              <w:rPr>
-                <w:rFonts w:ascii="Avenir Roman" w:hAnsi="Avenir Roman"/>
-                <w:color w:val="404040" w:themeColor="text1" w:themeTint="BF"/>
-                <w:sz w:val="20"/>
-                <w:szCs w:val="20"/>
-              </w:rPr>
-              <w:t>Mingxuan</w:t>
-            </w:r>
-            <w:proofErr w:type="spellEnd"/>
-            <w:r>
-              <w:rPr>
-                <w:rFonts w:ascii="Avenir Roman" w:hAnsi="Avenir Roman"/>
-                <w:color w:val="404040" w:themeColor="text1" w:themeTint="BF"/>
-                <w:sz w:val="20"/>
-                <w:szCs w:val="20"/>
-              </w:rPr>
-              <w:t xml:space="preserve"> Liu, Ying Liu, Dong Wang and </w:t>
-            </w:r>
-            <w:proofErr w:type="spellStart"/>
-            <w:r>
-              <w:rPr>
-                <w:rFonts w:ascii="Avenir Roman" w:hAnsi="Avenir Roman"/>
-                <w:color w:val="404040" w:themeColor="text1" w:themeTint="BF"/>
-                <w:sz w:val="20"/>
-                <w:szCs w:val="20"/>
-              </w:rPr>
-              <w:t>Qiang</w:t>
-            </w:r>
-            <w:proofErr w:type="spellEnd"/>
-            <w:r>
-              <w:rPr>
-                <w:rFonts w:ascii="Avenir Roman" w:hAnsi="Avenir Roman"/>
-                <w:color w:val="404040" w:themeColor="text1" w:themeTint="BF"/>
-                <w:sz w:val="20"/>
-                <w:szCs w:val="20"/>
-              </w:rPr>
-              <w:t xml:space="preserve"> Li. </w:t>
+              <w:t xml:space="preserve">, Zhou Li, Haixin Duan, Shuang Hao, Mingxuan Liu, Ying Liu, Dong Wang and Qiang Li. </w:t>
             </w:r>
             <w:r>
               <w:rPr>
@@ -2113,25 +1459,14 @@
               </w:rPr>
               <w:t xml:space="preserve"> </w:t>
             </w:r>
-            <w:proofErr w:type="spellStart"/>
-            <w:r>
-              <w:rPr>
-                <w:rFonts w:ascii="Avenir Roman" w:hAnsi="Avenir Roman"/>
-                <w:color w:val="404040" w:themeColor="text1" w:themeTint="BF"/>
-                <w:sz w:val="20"/>
-                <w:szCs w:val="20"/>
-              </w:rPr>
-              <w:t>Xiaofeng</w:t>
-            </w:r>
-            <w:proofErr w:type="spellEnd"/>
-            <w:r>
-              <w:rPr>
-                <w:rFonts w:ascii="Avenir Roman" w:hAnsi="Avenir Roman"/>
-                <w:color w:val="404040" w:themeColor="text1" w:themeTint="BF"/>
-                <w:sz w:val="20"/>
-                <w:szCs w:val="20"/>
-              </w:rPr>
-              <w:t xml:space="preserve"> Zheng, </w:t>
+            <w:r>
+              <w:rPr>
+                <w:rFonts w:ascii="Avenir Roman" w:hAnsi="Avenir Roman"/>
+                <w:color w:val="404040" w:themeColor="text1" w:themeTint="BF"/>
+                <w:sz w:val="20"/>
+                <w:szCs w:val="20"/>
+              </w:rPr>
+              <w:t xml:space="preserve">Xiaofeng Zheng, </w:t>
             </w:r>
             <w:r>
               <w:rPr>
@@ -2151,167 +1486,7 @@
                 <w:sz w:val="20"/>
                 <w:szCs w:val="20"/>
               </w:rPr>
-              <w:t xml:space="preserve">, Jian Peng, </w:t>
-            </w:r>
-            <w:proofErr w:type="spellStart"/>
-            <w:r>
-              <w:rPr>
-                <w:rFonts w:ascii="Avenir Roman" w:hAnsi="Avenir Roman"/>
-                <w:color w:val="404040" w:themeColor="text1" w:themeTint="BF"/>
-                <w:sz w:val="20"/>
-                <w:szCs w:val="20"/>
-              </w:rPr>
-              <w:t>Qiushi</w:t>
-            </w:r>
-            <w:proofErr w:type="spellEnd"/>
-            <w:r>
-              <w:rPr>
-                <w:rFonts w:ascii="Avenir Roman" w:hAnsi="Avenir Roman"/>
-                <w:color w:val="404040" w:themeColor="text1" w:themeTint="BF"/>
-                <w:sz w:val="20"/>
-                <w:szCs w:val="20"/>
-              </w:rPr>
-              <w:t xml:space="preserve"> Yang, </w:t>
-            </w:r>
-            <w:proofErr w:type="spellStart"/>
-            <w:r>
-              <w:rPr>
-                <w:rFonts w:ascii="Avenir Roman" w:hAnsi="Avenir Roman"/>
-                <w:color w:val="404040" w:themeColor="text1" w:themeTint="BF"/>
-                <w:sz w:val="20"/>
-                <w:szCs w:val="20"/>
-              </w:rPr>
-              <w:t>Dongjie</w:t>
-            </w:r>
-            <w:proofErr w:type="spellEnd"/>
-            <w:r>
-              <w:rPr>
-                <w:rFonts w:ascii="Avenir Roman" w:hAnsi="Avenir Roman"/>
-                <w:color w:val="404040" w:themeColor="text1" w:themeTint="BF"/>
-                <w:sz w:val="20"/>
-                <w:szCs w:val="20"/>
-              </w:rPr>
-              <w:t xml:space="preserve"> Zhou, </w:t>
-            </w:r>
-            <w:proofErr w:type="spellStart"/>
-            <w:r>
-              <w:rPr>
-                <w:rFonts w:ascii="Avenir Roman" w:hAnsi="Avenir Roman"/>
-                <w:color w:val="404040" w:themeColor="text1" w:themeTint="BF"/>
-                <w:sz w:val="20"/>
-                <w:szCs w:val="20"/>
-              </w:rPr>
-              <w:t>Baojun</w:t>
-            </w:r>
-            <w:proofErr w:type="spellEnd"/>
-            <w:r>
-              <w:rPr>
-                <w:rFonts w:ascii="Avenir Roman" w:hAnsi="Avenir Roman"/>
-                <w:color w:val="404040" w:themeColor="text1" w:themeTint="BF"/>
-                <w:sz w:val="20"/>
-                <w:szCs w:val="20"/>
-              </w:rPr>
-              <w:t xml:space="preserve"> Liu, </w:t>
-            </w:r>
-            <w:proofErr w:type="spellStart"/>
-            <w:r>
-              <w:rPr>
-                <w:rFonts w:ascii="Avenir Roman" w:hAnsi="Avenir Roman"/>
-                <w:color w:val="404040" w:themeColor="text1" w:themeTint="BF"/>
-                <w:sz w:val="20"/>
-                <w:szCs w:val="20"/>
-              </w:rPr>
-              <w:t>Keyu</w:t>
-            </w:r>
-            <w:proofErr w:type="spellEnd"/>
-            <w:r>
-              <w:rPr>
-                <w:rFonts w:ascii="Avenir Roman" w:hAnsi="Avenir Roman"/>
-                <w:color w:val="404040" w:themeColor="text1" w:themeTint="BF"/>
-                <w:sz w:val="20"/>
-                <w:szCs w:val="20"/>
-              </w:rPr>
-              <w:t xml:space="preserve"> Man, </w:t>
-            </w:r>
-            <w:proofErr w:type="spellStart"/>
-            <w:r>
-              <w:rPr>
-                <w:rFonts w:ascii="Avenir Roman" w:hAnsi="Avenir Roman"/>
-                <w:color w:val="404040" w:themeColor="text1" w:themeTint="BF"/>
-                <w:sz w:val="20"/>
-                <w:szCs w:val="20"/>
-              </w:rPr>
-              <w:t>Shuang</w:t>
-            </w:r>
-            <w:proofErr w:type="spellEnd"/>
-            <w:r>
-              <w:rPr>
-                <w:rFonts w:ascii="Avenir Roman" w:hAnsi="Avenir Roman"/>
-                <w:color w:val="404040" w:themeColor="text1" w:themeTint="BF"/>
-                <w:sz w:val="20"/>
-                <w:szCs w:val="20"/>
-              </w:rPr>
-              <w:t xml:space="preserve"> Hao, </w:t>
-            </w:r>
-            <w:proofErr w:type="spellStart"/>
-            <w:r>
-              <w:rPr>
-                <w:rFonts w:ascii="Avenir Roman" w:hAnsi="Avenir Roman"/>
-                <w:color w:val="404040" w:themeColor="text1" w:themeTint="BF"/>
-                <w:sz w:val="20"/>
-                <w:szCs w:val="20"/>
-              </w:rPr>
-              <w:t>Haixin</w:t>
-            </w:r>
-            <w:proofErr w:type="spellEnd"/>
-            <w:r>
-              <w:rPr>
-                <w:rFonts w:ascii="Avenir Roman" w:hAnsi="Avenir Roman"/>
-                <w:color w:val="404040" w:themeColor="text1" w:themeTint="BF"/>
-                <w:sz w:val="20"/>
-                <w:szCs w:val="20"/>
-              </w:rPr>
-              <w:t xml:space="preserve"> </w:t>
-            </w:r>
-            <w:proofErr w:type="spellStart"/>
-            <w:r>
-              <w:rPr>
-                <w:rFonts w:ascii="Avenir Roman" w:hAnsi="Avenir Roman"/>
-                <w:color w:val="404040" w:themeColor="text1" w:themeTint="BF"/>
-                <w:sz w:val="20"/>
-                <w:szCs w:val="20"/>
-              </w:rPr>
-              <w:t>Duan</w:t>
-            </w:r>
-            <w:proofErr w:type="spellEnd"/>
-            <w:r>
-              <w:rPr>
-                <w:rFonts w:ascii="Avenir Roman" w:hAnsi="Avenir Roman"/>
-                <w:color w:val="404040" w:themeColor="text1" w:themeTint="BF"/>
-                <w:sz w:val="20"/>
-                <w:szCs w:val="20"/>
-              </w:rPr>
-              <w:t xml:space="preserve"> and </w:t>
-            </w:r>
-            <w:proofErr w:type="spellStart"/>
-            <w:r>
-              <w:rPr>
-                <w:rFonts w:ascii="Avenir Roman" w:hAnsi="Avenir Roman"/>
-                <w:color w:val="404040" w:themeColor="text1" w:themeTint="BF"/>
-                <w:sz w:val="20"/>
-                <w:szCs w:val="20"/>
-              </w:rPr>
-              <w:t>Zhiyun</w:t>
-            </w:r>
-            <w:proofErr w:type="spellEnd"/>
-            <w:r>
-              <w:rPr>
-                <w:rFonts w:ascii="Avenir Roman" w:hAnsi="Avenir Roman"/>
-                <w:color w:val="404040" w:themeColor="text1" w:themeTint="BF"/>
-                <w:sz w:val="20"/>
-                <w:szCs w:val="20"/>
-              </w:rPr>
-              <w:t xml:space="preserve"> Qian. </w:t>
+              <w:t xml:space="preserve">, Jian Peng, Qiushi Yang, Dongjie Zhou, Baojun Liu, Keyu Man, Shuang Hao, Haixin Duan and Zhiyun Qian. </w:t>
             </w:r>
             <w:r>
               <w:rPr>
@@ -2449,187 +1624,7 @@
                 <w:sz w:val="20"/>
                 <w:szCs w:val="20"/>
               </w:rPr>
-              <w:t xml:space="preserve">, </w:t>
-            </w:r>
-            <w:proofErr w:type="spellStart"/>
-            <w:r>
-              <w:rPr>
-                <w:rFonts w:ascii="Avenir Roman" w:hAnsi="Avenir Roman"/>
-                <w:color w:val="404040" w:themeColor="text1" w:themeTint="BF"/>
-                <w:sz w:val="20"/>
-                <w:szCs w:val="20"/>
-              </w:rPr>
-              <w:t>Baojun</w:t>
-            </w:r>
-            <w:proofErr w:type="spellEnd"/>
-            <w:r>
-              <w:rPr>
-                <w:rFonts w:ascii="Avenir Roman" w:hAnsi="Avenir Roman"/>
-                <w:color w:val="404040" w:themeColor="text1" w:themeTint="BF"/>
-                <w:sz w:val="20"/>
-                <w:szCs w:val="20"/>
-              </w:rPr>
-              <w:t xml:space="preserve"> Liu, Zhou Li, </w:t>
-            </w:r>
-            <w:proofErr w:type="spellStart"/>
-            <w:r>
-              <w:rPr>
-                <w:rFonts w:ascii="Avenir Roman" w:hAnsi="Avenir Roman"/>
-                <w:color w:val="404040" w:themeColor="text1" w:themeTint="BF"/>
-                <w:sz w:val="20"/>
-                <w:szCs w:val="20"/>
-              </w:rPr>
-              <w:t>Shuang</w:t>
-            </w:r>
-            <w:proofErr w:type="spellEnd"/>
-            <w:r>
-              <w:rPr>
-                <w:rFonts w:ascii="Avenir Roman" w:hAnsi="Avenir Roman"/>
-                <w:color w:val="404040" w:themeColor="text1" w:themeTint="BF"/>
-                <w:sz w:val="20"/>
-                <w:szCs w:val="20"/>
-              </w:rPr>
-              <w:t xml:space="preserve"> Hao, </w:t>
-            </w:r>
-            <w:proofErr w:type="spellStart"/>
-            <w:r>
-              <w:rPr>
-                <w:rFonts w:ascii="Avenir Roman" w:hAnsi="Avenir Roman"/>
-                <w:color w:val="404040" w:themeColor="text1" w:themeTint="BF"/>
-                <w:sz w:val="20"/>
-                <w:szCs w:val="20"/>
-              </w:rPr>
-              <w:t>Haixin</w:t>
-            </w:r>
-            <w:proofErr w:type="spellEnd"/>
-            <w:r>
-              <w:rPr>
-                <w:rFonts w:ascii="Avenir Roman" w:hAnsi="Avenir Roman"/>
-                <w:color w:val="404040" w:themeColor="text1" w:themeTint="BF"/>
-                <w:sz w:val="20"/>
-                <w:szCs w:val="20"/>
-              </w:rPr>
-              <w:t xml:space="preserve"> </w:t>
-            </w:r>
-            <w:proofErr w:type="spellStart"/>
-            <w:r>
-              <w:rPr>
-                <w:rFonts w:ascii="Avenir Roman" w:hAnsi="Avenir Roman"/>
-                <w:color w:val="404040" w:themeColor="text1" w:themeTint="BF"/>
-                <w:sz w:val="20"/>
-                <w:szCs w:val="20"/>
-              </w:rPr>
-              <w:t>Duan</w:t>
-            </w:r>
-            <w:proofErr w:type="spellEnd"/>
-            <w:r>
-              <w:rPr>
-                <w:rFonts w:ascii="Avenir Roman" w:hAnsi="Avenir Roman"/>
-                <w:color w:val="404040" w:themeColor="text1" w:themeTint="BF"/>
-                <w:sz w:val="20"/>
-                <w:szCs w:val="20"/>
-              </w:rPr>
-              <w:t xml:space="preserve">, </w:t>
-            </w:r>
-            <w:proofErr w:type="spellStart"/>
-            <w:r>
-              <w:rPr>
-                <w:rFonts w:ascii="Avenir Roman" w:hAnsi="Avenir Roman"/>
-                <w:color w:val="404040" w:themeColor="text1" w:themeTint="BF"/>
-                <w:sz w:val="20"/>
-                <w:szCs w:val="20"/>
-              </w:rPr>
-              <w:t>Mingming</w:t>
-            </w:r>
-            <w:proofErr w:type="spellEnd"/>
-            <w:r>
-              <w:rPr>
-                <w:rFonts w:ascii="Avenir Roman" w:hAnsi="Avenir Roman"/>
-                <w:color w:val="404040" w:themeColor="text1" w:themeTint="BF"/>
-                <w:sz w:val="20"/>
-                <w:szCs w:val="20"/>
-              </w:rPr>
-              <w:t xml:space="preserve"> Zhang, </w:t>
-            </w:r>
-            <w:proofErr w:type="spellStart"/>
-            <w:r>
-              <w:rPr>
-                <w:rFonts w:ascii="Avenir Roman" w:hAnsi="Avenir Roman"/>
-                <w:color w:val="404040" w:themeColor="text1" w:themeTint="BF"/>
-                <w:sz w:val="20"/>
-                <w:szCs w:val="20"/>
-              </w:rPr>
-              <w:t>Chunying</w:t>
-            </w:r>
-            <w:proofErr w:type="spellEnd"/>
-            <w:r>
-              <w:rPr>
-                <w:rFonts w:ascii="Avenir Roman" w:hAnsi="Avenir Roman"/>
-                <w:color w:val="404040" w:themeColor="text1" w:themeTint="BF"/>
-                <w:sz w:val="20"/>
-                <w:szCs w:val="20"/>
-              </w:rPr>
-              <w:t xml:space="preserve"> </w:t>
-            </w:r>
-            <w:proofErr w:type="spellStart"/>
-            <w:r>
-              <w:rPr>
-                <w:rFonts w:ascii="Avenir Roman" w:hAnsi="Avenir Roman"/>
-                <w:color w:val="404040" w:themeColor="text1" w:themeTint="BF"/>
-                <w:sz w:val="20"/>
-                <w:szCs w:val="20"/>
-              </w:rPr>
-              <w:t>Leng</w:t>
-            </w:r>
-            <w:proofErr w:type="spellEnd"/>
-            <w:r>
-              <w:rPr>
-                <w:rFonts w:ascii="Avenir Roman" w:hAnsi="Avenir Roman"/>
-                <w:color w:val="404040" w:themeColor="text1" w:themeTint="BF"/>
-                <w:sz w:val="20"/>
-                <w:szCs w:val="20"/>
-              </w:rPr>
-              <w:t xml:space="preserve">, Ying Liu, </w:t>
-            </w:r>
-            <w:proofErr w:type="spellStart"/>
-            <w:r>
-              <w:rPr>
-                <w:rFonts w:ascii="Avenir Roman" w:hAnsi="Avenir Roman"/>
-                <w:color w:val="404040" w:themeColor="text1" w:themeTint="BF"/>
-                <w:sz w:val="20"/>
-                <w:szCs w:val="20"/>
-              </w:rPr>
-              <w:t>Zaifeng</w:t>
-            </w:r>
-            <w:proofErr w:type="spellEnd"/>
-            <w:r>
-              <w:rPr>
-                <w:rFonts w:ascii="Avenir Roman" w:hAnsi="Avenir Roman"/>
-                <w:color w:val="404040" w:themeColor="text1" w:themeTint="BF"/>
-                <w:sz w:val="20"/>
-                <w:szCs w:val="20"/>
-              </w:rPr>
-              <w:t xml:space="preserve"> Zhang and </w:t>
-            </w:r>
-            <w:proofErr w:type="spellStart"/>
-            <w:r>
-              <w:rPr>
-                <w:rFonts w:ascii="Avenir Roman" w:hAnsi="Avenir Roman"/>
-                <w:color w:val="404040" w:themeColor="text1" w:themeTint="BF"/>
-                <w:sz w:val="20"/>
-                <w:szCs w:val="20"/>
-              </w:rPr>
-              <w:t>Jianping</w:t>
-            </w:r>
-            <w:proofErr w:type="spellEnd"/>
-            <w:r>
-              <w:rPr>
-                <w:rFonts w:ascii="Avenir Roman" w:hAnsi="Avenir Roman"/>
-                <w:color w:val="404040" w:themeColor="text1" w:themeTint="BF"/>
-                <w:sz w:val="20"/>
-                <w:szCs w:val="20"/>
-              </w:rPr>
-              <w:t xml:space="preserve"> Wu. </w:t>
+              <w:t xml:space="preserve">, Baojun Liu, Zhou Li, Shuang Hao, Haixin Duan, Mingming Zhang, Chunying Leng, Ying Liu, Zaifeng Zhang and Jianping Wu. </w:t>
             </w:r>
             <w:r>
               <w:rPr>
@@ -3004,29 +1999,7 @@
                 <w:sz w:val="20"/>
                 <w:szCs w:val="20"/>
               </w:rPr>
-              <w:t>[</w:t>
-            </w:r>
-            <w:proofErr w:type="spellStart"/>
-            <w:r>
-              <w:rPr>
-                <w:rFonts w:ascii="Avenir Roman" w:hAnsi="Avenir Roman"/>
-                <w:b/>
-                <w:color w:val="4472C4" w:themeColor="accent5"/>
-                <w:sz w:val="20"/>
-                <w:szCs w:val="20"/>
-              </w:rPr>
-              <w:t>EuroS&amp;P</w:t>
-            </w:r>
-            <w:proofErr w:type="spellEnd"/>
-            <w:r>
-              <w:rPr>
-                <w:rFonts w:ascii="Avenir Roman" w:hAnsi="Avenir Roman"/>
-                <w:b/>
-                <w:color w:val="4472C4" w:themeColor="accent5"/>
-                <w:sz w:val="20"/>
-                <w:szCs w:val="20"/>
-              </w:rPr>
-              <w:t xml:space="preserve"> ’19]</w:t>
+              <w:t>[EuroS&amp;P ’19]</w:t>
             </w:r>
             <w:r>
               <w:rPr>
@@ -3037,65 +2010,14 @@
               </w:rPr>
               <w:t xml:space="preserve"> </w:t>
             </w:r>
-            <w:proofErr w:type="spellStart"/>
-            <w:r>
-              <w:rPr>
-                <w:rFonts w:ascii="Avenir Roman" w:hAnsi="Avenir Roman"/>
-                <w:color w:val="404040" w:themeColor="text1" w:themeTint="BF"/>
-                <w:sz w:val="20"/>
-                <w:szCs w:val="20"/>
-              </w:rPr>
-              <w:t>Baojun</w:t>
-            </w:r>
-            <w:proofErr w:type="spellEnd"/>
-            <w:r>
-              <w:rPr>
-                <w:rFonts w:ascii="Avenir Roman" w:hAnsi="Avenir Roman"/>
-                <w:color w:val="404040" w:themeColor="text1" w:themeTint="BF"/>
-                <w:sz w:val="20"/>
-                <w:szCs w:val="20"/>
-              </w:rPr>
-              <w:t xml:space="preserve"> Liu, Zhou Li, </w:t>
-            </w:r>
-            <w:proofErr w:type="spellStart"/>
-            <w:r>
-              <w:rPr>
-                <w:rFonts w:ascii="Avenir Roman" w:hAnsi="Avenir Roman"/>
-                <w:color w:val="404040" w:themeColor="text1" w:themeTint="BF"/>
-                <w:sz w:val="20"/>
-                <w:szCs w:val="20"/>
-              </w:rPr>
-              <w:t>Peiyuan</w:t>
-            </w:r>
-            <w:proofErr w:type="spellEnd"/>
-            <w:r>
-              <w:rPr>
-                <w:rFonts w:ascii="Avenir Roman" w:hAnsi="Avenir Roman"/>
-                <w:color w:val="404040" w:themeColor="text1" w:themeTint="BF"/>
-                <w:sz w:val="20"/>
-                <w:szCs w:val="20"/>
-              </w:rPr>
-              <w:t xml:space="preserve"> </w:t>
-            </w:r>
-            <w:proofErr w:type="spellStart"/>
-            <w:r>
-              <w:rPr>
-                <w:rFonts w:ascii="Avenir Roman" w:hAnsi="Avenir Roman"/>
-                <w:color w:val="404040" w:themeColor="text1" w:themeTint="BF"/>
-                <w:sz w:val="20"/>
-                <w:szCs w:val="20"/>
-              </w:rPr>
-              <w:t>Zong</w:t>
-            </w:r>
-            <w:proofErr w:type="spellEnd"/>
-            <w:r>
-              <w:rPr>
-                <w:rFonts w:ascii="Avenir Roman" w:hAnsi="Avenir Roman"/>
-                <w:color w:val="404040" w:themeColor="text1" w:themeTint="BF"/>
-                <w:sz w:val="20"/>
-                <w:szCs w:val="20"/>
-              </w:rPr>
-              <w:t xml:space="preserve">, </w:t>
+            <w:r>
+              <w:rPr>
+                <w:rFonts w:ascii="Avenir Roman" w:hAnsi="Avenir Roman"/>
+                <w:color w:val="404040" w:themeColor="text1" w:themeTint="BF"/>
+                <w:sz w:val="20"/>
+                <w:szCs w:val="20"/>
+              </w:rPr>
+              <w:t xml:space="preserve">Baojun Liu, Zhou Li, Peiyuan Zong, </w:t>
             </w:r>
             <w:r>
               <w:rPr>
@@ -3115,209 +2037,17 @@
                 <w:sz w:val="20"/>
                 <w:szCs w:val="20"/>
               </w:rPr>
-              <w:t xml:space="preserve">, </w:t>
-            </w:r>
-            <w:proofErr w:type="spellStart"/>
-            <w:r>
-              <w:rPr>
-                <w:rFonts w:ascii="Avenir Roman" w:hAnsi="Avenir Roman"/>
-                <w:color w:val="404040" w:themeColor="text1" w:themeTint="BF"/>
-                <w:sz w:val="20"/>
-                <w:szCs w:val="20"/>
-              </w:rPr>
-              <w:t>Haixin</w:t>
-            </w:r>
-            <w:proofErr w:type="spellEnd"/>
-            <w:r>
-              <w:rPr>
-                <w:rFonts w:ascii="Avenir Roman" w:hAnsi="Avenir Roman"/>
-                <w:color w:val="404040" w:themeColor="text1" w:themeTint="BF"/>
-                <w:sz w:val="20"/>
-                <w:szCs w:val="20"/>
-              </w:rPr>
-              <w:t xml:space="preserve"> </w:t>
-            </w:r>
-            <w:proofErr w:type="spellStart"/>
-            <w:r>
-              <w:rPr>
-                <w:rFonts w:ascii="Avenir Roman" w:hAnsi="Avenir Roman"/>
-                <w:color w:val="404040" w:themeColor="text1" w:themeTint="BF"/>
-                <w:sz w:val="20"/>
-                <w:szCs w:val="20"/>
-              </w:rPr>
-              <w:t>Duan</w:t>
-            </w:r>
-            <w:proofErr w:type="spellEnd"/>
-            <w:r>
-              <w:rPr>
-                <w:rFonts w:ascii="Avenir Roman" w:hAnsi="Avenir Roman"/>
-                <w:color w:val="404040" w:themeColor="text1" w:themeTint="BF"/>
-                <w:sz w:val="20"/>
-                <w:szCs w:val="20"/>
-              </w:rPr>
-              <w:t xml:space="preserve">, Ying Liu, </w:t>
-            </w:r>
-            <w:proofErr w:type="spellStart"/>
-            <w:r>
-              <w:rPr>
-                <w:rFonts w:ascii="Avenir Roman" w:hAnsi="Avenir Roman"/>
-                <w:color w:val="404040" w:themeColor="text1" w:themeTint="BF"/>
-                <w:sz w:val="20"/>
-                <w:szCs w:val="20"/>
-              </w:rPr>
-              <w:t>Sumayah</w:t>
-            </w:r>
-            <w:proofErr w:type="spellEnd"/>
-            <w:r>
-              <w:rPr>
-                <w:rFonts w:ascii="Avenir Roman" w:hAnsi="Avenir Roman"/>
-                <w:color w:val="404040" w:themeColor="text1" w:themeTint="BF"/>
-                <w:sz w:val="20"/>
-                <w:szCs w:val="20"/>
-              </w:rPr>
-              <w:t xml:space="preserve"> </w:t>
-            </w:r>
-            <w:proofErr w:type="spellStart"/>
-            <w:r>
-              <w:rPr>
-                <w:rFonts w:ascii="Avenir Roman" w:hAnsi="Avenir Roman"/>
-                <w:color w:val="404040" w:themeColor="text1" w:themeTint="BF"/>
-                <w:sz w:val="20"/>
-                <w:szCs w:val="20"/>
-              </w:rPr>
-              <w:t>Alrwais</w:t>
-            </w:r>
-            <w:proofErr w:type="spellEnd"/>
-            <w:r>
-              <w:rPr>
-                <w:rFonts w:ascii="Avenir Roman" w:hAnsi="Avenir Roman"/>
-                <w:color w:val="404040" w:themeColor="text1" w:themeTint="BF"/>
-                <w:sz w:val="20"/>
-                <w:szCs w:val="20"/>
-              </w:rPr>
-              <w:t xml:space="preserve">, </w:t>
-            </w:r>
-            <w:proofErr w:type="spellStart"/>
-            <w:r>
-              <w:rPr>
-                <w:rFonts w:ascii="Avenir Roman" w:hAnsi="Avenir Roman"/>
-                <w:color w:val="404040" w:themeColor="text1" w:themeTint="BF"/>
-                <w:sz w:val="20"/>
-                <w:szCs w:val="20"/>
-              </w:rPr>
-              <w:t>XiaoFeng</w:t>
-            </w:r>
-            <w:proofErr w:type="spellEnd"/>
-            <w:r>
-              <w:rPr>
-                <w:rFonts w:ascii="Avenir Roman" w:hAnsi="Avenir Roman"/>
-                <w:color w:val="404040" w:themeColor="text1" w:themeTint="BF"/>
-                <w:sz w:val="20"/>
-                <w:szCs w:val="20"/>
-              </w:rPr>
-              <w:t xml:space="preserve"> Wang, </w:t>
-            </w:r>
-            <w:proofErr w:type="spellStart"/>
-            <w:r>
-              <w:rPr>
-                <w:rFonts w:ascii="Avenir Roman" w:hAnsi="Avenir Roman"/>
-                <w:color w:val="404040" w:themeColor="text1" w:themeTint="BF"/>
-                <w:sz w:val="20"/>
-                <w:szCs w:val="20"/>
-              </w:rPr>
-              <w:t>Shuang</w:t>
-            </w:r>
-            <w:proofErr w:type="spellEnd"/>
-            <w:r>
-              <w:rPr>
-                <w:rFonts w:ascii="Avenir Roman" w:hAnsi="Avenir Roman"/>
-                <w:color w:val="404040" w:themeColor="text1" w:themeTint="BF"/>
-                <w:sz w:val="20"/>
-                <w:szCs w:val="20"/>
-              </w:rPr>
-              <w:t xml:space="preserve"> Hao, </w:t>
-            </w:r>
-            <w:proofErr w:type="spellStart"/>
-            <w:r>
-              <w:rPr>
-                <w:rFonts w:ascii="Avenir Roman" w:hAnsi="Avenir Roman"/>
-                <w:color w:val="404040" w:themeColor="text1" w:themeTint="BF"/>
-                <w:sz w:val="20"/>
-                <w:szCs w:val="20"/>
-              </w:rPr>
-              <w:t>Yaoqi</w:t>
-            </w:r>
-            <w:proofErr w:type="spellEnd"/>
-            <w:r>
-              <w:rPr>
-                <w:rFonts w:ascii="Avenir Roman" w:hAnsi="Avenir Roman"/>
-                <w:color w:val="404040" w:themeColor="text1" w:themeTint="BF"/>
-                <w:sz w:val="20"/>
-                <w:szCs w:val="20"/>
-              </w:rPr>
-              <w:t xml:space="preserve"> Jia, </w:t>
-            </w:r>
-            <w:proofErr w:type="spellStart"/>
-            <w:r>
-              <w:rPr>
-                <w:rFonts w:ascii="Avenir Roman" w:hAnsi="Avenir Roman"/>
-                <w:color w:val="404040" w:themeColor="text1" w:themeTint="BF"/>
-                <w:sz w:val="20"/>
-                <w:szCs w:val="20"/>
-              </w:rPr>
-              <w:t>Yiming</w:t>
-            </w:r>
-            <w:proofErr w:type="spellEnd"/>
-            <w:r>
-              <w:rPr>
-                <w:rFonts w:ascii="Avenir Roman" w:hAnsi="Avenir Roman"/>
-                <w:color w:val="404040" w:themeColor="text1" w:themeTint="BF"/>
-                <w:sz w:val="20"/>
-                <w:szCs w:val="20"/>
-              </w:rPr>
-              <w:t xml:space="preserve"> Zhang, Kai Chen and </w:t>
-            </w:r>
-            <w:proofErr w:type="spellStart"/>
-            <w:r>
-              <w:rPr>
-                <w:rFonts w:ascii="Avenir Roman" w:hAnsi="Avenir Roman"/>
-                <w:color w:val="404040" w:themeColor="text1" w:themeTint="BF"/>
-                <w:sz w:val="20"/>
-                <w:szCs w:val="20"/>
-              </w:rPr>
-              <w:t>Zaifeng</w:t>
-            </w:r>
-            <w:proofErr w:type="spellEnd"/>
-            <w:r>
-              <w:rPr>
-                <w:rFonts w:ascii="Avenir Roman" w:hAnsi="Avenir Roman"/>
-                <w:color w:val="404040" w:themeColor="text1" w:themeTint="BF"/>
-                <w:sz w:val="20"/>
-                <w:szCs w:val="20"/>
-              </w:rPr>
-              <w:t xml:space="preserve"> Zhang. </w:t>
-            </w:r>
-            <w:proofErr w:type="spellStart"/>
-            <w:r>
-              <w:rPr>
-                <w:rFonts w:ascii="Avenir Roman" w:hAnsi="Avenir Roman"/>
-                <w:b/>
-                <w:color w:val="404040" w:themeColor="text1" w:themeTint="BF"/>
-                <w:sz w:val="20"/>
-                <w:szCs w:val="20"/>
-              </w:rPr>
-              <w:t>TraffickStop</w:t>
-            </w:r>
-            <w:proofErr w:type="spellEnd"/>
-            <w:r>
-              <w:rPr>
-                <w:rFonts w:ascii="Avenir Roman" w:hAnsi="Avenir Roman"/>
-                <w:b/>
-                <w:color w:val="404040" w:themeColor="text1" w:themeTint="BF"/>
-                <w:sz w:val="20"/>
-                <w:szCs w:val="20"/>
-              </w:rPr>
-              <w:t>: Detecting and Measuring Illicit Traffic Monetization Through Large-scale DNS Analysis</w:t>
+              <w:t xml:space="preserve">, Haixin Duan, Ying Liu, Sumayah Alrwais, XiaoFeng Wang, Shuang Hao, Yaoqi Jia, Yiming Zhang, Kai Chen and Zaifeng Zhang. </w:t>
+            </w:r>
+            <w:r>
+              <w:rPr>
+                <w:rFonts w:ascii="Avenir Roman" w:hAnsi="Avenir Roman"/>
+                <w:b/>
+                <w:color w:val="404040" w:themeColor="text1" w:themeTint="BF"/>
+                <w:sz w:val="20"/>
+                <w:szCs w:val="20"/>
+              </w:rPr>
+              <w:t>TraffickStop: Detecting and Measuring Illicit Traffic Monetization Through Large-scale DNS Analysis</w:t>
             </w:r>
             <w:r>
               <w:rPr>
@@ -3408,25 +2138,14 @@
               </w:rPr>
               <w:t xml:space="preserve"> </w:t>
             </w:r>
-            <w:proofErr w:type="spellStart"/>
-            <w:r>
-              <w:rPr>
-                <w:rFonts w:ascii="Avenir Roman" w:hAnsi="Avenir Roman"/>
-                <w:color w:val="404040" w:themeColor="text1" w:themeTint="BF"/>
-                <w:sz w:val="20"/>
-                <w:szCs w:val="20"/>
-              </w:rPr>
-              <w:t>Baojun</w:t>
-            </w:r>
-            <w:proofErr w:type="spellEnd"/>
-            <w:r>
-              <w:rPr>
-                <w:rFonts w:ascii="Avenir Roman" w:hAnsi="Avenir Roman"/>
-                <w:color w:val="404040" w:themeColor="text1" w:themeTint="BF"/>
-                <w:sz w:val="20"/>
-                <w:szCs w:val="20"/>
-              </w:rPr>
-              <w:t xml:space="preserve"> Liu, </w:t>
+            <w:r>
+              <w:rPr>
+                <w:rFonts w:ascii="Avenir Roman" w:hAnsi="Avenir Roman"/>
+                <w:color w:val="404040" w:themeColor="text1" w:themeTint="BF"/>
+                <w:sz w:val="20"/>
+                <w:szCs w:val="20"/>
+              </w:rPr>
+              <w:t xml:space="preserve">Baojun Liu, </w:t>
             </w:r>
             <w:r>
               <w:rPr>
@@ -3446,67 +2165,7 @@
                 <w:sz w:val="20"/>
                 <w:szCs w:val="20"/>
               </w:rPr>
-              <w:t xml:space="preserve">, </w:t>
-            </w:r>
-            <w:proofErr w:type="spellStart"/>
-            <w:r>
-              <w:rPr>
-                <w:rFonts w:ascii="Avenir Roman" w:hAnsi="Avenir Roman"/>
-                <w:color w:val="404040" w:themeColor="text1" w:themeTint="BF"/>
-                <w:sz w:val="20"/>
-                <w:szCs w:val="20"/>
-              </w:rPr>
-              <w:t>Haixin</w:t>
-            </w:r>
-            <w:proofErr w:type="spellEnd"/>
-            <w:r>
-              <w:rPr>
-                <w:rFonts w:ascii="Avenir Roman" w:hAnsi="Avenir Roman"/>
-                <w:color w:val="404040" w:themeColor="text1" w:themeTint="BF"/>
-                <w:sz w:val="20"/>
-                <w:szCs w:val="20"/>
-              </w:rPr>
-              <w:t xml:space="preserve"> </w:t>
-            </w:r>
-            <w:proofErr w:type="spellStart"/>
-            <w:r>
-              <w:rPr>
-                <w:rFonts w:ascii="Avenir Roman" w:hAnsi="Avenir Roman"/>
-                <w:color w:val="404040" w:themeColor="text1" w:themeTint="BF"/>
-                <w:sz w:val="20"/>
-                <w:szCs w:val="20"/>
-              </w:rPr>
-              <w:t>Duan</w:t>
-            </w:r>
-            <w:proofErr w:type="spellEnd"/>
-            <w:r>
-              <w:rPr>
-                <w:rFonts w:ascii="Avenir Roman" w:hAnsi="Avenir Roman"/>
-                <w:color w:val="404040" w:themeColor="text1" w:themeTint="BF"/>
-                <w:sz w:val="20"/>
-                <w:szCs w:val="20"/>
-              </w:rPr>
-              <w:t xml:space="preserve">, Ying Liu, Zhou Li, </w:t>
-            </w:r>
-            <w:proofErr w:type="spellStart"/>
-            <w:r>
-              <w:rPr>
-                <w:rFonts w:ascii="Avenir Roman" w:hAnsi="Avenir Roman"/>
-                <w:color w:val="404040" w:themeColor="text1" w:themeTint="BF"/>
-                <w:sz w:val="20"/>
-                <w:szCs w:val="20"/>
-              </w:rPr>
-              <w:t>Shuang</w:t>
-            </w:r>
-            <w:proofErr w:type="spellEnd"/>
-            <w:r>
-              <w:rPr>
-                <w:rFonts w:ascii="Avenir Roman" w:hAnsi="Avenir Roman"/>
-                <w:color w:val="404040" w:themeColor="text1" w:themeTint="BF"/>
-                <w:sz w:val="20"/>
-                <w:szCs w:val="20"/>
-              </w:rPr>
-              <w:t xml:space="preserve"> Hao and Min Yang. </w:t>
+              <w:t xml:space="preserve">, Haixin Duan, Ying Liu, Zhou Li, Shuang Hao and Min Yang. </w:t>
             </w:r>
             <w:r>
               <w:rPr>
@@ -3605,27 +2264,7 @@
                 <w:sz w:val="20"/>
                 <w:szCs w:val="20"/>
               </w:rPr>
-              <w:t xml:space="preserve"> </w:t>
-            </w:r>
-            <w:proofErr w:type="spellStart"/>
-            <w:r>
-              <w:rPr>
-                <w:rFonts w:ascii="Avenir Roman" w:hAnsi="Avenir Roman"/>
-                <w:color w:val="404040" w:themeColor="text1" w:themeTint="BF"/>
-                <w:sz w:val="20"/>
-                <w:szCs w:val="20"/>
-              </w:rPr>
-              <w:t>Baojun</w:t>
-            </w:r>
-            <w:proofErr w:type="spellEnd"/>
-            <w:r>
-              <w:rPr>
-                <w:rFonts w:ascii="Avenir Roman" w:hAnsi="Avenir Roman"/>
-                <w:color w:val="404040" w:themeColor="text1" w:themeTint="BF"/>
-                <w:sz w:val="20"/>
-                <w:szCs w:val="20"/>
-              </w:rPr>
-              <w:t xml:space="preserve"> Liu, </w:t>
+              <w:t xml:space="preserve"> Baojun Liu, </w:t>
             </w:r>
             <w:r>
               <w:rPr>
@@ -3645,87 +2284,7 @@
                 <w:sz w:val="20"/>
                 <w:szCs w:val="20"/>
               </w:rPr>
-              <w:t xml:space="preserve">, Zhou Li, Ying Liu, </w:t>
-            </w:r>
-            <w:proofErr w:type="spellStart"/>
-            <w:r>
-              <w:rPr>
-                <w:rFonts w:ascii="Avenir Roman" w:hAnsi="Avenir Roman"/>
-                <w:color w:val="404040" w:themeColor="text1" w:themeTint="BF"/>
-                <w:sz w:val="20"/>
-                <w:szCs w:val="20"/>
-              </w:rPr>
-              <w:t>Haixin</w:t>
-            </w:r>
-            <w:proofErr w:type="spellEnd"/>
-            <w:r>
-              <w:rPr>
-                <w:rFonts w:ascii="Avenir Roman" w:hAnsi="Avenir Roman"/>
-                <w:color w:val="404040" w:themeColor="text1" w:themeTint="BF"/>
-                <w:sz w:val="20"/>
-                <w:szCs w:val="20"/>
-              </w:rPr>
-              <w:t xml:space="preserve"> </w:t>
-            </w:r>
-            <w:proofErr w:type="spellStart"/>
-            <w:r>
-              <w:rPr>
-                <w:rFonts w:ascii="Avenir Roman" w:hAnsi="Avenir Roman"/>
-                <w:color w:val="404040" w:themeColor="text1" w:themeTint="BF"/>
-                <w:sz w:val="20"/>
-                <w:szCs w:val="20"/>
-              </w:rPr>
-              <w:t>Duan</w:t>
-            </w:r>
-            <w:proofErr w:type="spellEnd"/>
-            <w:r>
-              <w:rPr>
-                <w:rFonts w:ascii="Avenir Roman" w:hAnsi="Avenir Roman"/>
-                <w:color w:val="404040" w:themeColor="text1" w:themeTint="BF"/>
-                <w:sz w:val="20"/>
-                <w:szCs w:val="20"/>
-              </w:rPr>
-              <w:t xml:space="preserve">, </w:t>
-            </w:r>
-            <w:proofErr w:type="spellStart"/>
-            <w:r>
-              <w:rPr>
-                <w:rFonts w:ascii="Avenir Roman" w:hAnsi="Avenir Roman"/>
-                <w:color w:val="404040" w:themeColor="text1" w:themeTint="BF"/>
-                <w:sz w:val="20"/>
-                <w:szCs w:val="20"/>
-              </w:rPr>
-              <w:t>Shuang</w:t>
-            </w:r>
-            <w:proofErr w:type="spellEnd"/>
-            <w:r>
-              <w:rPr>
-                <w:rFonts w:ascii="Avenir Roman" w:hAnsi="Avenir Roman"/>
-                <w:color w:val="404040" w:themeColor="text1" w:themeTint="BF"/>
-                <w:sz w:val="20"/>
-                <w:szCs w:val="20"/>
-              </w:rPr>
-              <w:t xml:space="preserve"> Hao and </w:t>
-            </w:r>
-            <w:proofErr w:type="spellStart"/>
-            <w:r>
-              <w:rPr>
-                <w:rFonts w:ascii="Avenir Roman" w:hAnsi="Avenir Roman"/>
-                <w:color w:val="404040" w:themeColor="text1" w:themeTint="BF"/>
-                <w:sz w:val="20"/>
-                <w:szCs w:val="20"/>
-              </w:rPr>
-              <w:t>Zaifeng</w:t>
-            </w:r>
-            <w:proofErr w:type="spellEnd"/>
-            <w:r>
-              <w:rPr>
-                <w:rFonts w:ascii="Avenir Roman" w:hAnsi="Avenir Roman"/>
-                <w:color w:val="404040" w:themeColor="text1" w:themeTint="BF"/>
-                <w:sz w:val="20"/>
-                <w:szCs w:val="20"/>
-              </w:rPr>
-              <w:t xml:space="preserve"> Zhang. </w:t>
+              <w:t xml:space="preserve">, Zhou Li, Ying Liu, Haixin Duan, Shuang Hao and Zaifeng Zhang. </w:t>
             </w:r>
             <w:r>
               <w:rPr>
@@ -3871,47 +2430,7 @@
                 <w:sz w:val="20"/>
                 <w:szCs w:val="20"/>
               </w:rPr>
-              <w:t xml:space="preserve"> </w:t>
-            </w:r>
-            <w:proofErr w:type="spellStart"/>
-            <w:r>
-              <w:rPr>
-                <w:rFonts w:ascii="Avenir Roman" w:hAnsi="Avenir Roman"/>
-                <w:color w:val="404040" w:themeColor="text1" w:themeTint="BF"/>
-                <w:sz w:val="20"/>
-                <w:szCs w:val="20"/>
-              </w:rPr>
-              <w:t>Mingming</w:t>
-            </w:r>
-            <w:proofErr w:type="spellEnd"/>
-            <w:r>
-              <w:rPr>
-                <w:rFonts w:ascii="Avenir Roman" w:hAnsi="Avenir Roman"/>
-                <w:color w:val="404040" w:themeColor="text1" w:themeTint="BF"/>
-                <w:sz w:val="20"/>
-                <w:szCs w:val="20"/>
-              </w:rPr>
-              <w:t xml:space="preserve"> Zhang, </w:t>
-            </w:r>
-            <w:proofErr w:type="spellStart"/>
-            <w:r>
-              <w:rPr>
-                <w:rFonts w:ascii="Avenir Roman" w:hAnsi="Avenir Roman"/>
-                <w:color w:val="404040" w:themeColor="text1" w:themeTint="BF"/>
-                <w:sz w:val="20"/>
-                <w:szCs w:val="20"/>
-              </w:rPr>
-              <w:t>Baojun</w:t>
-            </w:r>
-            <w:proofErr w:type="spellEnd"/>
-            <w:r>
-              <w:rPr>
-                <w:rFonts w:ascii="Avenir Roman" w:hAnsi="Avenir Roman"/>
-                <w:color w:val="404040" w:themeColor="text1" w:themeTint="BF"/>
-                <w:sz w:val="20"/>
-                <w:szCs w:val="20"/>
-              </w:rPr>
-              <w:t xml:space="preserve"> Liu, </w:t>
+              <w:t xml:space="preserve"> Mingming Zhang, Baojun Liu, </w:t>
             </w:r>
             <w:r>
               <w:rPr>
@@ -3931,67 +2450,7 @@
                 <w:sz w:val="20"/>
                 <w:szCs w:val="20"/>
               </w:rPr>
-              <w:t xml:space="preserve">, Jia Zhang, </w:t>
-            </w:r>
-            <w:proofErr w:type="spellStart"/>
-            <w:r>
-              <w:rPr>
-                <w:rFonts w:ascii="Avenir Roman" w:hAnsi="Avenir Roman"/>
-                <w:color w:val="404040" w:themeColor="text1" w:themeTint="BF"/>
-                <w:sz w:val="20"/>
-                <w:szCs w:val="20"/>
-              </w:rPr>
-              <w:t>Shuang</w:t>
-            </w:r>
-            <w:proofErr w:type="spellEnd"/>
-            <w:r>
-              <w:rPr>
-                <w:rFonts w:ascii="Avenir Roman" w:hAnsi="Avenir Roman"/>
-                <w:color w:val="404040" w:themeColor="text1" w:themeTint="BF"/>
-                <w:sz w:val="20"/>
-                <w:szCs w:val="20"/>
-              </w:rPr>
-              <w:t xml:space="preserve"> Hao and </w:t>
-            </w:r>
-            <w:proofErr w:type="spellStart"/>
-            <w:r>
-              <w:rPr>
-                <w:rFonts w:ascii="Avenir Roman" w:hAnsi="Avenir Roman"/>
-                <w:color w:val="404040" w:themeColor="text1" w:themeTint="BF"/>
-                <w:sz w:val="20"/>
-                <w:szCs w:val="20"/>
-              </w:rPr>
-              <w:t>Haixin</w:t>
-            </w:r>
-            <w:proofErr w:type="spellEnd"/>
-            <w:r>
-              <w:rPr>
-                <w:rFonts w:ascii="Avenir Roman" w:hAnsi="Avenir Roman"/>
-                <w:color w:val="404040" w:themeColor="text1" w:themeTint="BF"/>
-                <w:sz w:val="20"/>
-                <w:szCs w:val="20"/>
-              </w:rPr>
-              <w:t xml:space="preserve"> </w:t>
-            </w:r>
-            <w:proofErr w:type="spellStart"/>
-            <w:r>
-              <w:rPr>
-                <w:rFonts w:ascii="Avenir Roman" w:hAnsi="Avenir Roman"/>
-                <w:color w:val="404040" w:themeColor="text1" w:themeTint="BF"/>
-                <w:sz w:val="20"/>
-                <w:szCs w:val="20"/>
-              </w:rPr>
-              <w:t>Duan</w:t>
-            </w:r>
-            <w:proofErr w:type="spellEnd"/>
-            <w:r>
-              <w:rPr>
-                <w:rFonts w:ascii="Avenir Roman" w:hAnsi="Avenir Roman"/>
-                <w:color w:val="404040" w:themeColor="text1" w:themeTint="BF"/>
-                <w:sz w:val="20"/>
-                <w:szCs w:val="20"/>
-              </w:rPr>
-              <w:t xml:space="preserve">. </w:t>
+              <w:t xml:space="preserve">, Jia Zhang, Shuang Hao and Haixin Duan. </w:t>
             </w:r>
             <w:r>
               <w:rPr>
@@ -4111,17 +2570,19 @@
             <w:pPr>
               <w:spacing w:before="60"/>
               <w:rPr>
-                <w:rFonts w:ascii="Avenir Roman" w:hAnsi="Avenir Roman"/>
-                <w:color w:val="404040" w:themeColor="text1" w:themeTint="BF"/>
+                <w:rFonts w:ascii="Avenir Roman" w:hAnsi="Avenir Roman" w:cs="Arial (Body CS)"/>
+                <w:color w:val="404040" w:themeColor="text1" w:themeTint="BF"/>
+                <w:spacing w:val="-4"/>
                 <w:sz w:val="20"/>
                 <w:szCs w:val="20"/>
               </w:rPr>
             </w:pPr>
             <w:r>
               <w:rPr>
-                <w:rFonts w:ascii="Avenir Roman" w:hAnsi="Avenir Roman"/>
-                <w:b/>
-                <w:color w:val="404040" w:themeColor="text1" w:themeTint="BF"/>
+                <w:rFonts w:ascii="Avenir Roman" w:hAnsi="Avenir Roman" w:cs="Arial (Body CS)"/>
+                <w:b/>
+                <w:color w:val="404040" w:themeColor="text1" w:themeTint="BF"/>
+                <w:spacing w:val="-4"/>
                 <w:sz w:val="20"/>
                 <w:szCs w:val="20"/>
               </w:rPr>
@@ -4129,8 +2590,9 @@
             </w:r>
             <w:r>
               <w:rPr>
-                <w:rFonts w:ascii="Avenir Roman" w:hAnsi="Avenir Roman"/>
-                <w:color w:val="404040" w:themeColor="text1" w:themeTint="BF"/>
+                <w:rFonts w:ascii="Avenir Roman" w:hAnsi="Avenir Roman" w:cs="Arial (Body CS)"/>
+                <w:color w:val="404040" w:themeColor="text1" w:themeTint="BF"/>
+                <w:spacing w:val="-4"/>
                 <w:sz w:val="20"/>
                 <w:szCs w:val="20"/>
               </w:rPr>
@@ -4248,7 +2710,18 @@
                 <w:sz w:val="20"/>
                 <w:szCs w:val="20"/>
               </w:rPr>
-              <w:t xml:space="preserve"> Austin, TX, USA, October 2019.</w:t>
+              <w:t xml:space="preserve"> Austin, TX, USA, October 2019</w:t>
+            </w:r>
+            <w:bookmarkStart w:id="0" w:name="_GoBack"/>
+            <w:bookmarkEnd w:id="0"/>
+            <w:r>
+              <w:rPr>
+                <w:rFonts w:ascii="Avenir Roman" w:hAnsi="Avenir Roman"/>
+                <w:color w:val="404040" w:themeColor="text1" w:themeTint="BF"/>
+                <w:sz w:val="20"/>
+                <w:szCs w:val="20"/>
+              </w:rPr>
+              <w:t>.</w:t>
             </w:r>
           </w:p>
         </w:tc>
@@ -4592,6 +3065,26 @@
           <w:szCs w:val="20"/>
         </w:rPr>
         <w:t>, IoT S&amp;P 2018, RESEC 2018</w:t>
+      </w:r>
+    </w:p>
+    <w:p>
+      <w:pPr>
+        <w:ind w:left="738" w:hanging="369"/>
+        <w:rPr>
+          <w:rFonts w:ascii="Avenir Roman" w:hAnsi="Avenir Roman"/>
+          <w:color w:val="404040" w:themeColor="text1" w:themeTint="BF"/>
+          <w:sz w:val="20"/>
+          <w:szCs w:val="20"/>
+        </w:rPr>
+      </w:pPr>
+      <w:r>
+        <w:rPr>
+          <w:rFonts w:ascii="Avenir Roman" w:hAnsi="Avenir Roman"/>
+          <w:color w:val="404040" w:themeColor="text1" w:themeTint="BF"/>
+          <w:sz w:val="20"/>
+          <w:szCs w:val="20"/>
+        </w:rPr>
+        <w:t>IEEE TNSM 2020</w:t>
       </w:r>
     </w:p>
     <w:p>

</xml_diff>

<commit_message>
add ndss paper and slides
</commit_message>
<xml_diff>
--- a/cv/chaoyi-lu-cv-en.docx
+++ b/cv/chaoyi-lu-cv-en.docx
@@ -842,7 +842,27 @@
                 <w:sz w:val="20"/>
                 <w:szCs w:val="20"/>
               </w:rPr>
-              <w:t xml:space="preserve"> To appear in the Network and Distributed System Security Symposium 2021, Virtual event, February 2021.</w:t>
+              <w:t xml:space="preserve"> </w:t>
+            </w:r>
+            <w:r>
+              <w:rPr>
+                <w:rFonts w:ascii="Avenir Roman" w:hAnsi="Avenir Roman"/>
+                <w:color w:val="404040" w:themeColor="text1" w:themeTint="BF"/>
+                <w:sz w:val="20"/>
+                <w:szCs w:val="20"/>
+              </w:rPr>
+              <w:t>In Proceedings of</w:t>
+            </w:r>
+            <w:bookmarkStart w:id="0" w:name="_GoBack"/>
+            <w:bookmarkEnd w:id="0"/>
+            <w:r>
+              <w:rPr>
+                <w:rFonts w:ascii="Avenir Roman" w:hAnsi="Avenir Roman"/>
+                <w:color w:val="404040" w:themeColor="text1" w:themeTint="BF"/>
+                <w:sz w:val="20"/>
+                <w:szCs w:val="20"/>
+              </w:rPr>
+              <w:t xml:space="preserve"> the Network and Distributed System Security Symposium 2021, Virtual event, February 2021.</w:t>
             </w:r>
           </w:p>
         </w:tc>
@@ -1634,18 +1654,7 @@
                 <w:sz w:val="20"/>
                 <w:szCs w:val="20"/>
               </w:rPr>
-              <w:t xml:space="preserve">An End-to-End, Large-Scale Measurement of DNS-over-Encryption: How Far Have We </w:t>
-            </w:r>
-            <w:proofErr w:type="gramStart"/>
-            <w:r>
-              <w:rPr>
-                <w:rFonts w:ascii="Avenir Roman" w:hAnsi="Avenir Roman"/>
-                <w:b/>
-                <w:color w:val="404040" w:themeColor="text1" w:themeTint="BF"/>
-                <w:sz w:val="20"/>
-                <w:szCs w:val="20"/>
-              </w:rPr>
-              <w:t>Come?</w:t>
+              <w:t>An End-to-End, Large-Scale Measurement of DNS-over-Encryption: How Far Have We Come?</w:t>
             </w:r>
             <w:r>
               <w:rPr>
@@ -1656,7 +1665,6 @@
               </w:rPr>
               <w:t>.</w:t>
             </w:r>
-            <w:proofErr w:type="gramEnd"/>
             <w:r>
               <w:rPr>
                 <w:rFonts w:ascii="Avenir Roman" w:hAnsi="Avenir Roman"/>
@@ -2294,29 +2302,7 @@
                 <w:sz w:val="20"/>
                 <w:szCs w:val="20"/>
               </w:rPr>
-              <w:t xml:space="preserve">A Reexamination of Internationalized Domain Names: </w:t>
-            </w:r>
-            <w:proofErr w:type="gramStart"/>
-            <w:r>
-              <w:rPr>
-                <w:rFonts w:ascii="Avenir Roman" w:hAnsi="Avenir Roman"/>
-                <w:b/>
-                <w:color w:val="404040" w:themeColor="text1" w:themeTint="BF"/>
-                <w:sz w:val="20"/>
-                <w:szCs w:val="20"/>
-              </w:rPr>
-              <w:t>the</w:t>
-            </w:r>
-            <w:proofErr w:type="gramEnd"/>
-            <w:r>
-              <w:rPr>
-                <w:rFonts w:ascii="Avenir Roman" w:hAnsi="Avenir Roman"/>
-                <w:b/>
-                <w:color w:val="404040" w:themeColor="text1" w:themeTint="BF"/>
-                <w:sz w:val="20"/>
-                <w:szCs w:val="20"/>
-              </w:rPr>
-              <w:t xml:space="preserve"> Good, the Bad and the Ugly</w:t>
+              <w:t>A Reexamination of Internationalized Domain Names: the Good, the Bad and the Ugly</w:t>
             </w:r>
             <w:r>
               <w:rPr>
@@ -2710,18 +2696,7 @@
                 <w:sz w:val="20"/>
                 <w:szCs w:val="20"/>
               </w:rPr>
-              <w:t xml:space="preserve"> Austin, TX, USA, October 2019</w:t>
-            </w:r>
-            <w:bookmarkStart w:id="0" w:name="_GoBack"/>
-            <w:bookmarkEnd w:id="0"/>
-            <w:r>
-              <w:rPr>
-                <w:rFonts w:ascii="Avenir Roman" w:hAnsi="Avenir Roman"/>
-                <w:color w:val="404040" w:themeColor="text1" w:themeTint="BF"/>
-                <w:sz w:val="20"/>
-                <w:szCs w:val="20"/>
-              </w:rPr>
-              <w:t>.</w:t>
+              <w:t xml:space="preserve"> Austin, TX, USA, October 2019.</w:t>
             </w:r>
           </w:p>
         </w:tc>

</xml_diff>

<commit_message>
fix nits in pubs
</commit_message>
<xml_diff>
--- a/cv/chaoyi-lu-cv-en.docx
+++ b/cv/chaoyi-lu-cv-en.docx
@@ -823,38 +823,56 @@
                 <w:sz w:val="20"/>
                 <w:szCs w:val="20"/>
               </w:rPr>
-              <w:t>Yiming Zhang, Zhou Li, Fenglu Zhang, Haixin Duan, Ying Liu, Joann Chen, Jinjin Liang, Zaifeng Zhang, Shuang Hao and Min Yang</w:t>
-            </w:r>
-            <w:r>
-              <w:rPr>
-                <w:rFonts w:ascii="Avenir Roman" w:hAnsi="Avenir Roman"/>
-                <w:b/>
-                <w:color w:val="404040" w:themeColor="text1" w:themeTint="BF"/>
-                <w:sz w:val="20"/>
-                <w:szCs w:val="20"/>
-              </w:rPr>
-              <w:t>. From WHOIS to WHOWAS: A Large-Scale Measurement Study of Domain Registration Privacy under the GDPR.</w:t>
-            </w:r>
-            <w:r>
-              <w:rPr>
-                <w:rFonts w:ascii="Avenir Roman" w:hAnsi="Avenir Roman"/>
-                <w:color w:val="404040" w:themeColor="text1" w:themeTint="BF"/>
-                <w:sz w:val="20"/>
-                <w:szCs w:val="20"/>
-              </w:rPr>
-              <w:t xml:space="preserve"> </w:t>
-            </w:r>
-            <w:r>
-              <w:rPr>
-                <w:rFonts w:ascii="Avenir Roman" w:hAnsi="Avenir Roman"/>
-                <w:color w:val="404040" w:themeColor="text1" w:themeTint="BF"/>
-                <w:sz w:val="20"/>
-                <w:szCs w:val="20"/>
-              </w:rPr>
-              <w:t>In Proceedings of</w:t>
+              <w:t xml:space="preserve">Yiming Zhang, Zhou Li, Fenglu Zhang, Haixin Duan, Ying Liu, Joann </w:t>
+            </w:r>
+            <w:r>
+              <w:rPr>
+                <w:rFonts w:ascii="Avenir Roman" w:hAnsi="Avenir Roman"/>
+                <w:color w:val="404040" w:themeColor="text1" w:themeTint="BF"/>
+                <w:sz w:val="20"/>
+                <w:szCs w:val="20"/>
+              </w:rPr>
+              <w:t xml:space="preserve">Qiongna </w:t>
             </w:r>
             <w:bookmarkStart w:id="0" w:name="_GoBack"/>
             <w:bookmarkEnd w:id="0"/>
+            <w:r>
+              <w:rPr>
+                <w:rFonts w:ascii="Avenir Roman" w:hAnsi="Avenir Roman"/>
+                <w:color w:val="404040" w:themeColor="text1" w:themeTint="BF"/>
+                <w:sz w:val="20"/>
+                <w:szCs w:val="20"/>
+              </w:rPr>
+              <w:t>Chen, Jinjin Liang, Zaifeng Zhang, Shuang Hao and Min Yang</w:t>
+            </w:r>
+            <w:r>
+              <w:rPr>
+                <w:rFonts w:ascii="Avenir Roman" w:hAnsi="Avenir Roman"/>
+                <w:b/>
+                <w:color w:val="404040" w:themeColor="text1" w:themeTint="BF"/>
+                <w:sz w:val="20"/>
+                <w:szCs w:val="20"/>
+              </w:rPr>
+              <w:t>. From WHOIS to WHOWAS: A Large-Scale Measurement Study of Domain Registration Privacy under the GDPR.</w:t>
+            </w:r>
+            <w:r>
+              <w:rPr>
+                <w:rFonts w:ascii="Avenir Roman" w:hAnsi="Avenir Roman"/>
+                <w:color w:val="404040" w:themeColor="text1" w:themeTint="BF"/>
+                <w:sz w:val="20"/>
+                <w:szCs w:val="20"/>
+              </w:rPr>
+              <w:t xml:space="preserve"> </w:t>
+            </w:r>
+            <w:r>
+              <w:rPr>
+                <w:rFonts w:ascii="Avenir Roman" w:hAnsi="Avenir Roman"/>
+                <w:color w:val="404040" w:themeColor="text1" w:themeTint="BF"/>
+                <w:sz w:val="20"/>
+                <w:szCs w:val="20"/>
+              </w:rPr>
+              <w:t>In Proceedings of</w:t>
+            </w:r>
             <w:r>
               <w:rPr>
                 <w:rFonts w:ascii="Avenir Roman" w:hAnsi="Avenir Roman"/>

</xml_diff>

<commit_message>
add ccs 21 paper
</commit_message>
<xml_diff>
--- a/cv/chaoyi-lu-cv-en.docx
+++ b/cv/chaoyi-lu-cv-en.docx
@@ -427,7 +427,15 @@
           <w:color w:val="404040" w:themeColor="text1" w:themeTint="BF"/>
           <w:sz w:val="22"/>
         </w:rPr>
-        <w:t xml:space="preserve"> and Prof. </w:t>
+        <w:t xml:space="preserve"> </w:t>
+      </w:r>
+      <w:r>
+        <w:rPr>
+          <w:rFonts w:ascii="Avenir Roman" w:hAnsi="Avenir Roman"/>
+          <w:color w:val="404040" w:themeColor="text1" w:themeTint="BF"/>
+          <w:sz w:val="22"/>
+        </w:rPr>
+        <w:t xml:space="preserve">and Prof. </w:t>
       </w:r>
       <w:proofErr w:type="spellStart"/>
       <w:r>
@@ -561,64 +569,6 @@
           <w:sz w:val="22"/>
         </w:rPr>
         <w:t>, School of Cyberspace Security</w:t>
-      </w:r>
-    </w:p>
-    <w:p>
-      <w:pPr>
-        <w:ind w:left="1440"/>
-        <w:rPr>
-          <w:rFonts w:ascii="Avenir Roman" w:hAnsi="Avenir Roman"/>
-          <w:color w:val="404040" w:themeColor="text1" w:themeTint="BF"/>
-          <w:sz w:val="22"/>
-        </w:rPr>
-      </w:pPr>
-      <w:r>
-        <w:rPr>
-          <w:rFonts w:ascii="Avenir Roman" w:hAnsi="Avenir Roman"/>
-          <w:color w:val="404040" w:themeColor="text1" w:themeTint="BF"/>
-          <w:sz w:val="22"/>
-        </w:rPr>
-        <w:t xml:space="preserve">Excellent </w:t>
-      </w:r>
-      <w:r>
-        <w:rPr>
-          <w:rFonts w:ascii="Avenir Roman" w:hAnsi="Avenir Roman"/>
-          <w:color w:val="404040" w:themeColor="text1" w:themeTint="BF"/>
-          <w:sz w:val="22"/>
-        </w:rPr>
-        <w:t>U</w:t>
-      </w:r>
-      <w:r>
-        <w:rPr>
-          <w:rFonts w:ascii="Avenir Roman" w:hAnsi="Avenir Roman"/>
-          <w:color w:val="404040" w:themeColor="text1" w:themeTint="BF"/>
-          <w:sz w:val="22"/>
-        </w:rPr>
-        <w:t xml:space="preserve">ndergraduate </w:t>
-      </w:r>
-      <w:r>
-        <w:rPr>
-          <w:rFonts w:ascii="Avenir Roman" w:hAnsi="Avenir Roman"/>
-          <w:color w:val="404040" w:themeColor="text1" w:themeTint="BF"/>
-          <w:sz w:val="22"/>
-        </w:rPr>
-        <w:t>A</w:t>
-      </w:r>
-      <w:r>
-        <w:rPr>
-          <w:rFonts w:ascii="Avenir Roman" w:hAnsi="Avenir Roman"/>
-          <w:color w:val="404040" w:themeColor="text1" w:themeTint="BF"/>
-          <w:sz w:val="22"/>
-        </w:rPr>
-        <w:t xml:space="preserve">ward, </w:t>
-      </w:r>
-      <w:r>
-        <w:rPr>
-          <w:rFonts w:ascii="Avenir Roman" w:hAnsi="Avenir Roman"/>
-          <w:color w:val="404040" w:themeColor="text1" w:themeTint="BF"/>
-          <w:sz w:val="22"/>
-        </w:rPr>
-        <w:t>Beijing Municipal Commission of Education</w:t>
       </w:r>
     </w:p>
     <w:p>
@@ -759,13 +709,13 @@
         <w:tblLook w:val="04A0" w:firstRow="1" w:lastRow="0" w:firstColumn="1" w:lastColumn="0" w:noHBand="0" w:noVBand="1"/>
       </w:tblPr>
       <w:tblGrid>
-        <w:gridCol w:w="431"/>
-        <w:gridCol w:w="8594"/>
+        <w:gridCol w:w="572"/>
+        <w:gridCol w:w="8453"/>
       </w:tblGrid>
       <w:tr>
         <w:tc>
           <w:tcPr>
-            <w:tcW w:w="431" w:type="dxa"/>
+            <w:tcW w:w="572" w:type="dxa"/>
           </w:tcPr>
           <w:p>
             <w:pPr>
@@ -784,21 +734,22 @@
                 <w:sz w:val="20"/>
                 <w:szCs w:val="20"/>
               </w:rPr>
-              <w:t>[9]</w:t>
+              <w:t>[10]</w:t>
             </w:r>
           </w:p>
         </w:tc>
         <w:tc>
           <w:tcPr>
-            <w:tcW w:w="8594" w:type="dxa"/>
+            <w:tcW w:w="8453" w:type="dxa"/>
           </w:tcPr>
           <w:p>
             <w:pPr>
-              <w:spacing w:before="60"/>
+              <w:spacing w:before="60" w:after="100"/>
               <w:ind w:firstLine="6"/>
               <w:rPr>
                 <w:rFonts w:ascii="Avenir Roman" w:hAnsi="Avenir Roman"/>
-                <w:color w:val="404040" w:themeColor="text1" w:themeTint="BF"/>
+                <w:b/>
+                <w:color w:val="4472C4" w:themeColor="accent5"/>
                 <w:sz w:val="20"/>
                 <w:szCs w:val="20"/>
               </w:rPr>
@@ -811,27 +762,67 @@
                 <w:sz w:val="20"/>
                 <w:szCs w:val="20"/>
               </w:rPr>
-              <w:t xml:space="preserve">[NDSS </w:t>
-            </w:r>
-            <w:r>
-              <w:rPr>
-                <w:rFonts w:ascii="Avenir Roman" w:hAnsi="Avenir Roman"/>
-                <w:b/>
-                <w:color w:val="4472C4" w:themeColor="accent5"/>
-                <w:sz w:val="20"/>
-                <w:szCs w:val="20"/>
-              </w:rPr>
-              <w:t>’</w:t>
-            </w:r>
-            <w:r>
-              <w:rPr>
-                <w:rFonts w:ascii="Avenir Roman" w:hAnsi="Avenir Roman"/>
-                <w:b/>
-                <w:color w:val="4472C4" w:themeColor="accent5"/>
-                <w:sz w:val="20"/>
-                <w:szCs w:val="20"/>
-              </w:rPr>
-              <w:t xml:space="preserve">21] </w:t>
+              <w:t>[CCS ’2</w:t>
+            </w:r>
+            <w:r>
+              <w:rPr>
+                <w:rFonts w:ascii="Avenir Roman" w:hAnsi="Avenir Roman"/>
+                <w:b/>
+                <w:color w:val="4472C4" w:themeColor="accent5"/>
+                <w:sz w:val="20"/>
+                <w:szCs w:val="20"/>
+              </w:rPr>
+              <w:t>1</w:t>
+            </w:r>
+            <w:r>
+              <w:rPr>
+                <w:rFonts w:ascii="Avenir Roman" w:hAnsi="Avenir Roman"/>
+                <w:b/>
+                <w:color w:val="4472C4" w:themeColor="accent5"/>
+                <w:sz w:val="20"/>
+                <w:szCs w:val="20"/>
+              </w:rPr>
+              <w:t xml:space="preserve">] </w:t>
+            </w:r>
+            <w:proofErr w:type="spellStart"/>
+            <w:r>
+              <w:rPr>
+                <w:rFonts w:ascii="Avenir Roman" w:hAnsi="Avenir Roman"/>
+                <w:color w:val="404040" w:themeColor="text1" w:themeTint="BF"/>
+                <w:sz w:val="20"/>
+                <w:szCs w:val="20"/>
+              </w:rPr>
+              <w:t>Yiming</w:t>
+            </w:r>
+            <w:proofErr w:type="spellEnd"/>
+            <w:r>
+              <w:rPr>
+                <w:rFonts w:ascii="Avenir Roman" w:hAnsi="Avenir Roman"/>
+                <w:color w:val="404040" w:themeColor="text1" w:themeTint="BF"/>
+                <w:sz w:val="20"/>
+                <w:szCs w:val="20"/>
+              </w:rPr>
+              <w:t xml:space="preserve"> Zhang, </w:t>
+            </w:r>
+            <w:proofErr w:type="spellStart"/>
+            <w:r>
+              <w:rPr>
+                <w:rFonts w:ascii="Avenir Roman" w:hAnsi="Avenir Roman"/>
+                <w:color w:val="404040" w:themeColor="text1" w:themeTint="BF"/>
+                <w:sz w:val="20"/>
+                <w:szCs w:val="20"/>
+              </w:rPr>
+              <w:t>Baojun</w:t>
+            </w:r>
+            <w:proofErr w:type="spellEnd"/>
+            <w:r>
+              <w:rPr>
+                <w:rFonts w:ascii="Avenir Roman" w:hAnsi="Avenir Roman"/>
+                <w:color w:val="404040" w:themeColor="text1" w:themeTint="BF"/>
+                <w:sz w:val="20"/>
+                <w:szCs w:val="20"/>
+              </w:rPr>
+              <w:t xml:space="preserve"> Liu, </w:t>
             </w:r>
             <w:r>
               <w:rPr>
@@ -851,6 +842,46 @@
                 <w:sz w:val="20"/>
                 <w:szCs w:val="20"/>
               </w:rPr>
+              <w:t xml:space="preserve">, Zhou Li, </w:t>
+            </w:r>
+            <w:proofErr w:type="spellStart"/>
+            <w:r>
+              <w:rPr>
+                <w:rFonts w:ascii="Avenir Roman" w:hAnsi="Avenir Roman"/>
+                <w:color w:val="404040" w:themeColor="text1" w:themeTint="BF"/>
+                <w:sz w:val="20"/>
+                <w:szCs w:val="20"/>
+              </w:rPr>
+              <w:t>Haixin</w:t>
+            </w:r>
+            <w:proofErr w:type="spellEnd"/>
+            <w:r>
+              <w:rPr>
+                <w:rFonts w:ascii="Avenir Roman" w:hAnsi="Avenir Roman"/>
+                <w:color w:val="404040" w:themeColor="text1" w:themeTint="BF"/>
+                <w:sz w:val="20"/>
+                <w:szCs w:val="20"/>
+              </w:rPr>
+              <w:t xml:space="preserve"> </w:t>
+            </w:r>
+            <w:proofErr w:type="spellStart"/>
+            <w:r>
+              <w:rPr>
+                <w:rFonts w:ascii="Avenir Roman" w:hAnsi="Avenir Roman"/>
+                <w:color w:val="404040" w:themeColor="text1" w:themeTint="BF"/>
+                <w:sz w:val="20"/>
+                <w:szCs w:val="20"/>
+              </w:rPr>
+              <w:t>Duan</w:t>
+            </w:r>
+            <w:proofErr w:type="spellEnd"/>
+            <w:r>
+              <w:rPr>
+                <w:rFonts w:ascii="Avenir Roman" w:hAnsi="Avenir Roman"/>
+                <w:color w:val="404040" w:themeColor="text1" w:themeTint="BF"/>
+                <w:sz w:val="20"/>
+                <w:szCs w:val="20"/>
+              </w:rPr>
               <w:t xml:space="preserve">, </w:t>
             </w:r>
             <w:proofErr w:type="spellStart"/>
@@ -861,69 +892,67 @@
                 <w:sz w:val="20"/>
                 <w:szCs w:val="20"/>
               </w:rPr>
-              <w:t>Baojun</w:t>
-            </w:r>
-            <w:proofErr w:type="spellEnd"/>
-            <w:r>
-              <w:rPr>
-                <w:rFonts w:ascii="Avenir Roman" w:hAnsi="Avenir Roman"/>
-                <w:color w:val="404040" w:themeColor="text1" w:themeTint="BF"/>
-                <w:sz w:val="20"/>
-                <w:szCs w:val="20"/>
-              </w:rPr>
-              <w:t xml:space="preserve"> Liu, </w:t>
-            </w:r>
-            <w:proofErr w:type="spellStart"/>
-            <w:r>
-              <w:rPr>
-                <w:rFonts w:ascii="Avenir Roman" w:hAnsi="Avenir Roman"/>
-                <w:color w:val="404040" w:themeColor="text1" w:themeTint="BF"/>
-                <w:sz w:val="20"/>
-                <w:szCs w:val="20"/>
-              </w:rPr>
-              <w:t>Yiming</w:t>
-            </w:r>
-            <w:proofErr w:type="spellEnd"/>
-            <w:r>
-              <w:rPr>
-                <w:rFonts w:ascii="Avenir Roman" w:hAnsi="Avenir Roman"/>
-                <w:color w:val="404040" w:themeColor="text1" w:themeTint="BF"/>
-                <w:sz w:val="20"/>
-                <w:szCs w:val="20"/>
-              </w:rPr>
-              <w:t xml:space="preserve"> Zhang, Zhou Li, </w:t>
-            </w:r>
-            <w:proofErr w:type="spellStart"/>
-            <w:r>
-              <w:rPr>
-                <w:rFonts w:ascii="Avenir Roman" w:hAnsi="Avenir Roman"/>
-                <w:color w:val="404040" w:themeColor="text1" w:themeTint="BF"/>
-                <w:sz w:val="20"/>
-                <w:szCs w:val="20"/>
-              </w:rPr>
-              <w:t>Fenglu</w:t>
-            </w:r>
-            <w:proofErr w:type="spellEnd"/>
-            <w:r>
-              <w:rPr>
-                <w:rFonts w:ascii="Avenir Roman" w:hAnsi="Avenir Roman"/>
-                <w:color w:val="404040" w:themeColor="text1" w:themeTint="BF"/>
-                <w:sz w:val="20"/>
-                <w:szCs w:val="20"/>
-              </w:rPr>
-              <w:t xml:space="preserve"> Zhang, </w:t>
-            </w:r>
-            <w:proofErr w:type="spellStart"/>
-            <w:r>
-              <w:rPr>
-                <w:rFonts w:ascii="Avenir Roman" w:hAnsi="Avenir Roman"/>
-                <w:color w:val="404040" w:themeColor="text1" w:themeTint="BF"/>
-                <w:sz w:val="20"/>
-                <w:szCs w:val="20"/>
-              </w:rPr>
-              <w:t>Haixin</w:t>
-            </w:r>
-            <w:proofErr w:type="spellEnd"/>
+              <w:t>Jiachen</w:t>
+            </w:r>
+            <w:proofErr w:type="spellEnd"/>
+            <w:r>
+              <w:rPr>
+                <w:rFonts w:ascii="Avenir Roman" w:hAnsi="Avenir Roman"/>
+                <w:color w:val="404040" w:themeColor="text1" w:themeTint="BF"/>
+                <w:sz w:val="20"/>
+                <w:szCs w:val="20"/>
+              </w:rPr>
+              <w:t xml:space="preserve"> Li and </w:t>
+            </w:r>
+            <w:proofErr w:type="spellStart"/>
+            <w:r>
+              <w:rPr>
+                <w:rFonts w:ascii="Avenir Roman" w:hAnsi="Avenir Roman"/>
+                <w:color w:val="404040" w:themeColor="text1" w:themeTint="BF"/>
+                <w:sz w:val="20"/>
+                <w:szCs w:val="20"/>
+              </w:rPr>
+              <w:t>Zaifeng</w:t>
+            </w:r>
+            <w:proofErr w:type="spellEnd"/>
+            <w:r>
+              <w:rPr>
+                <w:rFonts w:ascii="Avenir Roman" w:hAnsi="Avenir Roman"/>
+                <w:color w:val="404040" w:themeColor="text1" w:themeTint="BF"/>
+                <w:sz w:val="20"/>
+                <w:szCs w:val="20"/>
+              </w:rPr>
+              <w:t xml:space="preserve"> Zhang</w:t>
+            </w:r>
+            <w:r>
+              <w:rPr>
+                <w:rFonts w:ascii="Avenir Roman" w:hAnsi="Avenir Roman"/>
+                <w:color w:val="404040" w:themeColor="text1" w:themeTint="BF"/>
+                <w:sz w:val="20"/>
+                <w:szCs w:val="20"/>
+              </w:rPr>
+              <w:t xml:space="preserve">. </w:t>
+            </w:r>
+            <w:r>
+              <w:rPr>
+                <w:rFonts w:ascii="Avenir Roman" w:hAnsi="Avenir Roman"/>
+                <w:b/>
+                <w:color w:val="404040" w:themeColor="text1" w:themeTint="BF"/>
+                <w:sz w:val="20"/>
+                <w:szCs w:val="20"/>
+              </w:rPr>
+              <w:t>Rusted Anchors: A National Client-Side View of Hidden Root CAs in the Web PKI Ecosystem</w:t>
+            </w:r>
+            <w:r>
+              <w:rPr>
+                <w:rFonts w:ascii="Avenir Roman" w:hAnsi="Avenir Roman"/>
+                <w:b/>
+                <w:color w:val="404040" w:themeColor="text1" w:themeTint="BF"/>
+                <w:sz w:val="20"/>
+                <w:szCs w:val="20"/>
+              </w:rPr>
+              <w:t>.</w:t>
+            </w:r>
             <w:r>
               <w:rPr>
                 <w:rFonts w:ascii="Avenir Roman" w:hAnsi="Avenir Roman"/>
@@ -933,151 +962,59 @@
               </w:rPr>
               <w:t xml:space="preserve"> </w:t>
             </w:r>
-            <w:proofErr w:type="spellStart"/>
-            <w:r>
-              <w:rPr>
-                <w:rFonts w:ascii="Avenir Roman" w:hAnsi="Avenir Roman"/>
-                <w:color w:val="404040" w:themeColor="text1" w:themeTint="BF"/>
-                <w:sz w:val="20"/>
-                <w:szCs w:val="20"/>
-              </w:rPr>
-              <w:t>Duan</w:t>
-            </w:r>
-            <w:proofErr w:type="spellEnd"/>
-            <w:r>
-              <w:rPr>
-                <w:rFonts w:ascii="Avenir Roman" w:hAnsi="Avenir Roman"/>
-                <w:color w:val="404040" w:themeColor="text1" w:themeTint="BF"/>
-                <w:sz w:val="20"/>
-                <w:szCs w:val="20"/>
-              </w:rPr>
-              <w:t xml:space="preserve">, Ying Liu, Joann </w:t>
-            </w:r>
-            <w:proofErr w:type="spellStart"/>
-            <w:r>
-              <w:rPr>
-                <w:rFonts w:ascii="Avenir Roman" w:hAnsi="Avenir Roman"/>
-                <w:color w:val="404040" w:themeColor="text1" w:themeTint="BF"/>
-                <w:sz w:val="20"/>
-                <w:szCs w:val="20"/>
-              </w:rPr>
-              <w:t>Qiongna</w:t>
-            </w:r>
-            <w:proofErr w:type="spellEnd"/>
-            <w:r>
-              <w:rPr>
-                <w:rFonts w:ascii="Avenir Roman" w:hAnsi="Avenir Roman"/>
-                <w:color w:val="404040" w:themeColor="text1" w:themeTint="BF"/>
-                <w:sz w:val="20"/>
-                <w:szCs w:val="20"/>
-              </w:rPr>
-              <w:t xml:space="preserve"> </w:t>
-            </w:r>
-            <w:r>
-              <w:rPr>
-                <w:rFonts w:ascii="Avenir Roman" w:hAnsi="Avenir Roman"/>
-                <w:color w:val="404040" w:themeColor="text1" w:themeTint="BF"/>
-                <w:sz w:val="20"/>
-                <w:szCs w:val="20"/>
-              </w:rPr>
-              <w:t xml:space="preserve">Chen, </w:t>
-            </w:r>
-            <w:proofErr w:type="spellStart"/>
-            <w:r>
-              <w:rPr>
-                <w:rFonts w:ascii="Avenir Roman" w:hAnsi="Avenir Roman"/>
-                <w:color w:val="404040" w:themeColor="text1" w:themeTint="BF"/>
-                <w:sz w:val="20"/>
-                <w:szCs w:val="20"/>
-              </w:rPr>
-              <w:t>Jinjin</w:t>
-            </w:r>
-            <w:proofErr w:type="spellEnd"/>
-            <w:r>
-              <w:rPr>
-                <w:rFonts w:ascii="Avenir Roman" w:hAnsi="Avenir Roman"/>
-                <w:color w:val="404040" w:themeColor="text1" w:themeTint="BF"/>
-                <w:sz w:val="20"/>
-                <w:szCs w:val="20"/>
-              </w:rPr>
-              <w:t xml:space="preserve"> Liang, </w:t>
-            </w:r>
-            <w:proofErr w:type="spellStart"/>
-            <w:r>
-              <w:rPr>
-                <w:rFonts w:ascii="Avenir Roman" w:hAnsi="Avenir Roman"/>
-                <w:color w:val="404040" w:themeColor="text1" w:themeTint="BF"/>
-                <w:sz w:val="20"/>
-                <w:szCs w:val="20"/>
-              </w:rPr>
-              <w:t>Zaifeng</w:t>
-            </w:r>
-            <w:proofErr w:type="spellEnd"/>
-            <w:r>
-              <w:rPr>
-                <w:rFonts w:ascii="Avenir Roman" w:hAnsi="Avenir Roman"/>
-                <w:color w:val="404040" w:themeColor="text1" w:themeTint="BF"/>
-                <w:sz w:val="20"/>
-                <w:szCs w:val="20"/>
-              </w:rPr>
-              <w:t xml:space="preserve"> Zhang, </w:t>
-            </w:r>
-            <w:proofErr w:type="spellStart"/>
-            <w:r>
-              <w:rPr>
-                <w:rFonts w:ascii="Avenir Roman" w:hAnsi="Avenir Roman"/>
-                <w:color w:val="404040" w:themeColor="text1" w:themeTint="BF"/>
-                <w:sz w:val="20"/>
-                <w:szCs w:val="20"/>
-              </w:rPr>
-              <w:t>Shuang</w:t>
-            </w:r>
-            <w:proofErr w:type="spellEnd"/>
-            <w:r>
-              <w:rPr>
-                <w:rFonts w:ascii="Avenir Roman" w:hAnsi="Avenir Roman"/>
-                <w:color w:val="404040" w:themeColor="text1" w:themeTint="BF"/>
-                <w:sz w:val="20"/>
-                <w:szCs w:val="20"/>
-              </w:rPr>
-              <w:t xml:space="preserve"> Hao and Min Yang</w:t>
-            </w:r>
-            <w:r>
-              <w:rPr>
-                <w:rFonts w:ascii="Avenir Roman" w:hAnsi="Avenir Roman"/>
-                <w:b/>
-                <w:color w:val="404040" w:themeColor="text1" w:themeTint="BF"/>
-                <w:sz w:val="20"/>
-                <w:szCs w:val="20"/>
-              </w:rPr>
-              <w:t>. From WHOIS to WHOWAS: A Large-Scale Measurement Study of Domain Registration Privacy under the GDPR.</w:t>
-            </w:r>
-            <w:r>
-              <w:rPr>
-                <w:rFonts w:ascii="Avenir Roman" w:hAnsi="Avenir Roman"/>
-                <w:color w:val="404040" w:themeColor="text1" w:themeTint="BF"/>
-                <w:sz w:val="20"/>
-                <w:szCs w:val="20"/>
-              </w:rPr>
-              <w:t xml:space="preserve"> </w:t>
-            </w:r>
-            <w:r>
-              <w:rPr>
-                <w:rFonts w:ascii="Avenir Roman" w:hAnsi="Avenir Roman"/>
-                <w:color w:val="404040" w:themeColor="text1" w:themeTint="BF"/>
-                <w:sz w:val="20"/>
-                <w:szCs w:val="20"/>
-              </w:rPr>
-              <w:t>In Proceedings of</w:t>
-            </w:r>
-            <w:r>
-              <w:rPr>
-                <w:rFonts w:ascii="Avenir Roman" w:hAnsi="Avenir Roman"/>
-                <w:color w:val="404040" w:themeColor="text1" w:themeTint="BF"/>
-                <w:sz w:val="20"/>
-                <w:szCs w:val="20"/>
-              </w:rPr>
-              <w:t xml:space="preserve"> the Network and Distributed System Security Symposium 2021, Virtual event, February 2021.</w:t>
+            <w:r>
+              <w:rPr>
+                <w:rFonts w:ascii="Avenir Roman" w:hAnsi="Avenir Roman"/>
+                <w:color w:val="404040" w:themeColor="text1" w:themeTint="BF"/>
+                <w:sz w:val="20"/>
+                <w:szCs w:val="20"/>
+              </w:rPr>
+              <w:t>To appear in</w:t>
+            </w:r>
+            <w:r>
+              <w:rPr>
+                <w:rFonts w:ascii="Avenir Roman" w:hAnsi="Avenir Roman"/>
+                <w:color w:val="404040" w:themeColor="text1" w:themeTint="BF"/>
+                <w:sz w:val="20"/>
+                <w:szCs w:val="20"/>
+              </w:rPr>
+              <w:t xml:space="preserve"> the 2</w:t>
+            </w:r>
+            <w:r>
+              <w:rPr>
+                <w:rFonts w:ascii="Avenir Roman" w:hAnsi="Avenir Roman"/>
+                <w:color w:val="404040" w:themeColor="text1" w:themeTint="BF"/>
+                <w:sz w:val="20"/>
+                <w:szCs w:val="20"/>
+              </w:rPr>
+              <w:t>8</w:t>
+            </w:r>
+            <w:r>
+              <w:rPr>
+                <w:rFonts w:ascii="Avenir Roman" w:hAnsi="Avenir Roman"/>
+                <w:color w:val="404040" w:themeColor="text1" w:themeTint="BF"/>
+                <w:sz w:val="20"/>
+                <w:szCs w:val="20"/>
+              </w:rPr>
+              <w:t>th ACM Conference on Computer and Communications Security, Virtual event, November 202</w:t>
+            </w:r>
+            <w:r>
+              <w:rPr>
+                <w:rFonts w:ascii="Avenir Roman" w:hAnsi="Avenir Roman"/>
+                <w:color w:val="404040" w:themeColor="text1" w:themeTint="BF"/>
+                <w:sz w:val="20"/>
+                <w:szCs w:val="20"/>
+              </w:rPr>
+              <w:t>1</w:t>
+            </w:r>
+            <w:r>
+              <w:rPr>
+                <w:rFonts w:ascii="Avenir Roman" w:hAnsi="Avenir Roman"/>
+                <w:color w:val="404040" w:themeColor="text1" w:themeTint="BF"/>
+                <w:sz w:val="20"/>
+                <w:szCs w:val="20"/>
+              </w:rPr>
+              <w:t>.</w:t>
             </w:r>
           </w:p>
         </w:tc>
@@ -1085,7 +1022,7 @@
       <w:tr>
         <w:tc>
           <w:tcPr>
-            <w:tcW w:w="431" w:type="dxa"/>
+            <w:tcW w:w="572" w:type="dxa"/>
           </w:tcPr>
           <w:p>
             <w:pPr>
@@ -1104,22 +1041,21 @@
                 <w:sz w:val="20"/>
                 <w:szCs w:val="20"/>
               </w:rPr>
-              <w:t>[8]</w:t>
+              <w:t>[9]</w:t>
             </w:r>
           </w:p>
         </w:tc>
         <w:tc>
           <w:tcPr>
-            <w:tcW w:w="8594" w:type="dxa"/>
+            <w:tcW w:w="8453" w:type="dxa"/>
           </w:tcPr>
           <w:p>
             <w:pPr>
-              <w:spacing w:before="60" w:after="100"/>
-              <w:ind w:firstLine="4"/>
-              <w:rPr>
-                <w:rFonts w:ascii="Avenir Roman" w:hAnsi="Avenir Roman"/>
-                <w:b/>
-                <w:color w:val="4472C4" w:themeColor="accent5"/>
+              <w:spacing w:before="60"/>
+              <w:ind w:firstLine="6"/>
+              <w:rPr>
+                <w:rFonts w:ascii="Avenir Roman" w:hAnsi="Avenir Roman"/>
+                <w:color w:val="404040" w:themeColor="text1" w:themeTint="BF"/>
                 <w:sz w:val="20"/>
                 <w:szCs w:val="20"/>
               </w:rPr>
@@ -1132,107 +1068,7 @@
                 <w:sz w:val="20"/>
                 <w:szCs w:val="20"/>
               </w:rPr>
-              <w:t>[U</w:t>
-            </w:r>
-            <w:r>
-              <w:rPr>
-                <w:rFonts w:ascii="Avenir Roman" w:hAnsi="Avenir Roman"/>
-                <w:b/>
-                <w:color w:val="4472C4" w:themeColor="accent5"/>
-                <w:sz w:val="20"/>
-                <w:szCs w:val="20"/>
-              </w:rPr>
-              <w:t>SENIX</w:t>
-            </w:r>
-            <w:r>
-              <w:rPr>
-                <w:rFonts w:ascii="Avenir Roman" w:hAnsi="Avenir Roman"/>
-                <w:b/>
-                <w:color w:val="4472C4" w:themeColor="accent5"/>
-                <w:sz w:val="20"/>
-                <w:szCs w:val="20"/>
-              </w:rPr>
-              <w:t xml:space="preserve"> Security ’21] </w:t>
-            </w:r>
-            <w:proofErr w:type="spellStart"/>
-            <w:r>
-              <w:rPr>
-                <w:rFonts w:ascii="Avenir Roman" w:hAnsi="Avenir Roman"/>
-                <w:color w:val="404040" w:themeColor="text1" w:themeTint="BF"/>
-                <w:sz w:val="20"/>
-                <w:szCs w:val="20"/>
-              </w:rPr>
-              <w:t>Kaiwen</w:t>
-            </w:r>
-            <w:proofErr w:type="spellEnd"/>
-            <w:r>
-              <w:rPr>
-                <w:rFonts w:ascii="Avenir Roman" w:hAnsi="Avenir Roman"/>
-                <w:color w:val="404040" w:themeColor="text1" w:themeTint="BF"/>
-                <w:sz w:val="20"/>
-                <w:szCs w:val="20"/>
-              </w:rPr>
-              <w:t xml:space="preserve"> Shen, </w:t>
-            </w:r>
-            <w:proofErr w:type="spellStart"/>
-            <w:r>
-              <w:rPr>
-                <w:rFonts w:ascii="Avenir Roman" w:hAnsi="Avenir Roman"/>
-                <w:color w:val="404040" w:themeColor="text1" w:themeTint="BF"/>
-                <w:sz w:val="20"/>
-                <w:szCs w:val="20"/>
-              </w:rPr>
-              <w:t>Chuhan</w:t>
-            </w:r>
-            <w:proofErr w:type="spellEnd"/>
-            <w:r>
-              <w:rPr>
-                <w:rFonts w:ascii="Avenir Roman" w:hAnsi="Avenir Roman"/>
-                <w:color w:val="404040" w:themeColor="text1" w:themeTint="BF"/>
-                <w:sz w:val="20"/>
-                <w:szCs w:val="20"/>
-              </w:rPr>
-              <w:t xml:space="preserve"> Wang, </w:t>
-            </w:r>
-            <w:proofErr w:type="spellStart"/>
-            <w:r>
-              <w:rPr>
-                <w:rFonts w:ascii="Avenir Roman" w:hAnsi="Avenir Roman"/>
-                <w:color w:val="404040" w:themeColor="text1" w:themeTint="BF"/>
-                <w:sz w:val="20"/>
-                <w:szCs w:val="20"/>
-              </w:rPr>
-              <w:t>Xiaofeng</w:t>
-            </w:r>
-            <w:proofErr w:type="spellEnd"/>
-            <w:r>
-              <w:rPr>
-                <w:rFonts w:ascii="Avenir Roman" w:hAnsi="Avenir Roman"/>
-                <w:color w:val="404040" w:themeColor="text1" w:themeTint="BF"/>
-                <w:sz w:val="20"/>
-                <w:szCs w:val="20"/>
-              </w:rPr>
-              <w:t xml:space="preserve"> Zheng, </w:t>
-            </w:r>
-            <w:proofErr w:type="spellStart"/>
-            <w:r>
-              <w:rPr>
-                <w:rFonts w:ascii="Avenir Roman" w:hAnsi="Avenir Roman"/>
-                <w:color w:val="404040" w:themeColor="text1" w:themeTint="BF"/>
-                <w:sz w:val="20"/>
-                <w:szCs w:val="20"/>
-              </w:rPr>
-              <w:t>Minglei</w:t>
-            </w:r>
-            <w:proofErr w:type="spellEnd"/>
-            <w:r>
-              <w:rPr>
-                <w:rFonts w:ascii="Avenir Roman" w:hAnsi="Avenir Roman"/>
-                <w:color w:val="404040" w:themeColor="text1" w:themeTint="BF"/>
-                <w:sz w:val="20"/>
-                <w:szCs w:val="20"/>
-              </w:rPr>
-              <w:t xml:space="preserve"> Guo, </w:t>
+              <w:t xml:space="preserve">[NDSS ’21] </w:t>
             </w:r>
             <w:r>
               <w:rPr>
@@ -1282,17 +1118,146 @@
                 <w:sz w:val="20"/>
                 <w:szCs w:val="20"/>
               </w:rPr>
-              <w:t>Yuxuan</w:t>
-            </w:r>
-            <w:proofErr w:type="spellEnd"/>
-            <w:r>
-              <w:rPr>
-                <w:rFonts w:ascii="Avenir Roman" w:hAnsi="Avenir Roman"/>
-                <w:color w:val="404040" w:themeColor="text1" w:themeTint="BF"/>
-                <w:sz w:val="20"/>
-                <w:szCs w:val="20"/>
-              </w:rPr>
-              <w:t xml:space="preserve"> Zhao, </w:t>
+              <w:t>Yiming</w:t>
+            </w:r>
+            <w:proofErr w:type="spellEnd"/>
+            <w:r>
+              <w:rPr>
+                <w:rFonts w:ascii="Avenir Roman" w:hAnsi="Avenir Roman"/>
+                <w:color w:val="404040" w:themeColor="text1" w:themeTint="BF"/>
+                <w:sz w:val="20"/>
+                <w:szCs w:val="20"/>
+              </w:rPr>
+              <w:t xml:space="preserve"> Zhang, Zhou Li, </w:t>
+            </w:r>
+            <w:proofErr w:type="spellStart"/>
+            <w:r>
+              <w:rPr>
+                <w:rFonts w:ascii="Avenir Roman" w:hAnsi="Avenir Roman"/>
+                <w:color w:val="404040" w:themeColor="text1" w:themeTint="BF"/>
+                <w:sz w:val="20"/>
+                <w:szCs w:val="20"/>
+              </w:rPr>
+              <w:t>Fenglu</w:t>
+            </w:r>
+            <w:proofErr w:type="spellEnd"/>
+            <w:r>
+              <w:rPr>
+                <w:rFonts w:ascii="Avenir Roman" w:hAnsi="Avenir Roman"/>
+                <w:color w:val="404040" w:themeColor="text1" w:themeTint="BF"/>
+                <w:sz w:val="20"/>
+                <w:szCs w:val="20"/>
+              </w:rPr>
+              <w:t xml:space="preserve"> Zhang, </w:t>
+            </w:r>
+            <w:proofErr w:type="spellStart"/>
+            <w:r>
+              <w:rPr>
+                <w:rFonts w:ascii="Avenir Roman" w:hAnsi="Avenir Roman"/>
+                <w:color w:val="404040" w:themeColor="text1" w:themeTint="BF"/>
+                <w:sz w:val="20"/>
+                <w:szCs w:val="20"/>
+              </w:rPr>
+              <w:t>Haixin</w:t>
+            </w:r>
+            <w:proofErr w:type="spellEnd"/>
+            <w:r>
+              <w:rPr>
+                <w:rFonts w:ascii="Avenir Roman" w:hAnsi="Avenir Roman"/>
+                <w:color w:val="404040" w:themeColor="text1" w:themeTint="BF"/>
+                <w:sz w:val="20"/>
+                <w:szCs w:val="20"/>
+              </w:rPr>
+              <w:t xml:space="preserve"> </w:t>
+            </w:r>
+            <w:proofErr w:type="spellStart"/>
+            <w:r>
+              <w:rPr>
+                <w:rFonts w:ascii="Avenir Roman" w:hAnsi="Avenir Roman"/>
+                <w:color w:val="404040" w:themeColor="text1" w:themeTint="BF"/>
+                <w:sz w:val="20"/>
+                <w:szCs w:val="20"/>
+              </w:rPr>
+              <w:t>Duan</w:t>
+            </w:r>
+            <w:proofErr w:type="spellEnd"/>
+            <w:r>
+              <w:rPr>
+                <w:rFonts w:ascii="Avenir Roman" w:hAnsi="Avenir Roman"/>
+                <w:color w:val="404040" w:themeColor="text1" w:themeTint="BF"/>
+                <w:sz w:val="20"/>
+                <w:szCs w:val="20"/>
+              </w:rPr>
+              <w:t xml:space="preserve">, Ying Liu, Joann </w:t>
+            </w:r>
+            <w:proofErr w:type="spellStart"/>
+            <w:r>
+              <w:rPr>
+                <w:rFonts w:ascii="Avenir Roman" w:hAnsi="Avenir Roman"/>
+                <w:color w:val="404040" w:themeColor="text1" w:themeTint="BF"/>
+                <w:sz w:val="20"/>
+                <w:szCs w:val="20"/>
+              </w:rPr>
+              <w:t>Qiongna</w:t>
+            </w:r>
+            <w:proofErr w:type="spellEnd"/>
+            <w:r>
+              <w:rPr>
+                <w:rFonts w:ascii="Avenir Roman" w:hAnsi="Avenir Roman"/>
+                <w:color w:val="404040" w:themeColor="text1" w:themeTint="BF"/>
+                <w:sz w:val="20"/>
+                <w:szCs w:val="20"/>
+              </w:rPr>
+              <w:t xml:space="preserve"> </w:t>
+            </w:r>
+            <w:r>
+              <w:rPr>
+                <w:rFonts w:ascii="Avenir Roman" w:hAnsi="Avenir Roman"/>
+                <w:color w:val="404040" w:themeColor="text1" w:themeTint="BF"/>
+                <w:sz w:val="20"/>
+                <w:szCs w:val="20"/>
+              </w:rPr>
+              <w:t xml:space="preserve">Chen, </w:t>
+            </w:r>
+            <w:proofErr w:type="spellStart"/>
+            <w:r>
+              <w:rPr>
+                <w:rFonts w:ascii="Avenir Roman" w:hAnsi="Avenir Roman"/>
+                <w:color w:val="404040" w:themeColor="text1" w:themeTint="BF"/>
+                <w:sz w:val="20"/>
+                <w:szCs w:val="20"/>
+              </w:rPr>
+              <w:t>Jinjin</w:t>
+            </w:r>
+            <w:proofErr w:type="spellEnd"/>
+            <w:r>
+              <w:rPr>
+                <w:rFonts w:ascii="Avenir Roman" w:hAnsi="Avenir Roman"/>
+                <w:color w:val="404040" w:themeColor="text1" w:themeTint="BF"/>
+                <w:sz w:val="20"/>
+                <w:szCs w:val="20"/>
+              </w:rPr>
+              <w:t xml:space="preserve"> Liang, </w:t>
+            </w:r>
+            <w:proofErr w:type="spellStart"/>
+            <w:r>
+              <w:rPr>
+                <w:rFonts w:ascii="Avenir Roman" w:hAnsi="Avenir Roman"/>
+                <w:color w:val="404040" w:themeColor="text1" w:themeTint="BF"/>
+                <w:sz w:val="20"/>
+                <w:szCs w:val="20"/>
+              </w:rPr>
+              <w:t>Zaifeng</w:t>
+            </w:r>
+            <w:proofErr w:type="spellEnd"/>
+            <w:r>
+              <w:rPr>
+                <w:rFonts w:ascii="Avenir Roman" w:hAnsi="Avenir Roman"/>
+                <w:color w:val="404040" w:themeColor="text1" w:themeTint="BF"/>
+                <w:sz w:val="20"/>
+                <w:szCs w:val="20"/>
+              </w:rPr>
+              <w:t xml:space="preserve"> Zhang, </w:t>
             </w:r>
             <w:proofErr w:type="spellStart"/>
             <w:r>
@@ -1312,19 +1277,18 @@
                 <w:sz w:val="20"/>
                 <w:szCs w:val="20"/>
               </w:rPr>
-              <w:t xml:space="preserve"> Hao, </w:t>
-            </w:r>
-            <w:proofErr w:type="spellStart"/>
-            <w:r>
-              <w:rPr>
-                <w:rFonts w:ascii="Avenir Roman" w:hAnsi="Avenir Roman"/>
-                <w:color w:val="404040" w:themeColor="text1" w:themeTint="BF"/>
-                <w:sz w:val="20"/>
-                <w:szCs w:val="20"/>
-              </w:rPr>
-              <w:t>Haixin</w:t>
-            </w:r>
-            <w:proofErr w:type="spellEnd"/>
+              <w:t xml:space="preserve"> Hao and Min Yang</w:t>
+            </w:r>
+            <w:r>
+              <w:rPr>
+                <w:rFonts w:ascii="Avenir Roman" w:hAnsi="Avenir Roman"/>
+                <w:b/>
+                <w:color w:val="404040" w:themeColor="text1" w:themeTint="BF"/>
+                <w:sz w:val="20"/>
+                <w:szCs w:val="20"/>
+              </w:rPr>
+              <w:t>. From WHOIS to WHOWAS: A Large-Scale Measurement Study of Domain Registration Privacy under the GDPR.</w:t>
+            </w:r>
             <w:r>
               <w:rPr>
                 <w:rFonts w:ascii="Avenir Roman" w:hAnsi="Avenir Roman"/>
@@ -1334,82 +1298,138 @@
               </w:rPr>
               <w:t xml:space="preserve"> </w:t>
             </w:r>
-            <w:proofErr w:type="spellStart"/>
-            <w:r>
-              <w:rPr>
-                <w:rFonts w:ascii="Avenir Roman" w:hAnsi="Avenir Roman"/>
-                <w:color w:val="404040" w:themeColor="text1" w:themeTint="BF"/>
-                <w:sz w:val="20"/>
-                <w:szCs w:val="20"/>
-              </w:rPr>
-              <w:t>Duan</w:t>
-            </w:r>
-            <w:proofErr w:type="spellEnd"/>
-            <w:r>
-              <w:rPr>
-                <w:rFonts w:ascii="Avenir Roman" w:hAnsi="Avenir Roman"/>
-                <w:color w:val="404040" w:themeColor="text1" w:themeTint="BF"/>
-                <w:sz w:val="20"/>
-                <w:szCs w:val="20"/>
-              </w:rPr>
-              <w:t xml:space="preserve">, </w:t>
-            </w:r>
-            <w:proofErr w:type="spellStart"/>
-            <w:r>
-              <w:rPr>
-                <w:rFonts w:ascii="Avenir Roman" w:hAnsi="Avenir Roman"/>
-                <w:color w:val="404040" w:themeColor="text1" w:themeTint="BF"/>
-                <w:sz w:val="20"/>
-                <w:szCs w:val="20"/>
-              </w:rPr>
-              <w:t>Qingfeng</w:t>
-            </w:r>
-            <w:proofErr w:type="spellEnd"/>
-            <w:r>
-              <w:rPr>
-                <w:rFonts w:ascii="Avenir Roman" w:hAnsi="Avenir Roman"/>
-                <w:color w:val="404040" w:themeColor="text1" w:themeTint="BF"/>
-                <w:sz w:val="20"/>
-                <w:szCs w:val="20"/>
-              </w:rPr>
-              <w:t xml:space="preserve"> Pan and Min Yang. </w:t>
-            </w:r>
-            <w:r>
-              <w:rPr>
-                <w:rFonts w:ascii="Avenir Roman" w:hAnsi="Avenir Roman"/>
-                <w:b/>
-                <w:color w:val="404040" w:themeColor="text1" w:themeTint="BF"/>
-                <w:sz w:val="20"/>
-                <w:szCs w:val="20"/>
-              </w:rPr>
-              <w:t>Weak Links in Authentication Chains: A Large-scale Analysis of Email Sender Spoofing Attacks.</w:t>
-            </w:r>
-            <w:r>
-              <w:rPr>
-                <w:rFonts w:ascii="Avenir Roman" w:hAnsi="Avenir Roman"/>
-                <w:color w:val="404040" w:themeColor="text1" w:themeTint="BF"/>
-                <w:sz w:val="20"/>
-                <w:szCs w:val="20"/>
-              </w:rPr>
-              <w:t xml:space="preserve"> To appear in the 30th USENIX Security Symposium</w:t>
-            </w:r>
-            <w:r>
-              <w:rPr>
-                <w:rFonts w:ascii="Avenir Roman" w:hAnsi="Avenir Roman"/>
-                <w:color w:val="404040" w:themeColor="text1" w:themeTint="BF"/>
-                <w:sz w:val="20"/>
-                <w:szCs w:val="20"/>
-              </w:rPr>
-              <w:t>, Vancouver, BC, Canada</w:t>
-            </w:r>
-            <w:r>
-              <w:rPr>
-                <w:rFonts w:ascii="Avenir Roman" w:hAnsi="Avenir Roman"/>
-                <w:color w:val="404040" w:themeColor="text1" w:themeTint="BF"/>
-                <w:sz w:val="20"/>
-                <w:szCs w:val="20"/>
-              </w:rPr>
-              <w:t xml:space="preserve">, August 2021. </w:t>
+            <w:r>
+              <w:rPr>
+                <w:rFonts w:ascii="Avenir Roman" w:hAnsi="Avenir Roman"/>
+                <w:color w:val="404040" w:themeColor="text1" w:themeTint="BF"/>
+                <w:sz w:val="20"/>
+                <w:szCs w:val="20"/>
+              </w:rPr>
+              <w:t>In Proceedings of</w:t>
+            </w:r>
+            <w:r>
+              <w:rPr>
+                <w:rFonts w:ascii="Avenir Roman" w:hAnsi="Avenir Roman"/>
+                <w:color w:val="404040" w:themeColor="text1" w:themeTint="BF"/>
+                <w:sz w:val="20"/>
+                <w:szCs w:val="20"/>
+              </w:rPr>
+              <w:t xml:space="preserve"> the Network and Distributed System Security Symposium 2021, Virtual event, February 2021.</w:t>
+            </w:r>
+          </w:p>
+          <w:p>
+            <w:pPr>
+              <w:spacing w:after="100"/>
+              <w:ind w:left="6"/>
+              <w:rPr>
+                <w:rFonts w:ascii="Avenir Roman" w:hAnsi="Avenir Roman"/>
+                <w:b/>
+                <w:i/>
+                <w:color w:val="4472C4" w:themeColor="accent5"/>
+                <w:sz w:val="20"/>
+                <w:szCs w:val="20"/>
+              </w:rPr>
+            </w:pPr>
+            <w:r>
+              <w:rPr>
+                <w:rFonts w:ascii="Avenir Roman" w:hAnsi="Avenir Roman" w:cs="Arial (Body CS)"/>
+                <w:b/>
+                <w:color w:val="4472C4" w:themeColor="accent5"/>
+                <w:spacing w:val="20"/>
+                <w:sz w:val="20"/>
+              </w:rPr>
+              <w:sym w:font="Symbol" w:char="F0B7"/>
+            </w:r>
+            <w:r>
+              <w:rPr>
+                <w:rFonts w:ascii="Avenir Roman" w:hAnsi="Avenir Roman" w:cs="Arial (Body CS)"/>
+                <w:b/>
+                <w:color w:val="4472C4" w:themeColor="accent5"/>
+                <w:spacing w:val="20"/>
+                <w:sz w:val="20"/>
+              </w:rPr>
+              <w:t xml:space="preserve"> </w:t>
+            </w:r>
+            <w:r>
+              <w:rPr>
+                <w:rFonts w:ascii="Avenir Roman" w:hAnsi="Avenir Roman"/>
+                <w:b/>
+                <w:i/>
+                <w:color w:val="4472C4" w:themeColor="accent5"/>
+                <w:sz w:val="20"/>
+                <w:szCs w:val="20"/>
+              </w:rPr>
+              <w:t xml:space="preserve">Included by </w:t>
+            </w:r>
+            <w:r>
+              <w:rPr>
+                <w:rFonts w:ascii="Avenir Roman" w:hAnsi="Avenir Roman"/>
+                <w:b/>
+                <w:i/>
+                <w:color w:val="4472C4" w:themeColor="accent5"/>
+                <w:sz w:val="20"/>
+                <w:szCs w:val="20"/>
+              </w:rPr>
+              <w:t xml:space="preserve">Cybercrime Digest of Cybercrime </w:t>
+            </w:r>
+            <w:proofErr w:type="spellStart"/>
+            <w:r>
+              <w:rPr>
+                <w:rFonts w:ascii="Avenir Roman" w:hAnsi="Avenir Roman"/>
+                <w:b/>
+                <w:i/>
+                <w:color w:val="4472C4" w:themeColor="accent5"/>
+                <w:sz w:val="20"/>
+                <w:szCs w:val="20"/>
+              </w:rPr>
+              <w:t>Programme</w:t>
+            </w:r>
+            <w:proofErr w:type="spellEnd"/>
+            <w:r>
+              <w:rPr>
+                <w:rFonts w:ascii="Avenir Roman" w:hAnsi="Avenir Roman"/>
+                <w:b/>
+                <w:i/>
+                <w:color w:val="4472C4" w:themeColor="accent5"/>
+                <w:sz w:val="20"/>
+                <w:szCs w:val="20"/>
+              </w:rPr>
+              <w:t xml:space="preserve"> Office of the Council of Europe </w:t>
+            </w:r>
+            <w:r>
+              <w:rPr>
+                <w:rFonts w:ascii="Avenir Roman" w:hAnsi="Avenir Roman"/>
+                <w:b/>
+                <w:i/>
+                <w:color w:val="4472C4" w:themeColor="accent5"/>
+                <w:sz w:val="20"/>
+                <w:szCs w:val="20"/>
+              </w:rPr>
+              <w:t xml:space="preserve">and </w:t>
+            </w:r>
+            <w:r>
+              <w:rPr>
+                <w:rFonts w:ascii="Avenir Roman" w:hAnsi="Avenir Roman"/>
+                <w:b/>
+                <w:i/>
+                <w:color w:val="4472C4" w:themeColor="accent5"/>
+                <w:sz w:val="20"/>
+                <w:szCs w:val="20"/>
+              </w:rPr>
+              <w:t xml:space="preserve">CERT-CE's </w:t>
+            </w:r>
+            <w:bookmarkStart w:id="0" w:name="_GoBack"/>
+            <w:bookmarkEnd w:id="0"/>
+            <w:r>
+              <w:rPr>
+                <w:rFonts w:ascii="Avenir Roman" w:hAnsi="Avenir Roman"/>
+                <w:b/>
+                <w:i/>
+                <w:color w:val="4472C4" w:themeColor="accent5"/>
+                <w:sz w:val="20"/>
+                <w:szCs w:val="20"/>
+              </w:rPr>
+              <w:t>weekly letter</w:t>
             </w:r>
           </w:p>
         </w:tc>
@@ -1417,7 +1437,7 @@
       <w:tr>
         <w:tc>
           <w:tcPr>
-            <w:tcW w:w="431" w:type="dxa"/>
+            <w:tcW w:w="572" w:type="dxa"/>
           </w:tcPr>
           <w:p>
             <w:pPr>
@@ -1436,39 +1456,22 @@
                 <w:sz w:val="20"/>
                 <w:szCs w:val="20"/>
               </w:rPr>
-              <w:t>[</w:t>
-            </w:r>
-            <w:r>
-              <w:rPr>
-                <w:rFonts w:ascii="Avenir Roman" w:hAnsi="Avenir Roman"/>
-                <w:color w:val="404040" w:themeColor="text1" w:themeTint="BF"/>
-                <w:sz w:val="20"/>
-                <w:szCs w:val="20"/>
-              </w:rPr>
-              <w:t>7</w:t>
-            </w:r>
-            <w:r>
-              <w:rPr>
-                <w:rFonts w:ascii="Avenir Roman" w:hAnsi="Avenir Roman"/>
-                <w:color w:val="404040" w:themeColor="text1" w:themeTint="BF"/>
-                <w:sz w:val="20"/>
-                <w:szCs w:val="20"/>
-              </w:rPr>
-              <w:t>]</w:t>
+              <w:t>[8]</w:t>
             </w:r>
           </w:p>
         </w:tc>
         <w:tc>
           <w:tcPr>
-            <w:tcW w:w="8594" w:type="dxa"/>
+            <w:tcW w:w="8453" w:type="dxa"/>
           </w:tcPr>
           <w:p>
             <w:pPr>
               <w:spacing w:before="60" w:after="100"/>
-              <w:ind w:firstLine="4"/>
-              <w:rPr>
-                <w:rFonts w:ascii="Avenir Roman" w:hAnsi="Avenir Roman"/>
-                <w:color w:val="404040" w:themeColor="text1" w:themeTint="BF"/>
+              <w:ind w:firstLine="6"/>
+              <w:rPr>
+                <w:rFonts w:ascii="Avenir Roman" w:hAnsi="Avenir Roman"/>
+                <w:b/>
+                <w:color w:val="4472C4" w:themeColor="accent5"/>
                 <w:sz w:val="20"/>
                 <w:szCs w:val="20"/>
               </w:rPr>
@@ -1481,33 +1484,183 @@
                 <w:sz w:val="20"/>
                 <w:szCs w:val="20"/>
               </w:rPr>
-              <w:t>[</w:t>
-            </w:r>
-            <w:r>
-              <w:rPr>
-                <w:rFonts w:ascii="Avenir Roman" w:hAnsi="Avenir Roman"/>
-                <w:b/>
-                <w:color w:val="4472C4" w:themeColor="accent5"/>
-                <w:sz w:val="20"/>
-                <w:szCs w:val="20"/>
-              </w:rPr>
-              <w:t>CCS</w:t>
-            </w:r>
-            <w:r>
-              <w:rPr>
-                <w:rFonts w:ascii="Avenir Roman" w:hAnsi="Avenir Roman"/>
-                <w:b/>
-                <w:color w:val="4472C4" w:themeColor="accent5"/>
-                <w:sz w:val="20"/>
-                <w:szCs w:val="20"/>
-              </w:rPr>
-              <w:t xml:space="preserve"> ’20]</w:t>
-            </w:r>
-            <w:r>
-              <w:rPr>
-                <w:rFonts w:ascii="Avenir Roman" w:hAnsi="Avenir Roman"/>
-                <w:b/>
-                <w:color w:val="4472C4" w:themeColor="accent5"/>
+              <w:t xml:space="preserve">[USENIX Security ’21] </w:t>
+            </w:r>
+            <w:proofErr w:type="spellStart"/>
+            <w:r>
+              <w:rPr>
+                <w:rFonts w:ascii="Avenir Roman" w:hAnsi="Avenir Roman"/>
+                <w:color w:val="404040" w:themeColor="text1" w:themeTint="BF"/>
+                <w:sz w:val="20"/>
+                <w:szCs w:val="20"/>
+              </w:rPr>
+              <w:t>Kaiwen</w:t>
+            </w:r>
+            <w:proofErr w:type="spellEnd"/>
+            <w:r>
+              <w:rPr>
+                <w:rFonts w:ascii="Avenir Roman" w:hAnsi="Avenir Roman"/>
+                <w:color w:val="404040" w:themeColor="text1" w:themeTint="BF"/>
+                <w:sz w:val="20"/>
+                <w:szCs w:val="20"/>
+              </w:rPr>
+              <w:t xml:space="preserve"> Shen, </w:t>
+            </w:r>
+            <w:proofErr w:type="spellStart"/>
+            <w:r>
+              <w:rPr>
+                <w:rFonts w:ascii="Avenir Roman" w:hAnsi="Avenir Roman"/>
+                <w:color w:val="404040" w:themeColor="text1" w:themeTint="BF"/>
+                <w:sz w:val="20"/>
+                <w:szCs w:val="20"/>
+              </w:rPr>
+              <w:t>Chuhan</w:t>
+            </w:r>
+            <w:proofErr w:type="spellEnd"/>
+            <w:r>
+              <w:rPr>
+                <w:rFonts w:ascii="Avenir Roman" w:hAnsi="Avenir Roman"/>
+                <w:color w:val="404040" w:themeColor="text1" w:themeTint="BF"/>
+                <w:sz w:val="20"/>
+                <w:szCs w:val="20"/>
+              </w:rPr>
+              <w:t xml:space="preserve"> Wang, </w:t>
+            </w:r>
+            <w:proofErr w:type="spellStart"/>
+            <w:r>
+              <w:rPr>
+                <w:rFonts w:ascii="Avenir Roman" w:hAnsi="Avenir Roman"/>
+                <w:color w:val="404040" w:themeColor="text1" w:themeTint="BF"/>
+                <w:sz w:val="20"/>
+                <w:szCs w:val="20"/>
+              </w:rPr>
+              <w:t>Xiaofeng</w:t>
+            </w:r>
+            <w:proofErr w:type="spellEnd"/>
+            <w:r>
+              <w:rPr>
+                <w:rFonts w:ascii="Avenir Roman" w:hAnsi="Avenir Roman"/>
+                <w:color w:val="404040" w:themeColor="text1" w:themeTint="BF"/>
+                <w:sz w:val="20"/>
+                <w:szCs w:val="20"/>
+              </w:rPr>
+              <w:t xml:space="preserve"> Zheng, </w:t>
+            </w:r>
+            <w:proofErr w:type="spellStart"/>
+            <w:r>
+              <w:rPr>
+                <w:rFonts w:ascii="Avenir Roman" w:hAnsi="Avenir Roman"/>
+                <w:color w:val="404040" w:themeColor="text1" w:themeTint="BF"/>
+                <w:sz w:val="20"/>
+                <w:szCs w:val="20"/>
+              </w:rPr>
+              <w:t>Minglei</w:t>
+            </w:r>
+            <w:proofErr w:type="spellEnd"/>
+            <w:r>
+              <w:rPr>
+                <w:rFonts w:ascii="Avenir Roman" w:hAnsi="Avenir Roman"/>
+                <w:color w:val="404040" w:themeColor="text1" w:themeTint="BF"/>
+                <w:sz w:val="20"/>
+                <w:szCs w:val="20"/>
+              </w:rPr>
+              <w:t xml:space="preserve"> Guo, </w:t>
+            </w:r>
+            <w:r>
+              <w:rPr>
+                <w:rFonts w:ascii="Avenir Roman" w:hAnsi="Avenir Roman"/>
+                <w:b/>
+                <w:color w:val="404040" w:themeColor="text1" w:themeTint="BF"/>
+                <w:sz w:val="20"/>
+                <w:szCs w:val="20"/>
+                <w:u w:val="thick"/>
+              </w:rPr>
+              <w:t>Chaoyi Lu</w:t>
+            </w:r>
+            <w:r>
+              <w:rPr>
+                <w:rFonts w:ascii="Avenir Roman" w:hAnsi="Avenir Roman"/>
+                <w:color w:val="404040" w:themeColor="text1" w:themeTint="BF"/>
+                <w:sz w:val="20"/>
+                <w:szCs w:val="20"/>
+              </w:rPr>
+              <w:t xml:space="preserve">, </w:t>
+            </w:r>
+            <w:proofErr w:type="spellStart"/>
+            <w:r>
+              <w:rPr>
+                <w:rFonts w:ascii="Avenir Roman" w:hAnsi="Avenir Roman"/>
+                <w:color w:val="404040" w:themeColor="text1" w:themeTint="BF"/>
+                <w:sz w:val="20"/>
+                <w:szCs w:val="20"/>
+              </w:rPr>
+              <w:t>Baojun</w:t>
+            </w:r>
+            <w:proofErr w:type="spellEnd"/>
+            <w:r>
+              <w:rPr>
+                <w:rFonts w:ascii="Avenir Roman" w:hAnsi="Avenir Roman"/>
+                <w:color w:val="404040" w:themeColor="text1" w:themeTint="BF"/>
+                <w:sz w:val="20"/>
+                <w:szCs w:val="20"/>
+              </w:rPr>
+              <w:t xml:space="preserve"> Liu, </w:t>
+            </w:r>
+            <w:proofErr w:type="spellStart"/>
+            <w:r>
+              <w:rPr>
+                <w:rFonts w:ascii="Avenir Roman" w:hAnsi="Avenir Roman"/>
+                <w:color w:val="404040" w:themeColor="text1" w:themeTint="BF"/>
+                <w:sz w:val="20"/>
+                <w:szCs w:val="20"/>
+              </w:rPr>
+              <w:t>Yuxuan</w:t>
+            </w:r>
+            <w:proofErr w:type="spellEnd"/>
+            <w:r>
+              <w:rPr>
+                <w:rFonts w:ascii="Avenir Roman" w:hAnsi="Avenir Roman"/>
+                <w:color w:val="404040" w:themeColor="text1" w:themeTint="BF"/>
+                <w:sz w:val="20"/>
+                <w:szCs w:val="20"/>
+              </w:rPr>
+              <w:t xml:space="preserve"> Zhao, </w:t>
+            </w:r>
+            <w:proofErr w:type="spellStart"/>
+            <w:r>
+              <w:rPr>
+                <w:rFonts w:ascii="Avenir Roman" w:hAnsi="Avenir Roman"/>
+                <w:color w:val="404040" w:themeColor="text1" w:themeTint="BF"/>
+                <w:sz w:val="20"/>
+                <w:szCs w:val="20"/>
+              </w:rPr>
+              <w:t>Shuang</w:t>
+            </w:r>
+            <w:proofErr w:type="spellEnd"/>
+            <w:r>
+              <w:rPr>
+                <w:rFonts w:ascii="Avenir Roman" w:hAnsi="Avenir Roman"/>
+                <w:color w:val="404040" w:themeColor="text1" w:themeTint="BF"/>
+                <w:sz w:val="20"/>
+                <w:szCs w:val="20"/>
+              </w:rPr>
+              <w:t xml:space="preserve"> Hao, </w:t>
+            </w:r>
+            <w:proofErr w:type="spellStart"/>
+            <w:r>
+              <w:rPr>
+                <w:rFonts w:ascii="Avenir Roman" w:hAnsi="Avenir Roman"/>
+                <w:color w:val="404040" w:themeColor="text1" w:themeTint="BF"/>
+                <w:sz w:val="20"/>
+                <w:szCs w:val="20"/>
+              </w:rPr>
+              <w:t>Haixin</w:t>
+            </w:r>
+            <w:proofErr w:type="spellEnd"/>
+            <w:r>
+              <w:rPr>
+                <w:rFonts w:ascii="Avenir Roman" w:hAnsi="Avenir Roman"/>
+                <w:color w:val="404040" w:themeColor="text1" w:themeTint="BF"/>
                 <w:sz w:val="20"/>
                 <w:szCs w:val="20"/>
               </w:rPr>
@@ -1521,126 +1674,6 @@
                 <w:sz w:val="20"/>
                 <w:szCs w:val="20"/>
               </w:rPr>
-              <w:t>Mingming</w:t>
-            </w:r>
-            <w:proofErr w:type="spellEnd"/>
-            <w:r>
-              <w:rPr>
-                <w:rFonts w:ascii="Avenir Roman" w:hAnsi="Avenir Roman"/>
-                <w:color w:val="404040" w:themeColor="text1" w:themeTint="BF"/>
-                <w:sz w:val="20"/>
-                <w:szCs w:val="20"/>
-              </w:rPr>
-              <w:t xml:space="preserve"> Zhang, </w:t>
-            </w:r>
-            <w:proofErr w:type="spellStart"/>
-            <w:r>
-              <w:rPr>
-                <w:rFonts w:ascii="Avenir Roman" w:hAnsi="Avenir Roman"/>
-                <w:color w:val="404040" w:themeColor="text1" w:themeTint="BF"/>
-                <w:sz w:val="20"/>
-                <w:szCs w:val="20"/>
-              </w:rPr>
-              <w:t>Xiaofeng</w:t>
-            </w:r>
-            <w:proofErr w:type="spellEnd"/>
-            <w:r>
-              <w:rPr>
-                <w:rFonts w:ascii="Avenir Roman" w:hAnsi="Avenir Roman"/>
-                <w:color w:val="404040" w:themeColor="text1" w:themeTint="BF"/>
-                <w:sz w:val="20"/>
-                <w:szCs w:val="20"/>
-              </w:rPr>
-              <w:t xml:space="preserve"> Zheng, </w:t>
-            </w:r>
-            <w:proofErr w:type="spellStart"/>
-            <w:r>
-              <w:rPr>
-                <w:rFonts w:ascii="Avenir Roman" w:hAnsi="Avenir Roman"/>
-                <w:color w:val="404040" w:themeColor="text1" w:themeTint="BF"/>
-                <w:sz w:val="20"/>
-                <w:szCs w:val="20"/>
-              </w:rPr>
-              <w:t>Kaiwen</w:t>
-            </w:r>
-            <w:proofErr w:type="spellEnd"/>
-            <w:r>
-              <w:rPr>
-                <w:rFonts w:ascii="Avenir Roman" w:hAnsi="Avenir Roman"/>
-                <w:color w:val="404040" w:themeColor="text1" w:themeTint="BF"/>
-                <w:sz w:val="20"/>
-                <w:szCs w:val="20"/>
-              </w:rPr>
-              <w:t xml:space="preserve"> Shen, </w:t>
-            </w:r>
-            <w:proofErr w:type="spellStart"/>
-            <w:r>
-              <w:rPr>
-                <w:rFonts w:ascii="Avenir Roman" w:hAnsi="Avenir Roman"/>
-                <w:color w:val="404040" w:themeColor="text1" w:themeTint="BF"/>
-                <w:sz w:val="20"/>
-                <w:szCs w:val="20"/>
-              </w:rPr>
-              <w:t>Ziqiao</w:t>
-            </w:r>
-            <w:proofErr w:type="spellEnd"/>
-            <w:r>
-              <w:rPr>
-                <w:rFonts w:ascii="Avenir Roman" w:hAnsi="Avenir Roman"/>
-                <w:color w:val="404040" w:themeColor="text1" w:themeTint="BF"/>
-                <w:sz w:val="20"/>
-                <w:szCs w:val="20"/>
-              </w:rPr>
-              <w:t xml:space="preserve"> Kong, </w:t>
-            </w:r>
-            <w:r>
-              <w:rPr>
-                <w:rFonts w:ascii="Avenir Roman" w:hAnsi="Avenir Roman"/>
-                <w:b/>
-                <w:color w:val="404040" w:themeColor="text1" w:themeTint="BF"/>
-                <w:sz w:val="20"/>
-                <w:szCs w:val="20"/>
-                <w:u w:val="thick"/>
-              </w:rPr>
-              <w:t>Chaoyi Lu</w:t>
-            </w:r>
-            <w:r>
-              <w:rPr>
-                <w:rFonts w:ascii="Avenir Roman" w:hAnsi="Avenir Roman"/>
-                <w:color w:val="404040" w:themeColor="text1" w:themeTint="BF"/>
-                <w:sz w:val="20"/>
-                <w:szCs w:val="20"/>
-              </w:rPr>
-              <w:t xml:space="preserve">, Yu Wang, </w:t>
-            </w:r>
-            <w:proofErr w:type="spellStart"/>
-            <w:r>
-              <w:rPr>
-                <w:rFonts w:ascii="Avenir Roman" w:hAnsi="Avenir Roman"/>
-                <w:color w:val="404040" w:themeColor="text1" w:themeTint="BF"/>
-                <w:sz w:val="20"/>
-                <w:szCs w:val="20"/>
-              </w:rPr>
-              <w:t>Haixin</w:t>
-            </w:r>
-            <w:proofErr w:type="spellEnd"/>
-            <w:r>
-              <w:rPr>
-                <w:rFonts w:ascii="Avenir Roman" w:hAnsi="Avenir Roman"/>
-                <w:color w:val="404040" w:themeColor="text1" w:themeTint="BF"/>
-                <w:sz w:val="20"/>
-                <w:szCs w:val="20"/>
-              </w:rPr>
-              <w:t xml:space="preserve"> </w:t>
-            </w:r>
-            <w:proofErr w:type="spellStart"/>
-            <w:r>
-              <w:rPr>
-                <w:rFonts w:ascii="Avenir Roman" w:hAnsi="Avenir Roman"/>
-                <w:color w:val="404040" w:themeColor="text1" w:themeTint="BF"/>
-                <w:sz w:val="20"/>
-                <w:szCs w:val="20"/>
-              </w:rPr>
               <w:t>Duan</w:t>
             </w:r>
             <w:proofErr w:type="spellEnd"/>
@@ -1661,92 +1694,36 @@
                 <w:sz w:val="20"/>
                 <w:szCs w:val="20"/>
               </w:rPr>
-              <w:t>Shuang</w:t>
-            </w:r>
-            <w:proofErr w:type="spellEnd"/>
-            <w:r>
-              <w:rPr>
-                <w:rFonts w:ascii="Avenir Roman" w:hAnsi="Avenir Roman"/>
-                <w:color w:val="404040" w:themeColor="text1" w:themeTint="BF"/>
-                <w:sz w:val="20"/>
-                <w:szCs w:val="20"/>
-              </w:rPr>
-              <w:t xml:space="preserve"> Hao, </w:t>
-            </w:r>
-            <w:proofErr w:type="spellStart"/>
-            <w:r>
-              <w:rPr>
-                <w:rFonts w:ascii="Avenir Roman" w:hAnsi="Avenir Roman"/>
-                <w:color w:val="404040" w:themeColor="text1" w:themeTint="BF"/>
-                <w:sz w:val="20"/>
-                <w:szCs w:val="20"/>
-              </w:rPr>
-              <w:t>Baojun</w:t>
-            </w:r>
-            <w:proofErr w:type="spellEnd"/>
-            <w:r>
-              <w:rPr>
-                <w:rFonts w:ascii="Avenir Roman" w:hAnsi="Avenir Roman"/>
-                <w:color w:val="404040" w:themeColor="text1" w:themeTint="BF"/>
-                <w:sz w:val="20"/>
-                <w:szCs w:val="20"/>
-              </w:rPr>
-              <w:t xml:space="preserve"> Liu and Min Yang. </w:t>
-            </w:r>
-            <w:r>
-              <w:rPr>
-                <w:rFonts w:ascii="Avenir Roman" w:hAnsi="Avenir Roman"/>
-                <w:b/>
-                <w:color w:val="404040" w:themeColor="text1" w:themeTint="BF"/>
-                <w:sz w:val="20"/>
-                <w:szCs w:val="20"/>
-              </w:rPr>
-              <w:t>Talking with Familiar Strangers: An Empirical Study on HTTPS Context Confusion Attacks.</w:t>
-            </w:r>
-            <w:r>
-              <w:rPr>
-                <w:rFonts w:ascii="Avenir Roman" w:hAnsi="Avenir Roman"/>
-                <w:color w:val="404040" w:themeColor="text1" w:themeTint="BF"/>
-                <w:sz w:val="20"/>
-                <w:szCs w:val="20"/>
-              </w:rPr>
-              <w:t xml:space="preserve"> </w:t>
-            </w:r>
-            <w:r>
-              <w:rPr>
-                <w:rFonts w:ascii="Avenir Roman" w:hAnsi="Avenir Roman"/>
-                <w:color w:val="404040" w:themeColor="text1" w:themeTint="BF"/>
-                <w:sz w:val="20"/>
-                <w:szCs w:val="20"/>
-              </w:rPr>
-              <w:t xml:space="preserve">In Proceedings of </w:t>
-            </w:r>
-            <w:r>
-              <w:rPr>
-                <w:rFonts w:ascii="Avenir Roman" w:hAnsi="Avenir Roman"/>
-                <w:color w:val="404040" w:themeColor="text1" w:themeTint="BF"/>
-                <w:sz w:val="20"/>
-                <w:szCs w:val="20"/>
-              </w:rPr>
-              <w:t xml:space="preserve">the 27th ACM Conference on Computer and Communications Security, </w:t>
-            </w:r>
-            <w:r>
-              <w:rPr>
-                <w:rFonts w:ascii="Avenir Roman" w:hAnsi="Avenir Roman"/>
-                <w:color w:val="404040" w:themeColor="text1" w:themeTint="BF"/>
-                <w:sz w:val="20"/>
-                <w:szCs w:val="20"/>
-              </w:rPr>
-              <w:t>Virtual event</w:t>
-            </w:r>
-            <w:r>
-              <w:rPr>
-                <w:rFonts w:ascii="Avenir Roman" w:hAnsi="Avenir Roman"/>
-                <w:color w:val="404040" w:themeColor="text1" w:themeTint="BF"/>
-                <w:sz w:val="20"/>
-                <w:szCs w:val="20"/>
-              </w:rPr>
-              <w:t>, November 2020.</w:t>
+              <w:t>Qingfeng</w:t>
+            </w:r>
+            <w:proofErr w:type="spellEnd"/>
+            <w:r>
+              <w:rPr>
+                <w:rFonts w:ascii="Avenir Roman" w:hAnsi="Avenir Roman"/>
+                <w:color w:val="404040" w:themeColor="text1" w:themeTint="BF"/>
+                <w:sz w:val="20"/>
+                <w:szCs w:val="20"/>
+              </w:rPr>
+              <w:t xml:space="preserve"> Pan and Min Yang. </w:t>
+            </w:r>
+            <w:r>
+              <w:rPr>
+                <w:rFonts w:ascii="Avenir Roman" w:hAnsi="Avenir Roman"/>
+                <w:b/>
+                <w:color w:val="404040" w:themeColor="text1" w:themeTint="BF"/>
+                <w:sz w:val="20"/>
+                <w:szCs w:val="20"/>
+              </w:rPr>
+              <w:t>Weak Links in Authentication Chains: A Large-scale Analysis of Email Sender Spoofing Attacks.</w:t>
+            </w:r>
+            <w:r>
+              <w:rPr>
+                <w:rFonts w:ascii="Avenir Roman" w:hAnsi="Avenir Roman"/>
+                <w:color w:val="404040" w:themeColor="text1" w:themeTint="BF"/>
+                <w:sz w:val="20"/>
+                <w:szCs w:val="20"/>
+              </w:rPr>
+              <w:t xml:space="preserve"> To appear in the 30th USENIX Security Symposium, Vancouver, BC, Canada, August 2021. </w:t>
             </w:r>
           </w:p>
         </w:tc>
@@ -1754,7 +1731,7 @@
       <w:tr>
         <w:tc>
           <w:tcPr>
-            <w:tcW w:w="431" w:type="dxa"/>
+            <w:tcW w:w="572" w:type="dxa"/>
           </w:tcPr>
           <w:p>
             <w:pPr>
@@ -1773,40 +1750,21 @@
                 <w:sz w:val="20"/>
                 <w:szCs w:val="20"/>
               </w:rPr>
-              <w:t>[</w:t>
-            </w:r>
-            <w:r>
-              <w:rPr>
-                <w:rFonts w:ascii="Avenir Roman" w:hAnsi="Avenir Roman"/>
-                <w:color w:val="404040" w:themeColor="text1" w:themeTint="BF"/>
-                <w:sz w:val="20"/>
-                <w:szCs w:val="20"/>
-              </w:rPr>
-              <w:t>6</w:t>
-            </w:r>
-            <w:r>
-              <w:rPr>
-                <w:rFonts w:ascii="Avenir Roman" w:hAnsi="Avenir Roman"/>
-                <w:color w:val="404040" w:themeColor="text1" w:themeTint="BF"/>
-                <w:sz w:val="20"/>
-                <w:szCs w:val="20"/>
-              </w:rPr>
-              <w:t>]</w:t>
+              <w:t>[7]</w:t>
             </w:r>
           </w:p>
         </w:tc>
         <w:tc>
           <w:tcPr>
-            <w:tcW w:w="8594" w:type="dxa"/>
+            <w:tcW w:w="8453" w:type="dxa"/>
           </w:tcPr>
           <w:p>
             <w:pPr>
               <w:spacing w:before="60" w:after="100"/>
-              <w:ind w:firstLine="4"/>
-              <w:rPr>
-                <w:rFonts w:ascii="Avenir Roman" w:hAnsi="Avenir Roman"/>
-                <w:b/>
-                <w:color w:val="4472C4" w:themeColor="accent5"/>
+              <w:ind w:firstLine="6"/>
+              <w:rPr>
+                <w:rFonts w:ascii="Avenir Roman" w:hAnsi="Avenir Roman"/>
+                <w:color w:val="404040" w:themeColor="text1" w:themeTint="BF"/>
                 <w:sz w:val="20"/>
                 <w:szCs w:val="20"/>
               </w:rPr>
@@ -1819,13 +1777,123 @@
                 <w:sz w:val="20"/>
                 <w:szCs w:val="20"/>
               </w:rPr>
-              <w:t>[CCS ’20]</w:t>
-            </w:r>
-            <w:r>
-              <w:rPr>
-                <w:rFonts w:ascii="Avenir Roman" w:hAnsi="Avenir Roman"/>
-                <w:b/>
-                <w:color w:val="4472C4" w:themeColor="accent5"/>
+              <w:t xml:space="preserve">[CCS ’20] </w:t>
+            </w:r>
+            <w:proofErr w:type="spellStart"/>
+            <w:r>
+              <w:rPr>
+                <w:rFonts w:ascii="Avenir Roman" w:hAnsi="Avenir Roman"/>
+                <w:color w:val="404040" w:themeColor="text1" w:themeTint="BF"/>
+                <w:sz w:val="20"/>
+                <w:szCs w:val="20"/>
+              </w:rPr>
+              <w:t>Mingming</w:t>
+            </w:r>
+            <w:proofErr w:type="spellEnd"/>
+            <w:r>
+              <w:rPr>
+                <w:rFonts w:ascii="Avenir Roman" w:hAnsi="Avenir Roman"/>
+                <w:color w:val="404040" w:themeColor="text1" w:themeTint="BF"/>
+                <w:sz w:val="20"/>
+                <w:szCs w:val="20"/>
+              </w:rPr>
+              <w:t xml:space="preserve"> Zhang, </w:t>
+            </w:r>
+            <w:proofErr w:type="spellStart"/>
+            <w:r>
+              <w:rPr>
+                <w:rFonts w:ascii="Avenir Roman" w:hAnsi="Avenir Roman"/>
+                <w:color w:val="404040" w:themeColor="text1" w:themeTint="BF"/>
+                <w:sz w:val="20"/>
+                <w:szCs w:val="20"/>
+              </w:rPr>
+              <w:t>Xiaofeng</w:t>
+            </w:r>
+            <w:proofErr w:type="spellEnd"/>
+            <w:r>
+              <w:rPr>
+                <w:rFonts w:ascii="Avenir Roman" w:hAnsi="Avenir Roman"/>
+                <w:color w:val="404040" w:themeColor="text1" w:themeTint="BF"/>
+                <w:sz w:val="20"/>
+                <w:szCs w:val="20"/>
+              </w:rPr>
+              <w:t xml:space="preserve"> Zheng, </w:t>
+            </w:r>
+            <w:proofErr w:type="spellStart"/>
+            <w:r>
+              <w:rPr>
+                <w:rFonts w:ascii="Avenir Roman" w:hAnsi="Avenir Roman"/>
+                <w:color w:val="404040" w:themeColor="text1" w:themeTint="BF"/>
+                <w:sz w:val="20"/>
+                <w:szCs w:val="20"/>
+              </w:rPr>
+              <w:t>Kaiwen</w:t>
+            </w:r>
+            <w:proofErr w:type="spellEnd"/>
+            <w:r>
+              <w:rPr>
+                <w:rFonts w:ascii="Avenir Roman" w:hAnsi="Avenir Roman"/>
+                <w:color w:val="404040" w:themeColor="text1" w:themeTint="BF"/>
+                <w:sz w:val="20"/>
+                <w:szCs w:val="20"/>
+              </w:rPr>
+              <w:t xml:space="preserve"> Shen, </w:t>
+            </w:r>
+            <w:proofErr w:type="spellStart"/>
+            <w:r>
+              <w:rPr>
+                <w:rFonts w:ascii="Avenir Roman" w:hAnsi="Avenir Roman"/>
+                <w:color w:val="404040" w:themeColor="text1" w:themeTint="BF"/>
+                <w:sz w:val="20"/>
+                <w:szCs w:val="20"/>
+              </w:rPr>
+              <w:t>Ziqiao</w:t>
+            </w:r>
+            <w:proofErr w:type="spellEnd"/>
+            <w:r>
+              <w:rPr>
+                <w:rFonts w:ascii="Avenir Roman" w:hAnsi="Avenir Roman"/>
+                <w:color w:val="404040" w:themeColor="text1" w:themeTint="BF"/>
+                <w:sz w:val="20"/>
+                <w:szCs w:val="20"/>
+              </w:rPr>
+              <w:t xml:space="preserve"> Kong, </w:t>
+            </w:r>
+            <w:r>
+              <w:rPr>
+                <w:rFonts w:ascii="Avenir Roman" w:hAnsi="Avenir Roman"/>
+                <w:b/>
+                <w:color w:val="404040" w:themeColor="text1" w:themeTint="BF"/>
+                <w:sz w:val="20"/>
+                <w:szCs w:val="20"/>
+                <w:u w:val="thick"/>
+              </w:rPr>
+              <w:t>Chaoyi Lu</w:t>
+            </w:r>
+            <w:r>
+              <w:rPr>
+                <w:rFonts w:ascii="Avenir Roman" w:hAnsi="Avenir Roman"/>
+                <w:color w:val="404040" w:themeColor="text1" w:themeTint="BF"/>
+                <w:sz w:val="20"/>
+                <w:szCs w:val="20"/>
+              </w:rPr>
+              <w:t xml:space="preserve">, Yu Wang, </w:t>
+            </w:r>
+            <w:proofErr w:type="spellStart"/>
+            <w:r>
+              <w:rPr>
+                <w:rFonts w:ascii="Avenir Roman" w:hAnsi="Avenir Roman"/>
+                <w:color w:val="404040" w:themeColor="text1" w:themeTint="BF"/>
+                <w:sz w:val="20"/>
+                <w:szCs w:val="20"/>
+              </w:rPr>
+              <w:t>Haixin</w:t>
+            </w:r>
+            <w:proofErr w:type="spellEnd"/>
+            <w:r>
+              <w:rPr>
+                <w:rFonts w:ascii="Avenir Roman" w:hAnsi="Avenir Roman"/>
+                <w:color w:val="404040" w:themeColor="text1" w:themeTint="BF"/>
                 <w:sz w:val="20"/>
                 <w:szCs w:val="20"/>
               </w:rPr>
@@ -1839,17 +1907,37 @@
                 <w:sz w:val="20"/>
                 <w:szCs w:val="20"/>
               </w:rPr>
-              <w:t>Yiming</w:t>
-            </w:r>
-            <w:proofErr w:type="spellEnd"/>
-            <w:r>
-              <w:rPr>
-                <w:rFonts w:ascii="Avenir Roman" w:hAnsi="Avenir Roman"/>
-                <w:color w:val="404040" w:themeColor="text1" w:themeTint="BF"/>
-                <w:sz w:val="20"/>
-                <w:szCs w:val="20"/>
-              </w:rPr>
-              <w:t xml:space="preserve"> Zhang, </w:t>
+              <w:t>Duan</w:t>
+            </w:r>
+            <w:proofErr w:type="spellEnd"/>
+            <w:r>
+              <w:rPr>
+                <w:rFonts w:ascii="Avenir Roman" w:hAnsi="Avenir Roman"/>
+                <w:color w:val="404040" w:themeColor="text1" w:themeTint="BF"/>
+                <w:sz w:val="20"/>
+                <w:szCs w:val="20"/>
+              </w:rPr>
+              <w:t xml:space="preserve">, </w:t>
+            </w:r>
+            <w:proofErr w:type="spellStart"/>
+            <w:r>
+              <w:rPr>
+                <w:rFonts w:ascii="Avenir Roman" w:hAnsi="Avenir Roman"/>
+                <w:color w:val="404040" w:themeColor="text1" w:themeTint="BF"/>
+                <w:sz w:val="20"/>
+                <w:szCs w:val="20"/>
+              </w:rPr>
+              <w:t>Shuang</w:t>
+            </w:r>
+            <w:proofErr w:type="spellEnd"/>
+            <w:r>
+              <w:rPr>
+                <w:rFonts w:ascii="Avenir Roman" w:hAnsi="Avenir Roman"/>
+                <w:color w:val="404040" w:themeColor="text1" w:themeTint="BF"/>
+                <w:sz w:val="20"/>
+                <w:szCs w:val="20"/>
+              </w:rPr>
+              <w:t xml:space="preserve"> Hao, </w:t>
             </w:r>
             <w:proofErr w:type="spellStart"/>
             <w:r>
@@ -1869,182 +1957,26 @@
                 <w:sz w:val="20"/>
                 <w:szCs w:val="20"/>
               </w:rPr>
-              <w:t xml:space="preserve"> Liu, </w:t>
-            </w:r>
-            <w:r>
-              <w:rPr>
-                <w:rFonts w:ascii="Avenir Roman" w:hAnsi="Avenir Roman"/>
-                <w:b/>
-                <w:color w:val="404040" w:themeColor="text1" w:themeTint="BF"/>
-                <w:sz w:val="20"/>
-                <w:szCs w:val="20"/>
-                <w:u w:val="thick"/>
-              </w:rPr>
-              <w:t>Chaoyi Lu</w:t>
-            </w:r>
-            <w:r>
-              <w:rPr>
-                <w:rFonts w:ascii="Avenir Roman" w:hAnsi="Avenir Roman"/>
-                <w:color w:val="404040" w:themeColor="text1" w:themeTint="BF"/>
-                <w:sz w:val="20"/>
-                <w:szCs w:val="20"/>
-              </w:rPr>
-              <w:t xml:space="preserve">, Zhou Li, </w:t>
-            </w:r>
-            <w:proofErr w:type="spellStart"/>
-            <w:r>
-              <w:rPr>
-                <w:rFonts w:ascii="Avenir Roman" w:hAnsi="Avenir Roman"/>
-                <w:color w:val="404040" w:themeColor="text1" w:themeTint="BF"/>
-                <w:sz w:val="20"/>
-                <w:szCs w:val="20"/>
-              </w:rPr>
-              <w:t>Haixin</w:t>
-            </w:r>
-            <w:proofErr w:type="spellEnd"/>
-            <w:r>
-              <w:rPr>
-                <w:rFonts w:ascii="Avenir Roman" w:hAnsi="Avenir Roman"/>
-                <w:color w:val="404040" w:themeColor="text1" w:themeTint="BF"/>
-                <w:sz w:val="20"/>
-                <w:szCs w:val="20"/>
-              </w:rPr>
-              <w:t xml:space="preserve"> </w:t>
-            </w:r>
-            <w:proofErr w:type="spellStart"/>
-            <w:r>
-              <w:rPr>
-                <w:rFonts w:ascii="Avenir Roman" w:hAnsi="Avenir Roman"/>
-                <w:color w:val="404040" w:themeColor="text1" w:themeTint="BF"/>
-                <w:sz w:val="20"/>
-                <w:szCs w:val="20"/>
-              </w:rPr>
-              <w:t>Duan</w:t>
-            </w:r>
-            <w:proofErr w:type="spellEnd"/>
-            <w:r>
-              <w:rPr>
-                <w:rFonts w:ascii="Avenir Roman" w:hAnsi="Avenir Roman"/>
-                <w:color w:val="404040" w:themeColor="text1" w:themeTint="BF"/>
-                <w:sz w:val="20"/>
-                <w:szCs w:val="20"/>
-              </w:rPr>
-              <w:t xml:space="preserve">, </w:t>
-            </w:r>
-            <w:proofErr w:type="spellStart"/>
-            <w:r>
-              <w:rPr>
-                <w:rFonts w:ascii="Avenir Roman" w:hAnsi="Avenir Roman"/>
-                <w:color w:val="404040" w:themeColor="text1" w:themeTint="BF"/>
-                <w:sz w:val="20"/>
-                <w:szCs w:val="20"/>
-              </w:rPr>
-              <w:t>Shuang</w:t>
-            </w:r>
-            <w:proofErr w:type="spellEnd"/>
-            <w:r>
-              <w:rPr>
-                <w:rFonts w:ascii="Avenir Roman" w:hAnsi="Avenir Roman"/>
-                <w:color w:val="404040" w:themeColor="text1" w:themeTint="BF"/>
-                <w:sz w:val="20"/>
-                <w:szCs w:val="20"/>
-              </w:rPr>
-              <w:t xml:space="preserve"> Hao, </w:t>
-            </w:r>
-            <w:proofErr w:type="spellStart"/>
-            <w:r>
-              <w:rPr>
-                <w:rFonts w:ascii="Avenir Roman" w:hAnsi="Avenir Roman"/>
-                <w:color w:val="404040" w:themeColor="text1" w:themeTint="BF"/>
-                <w:sz w:val="20"/>
-                <w:szCs w:val="20"/>
-              </w:rPr>
-              <w:t>Mingxuan</w:t>
-            </w:r>
-            <w:proofErr w:type="spellEnd"/>
-            <w:r>
-              <w:rPr>
-                <w:rFonts w:ascii="Avenir Roman" w:hAnsi="Avenir Roman"/>
-                <w:color w:val="404040" w:themeColor="text1" w:themeTint="BF"/>
-                <w:sz w:val="20"/>
-                <w:szCs w:val="20"/>
-              </w:rPr>
-              <w:t xml:space="preserve"> Liu, Ying Liu, Dong Wang and </w:t>
-            </w:r>
-            <w:proofErr w:type="spellStart"/>
-            <w:r>
-              <w:rPr>
-                <w:rFonts w:ascii="Avenir Roman" w:hAnsi="Avenir Roman"/>
-                <w:color w:val="404040" w:themeColor="text1" w:themeTint="BF"/>
-                <w:sz w:val="20"/>
-                <w:szCs w:val="20"/>
-              </w:rPr>
-              <w:t>Qiang</w:t>
-            </w:r>
-            <w:proofErr w:type="spellEnd"/>
-            <w:r>
-              <w:rPr>
-                <w:rFonts w:ascii="Avenir Roman" w:hAnsi="Avenir Roman"/>
-                <w:color w:val="404040" w:themeColor="text1" w:themeTint="BF"/>
-                <w:sz w:val="20"/>
-                <w:szCs w:val="20"/>
-              </w:rPr>
-              <w:t xml:space="preserve"> Li. </w:t>
-            </w:r>
-            <w:r>
-              <w:rPr>
-                <w:rFonts w:ascii="Avenir Roman" w:hAnsi="Avenir Roman"/>
-                <w:b/>
-                <w:color w:val="404040" w:themeColor="text1" w:themeTint="BF"/>
-                <w:sz w:val="20"/>
-                <w:szCs w:val="20"/>
-              </w:rPr>
-              <w:t>Lies in the Air: Characterizing Fake-base-station Spam Ecosystem in China.</w:t>
-            </w:r>
-            <w:r>
-              <w:rPr>
-                <w:rFonts w:ascii="Avenir Roman" w:hAnsi="Avenir Roman"/>
-                <w:color w:val="404040" w:themeColor="text1" w:themeTint="BF"/>
-                <w:sz w:val="20"/>
-                <w:szCs w:val="20"/>
-              </w:rPr>
-              <w:t xml:space="preserve"> </w:t>
-            </w:r>
-            <w:r>
-              <w:rPr>
-                <w:rFonts w:ascii="Avenir Roman" w:hAnsi="Avenir Roman"/>
-                <w:color w:val="404040" w:themeColor="text1" w:themeTint="BF"/>
-                <w:sz w:val="20"/>
-                <w:szCs w:val="20"/>
-              </w:rPr>
-              <w:t xml:space="preserve">In Proceedings of </w:t>
-            </w:r>
-            <w:r>
-              <w:rPr>
-                <w:rFonts w:ascii="Avenir Roman" w:hAnsi="Avenir Roman"/>
-                <w:color w:val="404040" w:themeColor="text1" w:themeTint="BF"/>
-                <w:sz w:val="20"/>
-                <w:szCs w:val="20"/>
-              </w:rPr>
-              <w:t xml:space="preserve">the 27th ACM Conference on Computer and Communications Security, </w:t>
-            </w:r>
-            <w:r>
-              <w:rPr>
-                <w:rFonts w:ascii="Avenir Roman" w:hAnsi="Avenir Roman"/>
-                <w:color w:val="404040" w:themeColor="text1" w:themeTint="BF"/>
-                <w:sz w:val="20"/>
-                <w:szCs w:val="20"/>
-              </w:rPr>
-              <w:t>Virtual event</w:t>
-            </w:r>
-            <w:r>
-              <w:rPr>
-                <w:rFonts w:ascii="Avenir Roman" w:hAnsi="Avenir Roman"/>
-                <w:color w:val="404040" w:themeColor="text1" w:themeTint="BF"/>
-                <w:sz w:val="20"/>
-                <w:szCs w:val="20"/>
-              </w:rPr>
-              <w:t>, November 2020.</w:t>
+              <w:t xml:space="preserve"> Liu and Min Yang. </w:t>
+            </w:r>
+            <w:r>
+              <w:rPr>
+                <w:rFonts w:ascii="Avenir Roman" w:hAnsi="Avenir Roman"/>
+                <w:b/>
+                <w:color w:val="404040" w:themeColor="text1" w:themeTint="BF"/>
+                <w:sz w:val="20"/>
+                <w:szCs w:val="20"/>
+              </w:rPr>
+              <w:t>Talking with Familiar Strangers: An Empirical Study on HTTPS Context Confusion Attacks.</w:t>
+            </w:r>
+            <w:r>
+              <w:rPr>
+                <w:rFonts w:ascii="Avenir Roman" w:hAnsi="Avenir Roman"/>
+                <w:color w:val="404040" w:themeColor="text1" w:themeTint="BF"/>
+                <w:sz w:val="20"/>
+                <w:szCs w:val="20"/>
+              </w:rPr>
+              <w:t xml:space="preserve"> In Proceedings of the 27th ACM Conference on Computer and Communications Security, Virtual event, November 2020.</w:t>
             </w:r>
           </w:p>
         </w:tc>
@@ -2052,7 +1984,7 @@
       <w:tr>
         <w:tc>
           <w:tcPr>
-            <w:tcW w:w="431" w:type="dxa"/>
+            <w:tcW w:w="572" w:type="dxa"/>
           </w:tcPr>
           <w:p>
             <w:pPr>
@@ -2071,31 +2003,13 @@
                 <w:sz w:val="20"/>
                 <w:szCs w:val="20"/>
               </w:rPr>
-              <w:t>[</w:t>
-            </w:r>
-            <w:r>
-              <w:rPr>
-                <w:rFonts w:ascii="Avenir Roman" w:hAnsi="Avenir Roman"/>
-                <w:color w:val="404040" w:themeColor="text1" w:themeTint="BF"/>
-                <w:sz w:val="20"/>
-                <w:szCs w:val="20"/>
-              </w:rPr>
-              <w:t>5</w:t>
-            </w:r>
-            <w:r>
-              <w:rPr>
-                <w:rFonts w:ascii="Avenir Roman" w:hAnsi="Avenir Roman"/>
-                <w:color w:val="404040" w:themeColor="text1" w:themeTint="BF"/>
-                <w:sz w:val="20"/>
-                <w:szCs w:val="20"/>
-              </w:rPr>
-              <w:t>]</w:t>
+              <w:t>[6]</w:t>
             </w:r>
           </w:p>
         </w:tc>
         <w:tc>
           <w:tcPr>
-            <w:tcW w:w="8594" w:type="dxa"/>
+            <w:tcW w:w="8453" w:type="dxa"/>
           </w:tcPr>
           <w:p>
             <w:pPr>
@@ -2117,33 +2031,83 @@
                 <w:sz w:val="20"/>
                 <w:szCs w:val="20"/>
               </w:rPr>
-              <w:t>[U</w:t>
-            </w:r>
-            <w:r>
-              <w:rPr>
-                <w:rFonts w:ascii="Avenir Roman" w:hAnsi="Avenir Roman"/>
-                <w:b/>
-                <w:color w:val="4472C4" w:themeColor="accent5"/>
-                <w:sz w:val="20"/>
-                <w:szCs w:val="20"/>
-              </w:rPr>
-              <w:t>SENIX</w:t>
-            </w:r>
-            <w:r>
-              <w:rPr>
-                <w:rFonts w:ascii="Avenir Roman" w:hAnsi="Avenir Roman"/>
-                <w:b/>
-                <w:color w:val="4472C4" w:themeColor="accent5"/>
-                <w:sz w:val="20"/>
-                <w:szCs w:val="20"/>
-              </w:rPr>
-              <w:t xml:space="preserve"> Security ’20]</w:t>
-            </w:r>
-            <w:r>
-              <w:rPr>
-                <w:rFonts w:ascii="Avenir Roman" w:hAnsi="Avenir Roman"/>
-                <w:b/>
-                <w:color w:val="4472C4" w:themeColor="accent5"/>
+              <w:t xml:space="preserve">[CCS ’20] </w:t>
+            </w:r>
+            <w:proofErr w:type="spellStart"/>
+            <w:r>
+              <w:rPr>
+                <w:rFonts w:ascii="Avenir Roman" w:hAnsi="Avenir Roman"/>
+                <w:color w:val="404040" w:themeColor="text1" w:themeTint="BF"/>
+                <w:sz w:val="20"/>
+                <w:szCs w:val="20"/>
+              </w:rPr>
+              <w:t>Yiming</w:t>
+            </w:r>
+            <w:proofErr w:type="spellEnd"/>
+            <w:r>
+              <w:rPr>
+                <w:rFonts w:ascii="Avenir Roman" w:hAnsi="Avenir Roman"/>
+                <w:color w:val="404040" w:themeColor="text1" w:themeTint="BF"/>
+                <w:sz w:val="20"/>
+                <w:szCs w:val="20"/>
+              </w:rPr>
+              <w:t xml:space="preserve"> Zhang, </w:t>
+            </w:r>
+            <w:proofErr w:type="spellStart"/>
+            <w:r>
+              <w:rPr>
+                <w:rFonts w:ascii="Avenir Roman" w:hAnsi="Avenir Roman"/>
+                <w:color w:val="404040" w:themeColor="text1" w:themeTint="BF"/>
+                <w:sz w:val="20"/>
+                <w:szCs w:val="20"/>
+              </w:rPr>
+              <w:t>Baojun</w:t>
+            </w:r>
+            <w:proofErr w:type="spellEnd"/>
+            <w:r>
+              <w:rPr>
+                <w:rFonts w:ascii="Avenir Roman" w:hAnsi="Avenir Roman"/>
+                <w:color w:val="404040" w:themeColor="text1" w:themeTint="BF"/>
+                <w:sz w:val="20"/>
+                <w:szCs w:val="20"/>
+              </w:rPr>
+              <w:t xml:space="preserve"> Liu, </w:t>
+            </w:r>
+            <w:r>
+              <w:rPr>
+                <w:rFonts w:ascii="Avenir Roman" w:hAnsi="Avenir Roman"/>
+                <w:b/>
+                <w:color w:val="404040" w:themeColor="text1" w:themeTint="BF"/>
+                <w:sz w:val="20"/>
+                <w:szCs w:val="20"/>
+                <w:u w:val="thick"/>
+              </w:rPr>
+              <w:t>Chaoyi Lu</w:t>
+            </w:r>
+            <w:r>
+              <w:rPr>
+                <w:rFonts w:ascii="Avenir Roman" w:hAnsi="Avenir Roman"/>
+                <w:color w:val="404040" w:themeColor="text1" w:themeTint="BF"/>
+                <w:sz w:val="20"/>
+                <w:szCs w:val="20"/>
+              </w:rPr>
+              <w:t xml:space="preserve">, Zhou Li, </w:t>
+            </w:r>
+            <w:proofErr w:type="spellStart"/>
+            <w:r>
+              <w:rPr>
+                <w:rFonts w:ascii="Avenir Roman" w:hAnsi="Avenir Roman"/>
+                <w:color w:val="404040" w:themeColor="text1" w:themeTint="BF"/>
+                <w:sz w:val="20"/>
+                <w:szCs w:val="20"/>
+              </w:rPr>
+              <w:t>Haixin</w:t>
+            </w:r>
+            <w:proofErr w:type="spellEnd"/>
+            <w:r>
+              <w:rPr>
+                <w:rFonts w:ascii="Avenir Roman" w:hAnsi="Avenir Roman"/>
+                <w:color w:val="404040" w:themeColor="text1" w:themeTint="BF"/>
                 <w:sz w:val="20"/>
                 <w:szCs w:val="20"/>
               </w:rPr>
@@ -2157,117 +2121,17 @@
                 <w:sz w:val="20"/>
                 <w:szCs w:val="20"/>
               </w:rPr>
-              <w:t>Xiaofeng</w:t>
-            </w:r>
-            <w:proofErr w:type="spellEnd"/>
-            <w:r>
-              <w:rPr>
-                <w:rFonts w:ascii="Avenir Roman" w:hAnsi="Avenir Roman"/>
-                <w:color w:val="404040" w:themeColor="text1" w:themeTint="BF"/>
-                <w:sz w:val="20"/>
-                <w:szCs w:val="20"/>
-              </w:rPr>
-              <w:t xml:space="preserve"> Zheng, </w:t>
-            </w:r>
-            <w:r>
-              <w:rPr>
-                <w:rFonts w:ascii="Avenir Roman" w:hAnsi="Avenir Roman"/>
-                <w:b/>
-                <w:color w:val="404040" w:themeColor="text1" w:themeTint="BF"/>
-                <w:sz w:val="20"/>
-                <w:szCs w:val="20"/>
-                <w:u w:val="thick"/>
-              </w:rPr>
-              <w:t>Chaoyi Lu</w:t>
-            </w:r>
-            <w:r>
-              <w:rPr>
-                <w:rFonts w:ascii="Avenir Roman" w:hAnsi="Avenir Roman"/>
-                <w:color w:val="404040" w:themeColor="text1" w:themeTint="BF"/>
-                <w:sz w:val="20"/>
-                <w:szCs w:val="20"/>
-              </w:rPr>
-              <w:t xml:space="preserve">, Jian Peng, </w:t>
-            </w:r>
-            <w:proofErr w:type="spellStart"/>
-            <w:r>
-              <w:rPr>
-                <w:rFonts w:ascii="Avenir Roman" w:hAnsi="Avenir Roman"/>
-                <w:color w:val="404040" w:themeColor="text1" w:themeTint="BF"/>
-                <w:sz w:val="20"/>
-                <w:szCs w:val="20"/>
-              </w:rPr>
-              <w:t>Qiushi</w:t>
-            </w:r>
-            <w:proofErr w:type="spellEnd"/>
-            <w:r>
-              <w:rPr>
-                <w:rFonts w:ascii="Avenir Roman" w:hAnsi="Avenir Roman"/>
-                <w:color w:val="404040" w:themeColor="text1" w:themeTint="BF"/>
-                <w:sz w:val="20"/>
-                <w:szCs w:val="20"/>
-              </w:rPr>
-              <w:t xml:space="preserve"> Yang, </w:t>
-            </w:r>
-            <w:proofErr w:type="spellStart"/>
-            <w:r>
-              <w:rPr>
-                <w:rFonts w:ascii="Avenir Roman" w:hAnsi="Avenir Roman"/>
-                <w:color w:val="404040" w:themeColor="text1" w:themeTint="BF"/>
-                <w:sz w:val="20"/>
-                <w:szCs w:val="20"/>
-              </w:rPr>
-              <w:t>Dongjie</w:t>
-            </w:r>
-            <w:proofErr w:type="spellEnd"/>
-            <w:r>
-              <w:rPr>
-                <w:rFonts w:ascii="Avenir Roman" w:hAnsi="Avenir Roman"/>
-                <w:color w:val="404040" w:themeColor="text1" w:themeTint="BF"/>
-                <w:sz w:val="20"/>
-                <w:szCs w:val="20"/>
-              </w:rPr>
-              <w:t xml:space="preserve"> Zhou, </w:t>
-            </w:r>
-            <w:proofErr w:type="spellStart"/>
-            <w:r>
-              <w:rPr>
-                <w:rFonts w:ascii="Avenir Roman" w:hAnsi="Avenir Roman"/>
-                <w:color w:val="404040" w:themeColor="text1" w:themeTint="BF"/>
-                <w:sz w:val="20"/>
-                <w:szCs w:val="20"/>
-              </w:rPr>
-              <w:t>Baojun</w:t>
-            </w:r>
-            <w:proofErr w:type="spellEnd"/>
-            <w:r>
-              <w:rPr>
-                <w:rFonts w:ascii="Avenir Roman" w:hAnsi="Avenir Roman"/>
-                <w:color w:val="404040" w:themeColor="text1" w:themeTint="BF"/>
-                <w:sz w:val="20"/>
-                <w:szCs w:val="20"/>
-              </w:rPr>
-              <w:t xml:space="preserve"> Liu, </w:t>
-            </w:r>
-            <w:proofErr w:type="spellStart"/>
-            <w:r>
-              <w:rPr>
-                <w:rFonts w:ascii="Avenir Roman" w:hAnsi="Avenir Roman"/>
-                <w:color w:val="404040" w:themeColor="text1" w:themeTint="BF"/>
-                <w:sz w:val="20"/>
-                <w:szCs w:val="20"/>
-              </w:rPr>
-              <w:t>Keyu</w:t>
-            </w:r>
-            <w:proofErr w:type="spellEnd"/>
-            <w:r>
-              <w:rPr>
-                <w:rFonts w:ascii="Avenir Roman" w:hAnsi="Avenir Roman"/>
-                <w:color w:val="404040" w:themeColor="text1" w:themeTint="BF"/>
-                <w:sz w:val="20"/>
-                <w:szCs w:val="20"/>
-              </w:rPr>
-              <w:t xml:space="preserve"> Man, </w:t>
+              <w:t>Duan</w:t>
+            </w:r>
+            <w:proofErr w:type="spellEnd"/>
+            <w:r>
+              <w:rPr>
+                <w:rFonts w:ascii="Avenir Roman" w:hAnsi="Avenir Roman"/>
+                <w:color w:val="404040" w:themeColor="text1" w:themeTint="BF"/>
+                <w:sz w:val="20"/>
+                <w:szCs w:val="20"/>
+              </w:rPr>
+              <w:t xml:space="preserve">, </w:t>
             </w:r>
             <w:proofErr w:type="spellStart"/>
             <w:r>
@@ -2297,94 +2161,56 @@
                 <w:sz w:val="20"/>
                 <w:szCs w:val="20"/>
               </w:rPr>
-              <w:t>Haixin</w:t>
-            </w:r>
-            <w:proofErr w:type="spellEnd"/>
-            <w:r>
-              <w:rPr>
-                <w:rFonts w:ascii="Avenir Roman" w:hAnsi="Avenir Roman"/>
-                <w:color w:val="404040" w:themeColor="text1" w:themeTint="BF"/>
-                <w:sz w:val="20"/>
-                <w:szCs w:val="20"/>
-              </w:rPr>
-              <w:t xml:space="preserve"> </w:t>
-            </w:r>
-            <w:proofErr w:type="spellStart"/>
-            <w:r>
-              <w:rPr>
-                <w:rFonts w:ascii="Avenir Roman" w:hAnsi="Avenir Roman"/>
-                <w:color w:val="404040" w:themeColor="text1" w:themeTint="BF"/>
-                <w:sz w:val="20"/>
-                <w:szCs w:val="20"/>
-              </w:rPr>
-              <w:t>Duan</w:t>
-            </w:r>
-            <w:proofErr w:type="spellEnd"/>
-            <w:r>
-              <w:rPr>
-                <w:rFonts w:ascii="Avenir Roman" w:hAnsi="Avenir Roman"/>
-                <w:color w:val="404040" w:themeColor="text1" w:themeTint="BF"/>
-                <w:sz w:val="20"/>
-                <w:szCs w:val="20"/>
-              </w:rPr>
-              <w:t xml:space="preserve"> and </w:t>
-            </w:r>
-            <w:proofErr w:type="spellStart"/>
-            <w:r>
-              <w:rPr>
-                <w:rFonts w:ascii="Avenir Roman" w:hAnsi="Avenir Roman"/>
-                <w:color w:val="404040" w:themeColor="text1" w:themeTint="BF"/>
-                <w:sz w:val="20"/>
-                <w:szCs w:val="20"/>
-              </w:rPr>
-              <w:t>Zhiyun</w:t>
-            </w:r>
-            <w:proofErr w:type="spellEnd"/>
-            <w:r>
-              <w:rPr>
-                <w:rFonts w:ascii="Avenir Roman" w:hAnsi="Avenir Roman"/>
-                <w:color w:val="404040" w:themeColor="text1" w:themeTint="BF"/>
-                <w:sz w:val="20"/>
-                <w:szCs w:val="20"/>
-              </w:rPr>
-              <w:t xml:space="preserve"> Qian. </w:t>
-            </w:r>
-            <w:r>
-              <w:rPr>
-                <w:rFonts w:ascii="Avenir Roman" w:hAnsi="Avenir Roman"/>
-                <w:b/>
-                <w:color w:val="404040" w:themeColor="text1" w:themeTint="BF"/>
-                <w:sz w:val="20"/>
-                <w:szCs w:val="20"/>
-              </w:rPr>
-              <w:t>Poison Over Troubled Forwarders: A Cache Poisoning Attack Targeting DNS Forwarding Devices.</w:t>
-            </w:r>
-            <w:r>
-              <w:rPr>
-                <w:rFonts w:ascii="Avenir Roman" w:hAnsi="Avenir Roman"/>
-                <w:color w:val="404040" w:themeColor="text1" w:themeTint="BF"/>
-                <w:sz w:val="20"/>
-                <w:szCs w:val="20"/>
-              </w:rPr>
-              <w:t xml:space="preserve"> In Proceedings of the 29th USENIX Security Symposium, </w:t>
-            </w:r>
-            <w:r>
-              <w:rPr>
-                <w:rFonts w:ascii="Avenir Roman" w:hAnsi="Avenir Roman"/>
-                <w:color w:val="404040" w:themeColor="text1" w:themeTint="BF"/>
-                <w:sz w:val="20"/>
-                <w:szCs w:val="20"/>
-              </w:rPr>
-              <w:t>Virtual event</w:t>
-            </w:r>
-            <w:r>
-              <w:rPr>
-                <w:rFonts w:ascii="Avenir Roman" w:hAnsi="Avenir Roman"/>
-                <w:color w:val="404040" w:themeColor="text1" w:themeTint="BF"/>
-                <w:sz w:val="20"/>
-                <w:szCs w:val="20"/>
-              </w:rPr>
-              <w:t>, August 2020.</w:t>
+              <w:t>Mingxuan</w:t>
+            </w:r>
+            <w:proofErr w:type="spellEnd"/>
+            <w:r>
+              <w:rPr>
+                <w:rFonts w:ascii="Avenir Roman" w:hAnsi="Avenir Roman"/>
+                <w:color w:val="404040" w:themeColor="text1" w:themeTint="BF"/>
+                <w:sz w:val="20"/>
+                <w:szCs w:val="20"/>
+              </w:rPr>
+              <w:t xml:space="preserve"> Liu, Ying Liu, Dong Wang and </w:t>
+            </w:r>
+            <w:proofErr w:type="spellStart"/>
+            <w:r>
+              <w:rPr>
+                <w:rFonts w:ascii="Avenir Roman" w:hAnsi="Avenir Roman"/>
+                <w:color w:val="404040" w:themeColor="text1" w:themeTint="BF"/>
+                <w:sz w:val="20"/>
+                <w:szCs w:val="20"/>
+              </w:rPr>
+              <w:t>Qiang</w:t>
+            </w:r>
+            <w:proofErr w:type="spellEnd"/>
+            <w:r>
+              <w:rPr>
+                <w:rFonts w:ascii="Avenir Roman" w:hAnsi="Avenir Roman"/>
+                <w:color w:val="404040" w:themeColor="text1" w:themeTint="BF"/>
+                <w:sz w:val="20"/>
+                <w:szCs w:val="20"/>
+              </w:rPr>
+              <w:t xml:space="preserve"> Li. </w:t>
+            </w:r>
+            <w:r>
+              <w:rPr>
+                <w:rFonts w:ascii="Avenir Roman" w:hAnsi="Avenir Roman"/>
+                <w:b/>
+                <w:color w:val="404040" w:themeColor="text1" w:themeTint="BF"/>
+                <w:sz w:val="20"/>
+                <w:szCs w:val="20"/>
+              </w:rPr>
+              <w:t>Lies in the Air: Characterizing Fake-base-station Spam Ecosystem in China.</w:t>
+            </w:r>
+            <w:r>
+              <w:rPr>
+                <w:rFonts w:ascii="Avenir Roman" w:hAnsi="Avenir Roman"/>
+                <w:color w:val="404040" w:themeColor="text1" w:themeTint="BF"/>
+                <w:sz w:val="20"/>
+                <w:szCs w:val="20"/>
+              </w:rPr>
+              <w:t xml:space="preserve"> In Proceedings of the 27th ACM Conference on Computer and Communications Security, Virtual event, November 2020.</w:t>
             </w:r>
           </w:p>
         </w:tc>
@@ -2392,7 +2218,7 @@
       <w:tr>
         <w:tc>
           <w:tcPr>
-            <w:tcW w:w="431" w:type="dxa"/>
+            <w:tcW w:w="572" w:type="dxa"/>
           </w:tcPr>
           <w:p>
             <w:pPr>
@@ -2411,36 +2237,18 @@
                 <w:sz w:val="20"/>
                 <w:szCs w:val="20"/>
               </w:rPr>
-              <w:t>[</w:t>
-            </w:r>
-            <w:r>
-              <w:rPr>
-                <w:rFonts w:ascii="Avenir Roman" w:hAnsi="Avenir Roman"/>
-                <w:color w:val="404040" w:themeColor="text1" w:themeTint="BF"/>
-                <w:sz w:val="20"/>
-                <w:szCs w:val="20"/>
-              </w:rPr>
-              <w:t>4</w:t>
-            </w:r>
-            <w:r>
-              <w:rPr>
-                <w:rFonts w:ascii="Avenir Roman" w:hAnsi="Avenir Roman"/>
-                <w:color w:val="404040" w:themeColor="text1" w:themeTint="BF"/>
-                <w:sz w:val="20"/>
-                <w:szCs w:val="20"/>
-              </w:rPr>
-              <w:t>]</w:t>
+              <w:t>[5]</w:t>
             </w:r>
           </w:p>
         </w:tc>
         <w:tc>
           <w:tcPr>
-            <w:tcW w:w="8594" w:type="dxa"/>
+            <w:tcW w:w="8453" w:type="dxa"/>
           </w:tcPr>
           <w:p>
             <w:pPr>
               <w:spacing w:before="60"/>
-              <w:ind w:firstLine="4"/>
+              <w:ind w:firstLine="6"/>
               <w:rPr>
                 <w:rFonts w:ascii="Avenir Roman" w:hAnsi="Avenir Roman"/>
                 <w:color w:val="404040" w:themeColor="text1" w:themeTint="BF"/>
@@ -2456,97 +2264,168 @@
                 <w:sz w:val="20"/>
                 <w:szCs w:val="20"/>
               </w:rPr>
-              <w:t>[IMC ’19]</w:t>
-            </w:r>
-            <w:r>
-              <w:rPr>
-                <w:rFonts w:ascii="Avenir Roman" w:hAnsi="Avenir Roman"/>
-                <w:color w:val="4472C4" w:themeColor="accent5"/>
+              <w:t xml:space="preserve">[USENIX Security ’20] </w:t>
+            </w:r>
+            <w:proofErr w:type="spellStart"/>
+            <w:r>
+              <w:rPr>
+                <w:rFonts w:ascii="Avenir Roman" w:hAnsi="Avenir Roman"/>
+                <w:color w:val="404040" w:themeColor="text1" w:themeTint="BF"/>
+                <w:sz w:val="20"/>
+                <w:szCs w:val="20"/>
+              </w:rPr>
+              <w:t>Xiaofeng</w:t>
+            </w:r>
+            <w:proofErr w:type="spellEnd"/>
+            <w:r>
+              <w:rPr>
+                <w:rFonts w:ascii="Avenir Roman" w:hAnsi="Avenir Roman"/>
+                <w:color w:val="404040" w:themeColor="text1" w:themeTint="BF"/>
+                <w:sz w:val="20"/>
+                <w:szCs w:val="20"/>
+              </w:rPr>
+              <w:t xml:space="preserve"> Zheng, </w:t>
+            </w:r>
+            <w:r>
+              <w:rPr>
+                <w:rFonts w:ascii="Avenir Roman" w:hAnsi="Avenir Roman"/>
+                <w:b/>
+                <w:color w:val="404040" w:themeColor="text1" w:themeTint="BF"/>
+                <w:sz w:val="20"/>
+                <w:szCs w:val="20"/>
+                <w:u w:val="thick"/>
+              </w:rPr>
+              <w:t>Chaoyi Lu</w:t>
+            </w:r>
+            <w:r>
+              <w:rPr>
+                <w:rFonts w:ascii="Avenir Roman" w:hAnsi="Avenir Roman"/>
+                <w:color w:val="404040" w:themeColor="text1" w:themeTint="BF"/>
+                <w:sz w:val="20"/>
+                <w:szCs w:val="20"/>
+              </w:rPr>
+              <w:t xml:space="preserve">, Jian Peng, </w:t>
+            </w:r>
+            <w:proofErr w:type="spellStart"/>
+            <w:r>
+              <w:rPr>
+                <w:rFonts w:ascii="Avenir Roman" w:hAnsi="Avenir Roman"/>
+                <w:color w:val="404040" w:themeColor="text1" w:themeTint="BF"/>
+                <w:sz w:val="20"/>
+                <w:szCs w:val="20"/>
+              </w:rPr>
+              <w:t>Qiushi</w:t>
+            </w:r>
+            <w:proofErr w:type="spellEnd"/>
+            <w:r>
+              <w:rPr>
+                <w:rFonts w:ascii="Avenir Roman" w:hAnsi="Avenir Roman"/>
+                <w:color w:val="404040" w:themeColor="text1" w:themeTint="BF"/>
+                <w:sz w:val="20"/>
+                <w:szCs w:val="20"/>
+              </w:rPr>
+              <w:t xml:space="preserve"> Yang, </w:t>
+            </w:r>
+            <w:proofErr w:type="spellStart"/>
+            <w:r>
+              <w:rPr>
+                <w:rFonts w:ascii="Avenir Roman" w:hAnsi="Avenir Roman"/>
+                <w:color w:val="404040" w:themeColor="text1" w:themeTint="BF"/>
+                <w:sz w:val="20"/>
+                <w:szCs w:val="20"/>
+              </w:rPr>
+              <w:t>Dongjie</w:t>
+            </w:r>
+            <w:proofErr w:type="spellEnd"/>
+            <w:r>
+              <w:rPr>
+                <w:rFonts w:ascii="Avenir Roman" w:hAnsi="Avenir Roman"/>
+                <w:color w:val="404040" w:themeColor="text1" w:themeTint="BF"/>
+                <w:sz w:val="20"/>
+                <w:szCs w:val="20"/>
+              </w:rPr>
+              <w:t xml:space="preserve"> Zhou, </w:t>
+            </w:r>
+            <w:proofErr w:type="spellStart"/>
+            <w:r>
+              <w:rPr>
+                <w:rFonts w:ascii="Avenir Roman" w:hAnsi="Avenir Roman"/>
+                <w:color w:val="404040" w:themeColor="text1" w:themeTint="BF"/>
+                <w:sz w:val="20"/>
+                <w:szCs w:val="20"/>
+              </w:rPr>
+              <w:t>Baojun</w:t>
+            </w:r>
+            <w:proofErr w:type="spellEnd"/>
+            <w:r>
+              <w:rPr>
+                <w:rFonts w:ascii="Avenir Roman" w:hAnsi="Avenir Roman"/>
+                <w:color w:val="404040" w:themeColor="text1" w:themeTint="BF"/>
+                <w:sz w:val="20"/>
+                <w:szCs w:val="20"/>
+              </w:rPr>
+              <w:t xml:space="preserve"> Liu, </w:t>
+            </w:r>
+            <w:proofErr w:type="spellStart"/>
+            <w:r>
+              <w:rPr>
+                <w:rFonts w:ascii="Avenir Roman" w:hAnsi="Avenir Roman"/>
+                <w:color w:val="404040" w:themeColor="text1" w:themeTint="BF"/>
+                <w:sz w:val="20"/>
+                <w:szCs w:val="20"/>
+              </w:rPr>
+              <w:t>Keyu</w:t>
+            </w:r>
+            <w:proofErr w:type="spellEnd"/>
+            <w:r>
+              <w:rPr>
+                <w:rFonts w:ascii="Avenir Roman" w:hAnsi="Avenir Roman"/>
+                <w:color w:val="404040" w:themeColor="text1" w:themeTint="BF"/>
+                <w:sz w:val="20"/>
+                <w:szCs w:val="20"/>
+              </w:rPr>
+              <w:t xml:space="preserve"> Man, </w:t>
+            </w:r>
+            <w:proofErr w:type="spellStart"/>
+            <w:r>
+              <w:rPr>
+                <w:rFonts w:ascii="Avenir Roman" w:hAnsi="Avenir Roman"/>
+                <w:color w:val="404040" w:themeColor="text1" w:themeTint="BF"/>
+                <w:sz w:val="20"/>
+                <w:szCs w:val="20"/>
+              </w:rPr>
+              <w:t>Shuang</w:t>
+            </w:r>
+            <w:proofErr w:type="spellEnd"/>
+            <w:r>
+              <w:rPr>
+                <w:rFonts w:ascii="Avenir Roman" w:hAnsi="Avenir Roman"/>
+                <w:color w:val="404040" w:themeColor="text1" w:themeTint="BF"/>
+                <w:sz w:val="20"/>
+                <w:szCs w:val="20"/>
+              </w:rPr>
+              <w:t xml:space="preserve"> Hao, </w:t>
+            </w:r>
+            <w:proofErr w:type="spellStart"/>
+            <w:r>
+              <w:rPr>
+                <w:rFonts w:ascii="Avenir Roman" w:hAnsi="Avenir Roman"/>
+                <w:color w:val="404040" w:themeColor="text1" w:themeTint="BF"/>
+                <w:sz w:val="20"/>
+                <w:szCs w:val="20"/>
+              </w:rPr>
+              <w:t>Haixin</w:t>
+            </w:r>
+            <w:proofErr w:type="spellEnd"/>
+            <w:r>
+              <w:rPr>
+                <w:rFonts w:ascii="Avenir Roman" w:hAnsi="Avenir Roman"/>
+                <w:color w:val="404040" w:themeColor="text1" w:themeTint="BF"/>
                 <w:sz w:val="20"/>
                 <w:szCs w:val="20"/>
               </w:rPr>
               <w:t xml:space="preserve"> </w:t>
             </w:r>
-            <w:r>
-              <w:rPr>
-                <w:rFonts w:ascii="Avenir Roman" w:hAnsi="Avenir Roman"/>
-                <w:b/>
-                <w:color w:val="404040" w:themeColor="text1" w:themeTint="BF"/>
-                <w:sz w:val="20"/>
-                <w:szCs w:val="20"/>
-                <w:u w:val="thick"/>
-              </w:rPr>
-              <w:t>Chaoyi Lu</w:t>
-            </w:r>
-            <w:r>
-              <w:rPr>
-                <w:rFonts w:ascii="Avenir Roman" w:hAnsi="Avenir Roman"/>
-                <w:color w:val="404040" w:themeColor="text1" w:themeTint="BF"/>
-                <w:sz w:val="20"/>
-                <w:szCs w:val="20"/>
-              </w:rPr>
-              <w:t xml:space="preserve">, </w:t>
-            </w:r>
-            <w:proofErr w:type="spellStart"/>
-            <w:r>
-              <w:rPr>
-                <w:rFonts w:ascii="Avenir Roman" w:hAnsi="Avenir Roman"/>
-                <w:color w:val="404040" w:themeColor="text1" w:themeTint="BF"/>
-                <w:sz w:val="20"/>
-                <w:szCs w:val="20"/>
-              </w:rPr>
-              <w:t>Baojun</w:t>
-            </w:r>
-            <w:proofErr w:type="spellEnd"/>
-            <w:r>
-              <w:rPr>
-                <w:rFonts w:ascii="Avenir Roman" w:hAnsi="Avenir Roman"/>
-                <w:color w:val="404040" w:themeColor="text1" w:themeTint="BF"/>
-                <w:sz w:val="20"/>
-                <w:szCs w:val="20"/>
-              </w:rPr>
-              <w:t xml:space="preserve"> Liu, Zhou Li, </w:t>
-            </w:r>
-            <w:proofErr w:type="spellStart"/>
-            <w:r>
-              <w:rPr>
-                <w:rFonts w:ascii="Avenir Roman" w:hAnsi="Avenir Roman"/>
-                <w:color w:val="404040" w:themeColor="text1" w:themeTint="BF"/>
-                <w:sz w:val="20"/>
-                <w:szCs w:val="20"/>
-              </w:rPr>
-              <w:t>Shuang</w:t>
-            </w:r>
-            <w:proofErr w:type="spellEnd"/>
-            <w:r>
-              <w:rPr>
-                <w:rFonts w:ascii="Avenir Roman" w:hAnsi="Avenir Roman"/>
-                <w:color w:val="404040" w:themeColor="text1" w:themeTint="BF"/>
-                <w:sz w:val="20"/>
-                <w:szCs w:val="20"/>
-              </w:rPr>
-              <w:t xml:space="preserve"> Hao, </w:t>
-            </w:r>
-            <w:proofErr w:type="spellStart"/>
-            <w:r>
-              <w:rPr>
-                <w:rFonts w:ascii="Avenir Roman" w:hAnsi="Avenir Roman"/>
-                <w:color w:val="404040" w:themeColor="text1" w:themeTint="BF"/>
-                <w:sz w:val="20"/>
-                <w:szCs w:val="20"/>
-              </w:rPr>
-              <w:t>Haixin</w:t>
-            </w:r>
-            <w:proofErr w:type="spellEnd"/>
-            <w:r>
-              <w:rPr>
-                <w:rFonts w:ascii="Avenir Roman" w:hAnsi="Avenir Roman"/>
-                <w:color w:val="404040" w:themeColor="text1" w:themeTint="BF"/>
-                <w:sz w:val="20"/>
-                <w:szCs w:val="20"/>
-              </w:rPr>
-              <w:t xml:space="preserve"> </w:t>
-            </w:r>
             <w:proofErr w:type="spellStart"/>
             <w:r>
               <w:rPr>
@@ -2565,350 +2444,52 @@
                 <w:sz w:val="20"/>
                 <w:szCs w:val="20"/>
               </w:rPr>
-              <w:t xml:space="preserve">, </w:t>
-            </w:r>
-            <w:proofErr w:type="spellStart"/>
-            <w:r>
-              <w:rPr>
-                <w:rFonts w:ascii="Avenir Roman" w:hAnsi="Avenir Roman"/>
-                <w:color w:val="404040" w:themeColor="text1" w:themeTint="BF"/>
-                <w:sz w:val="20"/>
-                <w:szCs w:val="20"/>
-              </w:rPr>
-              <w:t>Mingming</w:t>
-            </w:r>
-            <w:proofErr w:type="spellEnd"/>
-            <w:r>
-              <w:rPr>
-                <w:rFonts w:ascii="Avenir Roman" w:hAnsi="Avenir Roman"/>
-                <w:color w:val="404040" w:themeColor="text1" w:themeTint="BF"/>
-                <w:sz w:val="20"/>
-                <w:szCs w:val="20"/>
-              </w:rPr>
-              <w:t xml:space="preserve"> Zhang, </w:t>
-            </w:r>
-            <w:proofErr w:type="spellStart"/>
-            <w:r>
-              <w:rPr>
-                <w:rFonts w:ascii="Avenir Roman" w:hAnsi="Avenir Roman"/>
-                <w:color w:val="404040" w:themeColor="text1" w:themeTint="BF"/>
-                <w:sz w:val="20"/>
-                <w:szCs w:val="20"/>
-              </w:rPr>
-              <w:t>Chunying</w:t>
-            </w:r>
-            <w:proofErr w:type="spellEnd"/>
-            <w:r>
-              <w:rPr>
-                <w:rFonts w:ascii="Avenir Roman" w:hAnsi="Avenir Roman"/>
-                <w:color w:val="404040" w:themeColor="text1" w:themeTint="BF"/>
-                <w:sz w:val="20"/>
-                <w:szCs w:val="20"/>
-              </w:rPr>
-              <w:t xml:space="preserve"> </w:t>
-            </w:r>
-            <w:proofErr w:type="spellStart"/>
-            <w:r>
-              <w:rPr>
-                <w:rFonts w:ascii="Avenir Roman" w:hAnsi="Avenir Roman"/>
-                <w:color w:val="404040" w:themeColor="text1" w:themeTint="BF"/>
-                <w:sz w:val="20"/>
-                <w:szCs w:val="20"/>
-              </w:rPr>
-              <w:t>Leng</w:t>
-            </w:r>
-            <w:proofErr w:type="spellEnd"/>
-            <w:r>
-              <w:rPr>
-                <w:rFonts w:ascii="Avenir Roman" w:hAnsi="Avenir Roman"/>
-                <w:color w:val="404040" w:themeColor="text1" w:themeTint="BF"/>
-                <w:sz w:val="20"/>
-                <w:szCs w:val="20"/>
-              </w:rPr>
-              <w:t xml:space="preserve">, Ying Liu, </w:t>
-            </w:r>
-            <w:proofErr w:type="spellStart"/>
-            <w:r>
-              <w:rPr>
-                <w:rFonts w:ascii="Avenir Roman" w:hAnsi="Avenir Roman"/>
-                <w:color w:val="404040" w:themeColor="text1" w:themeTint="BF"/>
-                <w:sz w:val="20"/>
-                <w:szCs w:val="20"/>
-              </w:rPr>
-              <w:t>Zaifeng</w:t>
-            </w:r>
-            <w:proofErr w:type="spellEnd"/>
-            <w:r>
-              <w:rPr>
-                <w:rFonts w:ascii="Avenir Roman" w:hAnsi="Avenir Roman"/>
-                <w:color w:val="404040" w:themeColor="text1" w:themeTint="BF"/>
-                <w:sz w:val="20"/>
-                <w:szCs w:val="20"/>
-              </w:rPr>
-              <w:t xml:space="preserve"> Zhang and </w:t>
-            </w:r>
-            <w:proofErr w:type="spellStart"/>
-            <w:r>
-              <w:rPr>
-                <w:rFonts w:ascii="Avenir Roman" w:hAnsi="Avenir Roman"/>
-                <w:color w:val="404040" w:themeColor="text1" w:themeTint="BF"/>
-                <w:sz w:val="20"/>
-                <w:szCs w:val="20"/>
-              </w:rPr>
-              <w:t>Jianping</w:t>
-            </w:r>
-            <w:proofErr w:type="spellEnd"/>
-            <w:r>
-              <w:rPr>
-                <w:rFonts w:ascii="Avenir Roman" w:hAnsi="Avenir Roman"/>
-                <w:color w:val="404040" w:themeColor="text1" w:themeTint="BF"/>
-                <w:sz w:val="20"/>
-                <w:szCs w:val="20"/>
-              </w:rPr>
-              <w:t xml:space="preserve"> Wu. </w:t>
-            </w:r>
-            <w:r>
-              <w:rPr>
-                <w:rFonts w:ascii="Avenir Roman" w:hAnsi="Avenir Roman"/>
-                <w:b/>
-                <w:color w:val="404040" w:themeColor="text1" w:themeTint="BF"/>
-                <w:sz w:val="20"/>
-                <w:szCs w:val="20"/>
-              </w:rPr>
-              <w:t xml:space="preserve">An End-to-End, Large-Scale Measurement of DNS-over-Encryption: How Far Have We </w:t>
-            </w:r>
-            <w:proofErr w:type="gramStart"/>
-            <w:r>
-              <w:rPr>
-                <w:rFonts w:ascii="Avenir Roman" w:hAnsi="Avenir Roman"/>
-                <w:b/>
-                <w:color w:val="404040" w:themeColor="text1" w:themeTint="BF"/>
-                <w:sz w:val="20"/>
-                <w:szCs w:val="20"/>
-              </w:rPr>
-              <w:t>Come?</w:t>
-            </w:r>
-            <w:r>
-              <w:rPr>
-                <w:rFonts w:ascii="Avenir Roman" w:hAnsi="Avenir Roman"/>
-                <w:color w:val="404040" w:themeColor="text1" w:themeTint="BF"/>
-                <w:sz w:val="20"/>
-                <w:szCs w:val="20"/>
-              </w:rPr>
-              <w:t>.</w:t>
-            </w:r>
-            <w:proofErr w:type="gramEnd"/>
-            <w:r>
-              <w:rPr>
-                <w:rFonts w:ascii="Avenir Roman" w:hAnsi="Avenir Roman"/>
-                <w:b/>
-                <w:color w:val="404040" w:themeColor="text1" w:themeTint="BF"/>
-                <w:sz w:val="20"/>
-                <w:szCs w:val="20"/>
-              </w:rPr>
-              <w:t xml:space="preserve"> </w:t>
-            </w:r>
-            <w:r>
-              <w:rPr>
-                <w:rFonts w:ascii="Avenir Roman" w:hAnsi="Avenir Roman"/>
-                <w:color w:val="404040" w:themeColor="text1" w:themeTint="BF"/>
-                <w:sz w:val="20"/>
-                <w:szCs w:val="20"/>
-              </w:rPr>
-              <w:t>In Proceedings of the Internet Measurement Conference, Amsterdam, Netherlands, October 2019.</w:t>
-            </w:r>
-          </w:p>
-          <w:p>
-            <w:pPr>
-              <w:ind w:left="6"/>
-              <w:rPr>
-                <w:rFonts w:ascii="Avenir Roman" w:hAnsi="Avenir Roman"/>
-                <w:b/>
-                <w:i/>
-                <w:color w:val="4472C4" w:themeColor="accent5"/>
-                <w:sz w:val="20"/>
-                <w:szCs w:val="20"/>
-              </w:rPr>
-            </w:pPr>
-            <w:r>
-              <w:rPr>
-                <w:rFonts w:ascii="Avenir Roman" w:hAnsi="Avenir Roman" w:cs="Arial (Body CS)"/>
-                <w:b/>
-                <w:color w:val="4472C4" w:themeColor="accent5"/>
-                <w:spacing w:val="20"/>
-                <w:sz w:val="20"/>
-              </w:rPr>
-              <w:sym w:font="Symbol" w:char="F0B7"/>
-            </w:r>
-            <w:r>
-              <w:rPr>
-                <w:rFonts w:ascii="Avenir Roman" w:hAnsi="Avenir Roman" w:cs="Arial (Body CS)"/>
-                <w:b/>
-                <w:color w:val="4472C4" w:themeColor="accent5"/>
-                <w:spacing w:val="20"/>
-                <w:sz w:val="20"/>
-              </w:rPr>
-              <w:t xml:space="preserve"> </w:t>
-            </w:r>
-            <w:r>
-              <w:rPr>
-                <w:rFonts w:ascii="Avenir Roman" w:hAnsi="Avenir Roman"/>
-                <w:b/>
-                <w:i/>
-                <w:color w:val="4472C4" w:themeColor="accent5"/>
-                <w:sz w:val="20"/>
-                <w:szCs w:val="20"/>
-              </w:rPr>
-              <w:t>Winner of</w:t>
-            </w:r>
-            <w:r>
-              <w:rPr>
-                <w:rFonts w:ascii="Avenir Roman" w:hAnsi="Avenir Roman"/>
-                <w:b/>
-                <w:i/>
-                <w:color w:val="4472C4" w:themeColor="accent5"/>
-                <w:sz w:val="20"/>
-                <w:szCs w:val="20"/>
-              </w:rPr>
-              <w:t xml:space="preserve"> </w:t>
-            </w:r>
-            <w:r>
-              <w:rPr>
-                <w:rFonts w:ascii="Avenir Roman" w:hAnsi="Avenir Roman"/>
-                <w:b/>
-                <w:i/>
-                <w:color w:val="4472C4" w:themeColor="accent5"/>
-                <w:sz w:val="20"/>
-                <w:szCs w:val="20"/>
-              </w:rPr>
-              <w:t xml:space="preserve">IRTF </w:t>
-            </w:r>
-            <w:r>
-              <w:rPr>
-                <w:rFonts w:ascii="Avenir Roman" w:hAnsi="Avenir Roman"/>
-                <w:b/>
-                <w:i/>
-                <w:color w:val="4472C4" w:themeColor="accent5"/>
-                <w:sz w:val="20"/>
-                <w:szCs w:val="20"/>
-              </w:rPr>
-              <w:t>A</w:t>
-            </w:r>
-            <w:r>
-              <w:rPr>
-                <w:rFonts w:ascii="Avenir Roman" w:hAnsi="Avenir Roman"/>
-                <w:b/>
-                <w:i/>
-                <w:color w:val="4472C4" w:themeColor="accent5"/>
-                <w:sz w:val="20"/>
-                <w:szCs w:val="20"/>
-              </w:rPr>
-              <w:t xml:space="preserve">pplied </w:t>
-            </w:r>
-            <w:r>
-              <w:rPr>
-                <w:rFonts w:ascii="Avenir Roman" w:hAnsi="Avenir Roman"/>
-                <w:b/>
-                <w:i/>
-                <w:color w:val="4472C4" w:themeColor="accent5"/>
-                <w:sz w:val="20"/>
-                <w:szCs w:val="20"/>
-              </w:rPr>
-              <w:t>N</w:t>
-            </w:r>
-            <w:r>
-              <w:rPr>
-                <w:rFonts w:ascii="Avenir Roman" w:hAnsi="Avenir Roman"/>
-                <w:b/>
-                <w:i/>
-                <w:color w:val="4472C4" w:themeColor="accent5"/>
-                <w:sz w:val="20"/>
-                <w:szCs w:val="20"/>
-              </w:rPr>
-              <w:t xml:space="preserve">etworking </w:t>
-            </w:r>
-            <w:r>
-              <w:rPr>
-                <w:rFonts w:ascii="Avenir Roman" w:hAnsi="Avenir Roman"/>
-                <w:b/>
-                <w:i/>
-                <w:color w:val="4472C4" w:themeColor="accent5"/>
-                <w:sz w:val="20"/>
-                <w:szCs w:val="20"/>
-              </w:rPr>
-              <w:t>R</w:t>
-            </w:r>
-            <w:r>
-              <w:rPr>
-                <w:rFonts w:ascii="Avenir Roman" w:hAnsi="Avenir Roman"/>
-                <w:b/>
-                <w:i/>
-                <w:color w:val="4472C4" w:themeColor="accent5"/>
-                <w:sz w:val="20"/>
-                <w:szCs w:val="20"/>
-              </w:rPr>
-              <w:t xml:space="preserve">esearch </w:t>
-            </w:r>
-            <w:r>
-              <w:rPr>
-                <w:rFonts w:ascii="Avenir Roman" w:hAnsi="Avenir Roman"/>
-                <w:b/>
-                <w:i/>
-                <w:color w:val="4472C4" w:themeColor="accent5"/>
-                <w:sz w:val="20"/>
-                <w:szCs w:val="20"/>
-              </w:rPr>
-              <w:t>P</w:t>
-            </w:r>
-            <w:r>
-              <w:rPr>
-                <w:rFonts w:ascii="Avenir Roman" w:hAnsi="Avenir Roman"/>
-                <w:b/>
-                <w:i/>
-                <w:color w:val="4472C4" w:themeColor="accent5"/>
-                <w:sz w:val="20"/>
-                <w:szCs w:val="20"/>
-              </w:rPr>
-              <w:t>rize</w:t>
-            </w:r>
-            <w:r>
-              <w:rPr>
-                <w:rFonts w:ascii="Avenir Roman" w:hAnsi="Avenir Roman"/>
-                <w:b/>
-                <w:i/>
-                <w:color w:val="4472C4" w:themeColor="accent5"/>
-                <w:sz w:val="20"/>
-                <w:szCs w:val="20"/>
-              </w:rPr>
-              <w:t xml:space="preserve"> </w:t>
-            </w:r>
-            <w:r>
-              <w:rPr>
-                <w:rFonts w:ascii="Avenir Roman" w:hAnsi="Avenir Roman"/>
-                <w:b/>
-                <w:i/>
-                <w:color w:val="4472C4" w:themeColor="accent5"/>
-                <w:sz w:val="20"/>
-                <w:szCs w:val="20"/>
-              </w:rPr>
-              <w:t xml:space="preserve">(ANRP) </w:t>
-            </w:r>
-            <w:r>
-              <w:rPr>
-                <w:rFonts w:ascii="Avenir Roman" w:hAnsi="Avenir Roman"/>
-                <w:b/>
-                <w:i/>
-                <w:color w:val="4472C4" w:themeColor="accent5"/>
-                <w:sz w:val="20"/>
-                <w:szCs w:val="20"/>
-              </w:rPr>
-              <w:t>2020</w:t>
+              <w:t xml:space="preserve"> and </w:t>
+            </w:r>
+            <w:proofErr w:type="spellStart"/>
+            <w:r>
+              <w:rPr>
+                <w:rFonts w:ascii="Avenir Roman" w:hAnsi="Avenir Roman"/>
+                <w:color w:val="404040" w:themeColor="text1" w:themeTint="BF"/>
+                <w:sz w:val="20"/>
+                <w:szCs w:val="20"/>
+              </w:rPr>
+              <w:t>Zhiyun</w:t>
+            </w:r>
+            <w:proofErr w:type="spellEnd"/>
+            <w:r>
+              <w:rPr>
+                <w:rFonts w:ascii="Avenir Roman" w:hAnsi="Avenir Roman"/>
+                <w:color w:val="404040" w:themeColor="text1" w:themeTint="BF"/>
+                <w:sz w:val="20"/>
+                <w:szCs w:val="20"/>
+              </w:rPr>
+              <w:t xml:space="preserve"> Qian. </w:t>
+            </w:r>
+            <w:r>
+              <w:rPr>
+                <w:rFonts w:ascii="Avenir Roman" w:hAnsi="Avenir Roman"/>
+                <w:b/>
+                <w:color w:val="404040" w:themeColor="text1" w:themeTint="BF"/>
+                <w:sz w:val="20"/>
+                <w:szCs w:val="20"/>
+              </w:rPr>
+              <w:t>Poison Over Troubled Forwarders: A Cache Poisoning Attack Targeting DNS Forwarding Devices.</w:t>
+            </w:r>
+            <w:r>
+              <w:rPr>
+                <w:rFonts w:ascii="Avenir Roman" w:hAnsi="Avenir Roman"/>
+                <w:color w:val="404040" w:themeColor="text1" w:themeTint="BF"/>
+                <w:sz w:val="20"/>
+                <w:szCs w:val="20"/>
+              </w:rPr>
+              <w:t xml:space="preserve"> In Proceedings of the 29th USENIX Security Symposium, Virtual event, August 2020.</w:t>
             </w:r>
           </w:p>
           <w:p>
             <w:pPr>
               <w:spacing w:after="100"/>
-              <w:ind w:left="6"/>
+              <w:ind w:firstLine="6"/>
               <w:rPr>
                 <w:rFonts w:ascii="Avenir Roman" w:hAnsi="Avenir Roman"/>
                 <w:b/>
@@ -2939,14 +2520,14 @@
             </w:r>
             <w:r>
               <w:rPr>
-                <w:rFonts w:ascii="Avenir Roman" w:hAnsi="Avenir Roman"/>
+                <w:rFonts w:ascii="Avenir Roman" w:hAnsi="Avenir Roman" w:hint="eastAsia"/>
                 <w:b/>
                 <w:i/>
                 <w:color w:val="4472C4" w:themeColor="accent5"/>
                 <w:sz w:val="20"/>
                 <w:szCs w:val="20"/>
               </w:rPr>
-              <w:t>Nominee of Distinguished Paper Award</w:t>
+              <w:t>Community</w:t>
             </w:r>
             <w:r>
               <w:rPr>
@@ -2957,7 +2538,7 @@
                 <w:sz w:val="20"/>
                 <w:szCs w:val="20"/>
               </w:rPr>
-              <w:t xml:space="preserve"> </w:t>
+              <w:t xml:space="preserve"> &amp; industrial conferences: </w:t>
             </w:r>
             <w:r>
               <w:rPr>
@@ -2968,7 +2549,7 @@
                 <w:sz w:val="20"/>
                 <w:szCs w:val="20"/>
               </w:rPr>
-              <w:t>&amp; Community Contribution Award</w:t>
+              <w:t>ICANN DNS Symposium 2021</w:t>
             </w:r>
           </w:p>
         </w:tc>
@@ -2976,7 +2557,7 @@
       <w:tr>
         <w:tc>
           <w:tcPr>
-            <w:tcW w:w="431" w:type="dxa"/>
+            <w:tcW w:w="572" w:type="dxa"/>
           </w:tcPr>
           <w:p>
             <w:pPr>
@@ -2996,31 +2577,557 @@
                 <w:szCs w:val="20"/>
               </w:rPr>
               <w:lastRenderedPageBreak/>
-              <w:t>[</w:t>
-            </w:r>
-            <w:r>
-              <w:rPr>
-                <w:rFonts w:ascii="Avenir Roman" w:hAnsi="Avenir Roman"/>
-                <w:color w:val="404040" w:themeColor="text1" w:themeTint="BF"/>
-                <w:sz w:val="20"/>
-                <w:szCs w:val="20"/>
-              </w:rPr>
-              <w:t>3</w:t>
-            </w:r>
-            <w:r>
-              <w:rPr>
-                <w:rFonts w:ascii="Avenir Roman" w:hAnsi="Avenir Roman"/>
-                <w:color w:val="404040" w:themeColor="text1" w:themeTint="BF"/>
-                <w:sz w:val="20"/>
-                <w:szCs w:val="20"/>
-              </w:rPr>
-              <w:t>]</w:t>
+              <w:t>[4]</w:t>
             </w:r>
           </w:p>
         </w:tc>
         <w:tc>
           <w:tcPr>
-            <w:tcW w:w="8594" w:type="dxa"/>
+            <w:tcW w:w="8453" w:type="dxa"/>
+          </w:tcPr>
+          <w:p>
+            <w:pPr>
+              <w:spacing w:before="60"/>
+              <w:ind w:firstLine="4"/>
+              <w:rPr>
+                <w:rFonts w:ascii="Avenir Roman" w:hAnsi="Avenir Roman"/>
+                <w:color w:val="404040" w:themeColor="text1" w:themeTint="BF"/>
+                <w:sz w:val="20"/>
+                <w:szCs w:val="20"/>
+              </w:rPr>
+            </w:pPr>
+            <w:r>
+              <w:rPr>
+                <w:rFonts w:ascii="Avenir Roman" w:hAnsi="Avenir Roman"/>
+                <w:b/>
+                <w:color w:val="4472C4" w:themeColor="accent5"/>
+                <w:sz w:val="20"/>
+                <w:szCs w:val="20"/>
+              </w:rPr>
+              <w:t>[IMC ’19]</w:t>
+            </w:r>
+            <w:r>
+              <w:rPr>
+                <w:rFonts w:ascii="Avenir Roman" w:hAnsi="Avenir Roman"/>
+                <w:color w:val="4472C4" w:themeColor="accent5"/>
+                <w:sz w:val="20"/>
+                <w:szCs w:val="20"/>
+              </w:rPr>
+              <w:t xml:space="preserve"> </w:t>
+            </w:r>
+            <w:r>
+              <w:rPr>
+                <w:rFonts w:ascii="Avenir Roman" w:hAnsi="Avenir Roman"/>
+                <w:b/>
+                <w:color w:val="404040" w:themeColor="text1" w:themeTint="BF"/>
+                <w:sz w:val="20"/>
+                <w:szCs w:val="20"/>
+                <w:u w:val="thick"/>
+              </w:rPr>
+              <w:t>Chaoyi Lu</w:t>
+            </w:r>
+            <w:r>
+              <w:rPr>
+                <w:rFonts w:ascii="Avenir Roman" w:hAnsi="Avenir Roman"/>
+                <w:color w:val="404040" w:themeColor="text1" w:themeTint="BF"/>
+                <w:sz w:val="20"/>
+                <w:szCs w:val="20"/>
+              </w:rPr>
+              <w:t xml:space="preserve">, </w:t>
+            </w:r>
+            <w:proofErr w:type="spellStart"/>
+            <w:r>
+              <w:rPr>
+                <w:rFonts w:ascii="Avenir Roman" w:hAnsi="Avenir Roman"/>
+                <w:color w:val="404040" w:themeColor="text1" w:themeTint="BF"/>
+                <w:sz w:val="20"/>
+                <w:szCs w:val="20"/>
+              </w:rPr>
+              <w:t>Baojun</w:t>
+            </w:r>
+            <w:proofErr w:type="spellEnd"/>
+            <w:r>
+              <w:rPr>
+                <w:rFonts w:ascii="Avenir Roman" w:hAnsi="Avenir Roman"/>
+                <w:color w:val="404040" w:themeColor="text1" w:themeTint="BF"/>
+                <w:sz w:val="20"/>
+                <w:szCs w:val="20"/>
+              </w:rPr>
+              <w:t xml:space="preserve"> Liu, Zhou Li, </w:t>
+            </w:r>
+            <w:proofErr w:type="spellStart"/>
+            <w:r>
+              <w:rPr>
+                <w:rFonts w:ascii="Avenir Roman" w:hAnsi="Avenir Roman"/>
+                <w:color w:val="404040" w:themeColor="text1" w:themeTint="BF"/>
+                <w:sz w:val="20"/>
+                <w:szCs w:val="20"/>
+              </w:rPr>
+              <w:t>Shuang</w:t>
+            </w:r>
+            <w:proofErr w:type="spellEnd"/>
+            <w:r>
+              <w:rPr>
+                <w:rFonts w:ascii="Avenir Roman" w:hAnsi="Avenir Roman"/>
+                <w:color w:val="404040" w:themeColor="text1" w:themeTint="BF"/>
+                <w:sz w:val="20"/>
+                <w:szCs w:val="20"/>
+              </w:rPr>
+              <w:t xml:space="preserve"> Hao, </w:t>
+            </w:r>
+            <w:proofErr w:type="spellStart"/>
+            <w:r>
+              <w:rPr>
+                <w:rFonts w:ascii="Avenir Roman" w:hAnsi="Avenir Roman"/>
+                <w:color w:val="404040" w:themeColor="text1" w:themeTint="BF"/>
+                <w:sz w:val="20"/>
+                <w:szCs w:val="20"/>
+              </w:rPr>
+              <w:t>Haixin</w:t>
+            </w:r>
+            <w:proofErr w:type="spellEnd"/>
+            <w:r>
+              <w:rPr>
+                <w:rFonts w:ascii="Avenir Roman" w:hAnsi="Avenir Roman"/>
+                <w:color w:val="404040" w:themeColor="text1" w:themeTint="BF"/>
+                <w:sz w:val="20"/>
+                <w:szCs w:val="20"/>
+              </w:rPr>
+              <w:t xml:space="preserve"> </w:t>
+            </w:r>
+            <w:proofErr w:type="spellStart"/>
+            <w:r>
+              <w:rPr>
+                <w:rFonts w:ascii="Avenir Roman" w:hAnsi="Avenir Roman"/>
+                <w:color w:val="404040" w:themeColor="text1" w:themeTint="BF"/>
+                <w:sz w:val="20"/>
+                <w:szCs w:val="20"/>
+              </w:rPr>
+              <w:t>Duan</w:t>
+            </w:r>
+            <w:proofErr w:type="spellEnd"/>
+            <w:r>
+              <w:rPr>
+                <w:rFonts w:ascii="Avenir Roman" w:hAnsi="Avenir Roman"/>
+                <w:color w:val="404040" w:themeColor="text1" w:themeTint="BF"/>
+                <w:sz w:val="20"/>
+                <w:szCs w:val="20"/>
+              </w:rPr>
+              <w:t xml:space="preserve">, </w:t>
+            </w:r>
+            <w:proofErr w:type="spellStart"/>
+            <w:r>
+              <w:rPr>
+                <w:rFonts w:ascii="Avenir Roman" w:hAnsi="Avenir Roman"/>
+                <w:color w:val="404040" w:themeColor="text1" w:themeTint="BF"/>
+                <w:sz w:val="20"/>
+                <w:szCs w:val="20"/>
+              </w:rPr>
+              <w:t>Mingming</w:t>
+            </w:r>
+            <w:proofErr w:type="spellEnd"/>
+            <w:r>
+              <w:rPr>
+                <w:rFonts w:ascii="Avenir Roman" w:hAnsi="Avenir Roman"/>
+                <w:color w:val="404040" w:themeColor="text1" w:themeTint="BF"/>
+                <w:sz w:val="20"/>
+                <w:szCs w:val="20"/>
+              </w:rPr>
+              <w:t xml:space="preserve"> Zhang, </w:t>
+            </w:r>
+            <w:proofErr w:type="spellStart"/>
+            <w:r>
+              <w:rPr>
+                <w:rFonts w:ascii="Avenir Roman" w:hAnsi="Avenir Roman"/>
+                <w:color w:val="404040" w:themeColor="text1" w:themeTint="BF"/>
+                <w:sz w:val="20"/>
+                <w:szCs w:val="20"/>
+              </w:rPr>
+              <w:t>Chunying</w:t>
+            </w:r>
+            <w:proofErr w:type="spellEnd"/>
+            <w:r>
+              <w:rPr>
+                <w:rFonts w:ascii="Avenir Roman" w:hAnsi="Avenir Roman"/>
+                <w:color w:val="404040" w:themeColor="text1" w:themeTint="BF"/>
+                <w:sz w:val="20"/>
+                <w:szCs w:val="20"/>
+              </w:rPr>
+              <w:t xml:space="preserve"> </w:t>
+            </w:r>
+            <w:proofErr w:type="spellStart"/>
+            <w:r>
+              <w:rPr>
+                <w:rFonts w:ascii="Avenir Roman" w:hAnsi="Avenir Roman"/>
+                <w:color w:val="404040" w:themeColor="text1" w:themeTint="BF"/>
+                <w:sz w:val="20"/>
+                <w:szCs w:val="20"/>
+              </w:rPr>
+              <w:t>Leng</w:t>
+            </w:r>
+            <w:proofErr w:type="spellEnd"/>
+            <w:r>
+              <w:rPr>
+                <w:rFonts w:ascii="Avenir Roman" w:hAnsi="Avenir Roman"/>
+                <w:color w:val="404040" w:themeColor="text1" w:themeTint="BF"/>
+                <w:sz w:val="20"/>
+                <w:szCs w:val="20"/>
+              </w:rPr>
+              <w:t xml:space="preserve">, Ying Liu, </w:t>
+            </w:r>
+            <w:proofErr w:type="spellStart"/>
+            <w:r>
+              <w:rPr>
+                <w:rFonts w:ascii="Avenir Roman" w:hAnsi="Avenir Roman"/>
+                <w:color w:val="404040" w:themeColor="text1" w:themeTint="BF"/>
+                <w:sz w:val="20"/>
+                <w:szCs w:val="20"/>
+              </w:rPr>
+              <w:t>Zaifeng</w:t>
+            </w:r>
+            <w:proofErr w:type="spellEnd"/>
+            <w:r>
+              <w:rPr>
+                <w:rFonts w:ascii="Avenir Roman" w:hAnsi="Avenir Roman"/>
+                <w:color w:val="404040" w:themeColor="text1" w:themeTint="BF"/>
+                <w:sz w:val="20"/>
+                <w:szCs w:val="20"/>
+              </w:rPr>
+              <w:t xml:space="preserve"> Zhang and </w:t>
+            </w:r>
+            <w:proofErr w:type="spellStart"/>
+            <w:r>
+              <w:rPr>
+                <w:rFonts w:ascii="Avenir Roman" w:hAnsi="Avenir Roman"/>
+                <w:color w:val="404040" w:themeColor="text1" w:themeTint="BF"/>
+                <w:sz w:val="20"/>
+                <w:szCs w:val="20"/>
+              </w:rPr>
+              <w:t>Jianping</w:t>
+            </w:r>
+            <w:proofErr w:type="spellEnd"/>
+            <w:r>
+              <w:rPr>
+                <w:rFonts w:ascii="Avenir Roman" w:hAnsi="Avenir Roman"/>
+                <w:color w:val="404040" w:themeColor="text1" w:themeTint="BF"/>
+                <w:sz w:val="20"/>
+                <w:szCs w:val="20"/>
+              </w:rPr>
+              <w:t xml:space="preserve"> Wu. </w:t>
+            </w:r>
+            <w:r>
+              <w:rPr>
+                <w:rFonts w:ascii="Avenir Roman" w:hAnsi="Avenir Roman"/>
+                <w:b/>
+                <w:color w:val="404040" w:themeColor="text1" w:themeTint="BF"/>
+                <w:sz w:val="20"/>
+                <w:szCs w:val="20"/>
+              </w:rPr>
+              <w:t xml:space="preserve">An End-to-End, Large-Scale Measurement of DNS-over-Encryption: How Far Have We </w:t>
+            </w:r>
+            <w:proofErr w:type="gramStart"/>
+            <w:r>
+              <w:rPr>
+                <w:rFonts w:ascii="Avenir Roman" w:hAnsi="Avenir Roman"/>
+                <w:b/>
+                <w:color w:val="404040" w:themeColor="text1" w:themeTint="BF"/>
+                <w:sz w:val="20"/>
+                <w:szCs w:val="20"/>
+              </w:rPr>
+              <w:t>Come?</w:t>
+            </w:r>
+            <w:r>
+              <w:rPr>
+                <w:rFonts w:ascii="Avenir Roman" w:hAnsi="Avenir Roman"/>
+                <w:color w:val="404040" w:themeColor="text1" w:themeTint="BF"/>
+                <w:sz w:val="20"/>
+                <w:szCs w:val="20"/>
+              </w:rPr>
+              <w:t>.</w:t>
+            </w:r>
+            <w:proofErr w:type="gramEnd"/>
+            <w:r>
+              <w:rPr>
+                <w:rFonts w:ascii="Avenir Roman" w:hAnsi="Avenir Roman"/>
+                <w:b/>
+                <w:color w:val="404040" w:themeColor="text1" w:themeTint="BF"/>
+                <w:sz w:val="20"/>
+                <w:szCs w:val="20"/>
+              </w:rPr>
+              <w:t xml:space="preserve"> </w:t>
+            </w:r>
+            <w:r>
+              <w:rPr>
+                <w:rFonts w:ascii="Avenir Roman" w:hAnsi="Avenir Roman"/>
+                <w:color w:val="404040" w:themeColor="text1" w:themeTint="BF"/>
+                <w:sz w:val="20"/>
+                <w:szCs w:val="20"/>
+              </w:rPr>
+              <w:t>In Proceedings of the Internet Measurement Conference, Amsterdam, Netherlands, October 2019.</w:t>
+            </w:r>
+          </w:p>
+          <w:p>
+            <w:pPr>
+              <w:ind w:left="6"/>
+              <w:rPr>
+                <w:rFonts w:ascii="Avenir Roman" w:hAnsi="Avenir Roman"/>
+                <w:b/>
+                <w:i/>
+                <w:color w:val="4472C4" w:themeColor="accent5"/>
+                <w:sz w:val="20"/>
+                <w:szCs w:val="20"/>
+              </w:rPr>
+            </w:pPr>
+            <w:r>
+              <w:rPr>
+                <w:rFonts w:ascii="Avenir Roman" w:hAnsi="Avenir Roman" w:cs="Arial (Body CS)"/>
+                <w:b/>
+                <w:color w:val="4472C4" w:themeColor="accent5"/>
+                <w:spacing w:val="20"/>
+                <w:sz w:val="20"/>
+              </w:rPr>
+              <w:sym w:font="Symbol" w:char="F0B7"/>
+            </w:r>
+            <w:r>
+              <w:rPr>
+                <w:rFonts w:ascii="Avenir Roman" w:hAnsi="Avenir Roman" w:cs="Arial (Body CS)"/>
+                <w:b/>
+                <w:color w:val="4472C4" w:themeColor="accent5"/>
+                <w:spacing w:val="20"/>
+                <w:sz w:val="20"/>
+              </w:rPr>
+              <w:t xml:space="preserve"> </w:t>
+            </w:r>
+            <w:r>
+              <w:rPr>
+                <w:rFonts w:ascii="Avenir Roman" w:hAnsi="Avenir Roman"/>
+                <w:b/>
+                <w:i/>
+                <w:color w:val="4472C4" w:themeColor="accent5"/>
+                <w:sz w:val="20"/>
+                <w:szCs w:val="20"/>
+              </w:rPr>
+              <w:t>Winner of IRTF Applied Networking Research Prize (ANRP) 2020</w:t>
+            </w:r>
+          </w:p>
+          <w:p>
+            <w:pPr>
+              <w:ind w:left="6"/>
+              <w:rPr>
+                <w:rFonts w:ascii="Avenir Roman" w:hAnsi="Avenir Roman"/>
+                <w:b/>
+                <w:i/>
+                <w:color w:val="4472C4" w:themeColor="accent5"/>
+                <w:sz w:val="20"/>
+                <w:szCs w:val="20"/>
+              </w:rPr>
+            </w:pPr>
+            <w:r>
+              <w:rPr>
+                <w:rFonts w:ascii="Avenir Roman" w:hAnsi="Avenir Roman" w:cs="Arial (Body CS)"/>
+                <w:b/>
+                <w:color w:val="4472C4" w:themeColor="accent5"/>
+                <w:spacing w:val="20"/>
+                <w:sz w:val="20"/>
+              </w:rPr>
+              <w:sym w:font="Symbol" w:char="F0B7"/>
+            </w:r>
+            <w:r>
+              <w:rPr>
+                <w:rFonts w:ascii="Avenir Roman" w:hAnsi="Avenir Roman" w:cs="Arial (Body CS)"/>
+                <w:b/>
+                <w:color w:val="4472C4" w:themeColor="accent5"/>
+                <w:spacing w:val="20"/>
+                <w:sz w:val="20"/>
+              </w:rPr>
+              <w:t xml:space="preserve"> </w:t>
+            </w:r>
+            <w:r>
+              <w:rPr>
+                <w:rFonts w:ascii="Avenir Roman" w:hAnsi="Avenir Roman"/>
+                <w:b/>
+                <w:i/>
+                <w:color w:val="4472C4" w:themeColor="accent5"/>
+                <w:sz w:val="20"/>
+                <w:szCs w:val="20"/>
+              </w:rPr>
+              <w:t xml:space="preserve">Distinguished Paper Award </w:t>
+            </w:r>
+            <w:r>
+              <w:rPr>
+                <w:rFonts w:ascii="Avenir Roman" w:hAnsi="Avenir Roman"/>
+                <w:b/>
+                <w:i/>
+                <w:color w:val="4472C4" w:themeColor="accent5"/>
+                <w:sz w:val="20"/>
+                <w:szCs w:val="20"/>
+              </w:rPr>
+              <w:t xml:space="preserve">Nominee </w:t>
+            </w:r>
+            <w:r>
+              <w:rPr>
+                <w:rFonts w:ascii="Avenir Roman" w:hAnsi="Avenir Roman"/>
+                <w:b/>
+                <w:i/>
+                <w:color w:val="4472C4" w:themeColor="accent5"/>
+                <w:sz w:val="20"/>
+                <w:szCs w:val="20"/>
+              </w:rPr>
+              <w:t>&amp; Community Contribution Award</w:t>
+            </w:r>
+            <w:r>
+              <w:rPr>
+                <w:rFonts w:ascii="Avenir Roman" w:hAnsi="Avenir Roman"/>
+                <w:b/>
+                <w:i/>
+                <w:color w:val="4472C4" w:themeColor="accent5"/>
+                <w:sz w:val="20"/>
+                <w:szCs w:val="20"/>
+              </w:rPr>
+              <w:t xml:space="preserve"> Nominee</w:t>
+            </w:r>
+          </w:p>
+          <w:p>
+            <w:pPr>
+              <w:spacing w:after="100"/>
+              <w:ind w:left="6"/>
+              <w:rPr>
+                <w:rFonts w:ascii="Avenir Roman" w:hAnsi="Avenir Roman"/>
+                <w:b/>
+                <w:color w:val="4472C4" w:themeColor="accent5"/>
+                <w:sz w:val="20"/>
+                <w:szCs w:val="20"/>
+              </w:rPr>
+            </w:pPr>
+            <w:r>
+              <w:rPr>
+                <w:rFonts w:ascii="Avenir Roman" w:hAnsi="Avenir Roman" w:cs="Arial (Body CS)"/>
+                <w:b/>
+                <w:color w:val="4472C4" w:themeColor="accent5"/>
+                <w:spacing w:val="20"/>
+                <w:sz w:val="20"/>
+              </w:rPr>
+              <w:sym w:font="Symbol" w:char="F0B7"/>
+            </w:r>
+            <w:r>
+              <w:rPr>
+                <w:rFonts w:ascii="Avenir Roman" w:hAnsi="Avenir Roman" w:cs="Arial (Body CS)"/>
+                <w:b/>
+                <w:color w:val="4472C4" w:themeColor="accent5"/>
+                <w:spacing w:val="20"/>
+                <w:sz w:val="20"/>
+              </w:rPr>
+              <w:t xml:space="preserve"> </w:t>
+            </w:r>
+            <w:r>
+              <w:rPr>
+                <w:rFonts w:ascii="Avenir Roman" w:hAnsi="Avenir Roman" w:hint="eastAsia"/>
+                <w:b/>
+                <w:i/>
+                <w:color w:val="4472C4" w:themeColor="accent5"/>
+                <w:sz w:val="20"/>
+                <w:szCs w:val="20"/>
+              </w:rPr>
+              <w:t>Community</w:t>
+            </w:r>
+            <w:r>
+              <w:rPr>
+                <w:rFonts w:ascii="Avenir Roman" w:hAnsi="Avenir Roman"/>
+                <w:b/>
+                <w:i/>
+                <w:color w:val="4472C4" w:themeColor="accent5"/>
+                <w:sz w:val="20"/>
+                <w:szCs w:val="20"/>
+              </w:rPr>
+              <w:t xml:space="preserve"> &amp; industrial conferences: </w:t>
+            </w:r>
+            <w:r>
+              <w:rPr>
+                <w:rFonts w:ascii="Avenir Roman" w:hAnsi="Avenir Roman"/>
+                <w:b/>
+                <w:i/>
+                <w:color w:val="4472C4" w:themeColor="accent5"/>
+                <w:sz w:val="20"/>
+                <w:szCs w:val="20"/>
+              </w:rPr>
+              <w:t>IETF 108</w:t>
+            </w:r>
+            <w:r>
+              <w:rPr>
+                <w:rFonts w:ascii="Avenir Roman" w:hAnsi="Avenir Roman"/>
+                <w:b/>
+                <w:i/>
+                <w:color w:val="4472C4" w:themeColor="accent5"/>
+                <w:sz w:val="20"/>
+                <w:szCs w:val="20"/>
+              </w:rPr>
+              <w:t xml:space="preserve"> and </w:t>
+            </w:r>
+            <w:r>
+              <w:rPr>
+                <w:rFonts w:ascii="Avenir Roman" w:hAnsi="Avenir Roman"/>
+                <w:b/>
+                <w:i/>
+                <w:color w:val="4472C4" w:themeColor="accent5"/>
+                <w:sz w:val="20"/>
+                <w:szCs w:val="20"/>
+              </w:rPr>
+              <w:t>DNS-</w:t>
+            </w:r>
+            <w:r>
+              <w:rPr>
+                <w:rFonts w:ascii="Avenir Roman" w:hAnsi="Avenir Roman"/>
+                <w:b/>
+                <w:i/>
+                <w:color w:val="4472C4" w:themeColor="accent5"/>
+                <w:sz w:val="20"/>
+                <w:szCs w:val="20"/>
+              </w:rPr>
+              <w:t>OARC 3</w:t>
+            </w:r>
+            <w:r>
+              <w:rPr>
+                <w:rFonts w:ascii="Avenir Roman" w:hAnsi="Avenir Roman"/>
+                <w:b/>
+                <w:i/>
+                <w:color w:val="4472C4" w:themeColor="accent5"/>
+                <w:sz w:val="20"/>
+                <w:szCs w:val="20"/>
+              </w:rPr>
+              <w:t>1</w:t>
+            </w:r>
+          </w:p>
+        </w:tc>
+      </w:tr>
+      <w:tr>
+        <w:tc>
+          <w:tcPr>
+            <w:tcW w:w="572" w:type="dxa"/>
+          </w:tcPr>
+          <w:p>
+            <w:pPr>
+              <w:spacing w:before="60" w:after="120"/>
+              <w:rPr>
+                <w:rFonts w:ascii="Avenir Roman" w:hAnsi="Avenir Roman"/>
+                <w:color w:val="404040" w:themeColor="text1" w:themeTint="BF"/>
+                <w:sz w:val="20"/>
+                <w:szCs w:val="20"/>
+              </w:rPr>
+            </w:pPr>
+            <w:r>
+              <w:rPr>
+                <w:rFonts w:ascii="Avenir Roman" w:hAnsi="Avenir Roman"/>
+                <w:color w:val="404040" w:themeColor="text1" w:themeTint="BF"/>
+                <w:sz w:val="20"/>
+                <w:szCs w:val="20"/>
+              </w:rPr>
+              <w:t>[3]</w:t>
+            </w:r>
+          </w:p>
+        </w:tc>
+        <w:tc>
+          <w:tcPr>
+            <w:tcW w:w="8453" w:type="dxa"/>
           </w:tcPr>
           <w:p>
             <w:pPr>
@@ -3373,7 +3480,7 @@
         </w:trPr>
         <w:tc>
           <w:tcPr>
-            <w:tcW w:w="431" w:type="dxa"/>
+            <w:tcW w:w="572" w:type="dxa"/>
           </w:tcPr>
           <w:p>
             <w:pPr>
@@ -3392,35 +3499,17 @@
                 <w:sz w:val="20"/>
                 <w:szCs w:val="20"/>
               </w:rPr>
-              <w:t>[</w:t>
-            </w:r>
-            <w:r>
-              <w:rPr>
-                <w:rFonts w:ascii="Avenir Roman" w:hAnsi="Avenir Roman"/>
-                <w:color w:val="404040" w:themeColor="text1" w:themeTint="BF"/>
-                <w:sz w:val="20"/>
-                <w:szCs w:val="20"/>
-              </w:rPr>
-              <w:t>2</w:t>
-            </w:r>
-            <w:r>
-              <w:rPr>
-                <w:rFonts w:ascii="Avenir Roman" w:hAnsi="Avenir Roman"/>
-                <w:color w:val="404040" w:themeColor="text1" w:themeTint="BF"/>
-                <w:sz w:val="20"/>
-                <w:szCs w:val="20"/>
-              </w:rPr>
-              <w:t>]</w:t>
+              <w:t>[2]</w:t>
             </w:r>
           </w:p>
         </w:tc>
         <w:tc>
           <w:tcPr>
-            <w:tcW w:w="8594" w:type="dxa"/>
+            <w:tcW w:w="8453" w:type="dxa"/>
           </w:tcPr>
           <w:p>
             <w:pPr>
-              <w:spacing w:before="60" w:after="120"/>
+              <w:spacing w:before="60"/>
               <w:rPr>
                 <w:rFonts w:ascii="Avenir Roman" w:hAnsi="Avenir Roman"/>
                 <w:color w:val="404040" w:themeColor="text1" w:themeTint="BF"/>
@@ -3565,6 +3654,116 @@
                 <w:szCs w:val="20"/>
               </w:rPr>
               <w:t>. In Proceedings of the 27th USENIX Security Symposium, Baltimore, MD, USA, August 2018.</w:t>
+            </w:r>
+          </w:p>
+          <w:p>
+            <w:pPr>
+              <w:spacing w:after="120"/>
+              <w:rPr>
+                <w:rFonts w:ascii="Avenir Roman" w:hAnsi="Avenir Roman" w:hint="eastAsia"/>
+                <w:b/>
+                <w:i/>
+                <w:color w:val="4472C4" w:themeColor="accent5"/>
+                <w:sz w:val="20"/>
+                <w:szCs w:val="20"/>
+              </w:rPr>
+            </w:pPr>
+            <w:r>
+              <w:rPr>
+                <w:rFonts w:ascii="Avenir Roman" w:hAnsi="Avenir Roman" w:cs="Arial (Body CS)"/>
+                <w:b/>
+                <w:color w:val="4472C4" w:themeColor="accent5"/>
+                <w:spacing w:val="20"/>
+                <w:sz w:val="20"/>
+              </w:rPr>
+              <w:sym w:font="Symbol" w:char="F0B7"/>
+            </w:r>
+            <w:r>
+              <w:rPr>
+                <w:rFonts w:ascii="Avenir Roman" w:hAnsi="Avenir Roman" w:cs="Arial (Body CS)"/>
+                <w:b/>
+                <w:color w:val="4472C4" w:themeColor="accent5"/>
+                <w:spacing w:val="20"/>
+                <w:sz w:val="20"/>
+              </w:rPr>
+              <w:t xml:space="preserve"> </w:t>
+            </w:r>
+            <w:r>
+              <w:rPr>
+                <w:rFonts w:ascii="Avenir Roman" w:hAnsi="Avenir Roman" w:hint="eastAsia"/>
+                <w:b/>
+                <w:i/>
+                <w:color w:val="4472C4" w:themeColor="accent5"/>
+                <w:sz w:val="20"/>
+                <w:szCs w:val="20"/>
+              </w:rPr>
+              <w:t>Community</w:t>
+            </w:r>
+            <w:r>
+              <w:rPr>
+                <w:rFonts w:ascii="Avenir Roman" w:hAnsi="Avenir Roman"/>
+                <w:b/>
+                <w:i/>
+                <w:color w:val="4472C4" w:themeColor="accent5"/>
+                <w:sz w:val="20"/>
+                <w:szCs w:val="20"/>
+              </w:rPr>
+              <w:t xml:space="preserve"> &amp; industrial conferences:</w:t>
+            </w:r>
+            <w:r>
+              <w:rPr>
+                <w:rFonts w:ascii="Avenir Roman" w:hAnsi="Avenir Roman"/>
+                <w:b/>
+                <w:i/>
+                <w:color w:val="4472C4" w:themeColor="accent5"/>
+                <w:sz w:val="20"/>
+                <w:szCs w:val="20"/>
+              </w:rPr>
+              <w:t xml:space="preserve"> </w:t>
+            </w:r>
+            <w:r>
+              <w:rPr>
+                <w:rFonts w:ascii="Avenir Roman" w:hAnsi="Avenir Roman"/>
+                <w:b/>
+                <w:i/>
+                <w:color w:val="4472C4" w:themeColor="accent5"/>
+                <w:sz w:val="20"/>
+                <w:szCs w:val="20"/>
+              </w:rPr>
+              <w:t>ACM/IRTF</w:t>
+            </w:r>
+            <w:r>
+              <w:rPr>
+                <w:rFonts w:ascii="Avenir Roman" w:hAnsi="Avenir Roman"/>
+                <w:b/>
+                <w:i/>
+                <w:color w:val="4472C4" w:themeColor="accent5"/>
+                <w:sz w:val="20"/>
+                <w:szCs w:val="20"/>
+              </w:rPr>
+              <w:t xml:space="preserve"> ANRW ’19 and </w:t>
+            </w:r>
+            <w:r>
+              <w:rPr>
+                <w:rFonts w:ascii="Avenir Roman" w:hAnsi="Avenir Roman"/>
+                <w:b/>
+                <w:i/>
+                <w:color w:val="4472C4" w:themeColor="accent5"/>
+                <w:sz w:val="20"/>
+                <w:szCs w:val="20"/>
+              </w:rPr>
+              <w:t>DNS-</w:t>
+            </w:r>
+            <w:r>
+              <w:rPr>
+                <w:rFonts w:ascii="Avenir Roman" w:hAnsi="Avenir Roman"/>
+                <w:b/>
+                <w:i/>
+                <w:color w:val="4472C4" w:themeColor="accent5"/>
+                <w:sz w:val="20"/>
+                <w:szCs w:val="20"/>
+              </w:rPr>
+              <w:t>OARC 30</w:t>
             </w:r>
           </w:p>
         </w:tc>
@@ -3572,7 +3771,7 @@
       <w:tr>
         <w:tc>
           <w:tcPr>
-            <w:tcW w:w="431" w:type="dxa"/>
+            <w:tcW w:w="572" w:type="dxa"/>
           </w:tcPr>
           <w:p>
             <w:pPr>
@@ -3591,31 +3790,13 @@
                 <w:sz w:val="20"/>
                 <w:szCs w:val="20"/>
               </w:rPr>
-              <w:t>[</w:t>
-            </w:r>
-            <w:r>
-              <w:rPr>
-                <w:rFonts w:ascii="Avenir Roman" w:hAnsi="Avenir Roman"/>
-                <w:color w:val="404040" w:themeColor="text1" w:themeTint="BF"/>
-                <w:sz w:val="20"/>
-                <w:szCs w:val="20"/>
-              </w:rPr>
-              <w:t>1</w:t>
-            </w:r>
-            <w:r>
-              <w:rPr>
-                <w:rFonts w:ascii="Avenir Roman" w:hAnsi="Avenir Roman"/>
-                <w:color w:val="404040" w:themeColor="text1" w:themeTint="BF"/>
-                <w:sz w:val="20"/>
-                <w:szCs w:val="20"/>
-              </w:rPr>
-              <w:t>]</w:t>
+              <w:t>[1]</w:t>
             </w:r>
           </w:p>
         </w:tc>
         <w:tc>
           <w:tcPr>
-            <w:tcW w:w="8594" w:type="dxa"/>
+            <w:tcW w:w="8453" w:type="dxa"/>
           </w:tcPr>
           <w:p>
             <w:pPr>
@@ -3850,13 +4031,13 @@
         <w:tblLook w:val="04A0" w:firstRow="1" w:lastRow="0" w:firstColumn="1" w:lastColumn="0" w:noHBand="0" w:noVBand="1"/>
       </w:tblPr>
       <w:tblGrid>
-        <w:gridCol w:w="453"/>
-        <w:gridCol w:w="8572"/>
+        <w:gridCol w:w="572"/>
+        <w:gridCol w:w="8453"/>
       </w:tblGrid>
       <w:tr>
         <w:tc>
           <w:tcPr>
-            <w:tcW w:w="453" w:type="dxa"/>
+            <w:tcW w:w="572" w:type="dxa"/>
           </w:tcPr>
           <w:p>
             <w:pPr>
@@ -3881,7 +4062,7 @@
         </w:tc>
         <w:tc>
           <w:tcPr>
-            <w:tcW w:w="8572" w:type="dxa"/>
+            <w:tcW w:w="8453" w:type="dxa"/>
           </w:tcPr>
           <w:p>
             <w:pPr>
@@ -4050,408 +4231,6 @@
                 <w:szCs w:val="20"/>
               </w:rPr>
               <w:t>. 8th USENIX Workshop on Free and Open Communications on the Internet, Baltimore, MD, USA, August 2018.</w:t>
-            </w:r>
-          </w:p>
-        </w:tc>
-      </w:tr>
-    </w:tbl>
-    <w:p>
-      <w:pPr>
-        <w:spacing w:before="120"/>
-        <w:ind w:left="369" w:hanging="369"/>
-        <w:rPr>
-          <w:rFonts w:ascii="Avenir Roman" w:hAnsi="Avenir Roman"/>
-          <w:b/>
-          <w:color w:val="4472C4" w:themeColor="accent5"/>
-          <w:sz w:val="24"/>
-          <w:szCs w:val="24"/>
-        </w:rPr>
-      </w:pPr>
-      <w:r>
-        <w:rPr>
-          <w:rFonts w:ascii="Avenir Roman" w:hAnsi="Avenir Roman"/>
-          <w:b/>
-          <w:color w:val="4472C4" w:themeColor="accent5"/>
-          <w:sz w:val="24"/>
-          <w:szCs w:val="24"/>
-        </w:rPr>
-        <w:t>Community and Industrial Conferences</w:t>
-      </w:r>
-    </w:p>
-    <w:tbl>
-      <w:tblPr>
-        <w:tblStyle w:val="TableGrid"/>
-        <w:tblW w:w="0" w:type="auto"/>
-        <w:tblInd w:w="-5" w:type="dxa"/>
-        <w:tblBorders>
-          <w:top w:val="none" w:sz="0" w:space="0" w:color="auto"/>
-          <w:left w:val="none" w:sz="0" w:space="0" w:color="auto"/>
-          <w:bottom w:val="none" w:sz="0" w:space="0" w:color="auto"/>
-          <w:right w:val="none" w:sz="0" w:space="0" w:color="auto"/>
-          <w:insideH w:val="none" w:sz="0" w:space="0" w:color="auto"/>
-          <w:insideV w:val="none" w:sz="0" w:space="0" w:color="auto"/>
-        </w:tblBorders>
-        <w:tblLayout w:type="fixed"/>
-        <w:tblLook w:val="04A0" w:firstRow="1" w:lastRow="0" w:firstColumn="1" w:lastColumn="0" w:noHBand="0" w:noVBand="1"/>
-      </w:tblPr>
-      <w:tblGrid>
-        <w:gridCol w:w="453"/>
-        <w:gridCol w:w="8572"/>
-      </w:tblGrid>
-      <w:tr>
-        <w:trPr>
-          <w:trHeight w:val="648"/>
-        </w:trPr>
-        <w:tc>
-          <w:tcPr>
-            <w:tcW w:w="453" w:type="dxa"/>
-          </w:tcPr>
-          <w:p>
-            <w:pPr>
-              <w:spacing w:before="60"/>
-              <w:rPr>
-                <w:rFonts w:ascii="Avenir Roman" w:hAnsi="Avenir Roman"/>
-                <w:color w:val="404040" w:themeColor="text1" w:themeTint="BF"/>
-                <w:sz w:val="20"/>
-                <w:szCs w:val="20"/>
-              </w:rPr>
-            </w:pPr>
-            <w:r>
-              <w:rPr>
-                <w:rFonts w:ascii="Avenir Roman" w:hAnsi="Avenir Roman"/>
-                <w:color w:val="404040" w:themeColor="text1" w:themeTint="BF"/>
-                <w:sz w:val="20"/>
-                <w:szCs w:val="20"/>
-              </w:rPr>
-              <w:t>[</w:t>
-            </w:r>
-            <w:r>
-              <w:rPr>
-                <w:rFonts w:ascii="Avenir Roman" w:hAnsi="Avenir Roman"/>
-                <w:color w:val="404040" w:themeColor="text1" w:themeTint="BF"/>
-                <w:sz w:val="20"/>
-                <w:szCs w:val="20"/>
-              </w:rPr>
-              <w:t>2</w:t>
-            </w:r>
-            <w:r>
-              <w:rPr>
-                <w:rFonts w:ascii="Avenir Roman" w:hAnsi="Avenir Roman"/>
-                <w:color w:val="404040" w:themeColor="text1" w:themeTint="BF"/>
-                <w:sz w:val="20"/>
-                <w:szCs w:val="20"/>
-              </w:rPr>
-              <w:t>]</w:t>
-            </w:r>
-          </w:p>
-        </w:tc>
-        <w:tc>
-          <w:tcPr>
-            <w:tcW w:w="8572" w:type="dxa"/>
-          </w:tcPr>
-          <w:p>
-            <w:pPr>
-              <w:spacing w:before="60"/>
-              <w:rPr>
-                <w:rFonts w:ascii="Avenir Roman" w:hAnsi="Avenir Roman" w:cs="Arial (Body CS)"/>
-                <w:color w:val="404040" w:themeColor="text1" w:themeTint="BF"/>
-                <w:spacing w:val="-4"/>
-                <w:sz w:val="20"/>
-                <w:szCs w:val="20"/>
-              </w:rPr>
-            </w:pPr>
-            <w:r>
-              <w:rPr>
-                <w:rFonts w:ascii="Avenir Roman" w:hAnsi="Avenir Roman" w:cs="Arial (Body CS)"/>
-                <w:b/>
-                <w:color w:val="404040" w:themeColor="text1" w:themeTint="BF"/>
-                <w:spacing w:val="-4"/>
-                <w:sz w:val="20"/>
-                <w:szCs w:val="20"/>
-              </w:rPr>
-              <w:t>An End-to-End, Large-Scale Measurement of DNS-over-Encryption: How Far Have We Come?</w:t>
-            </w:r>
-            <w:r>
-              <w:rPr>
-                <w:rFonts w:ascii="Avenir Roman" w:hAnsi="Avenir Roman" w:cs="Arial (Body CS)"/>
-                <w:color w:val="404040" w:themeColor="text1" w:themeTint="BF"/>
-                <w:spacing w:val="-4"/>
-                <w:sz w:val="20"/>
-                <w:szCs w:val="20"/>
-              </w:rPr>
-              <w:t xml:space="preserve"> </w:t>
-            </w:r>
-          </w:p>
-          <w:p>
-            <w:pPr>
-              <w:rPr>
-                <w:rFonts w:ascii="Avenir Roman" w:hAnsi="Avenir Roman"/>
-                <w:b/>
-                <w:color w:val="4472C4" w:themeColor="accent5"/>
-                <w:sz w:val="20"/>
-                <w:szCs w:val="20"/>
-              </w:rPr>
-            </w:pPr>
-            <w:r>
-              <w:rPr>
-                <w:rFonts w:ascii="Avenir Roman" w:hAnsi="Avenir Roman"/>
-                <w:b/>
-                <w:color w:val="4472C4" w:themeColor="accent5"/>
-                <w:sz w:val="20"/>
-                <w:szCs w:val="20"/>
-              </w:rPr>
-              <w:t xml:space="preserve">[IETF 108] </w:t>
-            </w:r>
-            <w:r>
-              <w:rPr>
-                <w:rFonts w:ascii="Avenir Roman" w:hAnsi="Avenir Roman"/>
-                <w:color w:val="404040" w:themeColor="text1" w:themeTint="BF"/>
-                <w:sz w:val="20"/>
-                <w:szCs w:val="20"/>
-              </w:rPr>
-              <w:t>IRTF Open Meeting,</w:t>
-            </w:r>
-            <w:r>
-              <w:rPr>
-                <w:rFonts w:ascii="Avenir Roman" w:hAnsi="Avenir Roman"/>
-                <w:color w:val="404040" w:themeColor="text1" w:themeTint="BF"/>
-                <w:sz w:val="20"/>
-                <w:szCs w:val="20"/>
-              </w:rPr>
-              <w:t xml:space="preserve"> IETF 108</w:t>
-            </w:r>
-            <w:r>
-              <w:rPr>
-                <w:rFonts w:ascii="Avenir Roman" w:hAnsi="Avenir Roman"/>
-                <w:color w:val="404040" w:themeColor="text1" w:themeTint="BF"/>
-                <w:sz w:val="20"/>
-                <w:szCs w:val="20"/>
-              </w:rPr>
-              <w:t xml:space="preserve"> Online</w:t>
-            </w:r>
-            <w:r>
-              <w:rPr>
-                <w:rFonts w:ascii="Avenir Roman" w:hAnsi="Avenir Roman"/>
-                <w:color w:val="404040" w:themeColor="text1" w:themeTint="BF"/>
-                <w:sz w:val="20"/>
-                <w:szCs w:val="20"/>
-              </w:rPr>
-              <w:t>, July 2020.</w:t>
-            </w:r>
-          </w:p>
-          <w:p>
-            <w:pPr>
-              <w:spacing w:after="120"/>
-              <w:rPr>
-                <w:rFonts w:ascii="Avenir Roman" w:hAnsi="Avenir Roman"/>
-                <w:color w:val="404040" w:themeColor="text1" w:themeTint="BF"/>
-                <w:sz w:val="20"/>
-                <w:szCs w:val="20"/>
-              </w:rPr>
-            </w:pPr>
-            <w:r>
-              <w:rPr>
-                <w:rFonts w:ascii="Avenir Roman" w:hAnsi="Avenir Roman"/>
-                <w:b/>
-                <w:color w:val="4472C4" w:themeColor="accent5"/>
-                <w:sz w:val="20"/>
-                <w:szCs w:val="20"/>
-              </w:rPr>
-              <w:t>[OARC 31]</w:t>
-            </w:r>
-            <w:r>
-              <w:rPr>
-                <w:rFonts w:ascii="Avenir Roman" w:hAnsi="Avenir Roman"/>
-                <w:color w:val="404040" w:themeColor="text1" w:themeTint="BF"/>
-                <w:sz w:val="20"/>
-                <w:szCs w:val="20"/>
-              </w:rPr>
-              <w:t xml:space="preserve"> </w:t>
-            </w:r>
-            <w:r>
-              <w:rPr>
-                <w:rFonts w:ascii="Avenir Roman" w:hAnsi="Avenir Roman"/>
-                <w:color w:val="404040" w:themeColor="text1" w:themeTint="BF"/>
-                <w:sz w:val="20"/>
-                <w:szCs w:val="20"/>
-              </w:rPr>
-              <w:t>DNS-OARC Workshop</w:t>
-            </w:r>
-            <w:r>
-              <w:rPr>
-                <w:rFonts w:ascii="Avenir Roman" w:hAnsi="Avenir Roman"/>
-                <w:color w:val="404040" w:themeColor="text1" w:themeTint="BF"/>
-                <w:sz w:val="20"/>
-                <w:szCs w:val="20"/>
-              </w:rPr>
-              <w:t>,</w:t>
-            </w:r>
-            <w:r>
-              <w:rPr>
-                <w:rFonts w:ascii="Avenir Roman" w:hAnsi="Avenir Roman"/>
-                <w:color w:val="404040" w:themeColor="text1" w:themeTint="BF"/>
-                <w:sz w:val="20"/>
-                <w:szCs w:val="20"/>
-              </w:rPr>
-              <w:t xml:space="preserve"> Austin, TX, USA, October 2019.</w:t>
-            </w:r>
-          </w:p>
-        </w:tc>
-      </w:tr>
-      <w:tr>
-        <w:tc>
-          <w:tcPr>
-            <w:tcW w:w="453" w:type="dxa"/>
-          </w:tcPr>
-          <w:p>
-            <w:pPr>
-              <w:spacing w:before="60"/>
-              <w:rPr>
-                <w:rFonts w:ascii="Avenir Roman" w:hAnsi="Avenir Roman"/>
-                <w:color w:val="404040" w:themeColor="text1" w:themeTint="BF"/>
-                <w:sz w:val="20"/>
-                <w:szCs w:val="20"/>
-              </w:rPr>
-            </w:pPr>
-            <w:r>
-              <w:rPr>
-                <w:rFonts w:ascii="Avenir Roman" w:hAnsi="Avenir Roman"/>
-                <w:color w:val="404040" w:themeColor="text1" w:themeTint="BF"/>
-                <w:sz w:val="20"/>
-                <w:szCs w:val="20"/>
-              </w:rPr>
-              <w:t>[</w:t>
-            </w:r>
-            <w:r>
-              <w:rPr>
-                <w:rFonts w:ascii="Avenir Roman" w:hAnsi="Avenir Roman"/>
-                <w:color w:val="404040" w:themeColor="text1" w:themeTint="BF"/>
-                <w:sz w:val="20"/>
-                <w:szCs w:val="20"/>
-              </w:rPr>
-              <w:t>1</w:t>
-            </w:r>
-            <w:r>
-              <w:rPr>
-                <w:rFonts w:ascii="Avenir Roman" w:hAnsi="Avenir Roman"/>
-                <w:color w:val="404040" w:themeColor="text1" w:themeTint="BF"/>
-                <w:sz w:val="20"/>
-                <w:szCs w:val="20"/>
-              </w:rPr>
-              <w:t>]</w:t>
-            </w:r>
-          </w:p>
-        </w:tc>
-        <w:tc>
-          <w:tcPr>
-            <w:tcW w:w="8572" w:type="dxa"/>
-          </w:tcPr>
-          <w:p>
-            <w:pPr>
-              <w:spacing w:before="60"/>
-              <w:rPr>
-                <w:rFonts w:ascii="Avenir Roman" w:hAnsi="Avenir Roman"/>
-                <w:color w:val="404040" w:themeColor="text1" w:themeTint="BF"/>
-                <w:sz w:val="20"/>
-                <w:szCs w:val="20"/>
-              </w:rPr>
-            </w:pPr>
-            <w:r>
-              <w:rPr>
-                <w:rFonts w:ascii="Avenir Roman" w:hAnsi="Avenir Roman"/>
-                <w:b/>
-                <w:color w:val="404040" w:themeColor="text1" w:themeTint="BF"/>
-                <w:sz w:val="20"/>
-                <w:szCs w:val="20"/>
-              </w:rPr>
-              <w:t>Who Is Answering My Queries: Understanding and Characterizing Interception of the DNS Resolution Path</w:t>
-            </w:r>
-          </w:p>
-          <w:p>
-            <w:pPr>
-              <w:rPr>
-                <w:rFonts w:ascii="Avenir Roman" w:hAnsi="Avenir Roman"/>
-                <w:b/>
-                <w:color w:val="4472C4" w:themeColor="accent5"/>
-                <w:sz w:val="20"/>
-                <w:szCs w:val="20"/>
-              </w:rPr>
-            </w:pPr>
-            <w:r>
-              <w:rPr>
-                <w:rFonts w:ascii="Avenir Roman" w:hAnsi="Avenir Roman"/>
-                <w:b/>
-                <w:color w:val="4472C4" w:themeColor="accent5"/>
-                <w:sz w:val="20"/>
-                <w:szCs w:val="20"/>
-              </w:rPr>
-              <w:t>[ANRW ’19]</w:t>
-            </w:r>
-            <w:r>
-              <w:rPr>
-                <w:rFonts w:ascii="Avenir Roman" w:hAnsi="Avenir Roman"/>
-                <w:color w:val="404040" w:themeColor="text1" w:themeTint="BF"/>
-                <w:sz w:val="20"/>
-                <w:szCs w:val="20"/>
-              </w:rPr>
-              <w:t xml:space="preserve"> Applied Networking Research Workshop, Montreal, Quebec, Canada, July 2019.</w:t>
-            </w:r>
-          </w:p>
-          <w:p>
-            <w:pPr>
-              <w:rPr>
-                <w:rFonts w:ascii="Avenir Roman" w:hAnsi="Avenir Roman"/>
-                <w:b/>
-                <w:color w:val="4472C4" w:themeColor="accent5"/>
-                <w:sz w:val="20"/>
-                <w:szCs w:val="20"/>
-              </w:rPr>
-            </w:pPr>
-            <w:r>
-              <w:rPr>
-                <w:rFonts w:ascii="Avenir Roman" w:hAnsi="Avenir Roman"/>
-                <w:b/>
-                <w:color w:val="4472C4" w:themeColor="accent5"/>
-                <w:sz w:val="20"/>
-                <w:szCs w:val="20"/>
-              </w:rPr>
-              <w:t>[OARC 30]</w:t>
-            </w:r>
-            <w:r>
-              <w:rPr>
-                <w:rFonts w:ascii="Avenir Roman" w:hAnsi="Avenir Roman"/>
-                <w:color w:val="404040" w:themeColor="text1" w:themeTint="BF"/>
-                <w:sz w:val="20"/>
-                <w:szCs w:val="20"/>
-              </w:rPr>
-              <w:t xml:space="preserve"> </w:t>
-            </w:r>
-            <w:r>
-              <w:rPr>
-                <w:rFonts w:ascii="Avenir Roman" w:hAnsi="Avenir Roman"/>
-                <w:color w:val="404040" w:themeColor="text1" w:themeTint="BF"/>
-                <w:sz w:val="20"/>
-                <w:szCs w:val="20"/>
-              </w:rPr>
-              <w:t>DNS-OARC Workshop</w:t>
-            </w:r>
-            <w:r>
-              <w:rPr>
-                <w:rFonts w:ascii="Avenir Roman" w:hAnsi="Avenir Roman"/>
-                <w:color w:val="404040" w:themeColor="text1" w:themeTint="BF"/>
-                <w:sz w:val="20"/>
-                <w:szCs w:val="20"/>
-              </w:rPr>
-              <w:t>,</w:t>
-            </w:r>
-            <w:r>
-              <w:rPr>
-                <w:rFonts w:ascii="Avenir Roman" w:hAnsi="Avenir Roman"/>
-                <w:color w:val="404040" w:themeColor="text1" w:themeTint="BF"/>
-                <w:sz w:val="20"/>
-                <w:szCs w:val="20"/>
-              </w:rPr>
-              <w:t xml:space="preserve"> Bangkok, Thailand, May 2019.</w:t>
             </w:r>
           </w:p>
         </w:tc>
@@ -4568,6 +4347,15 @@
       </w:pPr>
       <w:r>
         <w:rPr>
+          <w:rFonts w:ascii="Avenir Roman" w:hAnsi="Avenir Roman"/>
+          <w:color w:val="404040" w:themeColor="text1" w:themeTint="BF"/>
+          <w:sz w:val="20"/>
+          <w:szCs w:val="20"/>
+        </w:rPr>
+        <w:t xml:space="preserve">NDSS ’22/’20, </w:t>
+      </w:r>
+      <w:r>
+        <w:rPr>
           <w:rFonts w:ascii="Avenir Roman" w:hAnsi="Avenir Roman" w:hint="eastAsia"/>
           <w:color w:val="404040" w:themeColor="text1" w:themeTint="BF"/>
           <w:sz w:val="20"/>
@@ -4582,34 +4370,7 @@
           <w:sz w:val="20"/>
           <w:szCs w:val="20"/>
         </w:rPr>
-        <w:t xml:space="preserve"> ’21, </w:t>
-      </w:r>
-      <w:r>
-        <w:rPr>
-          <w:rFonts w:ascii="Avenir Roman" w:hAnsi="Avenir Roman"/>
-          <w:color w:val="404040" w:themeColor="text1" w:themeTint="BF"/>
-          <w:sz w:val="20"/>
-          <w:szCs w:val="20"/>
-        </w:rPr>
-        <w:t xml:space="preserve">NDSS </w:t>
-      </w:r>
-      <w:r>
-        <w:rPr>
-          <w:rFonts w:ascii="Avenir Roman" w:hAnsi="Avenir Roman"/>
-          <w:color w:val="404040" w:themeColor="text1" w:themeTint="BF"/>
-          <w:sz w:val="20"/>
-          <w:szCs w:val="20"/>
-        </w:rPr>
-        <w:t>’</w:t>
-      </w:r>
-      <w:r>
-        <w:rPr>
-          <w:rFonts w:ascii="Avenir Roman" w:hAnsi="Avenir Roman"/>
-          <w:color w:val="404040" w:themeColor="text1" w:themeTint="BF"/>
-          <w:sz w:val="20"/>
-          <w:szCs w:val="20"/>
-        </w:rPr>
-        <w:t>20</w:t>
+        <w:t xml:space="preserve"> ’21</w:t>
       </w:r>
       <w:r>
         <w:rPr>
@@ -5381,8 +5142,6 @@
         </w:rPr>
         <w:t>Bronze, CCF Collegiate Computer Systems &amp; Programming Contest (2016)</w:t>
       </w:r>
-      <w:bookmarkStart w:id="0" w:name="_GoBack"/>
-      <w:bookmarkEnd w:id="0"/>
     </w:p>
     <w:p>
       <w:pPr>

</xml_diff>

<commit_message>
add new domain info
</commit_message>
<xml_diff>
--- a/cv/chaoyi-lu-cv-en.docx
+++ b/cv/chaoyi-lu-cv-en.docx
@@ -138,8 +138,26 @@
           <w:color w:val="262626" w:themeColor="text1" w:themeTint="D9"/>
           <w:sz w:val="21"/>
         </w:rPr>
-        <w:t>https://luchaoyi.com</w:t>
-      </w:r>
+        <w:t>https://</w:t>
+      </w:r>
+      <w:r>
+        <w:rPr>
+          <w:rFonts w:ascii="Optima" w:eastAsia="PingFang SC" w:hAnsi="Optima" w:hint="eastAsia"/>
+          <w:color w:val="262626" w:themeColor="text1" w:themeTint="D9"/>
+          <w:sz w:val="21"/>
+        </w:rPr>
+        <w:t>chaoyi</w:t>
+      </w:r>
+      <w:r>
+        <w:rPr>
+          <w:rFonts w:ascii="Optima" w:eastAsia="PingFang SC" w:hAnsi="Optima"/>
+          <w:color w:val="262626" w:themeColor="text1" w:themeTint="D9"/>
+          <w:sz w:val="21"/>
+        </w:rPr>
+        <w:t>.lu</w:t>
+      </w:r>
+      <w:bookmarkStart w:id="0" w:name="_GoBack"/>
+      <w:bookmarkEnd w:id="0"/>
       <w:r>
         <w:rPr>
           <w:rFonts w:ascii="Optima" w:eastAsia="PingFang SC" w:hAnsi="Optima" w:cs="Arial (Body CS)"/>
@@ -392,8 +410,6 @@
         </w:rPr>
         <w:t>space Security</w:t>
       </w:r>
-      <w:bookmarkStart w:id="0" w:name="_GoBack"/>
-      <w:bookmarkEnd w:id="0"/>
     </w:p>
     <w:p>
       <w:pPr>
@@ -840,7 +856,7 @@
               <w:rPr>
                 <w:rFonts w:ascii="Optima" w:eastAsia="PingFang SC Medium" w:hAnsi="Optima"/>
                 <w:b/>
-                <w:color w:val="262626" w:themeColor="text1" w:themeTint="D9"/>
+                <w:color w:val="2F5496" w:themeColor="accent5" w:themeShade="BF"/>
                 <w:sz w:val="19"/>
                 <w:szCs w:val="19"/>
               </w:rPr>

</xml_diff>

<commit_message>
modify cv & email
</commit_message>
<xml_diff>
--- a/cv/chaoyi-lu-cv-en.docx
+++ b/cv/chaoyi-lu-cv-en.docx
@@ -454,6 +454,25 @@
           <w:color w:val="262626" w:themeColor="text1" w:themeTint="D9"/>
           <w:sz w:val="20"/>
         </w:rPr>
+        <w:t>Research Interests: Network security, Internet measurement</w:t>
+      </w:r>
+    </w:p>
+    <w:p>
+      <w:pPr>
+        <w:spacing w:line="264" w:lineRule="auto"/>
+        <w:ind w:left="1276" w:hanging="425"/>
+        <w:rPr>
+          <w:rFonts w:ascii="Optima" w:eastAsia="PingFang SC" w:hAnsi="Optima"/>
+          <w:color w:val="262626" w:themeColor="text1" w:themeTint="D9"/>
+          <w:sz w:val="20"/>
+        </w:rPr>
+      </w:pPr>
+      <w:r>
+        <w:rPr>
+          <w:rFonts w:ascii="Optima" w:eastAsia="PingFang SC" w:hAnsi="Optima"/>
+          <w:color w:val="262626" w:themeColor="text1" w:themeTint="D9"/>
+          <w:sz w:val="20"/>
+        </w:rPr>
         <w:t xml:space="preserve">Dissertation: </w:t>
       </w:r>
       <w:r>
@@ -489,25 +508,6 @@
     </w:p>
     <w:p>
       <w:pPr>
-        <w:spacing w:line="264" w:lineRule="auto"/>
-        <w:ind w:left="1276" w:hanging="425"/>
-        <w:rPr>
-          <w:rFonts w:ascii="Optima" w:eastAsia="PingFang SC" w:hAnsi="Optima"/>
-          <w:color w:val="262626" w:themeColor="text1" w:themeTint="D9"/>
-          <w:sz w:val="20"/>
-        </w:rPr>
-      </w:pPr>
-      <w:r>
-        <w:rPr>
-          <w:rFonts w:ascii="Optima" w:eastAsia="PingFang SC" w:hAnsi="Optima"/>
-          <w:color w:val="262626" w:themeColor="text1" w:themeTint="D9"/>
-          <w:sz w:val="20"/>
-        </w:rPr>
-        <w:t>Research Interests: Network security, Internet measurement</w:t>
-      </w:r>
-    </w:p>
-    <w:p>
-      <w:pPr>
         <w:spacing w:before="60" w:line="264" w:lineRule="auto"/>
         <w:ind w:left="720" w:hanging="153"/>
         <w:rPr>
@@ -560,7 +560,7 @@
           <w:color w:val="2F5496" w:themeColor="accent5" w:themeShade="BF"/>
           <w:sz w:val="22"/>
         </w:rPr>
-        <w:t>B.Eng.</w:t>
+        <w:t>BEng</w:t>
       </w:r>
       <w:r>
         <w:rPr>
@@ -1214,7 +1214,25 @@
                 <w:sz w:val="19"/>
                 <w:szCs w:val="19"/>
               </w:rPr>
-              <w:t xml:space="preserve"> To appear in the 1st International Workshop on Ethics in Computer Security. June 2022.</w:t>
+              <w:t xml:space="preserve"> </w:t>
+            </w:r>
+            <w:r>
+              <w:rPr>
+                <w:rFonts w:ascii="Optima" w:eastAsia="PingFang SC" w:hAnsi="Optima"/>
+                <w:color w:val="262626" w:themeColor="text1" w:themeTint="D9"/>
+                <w:sz w:val="19"/>
+                <w:szCs w:val="19"/>
+              </w:rPr>
+              <w:t>Accepted to</w:t>
+            </w:r>
+            <w:r>
+              <w:rPr>
+                <w:rFonts w:ascii="Optima" w:eastAsia="PingFang SC" w:hAnsi="Optima"/>
+                <w:color w:val="262626" w:themeColor="text1" w:themeTint="D9"/>
+                <w:sz w:val="19"/>
+                <w:szCs w:val="19"/>
+              </w:rPr>
+              <w:t xml:space="preserve"> the 1st International Workshop on Ethics in Computer Security. June 2022.</w:t>
             </w:r>
           </w:p>
           <w:p>
@@ -3827,7 +3845,7 @@
               <w:spacing w:before="120" w:line="264" w:lineRule="auto"/>
               <w:jc w:val="both"/>
               <w:rPr>
-                <w:rFonts w:ascii="Optima" w:eastAsia="PingFang SC" w:hAnsi="Optima" w:hint="eastAsia"/>
+                <w:rFonts w:ascii="Optima" w:eastAsia="PingFang SC" w:hAnsi="Optima"/>
                 <w:b/>
                 <w:color w:val="2F5496" w:themeColor="accent5" w:themeShade="BF"/>
                 <w:sz w:val="19"/>
@@ -4079,7 +4097,7 @@
             <w:pPr>
               <w:spacing w:before="60"/>
               <w:rPr>
-                <w:rFonts w:ascii="Optima" w:eastAsia="PingFang SC" w:hAnsi="Optima" w:hint="eastAsia"/>
+                <w:rFonts w:ascii="Optima" w:eastAsia="PingFang SC" w:hAnsi="Optima"/>
                 <w:color w:val="262626" w:themeColor="text1" w:themeTint="D9"/>
                 <w:sz w:val="20"/>
                 <w:szCs w:val="19"/>
@@ -4101,24 +4119,6 @@
                 <w:sz w:val="20"/>
                 <w:szCs w:val="19"/>
               </w:rPr>
-              <w:t>PhD Dissertation Award</w:t>
-            </w:r>
-            <w:r>
-              <w:rPr>
-                <w:rFonts w:ascii="Optima" w:eastAsia="PingFang SC" w:hAnsi="Optima"/>
-                <w:color w:val="262626" w:themeColor="text1" w:themeTint="D9"/>
-                <w:sz w:val="20"/>
-                <w:szCs w:val="19"/>
-              </w:rPr>
-              <w:t xml:space="preserve"> &amp; </w:t>
-            </w:r>
-            <w:r>
-              <w:rPr>
-                <w:rFonts w:ascii="Optima" w:eastAsia="PingFang SC" w:hAnsi="Optima"/>
-                <w:color w:val="262626" w:themeColor="text1" w:themeTint="D9"/>
-                <w:sz w:val="20"/>
-                <w:szCs w:val="19"/>
-              </w:rPr>
               <w:t xml:space="preserve">PhD </w:t>
             </w:r>
             <w:r>
@@ -4128,7 +4128,99 @@
                 <w:sz w:val="20"/>
                 <w:szCs w:val="19"/>
               </w:rPr>
-              <w:t>Graduate Award</w:t>
+              <w:t>Graduate</w:t>
+            </w:r>
+            <w:r>
+              <w:rPr>
+                <w:rFonts w:ascii="Optima" w:eastAsia="PingFang SC" w:hAnsi="Optima"/>
+                <w:color w:val="262626" w:themeColor="text1" w:themeTint="D9"/>
+                <w:sz w:val="20"/>
+                <w:szCs w:val="19"/>
+              </w:rPr>
+              <w:t xml:space="preserve"> Award</w:t>
+            </w:r>
+            <w:r>
+              <w:rPr>
+                <w:rFonts w:ascii="Optima" w:eastAsia="PingFang SC" w:hAnsi="Optima"/>
+                <w:color w:val="262626" w:themeColor="text1" w:themeTint="D9"/>
+                <w:sz w:val="20"/>
+                <w:szCs w:val="19"/>
+              </w:rPr>
+              <w:t xml:space="preserve"> </w:t>
+            </w:r>
+            <w:r>
+              <w:rPr>
+                <w:rFonts w:ascii="Optima" w:eastAsia="PingFang SC" w:hAnsi="Optima"/>
+                <w:color w:val="262626" w:themeColor="text1" w:themeTint="D9"/>
+                <w:sz w:val="20"/>
+                <w:szCs w:val="19"/>
+              </w:rPr>
+              <w:t>of Tsinghua University</w:t>
+            </w:r>
+          </w:p>
+          <w:p>
+            <w:pPr>
+              <w:spacing w:before="60"/>
+              <w:rPr>
+                <w:rFonts w:ascii="Optima" w:eastAsia="PingFang SC" w:hAnsi="Optima"/>
+                <w:color w:val="262626" w:themeColor="text1" w:themeTint="D9"/>
+                <w:sz w:val="20"/>
+                <w:szCs w:val="19"/>
+              </w:rPr>
+            </w:pPr>
+            <w:r>
+              <w:rPr>
+                <w:rFonts w:ascii="Optima" w:eastAsia="PingFang SC" w:hAnsi="Optima"/>
+                <w:color w:val="262626" w:themeColor="text1" w:themeTint="D9"/>
+                <w:sz w:val="20"/>
+                <w:szCs w:val="19"/>
+              </w:rPr>
+              <w:t xml:space="preserve">Outstanding </w:t>
+            </w:r>
+            <w:r>
+              <w:rPr>
+                <w:rFonts w:ascii="Optima" w:eastAsia="PingFang SC" w:hAnsi="Optima"/>
+                <w:color w:val="262626" w:themeColor="text1" w:themeTint="D9"/>
+                <w:sz w:val="20"/>
+                <w:szCs w:val="19"/>
+              </w:rPr>
+              <w:t xml:space="preserve">PhD </w:t>
+            </w:r>
+            <w:r>
+              <w:rPr>
+                <w:rFonts w:ascii="Optima" w:eastAsia="PingFang SC" w:hAnsi="Optima"/>
+                <w:color w:val="262626" w:themeColor="text1" w:themeTint="D9"/>
+                <w:sz w:val="20"/>
+                <w:szCs w:val="19"/>
+              </w:rPr>
+              <w:t>D</w:t>
+            </w:r>
+            <w:r>
+              <w:rPr>
+                <w:rFonts w:ascii="Optima" w:eastAsia="PingFang SC" w:hAnsi="Optima"/>
+                <w:color w:val="262626" w:themeColor="text1" w:themeTint="D9"/>
+                <w:sz w:val="20"/>
+                <w:szCs w:val="19"/>
+              </w:rPr>
+              <w:t>i</w:t>
+            </w:r>
+            <w:r>
+              <w:rPr>
+                <w:rFonts w:ascii="Optima" w:eastAsia="PingFang SC" w:hAnsi="Optima"/>
+                <w:color w:val="262626" w:themeColor="text1" w:themeTint="D9"/>
+                <w:sz w:val="20"/>
+                <w:szCs w:val="19"/>
+              </w:rPr>
+              <w:t>ssertation</w:t>
+            </w:r>
+            <w:r>
+              <w:rPr>
+                <w:rFonts w:ascii="Optima" w:eastAsia="PingFang SC" w:hAnsi="Optima"/>
+                <w:color w:val="262626" w:themeColor="text1" w:themeTint="D9"/>
+                <w:sz w:val="20"/>
+                <w:szCs w:val="19"/>
+              </w:rPr>
+              <w:t xml:space="preserve"> Award</w:t>
             </w:r>
             <w:r>
               <w:rPr>
@@ -4145,6 +4237,27 @@
           <w:tcPr>
             <w:tcW w:w="993" w:type="dxa"/>
           </w:tcPr>
+          <w:p>
+            <w:pPr>
+              <w:spacing w:before="60"/>
+              <w:jc w:val="right"/>
+              <w:rPr>
+                <w:rFonts w:ascii="Optima" w:eastAsia="PingFang SC" w:hAnsi="Optima"/>
+                <w:color w:val="262626" w:themeColor="text1" w:themeTint="D9"/>
+                <w:sz w:val="20"/>
+                <w:szCs w:val="19"/>
+              </w:rPr>
+            </w:pPr>
+            <w:r>
+              <w:rPr>
+                <w:rFonts w:ascii="Optima" w:eastAsia="PingFang SC" w:hAnsi="Optima"/>
+                <w:color w:val="262626" w:themeColor="text1" w:themeTint="D9"/>
+                <w:sz w:val="20"/>
+                <w:szCs w:val="19"/>
+              </w:rPr>
+              <w:t>2022</w:t>
+            </w:r>
+          </w:p>
           <w:p>
             <w:pPr>
               <w:spacing w:before="60"/>
@@ -4490,6 +4603,15 @@
               </w:rPr>
               <w:t>2022</w:t>
             </w:r>
+            <w:r>
+              <w:rPr>
+                <w:rFonts w:ascii="Optima" w:eastAsia="PingFang SC" w:hAnsi="Optima"/>
+                <w:color w:val="262626" w:themeColor="text1" w:themeTint="D9"/>
+                <w:sz w:val="20"/>
+                <w:szCs w:val="19"/>
+              </w:rPr>
+              <w:t xml:space="preserve"> &amp; 2017</w:t>
+            </w:r>
           </w:p>
         </w:tc>
       </w:tr>
@@ -4541,7 +4663,16 @@
                 <w:sz w:val="20"/>
                 <w:szCs w:val="19"/>
               </w:rPr>
-              <w:t>2020</w:t>
+              <w:t>202</w:t>
+            </w:r>
+            <w:r>
+              <w:rPr>
+                <w:rFonts w:ascii="Optima" w:eastAsia="PingFang SC" w:hAnsi="Optima"/>
+                <w:color w:val="262626" w:themeColor="text1" w:themeTint="D9"/>
+                <w:sz w:val="20"/>
+                <w:szCs w:val="19"/>
+              </w:rPr>
+              <w:t>1</w:t>
             </w:r>
             <w:r>
               <w:rPr>
@@ -4559,7 +4690,16 @@
                 <w:sz w:val="20"/>
                 <w:szCs w:val="19"/>
               </w:rPr>
-              <w:t xml:space="preserve"> 2021</w:t>
+              <w:t xml:space="preserve"> 202</w:t>
+            </w:r>
+            <w:r>
+              <w:rPr>
+                <w:rFonts w:ascii="Optima" w:eastAsia="PingFang SC" w:hAnsi="Optima"/>
+                <w:color w:val="262626" w:themeColor="text1" w:themeTint="D9"/>
+                <w:sz w:val="20"/>
+                <w:szCs w:val="19"/>
+              </w:rPr>
+              <w:t>0</w:t>
             </w:r>
           </w:p>
         </w:tc>
@@ -5162,6 +5302,7 @@
     <w:lsdException w:name="HTML Sample" w:semiHidden="1" w:unhideWhenUsed="1"/>
     <w:lsdException w:name="HTML Typewriter" w:semiHidden="1" w:unhideWhenUsed="1"/>
     <w:lsdException w:name="HTML Variable" w:semiHidden="1" w:unhideWhenUsed="1"/>
+    <w:lsdException w:name="Normal Table" w:semiHidden="1" w:unhideWhenUsed="1"/>
     <w:lsdException w:name="annotation subject" w:semiHidden="1" w:unhideWhenUsed="1"/>
     <w:lsdException w:name="No List" w:semiHidden="1" w:unhideWhenUsed="1"/>
     <w:lsdException w:name="Outline List 1" w:semiHidden="1" w:unhideWhenUsed="1"/>
@@ -5208,8 +5349,10 @@
     <w:lsdException w:name="Table Subtle 2" w:semiHidden="1" w:unhideWhenUsed="1"/>
     <w:lsdException w:name="Table Web 1" w:semiHidden="1" w:unhideWhenUsed="1"/>
     <w:lsdException w:name="Table Web 2" w:semiHidden="1" w:unhideWhenUsed="1"/>
+    <w:lsdException w:name="Table Web 3" w:semiHidden="1" w:unhideWhenUsed="1"/>
     <w:lsdException w:name="Balloon Text" w:semiHidden="1" w:unhideWhenUsed="1"/>
     <w:lsdException w:name="Table Grid" w:uiPriority="39"/>
+    <w:lsdException w:name="Table Theme" w:semiHidden="1" w:unhideWhenUsed="1"/>
     <w:lsdException w:name="Placeholder Text" w:semiHidden="1"/>
     <w:lsdException w:name="No Spacing" w:uiPriority="1" w:qFormat="1"/>
     <w:lsdException w:name="Light Shading" w:uiPriority="60"/>

</xml_diff>